<commit_message>
Reviewed and proposed updates to user manual
</commit_message>
<xml_diff>
--- a/Project Documentation/PennWest Military and Veteran Student Success Database.docx
+++ b/Project Documentation/PennWest Military and Veteran Student Success Database.docx
@@ -242,7 +242,45 @@
           <w:sz w:val="24"/>
           <w:szCs w:val="24"/>
         </w:rPr>
-        <w:t xml:space="preserve"> allows users to access, enter, delete, and update information regarding student’s who qualify for aid the Department of Veteran Affairs. This information can be specifically searched through for specific criteria. Users are then able to </w:t>
+        <w:t xml:space="preserve"> allows users to access, enter, delete, and update information regarding </w:t>
+      </w:r>
+      <w:proofErr w:type="spellStart"/>
+      <w:proofErr w:type="gramStart"/>
+      <w:r>
+        <w:rPr>
+          <w:rFonts w:ascii="Verdana" w:hAnsi="Verdana"/>
+          <w:sz w:val="24"/>
+          <w:szCs w:val="24"/>
+        </w:rPr>
+        <w:t>student’s</w:t>
+      </w:r>
+      <w:proofErr w:type="spellEnd"/>
+      <w:proofErr w:type="gramEnd"/>
+      <w:r>
+        <w:rPr>
+          <w:rFonts w:ascii="Verdana" w:hAnsi="Verdana"/>
+          <w:sz w:val="24"/>
+          <w:szCs w:val="24"/>
+        </w:rPr>
+        <w:t xml:space="preserve"> who qualify for aid the Department of Veteran Affairs. This information can be specifically searched </w:t>
+      </w:r>
+      <w:proofErr w:type="gramStart"/>
+      <w:r>
+        <w:rPr>
+          <w:rFonts w:ascii="Verdana" w:hAnsi="Verdana"/>
+          <w:sz w:val="24"/>
+          <w:szCs w:val="24"/>
+        </w:rPr>
+        <w:t>through for</w:t>
+      </w:r>
+      <w:proofErr w:type="gramEnd"/>
+      <w:r>
+        <w:rPr>
+          <w:rFonts w:ascii="Verdana" w:hAnsi="Verdana"/>
+          <w:sz w:val="24"/>
+          <w:szCs w:val="24"/>
+        </w:rPr>
+        <w:t xml:space="preserve"> specific criteria. Users are then able to </w:t>
       </w:r>
       <w:r>
         <w:rPr>
@@ -284,6 +322,103 @@
         </w:rPr>
         <w:t>who meet the user’s specific criteria.</w:t>
       </w:r>
+    </w:p>
+    <w:p>
+      <w:pPr>
+        <w:ind w:firstLine="720"/>
+        <w:rPr>
+          <w:rFonts w:ascii="Verdana" w:hAnsi="Verdana"/>
+          <w:sz w:val="24"/>
+          <w:szCs w:val="24"/>
+        </w:rPr>
+      </w:pPr>
+    </w:p>
+    <w:p>
+      <w:pPr>
+        <w:ind w:firstLine="720"/>
+        <w:rPr>
+          <w:rFonts w:ascii="Verdana" w:hAnsi="Verdana"/>
+          <w:sz w:val="24"/>
+          <w:szCs w:val="24"/>
+        </w:rPr>
+      </w:pPr>
+      <w:commentRangeStart w:id="1"/>
+      <w:r>
+        <w:rPr>
+          <w:rFonts w:ascii="Verdana" w:hAnsi="Verdana"/>
+          <w:sz w:val="24"/>
+          <w:szCs w:val="24"/>
+        </w:rPr>
+        <w:t>***Jenna’s proposed edit:</w:t>
+      </w:r>
+    </w:p>
+    <w:p>
+      <w:pPr>
+        <w:rPr>
+          <w:rFonts w:ascii="Verdana" w:hAnsi="Verdana"/>
+          <w:sz w:val="24"/>
+          <w:szCs w:val="24"/>
+        </w:rPr>
+      </w:pPr>
+      <w:r>
+        <w:rPr>
+          <w:rFonts w:ascii="Verdana" w:hAnsi="Verdana"/>
+          <w:sz w:val="24"/>
+          <w:szCs w:val="24"/>
+        </w:rPr>
+        <w:t>The PennWest Military and Veteran Student Success Database will provide tools for managing VA benefit information effectively. The system will enable staff to track certifications in a centralized and accessible way, offering robust filtering options by aid type, aid balance, and certification status. Staff will have access to customizable email templates to streamline communication with students, saving time and ensuring consistency in messages.</w:t>
+      </w:r>
+    </w:p>
+    <w:p>
+      <w:pPr>
+        <w:rPr>
+          <w:rFonts w:ascii="Verdana" w:hAnsi="Verdana"/>
+          <w:sz w:val="24"/>
+          <w:szCs w:val="24"/>
+        </w:rPr>
+      </w:pPr>
+      <w:r>
+        <w:rPr>
+          <w:rFonts w:ascii="Verdana" w:hAnsi="Verdana"/>
+          <w:sz w:val="24"/>
+          <w:szCs w:val="24"/>
+        </w:rPr>
+        <w:t xml:space="preserve">The database will allow for detailed reporting, including information such as student names, IDs, contact details, aid types, and certification statuses. These reports will support the department in assessing certifications and ensuring compliance with VA requirements. Through these features, the database will improve operational efficiency and contribute to a more seamless and supportive experience for </w:t>
+      </w:r>
+      <w:proofErr w:type="spellStart"/>
+      <w:r>
+        <w:rPr>
+          <w:rFonts w:ascii="Verdana" w:hAnsi="Verdana"/>
+          <w:sz w:val="24"/>
+          <w:szCs w:val="24"/>
+        </w:rPr>
+        <w:t>PennWest’s</w:t>
+      </w:r>
+      <w:proofErr w:type="spellEnd"/>
+      <w:r>
+        <w:rPr>
+          <w:rFonts w:ascii="Verdana" w:hAnsi="Verdana"/>
+          <w:sz w:val="24"/>
+          <w:szCs w:val="24"/>
+        </w:rPr>
+        <w:t xml:space="preserve"> military and veteran student community.</w:t>
+      </w:r>
+      <w:commentRangeEnd w:id="1"/>
+      <w:r>
+        <w:rPr>
+          <w:rStyle w:val="CommentReference"/>
+        </w:rPr>
+        <w:commentReference w:id="1"/>
+      </w:r>
+    </w:p>
+    <w:p>
+      <w:pPr>
+        <w:rPr>
+          <w:rFonts w:ascii="Verdana" w:hAnsi="Verdana"/>
+          <w:sz w:val="24"/>
+          <w:szCs w:val="24"/>
+        </w:rPr>
+      </w:pPr>
     </w:p>
     <w:p>
       <w:pPr>
@@ -300,20 +435,6 @@
         <w:jc w:val="center"/>
       </w:pPr>
     </w:p>
-    <w:p/>
-    <w:p/>
-    <w:p/>
-    <w:p/>
-    <w:p/>
-    <w:p/>
-    <w:p/>
-    <w:p/>
-    <w:p/>
-    <w:p/>
-    <w:p/>
-    <w:p/>
-    <w:p/>
-    <w:p/>
     <w:p/>
     <w:p/>
     <w:p/>
@@ -451,7 +572,7 @@
           <w:szCs w:val="24"/>
         </w:rPr>
       </w:pPr>
-      <w:commentRangeStart w:id="1"/>
+      <w:commentRangeStart w:id="2"/>
       <w:r>
         <w:rPr>
           <w:rFonts w:ascii="Verdana" w:hAnsi="Verdana"/>
@@ -476,7 +597,25 @@
             <w:sz w:val="24"/>
             <w:szCs w:val="24"/>
           </w:rPr>
-          <w:t>https://devweb1.cis.pennwest.edu/~vafinaid/</w:t>
+          <w:t>https://devweb1.c</w:t>
+        </w:r>
+        <w:r>
+          <w:rPr>
+            <w:rStyle w:val="Hyperlink"/>
+            <w:rFonts w:ascii="Verdana" w:hAnsi="Verdana"/>
+            <w:sz w:val="24"/>
+            <w:szCs w:val="24"/>
+          </w:rPr>
+          <w:t>i</w:t>
+        </w:r>
+        <w:r>
+          <w:rPr>
+            <w:rStyle w:val="Hyperlink"/>
+            <w:rFonts w:ascii="Verdana" w:hAnsi="Verdana"/>
+            <w:sz w:val="24"/>
+            <w:szCs w:val="24"/>
+          </w:rPr>
+          <w:t>s.pennwest.edu/~vafinaid/</w:t>
         </w:r>
       </w:hyperlink>
       <w:r>
@@ -487,12 +626,12 @@
         </w:rPr>
         <w:t xml:space="preserve"> into the address bar</w:t>
       </w:r>
-      <w:commentRangeEnd w:id="1"/>
+      <w:commentRangeEnd w:id="2"/>
       <w:r>
         <w:rPr>
           <w:rStyle w:val="CommentReference"/>
         </w:rPr>
-        <w:commentReference w:id="1"/>
+        <w:commentReference w:id="2"/>
       </w:r>
       <w:r>
         <w:rPr>
@@ -611,6 +750,7 @@
       <w:r>
         <w:rPr>
           <w:rFonts w:ascii="Verdana" w:hAnsi="Verdana"/>
+          <w:noProof/>
           <w:sz w:val="24"/>
           <w:szCs w:val="24"/>
         </w:rPr>
@@ -672,6 +812,7 @@
           <w:szCs w:val="28"/>
         </w:rPr>
       </w:pPr>
+      <w:commentRangeStart w:id="3"/>
       <w:r>
         <w:rPr>
           <w:rFonts w:ascii="Verdana" w:hAnsi="Verdana"/>
@@ -680,6 +821,13 @@
         </w:rPr>
         <w:lastRenderedPageBreak/>
         <w:t>Registration</w:t>
+      </w:r>
+      <w:commentRangeEnd w:id="3"/>
+      <w:r>
+        <w:rPr>
+          <w:rStyle w:val="CommentReference"/>
+        </w:rPr>
+        <w:commentReference w:id="3"/>
       </w:r>
     </w:p>
     <w:p>
@@ -715,10 +863,47 @@
           <w:sz w:val="28"/>
           <w:szCs w:val="28"/>
         </w:rPr>
-        <w:t xml:space="preserve">TO BE </w:t>
-      </w:r>
-      <w:commentRangeStart w:id="2"/>
-      <w:r>
+        <w:drawing>
+          <wp:inline distT="0" distB="0" distL="0" distR="0" wp14:anchorId="0D2921ED" wp14:editId="338E2D6A">
+            <wp:extent cx="5943600" cy="3796030"/>
+            <wp:effectExtent l="0" t="0" r="0" b="0"/>
+            <wp:docPr id="1924395998" name="Picture 1" descr="A screenshot of a computer&#10;&#10;AI-generated content may be incorrect."/>
+            <wp:cNvGraphicFramePr>
+              <a:graphicFrameLocks xmlns:a="http://schemas.openxmlformats.org/drawingml/2006/main" noChangeAspect="1"/>
+            </wp:cNvGraphicFramePr>
+            <a:graphic xmlns:a="http://schemas.openxmlformats.org/drawingml/2006/main">
+              <a:graphicData uri="http://schemas.openxmlformats.org/drawingml/2006/picture">
+                <pic:pic xmlns:pic="http://schemas.openxmlformats.org/drawingml/2006/picture">
+                  <pic:nvPicPr>
+                    <pic:cNvPr id="1924395998" name="Picture 1" descr="A screenshot of a computer&#10;&#10;AI-generated content may be incorrect."/>
+                    <pic:cNvPicPr/>
+                  </pic:nvPicPr>
+                  <pic:blipFill>
+                    <a:blip r:embed="rId15"/>
+                    <a:stretch>
+                      <a:fillRect/>
+                    </a:stretch>
+                  </pic:blipFill>
+                  <pic:spPr>
+                    <a:xfrm>
+                      <a:off x="0" y="0"/>
+                      <a:ext cx="5943600" cy="3796030"/>
+                    </a:xfrm>
+                    <a:prstGeom prst="rect">
+                      <a:avLst/>
+                    </a:prstGeom>
+                  </pic:spPr>
+                </pic:pic>
+              </a:graphicData>
+            </a:graphic>
+          </wp:inline>
+        </w:drawing>
+      </w:r>
+    </w:p>
+    <w:p>
+      <w:pPr>
+        <w:pStyle w:val="ListParagraph"/>
+        <w:ind w:left="0"/>
         <w:rPr>
           <w:rFonts w:ascii="Verdana" w:hAnsi="Verdana"/>
           <w:b/>
@@ -727,15 +912,7 @@
           <w:sz w:val="28"/>
           <w:szCs w:val="28"/>
         </w:rPr>
-        <w:t>FINALIZED</w:t>
-      </w:r>
-      <w:commentRangeEnd w:id="2"/>
-      <w:r>
-        <w:rPr>
-          <w:rStyle w:val="CommentReference"/>
-        </w:rPr>
-        <w:commentReference w:id="2"/>
-      </w:r>
+      </w:pPr>
     </w:p>
     <w:p>
       <w:pPr>
@@ -953,9 +1130,7 @@
         <w:ind w:left="0"/>
         <w:rPr>
           <w:rFonts w:ascii="Verdana" w:hAnsi="Verdana"/>
-          <w:b/>
-          <w:bCs/>
-          <w:color w:val="FF0000"/>
+          <w:color w:val="000000" w:themeColor="text1"/>
           <w:sz w:val="28"/>
           <w:szCs w:val="28"/>
         </w:rPr>
@@ -967,13 +1142,21 @@
         <w:ind w:left="0"/>
         <w:rPr>
           <w:rFonts w:ascii="Verdana" w:hAnsi="Verdana"/>
-          <w:b/>
-          <w:bCs/>
-          <w:color w:val="FF0000"/>
+          <w:color w:val="000000" w:themeColor="text1"/>
           <w:sz w:val="28"/>
           <w:szCs w:val="28"/>
         </w:rPr>
       </w:pPr>
+      <w:r>
+        <w:rPr>
+          <w:rFonts w:ascii="Verdana" w:hAnsi="Verdana"/>
+          <w:color w:val="000000" w:themeColor="text1"/>
+          <w:sz w:val="28"/>
+          <w:szCs w:val="28"/>
+        </w:rPr>
+        <w:lastRenderedPageBreak/>
+        <w:t>Login</w:t>
+      </w:r>
     </w:p>
     <w:p>
       <w:pPr>
@@ -981,259 +1164,15 @@
         <w:ind w:left="0"/>
         <w:rPr>
           <w:rFonts w:ascii="Verdana" w:hAnsi="Verdana"/>
-          <w:b/>
-          <w:bCs/>
-          <w:color w:val="FF0000"/>
+          <w:color w:val="000000" w:themeColor="text1"/>
           <w:sz w:val="28"/>
           <w:szCs w:val="28"/>
         </w:rPr>
       </w:pPr>
-    </w:p>
-    <w:p>
-      <w:pPr>
-        <w:pStyle w:val="ListParagraph"/>
-        <w:ind w:left="0"/>
-        <w:rPr>
-          <w:rFonts w:ascii="Verdana" w:hAnsi="Verdana"/>
-          <w:b/>
-          <w:bCs/>
-          <w:color w:val="FF0000"/>
-          <w:sz w:val="28"/>
-          <w:szCs w:val="28"/>
-        </w:rPr>
-      </w:pPr>
-    </w:p>
-    <w:p>
-      <w:pPr>
-        <w:pStyle w:val="ListParagraph"/>
-        <w:ind w:left="0"/>
-        <w:rPr>
-          <w:rFonts w:ascii="Verdana" w:hAnsi="Verdana"/>
-          <w:b/>
-          <w:bCs/>
-          <w:color w:val="FF0000"/>
-          <w:sz w:val="28"/>
-          <w:szCs w:val="28"/>
-        </w:rPr>
-      </w:pPr>
-    </w:p>
-    <w:p>
-      <w:pPr>
-        <w:pStyle w:val="ListParagraph"/>
-        <w:ind w:left="0"/>
-        <w:rPr>
-          <w:rFonts w:ascii="Verdana" w:hAnsi="Verdana"/>
-          <w:b/>
-          <w:bCs/>
-          <w:color w:val="FF0000"/>
-          <w:sz w:val="28"/>
-          <w:szCs w:val="28"/>
-        </w:rPr>
-      </w:pPr>
-    </w:p>
-    <w:p>
-      <w:pPr>
-        <w:pStyle w:val="ListParagraph"/>
-        <w:ind w:left="0"/>
-        <w:rPr>
-          <w:rFonts w:ascii="Verdana" w:hAnsi="Verdana"/>
-          <w:b/>
-          <w:bCs/>
-          <w:color w:val="FF0000"/>
-          <w:sz w:val="28"/>
-          <w:szCs w:val="28"/>
-        </w:rPr>
-      </w:pPr>
-    </w:p>
-    <w:p>
-      <w:pPr>
-        <w:pStyle w:val="ListParagraph"/>
-        <w:ind w:left="0"/>
-        <w:rPr>
-          <w:rFonts w:ascii="Verdana" w:hAnsi="Verdana"/>
-          <w:b/>
-          <w:bCs/>
-          <w:color w:val="FF0000"/>
-          <w:sz w:val="28"/>
-          <w:szCs w:val="28"/>
-        </w:rPr>
-      </w:pPr>
-    </w:p>
-    <w:p>
-      <w:pPr>
-        <w:pStyle w:val="ListParagraph"/>
-        <w:ind w:left="0"/>
-        <w:rPr>
-          <w:rFonts w:ascii="Verdana" w:hAnsi="Verdana"/>
-          <w:b/>
-          <w:bCs/>
-          <w:color w:val="FF0000"/>
-          <w:sz w:val="28"/>
-          <w:szCs w:val="28"/>
-        </w:rPr>
-      </w:pPr>
-    </w:p>
-    <w:p>
-      <w:pPr>
-        <w:pStyle w:val="ListParagraph"/>
-        <w:ind w:left="0"/>
-        <w:rPr>
-          <w:rFonts w:ascii="Verdana" w:hAnsi="Verdana"/>
-          <w:b/>
-          <w:bCs/>
-          <w:color w:val="FF0000"/>
-          <w:sz w:val="28"/>
-          <w:szCs w:val="28"/>
-        </w:rPr>
-      </w:pPr>
-    </w:p>
-    <w:p>
-      <w:pPr>
-        <w:pStyle w:val="ListParagraph"/>
-        <w:ind w:left="0"/>
-        <w:rPr>
-          <w:rFonts w:ascii="Verdana" w:hAnsi="Verdana"/>
-          <w:b/>
-          <w:bCs/>
-          <w:color w:val="FF0000"/>
-          <w:sz w:val="28"/>
-          <w:szCs w:val="28"/>
-        </w:rPr>
-      </w:pPr>
-    </w:p>
-    <w:p>
-      <w:pPr>
-        <w:pStyle w:val="ListParagraph"/>
-        <w:ind w:left="0"/>
-        <w:rPr>
-          <w:rFonts w:ascii="Verdana" w:hAnsi="Verdana"/>
-          <w:b/>
-          <w:bCs/>
-          <w:color w:val="FF0000"/>
-          <w:sz w:val="28"/>
-          <w:szCs w:val="28"/>
-        </w:rPr>
-      </w:pPr>
-    </w:p>
-    <w:p>
-      <w:pPr>
-        <w:pStyle w:val="ListParagraph"/>
-        <w:ind w:left="0"/>
-        <w:rPr>
-          <w:rFonts w:ascii="Verdana" w:hAnsi="Verdana"/>
-          <w:b/>
-          <w:bCs/>
-          <w:color w:val="FF0000"/>
-          <w:sz w:val="28"/>
-          <w:szCs w:val="28"/>
-        </w:rPr>
-      </w:pPr>
-    </w:p>
-    <w:p>
-      <w:pPr>
-        <w:pStyle w:val="ListParagraph"/>
-        <w:ind w:left="0"/>
-        <w:rPr>
-          <w:rFonts w:ascii="Verdana" w:hAnsi="Verdana"/>
-          <w:b/>
-          <w:bCs/>
-          <w:color w:val="FF0000"/>
-          <w:sz w:val="28"/>
-          <w:szCs w:val="28"/>
-        </w:rPr>
-      </w:pPr>
-    </w:p>
-    <w:p>
-      <w:pPr>
-        <w:pStyle w:val="ListParagraph"/>
-        <w:ind w:left="0"/>
-        <w:rPr>
-          <w:rFonts w:ascii="Verdana" w:hAnsi="Verdana"/>
-          <w:b/>
-          <w:bCs/>
-          <w:color w:val="FF0000"/>
-          <w:sz w:val="28"/>
-          <w:szCs w:val="28"/>
-        </w:rPr>
-      </w:pPr>
-    </w:p>
-    <w:p>
-      <w:pPr>
-        <w:pStyle w:val="ListParagraph"/>
-        <w:ind w:left="0"/>
-        <w:rPr>
-          <w:rFonts w:ascii="Verdana" w:hAnsi="Verdana"/>
-          <w:b/>
-          <w:bCs/>
-          <w:color w:val="FF0000"/>
-          <w:sz w:val="28"/>
-          <w:szCs w:val="28"/>
-        </w:rPr>
-      </w:pPr>
-    </w:p>
-    <w:p>
-      <w:pPr>
-        <w:pStyle w:val="ListParagraph"/>
-        <w:ind w:left="0"/>
-        <w:rPr>
-          <w:rFonts w:ascii="Verdana" w:hAnsi="Verdana"/>
-          <w:b/>
-          <w:bCs/>
-          <w:color w:val="FF0000"/>
-          <w:sz w:val="28"/>
-          <w:szCs w:val="28"/>
-        </w:rPr>
-      </w:pPr>
-    </w:p>
-    <w:p>
-      <w:pPr>
-        <w:pStyle w:val="ListParagraph"/>
-        <w:ind w:left="0"/>
-        <w:rPr>
-          <w:rFonts w:ascii="Verdana" w:hAnsi="Verdana"/>
-          <w:b/>
-          <w:bCs/>
-          <w:color w:val="FF0000"/>
-          <w:sz w:val="28"/>
-          <w:szCs w:val="28"/>
-        </w:rPr>
-      </w:pPr>
-    </w:p>
-    <w:p>
-      <w:pPr>
-        <w:pStyle w:val="ListParagraph"/>
-        <w:ind w:left="0"/>
-        <w:rPr>
-          <w:rFonts w:ascii="Verdana" w:hAnsi="Verdana"/>
-          <w:color w:val="000000" w:themeColor="text1"/>
-          <w:sz w:val="28"/>
-          <w:szCs w:val="28"/>
-        </w:rPr>
-      </w:pPr>
-      <w:r>
-        <w:rPr>
-          <w:rFonts w:ascii="Verdana" w:hAnsi="Verdana"/>
-          <w:color w:val="000000" w:themeColor="text1"/>
-          <w:sz w:val="28"/>
-          <w:szCs w:val="28"/>
-        </w:rPr>
-        <w:t>Login</w:t>
-      </w:r>
-    </w:p>
-    <w:p>
-      <w:pPr>
-        <w:pStyle w:val="ListParagraph"/>
-        <w:ind w:left="0"/>
-        <w:rPr>
-          <w:rFonts w:ascii="Verdana" w:hAnsi="Verdana"/>
-          <w:color w:val="000000" w:themeColor="text1"/>
-          <w:sz w:val="28"/>
-          <w:szCs w:val="28"/>
-        </w:rPr>
-      </w:pPr>
-      <w:r>
-        <w:rPr>
-          <w:rFonts w:ascii="Verdana" w:hAnsi="Verdana"/>
+      <w:r>
+        <w:rPr>
+          <w:rFonts w:ascii="Verdana" w:hAnsi="Verdana"/>
+          <w:noProof/>
           <w:color w:val="000000" w:themeColor="text1"/>
           <w:sz w:val="28"/>
           <w:szCs w:val="28"/>
@@ -1254,7 +1193,7 @@
                     <pic:cNvPicPr/>
                   </pic:nvPicPr>
                   <pic:blipFill>
-                    <a:blip r:embed="rId15"/>
+                    <a:blip r:embed="rId16"/>
                     <a:stretch>
                       <a:fillRect/>
                     </a:stretch>
@@ -1363,6 +1302,7 @@
       <w:r>
         <w:rPr>
           <w:rFonts w:ascii="Verdana" w:hAnsi="Verdana"/>
+          <w:noProof/>
           <w:color w:val="000000" w:themeColor="text1"/>
           <w:sz w:val="24"/>
           <w:szCs w:val="24"/>
@@ -1383,7 +1323,7 @@
                     <pic:cNvPicPr/>
                   </pic:nvPicPr>
                   <pic:blipFill>
-                    <a:blip r:embed="rId16"/>
+                    <a:blip r:embed="rId17"/>
                     <a:stretch>
                       <a:fillRect/>
                     </a:stretch>
@@ -1678,6 +1618,7 @@
       <w:r>
         <w:rPr>
           <w:rFonts w:ascii="Verdana" w:hAnsi="Verdana"/>
+          <w:noProof/>
           <w:color w:val="000000" w:themeColor="text1"/>
           <w:sz w:val="24"/>
           <w:szCs w:val="24"/>
@@ -1925,7 +1866,7 @@
                     <pic:cNvPicPr/>
                   </pic:nvPicPr>
                   <pic:blipFill>
-                    <a:blip r:embed="rId17"/>
+                    <a:blip r:embed="rId18"/>
                     <a:stretch>
                       <a:fillRect/>
                     </a:stretch>
@@ -1980,7 +1921,7 @@
                     <pic:cNvPicPr/>
                   </pic:nvPicPr>
                   <pic:blipFill>
-                    <a:blip r:embed="rId18"/>
+                    <a:blip r:embed="rId19"/>
                     <a:stretch>
                       <a:fillRect/>
                     </a:stretch>
@@ -2010,7 +1951,7 @@
           <w:szCs w:val="24"/>
         </w:rPr>
       </w:pPr>
-      <w:commentRangeStart w:id="3"/>
+      <w:commentRangeStart w:id="4"/>
       <w:r>
         <w:rPr>
           <w:rFonts w:ascii="Verdana" w:hAnsi="Verdana"/>
@@ -2020,12 +1961,12 @@
         </w:rPr>
         <w:t>From here, the user can access: (Home Page Title / Navigation Bar Title)</w:t>
       </w:r>
-      <w:commentRangeEnd w:id="3"/>
+      <w:commentRangeEnd w:id="4"/>
       <w:r>
         <w:rPr>
           <w:rStyle w:val="CommentReference"/>
         </w:rPr>
-        <w:commentReference w:id="3"/>
+        <w:commentReference w:id="4"/>
       </w:r>
     </w:p>
     <w:p>
@@ -2104,7 +2045,27 @@
           <w:sz w:val="24"/>
           <w:szCs w:val="24"/>
         </w:rPr>
-        <w:t>: Allows user to search for a specific record</w:t>
+        <w:t xml:space="preserve">: Allows </w:t>
+      </w:r>
+      <w:proofErr w:type="gramStart"/>
+      <w:r>
+        <w:rPr>
+          <w:rFonts w:ascii="Verdana" w:hAnsi="Verdana"/>
+          <w:color w:val="000000" w:themeColor="text1"/>
+          <w:sz w:val="24"/>
+          <w:szCs w:val="24"/>
+        </w:rPr>
+        <w:t>user</w:t>
+      </w:r>
+      <w:proofErr w:type="gramEnd"/>
+      <w:r>
+        <w:rPr>
+          <w:rFonts w:ascii="Verdana" w:hAnsi="Verdana"/>
+          <w:color w:val="000000" w:themeColor="text1"/>
+          <w:sz w:val="24"/>
+          <w:szCs w:val="24"/>
+        </w:rPr>
+        <w:t xml:space="preserve"> to search for a specific record</w:t>
       </w:r>
       <w:r>
         <w:rPr>
@@ -2237,14 +2198,65 @@
         </w:rPr>
         <w:t>Reports / Run a Report</w:t>
       </w:r>
-      <w:r>
-        <w:rPr>
-          <w:rFonts w:ascii="Verdana" w:hAnsi="Verdana"/>
-          <w:color w:val="000000" w:themeColor="text1"/>
-          <w:sz w:val="24"/>
-          <w:szCs w:val="24"/>
-        </w:rPr>
-        <w:t>:  Allows user to search for one or more student with matching the user’s chosen criteria</w:t>
+      <w:proofErr w:type="gramStart"/>
+      <w:r>
+        <w:rPr>
+          <w:rFonts w:ascii="Verdana" w:hAnsi="Verdana"/>
+          <w:color w:val="000000" w:themeColor="text1"/>
+          <w:sz w:val="24"/>
+          <w:szCs w:val="24"/>
+        </w:rPr>
+        <w:t>:  Allows</w:t>
+      </w:r>
+      <w:proofErr w:type="gramEnd"/>
+      <w:r>
+        <w:rPr>
+          <w:rFonts w:ascii="Verdana" w:hAnsi="Verdana"/>
+          <w:color w:val="000000" w:themeColor="text1"/>
+          <w:sz w:val="24"/>
+          <w:szCs w:val="24"/>
+        </w:rPr>
+        <w:t xml:space="preserve"> </w:t>
+      </w:r>
+      <w:proofErr w:type="gramStart"/>
+      <w:r>
+        <w:rPr>
+          <w:rFonts w:ascii="Verdana" w:hAnsi="Verdana"/>
+          <w:color w:val="000000" w:themeColor="text1"/>
+          <w:sz w:val="24"/>
+          <w:szCs w:val="24"/>
+        </w:rPr>
+        <w:t>user</w:t>
+      </w:r>
+      <w:proofErr w:type="gramEnd"/>
+      <w:r>
+        <w:rPr>
+          <w:rFonts w:ascii="Verdana" w:hAnsi="Verdana"/>
+          <w:color w:val="000000" w:themeColor="text1"/>
+          <w:sz w:val="24"/>
+          <w:szCs w:val="24"/>
+        </w:rPr>
+        <w:t xml:space="preserve"> to search for one or more </w:t>
+      </w:r>
+      <w:proofErr w:type="gramStart"/>
+      <w:r>
+        <w:rPr>
+          <w:rFonts w:ascii="Verdana" w:hAnsi="Verdana"/>
+          <w:color w:val="000000" w:themeColor="text1"/>
+          <w:sz w:val="24"/>
+          <w:szCs w:val="24"/>
+        </w:rPr>
+        <w:t>student</w:t>
+      </w:r>
+      <w:proofErr w:type="gramEnd"/>
+      <w:r>
+        <w:rPr>
+          <w:rFonts w:ascii="Verdana" w:hAnsi="Verdana"/>
+          <w:color w:val="000000" w:themeColor="text1"/>
+          <w:sz w:val="24"/>
+          <w:szCs w:val="24"/>
+        </w:rPr>
+        <w:t xml:space="preserve"> with matching the user’s chosen criteria</w:t>
       </w:r>
       <w:r>
         <w:rPr>
@@ -2385,6 +2397,7 @@
       <w:r>
         <w:rPr>
           <w:rFonts w:ascii="Verdana" w:hAnsi="Verdana"/>
+          <w:noProof/>
           <w:color w:val="000000" w:themeColor="text1"/>
           <w:sz w:val="24"/>
           <w:szCs w:val="24"/>
@@ -2405,7 +2418,7 @@
                     <pic:cNvPicPr/>
                   </pic:nvPicPr>
                   <pic:blipFill>
-                    <a:blip r:embed="rId19"/>
+                    <a:blip r:embed="rId20"/>
                     <a:stretch>
                       <a:fillRect/>
                     </a:stretch>
@@ -2492,7 +2505,7 @@
           <w:szCs w:val="24"/>
         </w:rPr>
       </w:pPr>
-      <w:bookmarkStart w:id="4" w:name="_Hlk194012918"/>
+      <w:bookmarkStart w:id="5" w:name="_Hlk194012918"/>
       <w:r>
         <w:rPr>
           <w:rFonts w:ascii="Verdana" w:hAnsi="Verdana"/>
@@ -2504,15 +2517,35 @@
         </w:rPr>
         <w:t>Search By Student Name</w:t>
       </w:r>
-      <w:bookmarkEnd w:id="4"/>
-      <w:r>
-        <w:rPr>
-          <w:rFonts w:ascii="Verdana" w:hAnsi="Verdana"/>
-          <w:color w:val="000000" w:themeColor="text1"/>
-          <w:sz w:val="24"/>
-          <w:szCs w:val="24"/>
-        </w:rPr>
-        <w:t>: Allows user to search for a student based on their first and/or last name</w:t>
+      <w:bookmarkEnd w:id="5"/>
+      <w:r>
+        <w:rPr>
+          <w:rFonts w:ascii="Verdana" w:hAnsi="Verdana"/>
+          <w:color w:val="000000" w:themeColor="text1"/>
+          <w:sz w:val="24"/>
+          <w:szCs w:val="24"/>
+        </w:rPr>
+        <w:t xml:space="preserve">: Allows </w:t>
+      </w:r>
+      <w:proofErr w:type="gramStart"/>
+      <w:r>
+        <w:rPr>
+          <w:rFonts w:ascii="Verdana" w:hAnsi="Verdana"/>
+          <w:color w:val="000000" w:themeColor="text1"/>
+          <w:sz w:val="24"/>
+          <w:szCs w:val="24"/>
+        </w:rPr>
+        <w:t>user</w:t>
+      </w:r>
+      <w:proofErr w:type="gramEnd"/>
+      <w:r>
+        <w:rPr>
+          <w:rFonts w:ascii="Verdana" w:hAnsi="Verdana"/>
+          <w:color w:val="000000" w:themeColor="text1"/>
+          <w:sz w:val="24"/>
+          <w:szCs w:val="24"/>
+        </w:rPr>
+        <w:t xml:space="preserve"> to search for a student based on their first and/or last name</w:t>
       </w:r>
     </w:p>
     <w:p>
@@ -2547,7 +2580,27 @@
           <w:sz w:val="24"/>
           <w:szCs w:val="24"/>
         </w:rPr>
-        <w:t>: Allows user to search based on a student’s ID</w:t>
+        <w:t xml:space="preserve">: Allows </w:t>
+      </w:r>
+      <w:proofErr w:type="gramStart"/>
+      <w:r>
+        <w:rPr>
+          <w:rFonts w:ascii="Verdana" w:hAnsi="Verdana"/>
+          <w:color w:val="000000" w:themeColor="text1"/>
+          <w:sz w:val="24"/>
+          <w:szCs w:val="24"/>
+        </w:rPr>
+        <w:t>user</w:t>
+      </w:r>
+      <w:proofErr w:type="gramEnd"/>
+      <w:r>
+        <w:rPr>
+          <w:rFonts w:ascii="Verdana" w:hAnsi="Verdana"/>
+          <w:color w:val="000000" w:themeColor="text1"/>
+          <w:sz w:val="24"/>
+          <w:szCs w:val="24"/>
+        </w:rPr>
+        <w:t xml:space="preserve"> to search based on a student’s ID</w:t>
       </w:r>
     </w:p>
     <w:p>
@@ -2634,16 +2687,7 @@
           <w:sz w:val="24"/>
           <w:szCs w:val="24"/>
         </w:rPr>
-        <w:t xml:space="preserve">: </w:t>
-      </w:r>
-      <w:r>
-        <w:rPr>
-          <w:rFonts w:ascii="Verdana" w:hAnsi="Verdana"/>
-          <w:color w:val="000000" w:themeColor="text1"/>
-          <w:sz w:val="24"/>
-          <w:szCs w:val="24"/>
-        </w:rPr>
-        <w:t xml:space="preserve">Click the drop-down menu to choose between </w:t>
+        <w:t xml:space="preserve">: Click the drop-down menu to choose between </w:t>
       </w:r>
       <w:r>
         <w:rPr>
@@ -2654,7 +2698,31 @@
           <w:sz w:val="24"/>
           <w:szCs w:val="24"/>
         </w:rPr>
-        <w:t>3 months or less, 3-6 months, 6-9 months, More than 9 months.</w:t>
+        <w:t xml:space="preserve">3 months or less, 3-6 months, 6-9 months, </w:t>
+      </w:r>
+      <w:proofErr w:type="gramStart"/>
+      <w:r>
+        <w:rPr>
+          <w:rFonts w:ascii="Verdana" w:hAnsi="Verdana"/>
+          <w:b/>
+          <w:bCs/>
+          <w:color w:val="000000" w:themeColor="text1"/>
+          <w:sz w:val="24"/>
+          <w:szCs w:val="24"/>
+        </w:rPr>
+        <w:t>More</w:t>
+      </w:r>
+      <w:proofErr w:type="gramEnd"/>
+      <w:r>
+        <w:rPr>
+          <w:rFonts w:ascii="Verdana" w:hAnsi="Verdana"/>
+          <w:b/>
+          <w:bCs/>
+          <w:color w:val="000000" w:themeColor="text1"/>
+          <w:sz w:val="24"/>
+          <w:szCs w:val="24"/>
+        </w:rPr>
+        <w:t xml:space="preserve"> than 9 months.</w:t>
       </w:r>
     </w:p>
     <w:p>
@@ -2707,16 +2775,7 @@
           <w:sz w:val="24"/>
           <w:szCs w:val="24"/>
         </w:rPr>
-        <w:t>Click the drop-down menu to choose between</w:t>
-      </w:r>
-      <w:r>
-        <w:rPr>
-          <w:rFonts w:ascii="Verdana" w:hAnsi="Verdana"/>
-          <w:color w:val="000000" w:themeColor="text1"/>
-          <w:sz w:val="24"/>
-          <w:szCs w:val="24"/>
-        </w:rPr>
-        <w:t xml:space="preserve"> </w:t>
+        <w:t xml:space="preserve">Click the drop-down menu to choose between </w:t>
       </w:r>
       <w:r>
         <w:rPr>
@@ -2762,7 +2821,31 @@
           <w:sz w:val="24"/>
           <w:szCs w:val="24"/>
         </w:rPr>
-        <w:t>Search By Student Name</w:t>
+        <w:t xml:space="preserve">Search </w:t>
+      </w:r>
+      <w:proofErr w:type="gramStart"/>
+      <w:r>
+        <w:rPr>
+          <w:rFonts w:ascii="Verdana" w:hAnsi="Verdana"/>
+          <w:b/>
+          <w:bCs/>
+          <w:color w:val="000000" w:themeColor="text1"/>
+          <w:sz w:val="24"/>
+          <w:szCs w:val="24"/>
+        </w:rPr>
+        <w:t>By</w:t>
+      </w:r>
+      <w:proofErr w:type="gramEnd"/>
+      <w:r>
+        <w:rPr>
+          <w:rFonts w:ascii="Verdana" w:hAnsi="Verdana"/>
+          <w:b/>
+          <w:bCs/>
+          <w:color w:val="000000" w:themeColor="text1"/>
+          <w:sz w:val="24"/>
+          <w:szCs w:val="24"/>
+        </w:rPr>
+        <w:t xml:space="preserve"> Student Name</w:t>
       </w:r>
       <w:r>
         <w:rPr>
@@ -2871,6 +2954,7 @@
       <w:r>
         <w:rPr>
           <w:rFonts w:ascii="Verdana" w:hAnsi="Verdana"/>
+          <w:noProof/>
           <w:color w:val="000000" w:themeColor="text1"/>
           <w:sz w:val="24"/>
           <w:szCs w:val="24"/>
@@ -2891,7 +2975,7 @@
                     <pic:cNvPicPr/>
                   </pic:nvPicPr>
                   <pic:blipFill>
-                    <a:blip r:embed="rId20"/>
+                    <a:blip r:embed="rId21"/>
                     <a:stretch>
                       <a:fillRect/>
                     </a:stretch>
@@ -2933,7 +3017,27 @@
           <w:sz w:val="24"/>
           <w:szCs w:val="24"/>
         </w:rPr>
-        <w:t>If there are student’s that match your search parameters, you should see a screen similar to this:</w:t>
+        <w:t xml:space="preserve">If there are </w:t>
+      </w:r>
+      <w:proofErr w:type="gramStart"/>
+      <w:r>
+        <w:rPr>
+          <w:rFonts w:ascii="Verdana" w:hAnsi="Verdana"/>
+          <w:color w:val="000000" w:themeColor="text1"/>
+          <w:sz w:val="24"/>
+          <w:szCs w:val="24"/>
+        </w:rPr>
+        <w:t>student’s</w:t>
+      </w:r>
+      <w:proofErr w:type="gramEnd"/>
+      <w:r>
+        <w:rPr>
+          <w:rFonts w:ascii="Verdana" w:hAnsi="Verdana"/>
+          <w:color w:val="000000" w:themeColor="text1"/>
+          <w:sz w:val="24"/>
+          <w:szCs w:val="24"/>
+        </w:rPr>
+        <w:t xml:space="preserve"> that match your search parameters, you should see a screen similar to this:</w:t>
       </w:r>
     </w:p>
     <w:p>
@@ -2949,6 +3053,7 @@
       <w:r>
         <w:rPr>
           <w:rFonts w:ascii="Verdana" w:hAnsi="Verdana"/>
+          <w:noProof/>
           <w:color w:val="000000" w:themeColor="text1"/>
           <w:sz w:val="24"/>
           <w:szCs w:val="24"/>
@@ -2970,7 +3075,7 @@
                     <pic:cNvPicPr/>
                   </pic:nvPicPr>
                   <pic:blipFill>
-                    <a:blip r:embed="rId21"/>
+                    <a:blip r:embed="rId22"/>
                     <a:stretch>
                       <a:fillRect/>
                     </a:stretch>
@@ -3064,7 +3169,7 @@
           <w:szCs w:val="24"/>
         </w:rPr>
       </w:pPr>
-      <w:commentRangeStart w:id="5"/>
+      <w:commentRangeStart w:id="6"/>
       <w:r>
         <w:rPr>
           <w:rFonts w:ascii="Verdana" w:hAnsi="Verdana"/>
@@ -3085,12 +3190,12 @@
         </w:rPr>
         <w:t xml:space="preserve">: Allows the user to email selected student. </w:t>
       </w:r>
-      <w:commentRangeEnd w:id="5"/>
+      <w:commentRangeEnd w:id="6"/>
       <w:r>
         <w:rPr>
           <w:rStyle w:val="CommentReference"/>
         </w:rPr>
-        <w:commentReference w:id="5"/>
+        <w:commentReference w:id="6"/>
       </w:r>
     </w:p>
     <w:p>
@@ -3158,7 +3263,27 @@
           <w:sz w:val="24"/>
           <w:szCs w:val="24"/>
         </w:rPr>
-        <w:t>To view a student’s  record, s</w:t>
+        <w:t xml:space="preserve">To view a </w:t>
+      </w:r>
+      <w:proofErr w:type="gramStart"/>
+      <w:r>
+        <w:rPr>
+          <w:rFonts w:ascii="Verdana" w:hAnsi="Verdana"/>
+          <w:color w:val="000000" w:themeColor="text1"/>
+          <w:sz w:val="24"/>
+          <w:szCs w:val="24"/>
+        </w:rPr>
+        <w:t>student’s  record</w:t>
+      </w:r>
+      <w:proofErr w:type="gramEnd"/>
+      <w:r>
+        <w:rPr>
+          <w:rFonts w:ascii="Verdana" w:hAnsi="Verdana"/>
+          <w:color w:val="000000" w:themeColor="text1"/>
+          <w:sz w:val="24"/>
+          <w:szCs w:val="24"/>
+        </w:rPr>
+        <w:t>, s</w:t>
       </w:r>
       <w:r>
         <w:rPr>
@@ -3301,6 +3426,7 @@
       <w:r>
         <w:rPr>
           <w:rFonts w:ascii="Verdana" w:hAnsi="Verdana"/>
+          <w:noProof/>
           <w:color w:val="000000" w:themeColor="text1"/>
           <w:sz w:val="24"/>
           <w:szCs w:val="24"/>
@@ -3321,7 +3447,7 @@
                     <pic:cNvPicPr/>
                   </pic:nvPicPr>
                   <pic:blipFill>
-                    <a:blip r:embed="rId22"/>
+                    <a:blip r:embed="rId23"/>
                     <a:stretch>
                       <a:fillRect/>
                     </a:stretch>
@@ -3452,6 +3578,7 @@
       <w:r>
         <w:rPr>
           <w:rFonts w:ascii="Verdana" w:hAnsi="Verdana"/>
+          <w:noProof/>
           <w:color w:val="000000" w:themeColor="text1"/>
           <w:sz w:val="24"/>
           <w:szCs w:val="24"/>
@@ -3472,7 +3599,7 @@
                     <pic:cNvPicPr/>
                   </pic:nvPicPr>
                   <pic:blipFill>
-                    <a:blip r:embed="rId23"/>
+                    <a:blip r:embed="rId24"/>
                     <a:stretch>
                       <a:fillRect/>
                     </a:stretch>
@@ -3558,7 +3685,27 @@
           <w:sz w:val="24"/>
           <w:szCs w:val="24"/>
         </w:rPr>
-        <w:t xml:space="preserve"> through your computer’s email application</w:t>
+        <w:t xml:space="preserve"> through your </w:t>
+      </w:r>
+      <w:proofErr w:type="gramStart"/>
+      <w:r>
+        <w:rPr>
+          <w:rFonts w:ascii="Verdana" w:hAnsi="Verdana"/>
+          <w:color w:val="000000" w:themeColor="text1"/>
+          <w:sz w:val="24"/>
+          <w:szCs w:val="24"/>
+        </w:rPr>
+        <w:t>computer’s</w:t>
+      </w:r>
+      <w:proofErr w:type="gramEnd"/>
+      <w:r>
+        <w:rPr>
+          <w:rFonts w:ascii="Verdana" w:hAnsi="Verdana"/>
+          <w:color w:val="000000" w:themeColor="text1"/>
+          <w:sz w:val="24"/>
+          <w:szCs w:val="24"/>
+        </w:rPr>
+        <w:t xml:space="preserve"> email application</w:t>
       </w:r>
       <w:r>
         <w:rPr>
@@ -3649,7 +3796,25 @@
           <w:sz w:val="24"/>
           <w:szCs w:val="24"/>
         </w:rPr>
-        <w:t xml:space="preserve">. If do not want to select either option, press the </w:t>
+        <w:t xml:space="preserve">. </w:t>
+      </w:r>
+      <w:proofErr w:type="gramStart"/>
+      <w:r>
+        <w:rPr>
+          <w:rFonts w:ascii="Verdana" w:hAnsi="Verdana"/>
+          <w:sz w:val="24"/>
+          <w:szCs w:val="24"/>
+        </w:rPr>
+        <w:t>If</w:t>
+      </w:r>
+      <w:proofErr w:type="gramEnd"/>
+      <w:r>
+        <w:rPr>
+          <w:rFonts w:ascii="Verdana" w:hAnsi="Verdana"/>
+          <w:sz w:val="24"/>
+          <w:szCs w:val="24"/>
+        </w:rPr>
+        <w:t xml:space="preserve"> do not want to select either option, press the </w:t>
       </w:r>
       <w:r>
         <w:rPr>
@@ -3788,7 +3953,29 @@
           <w:sz w:val="24"/>
           <w:szCs w:val="24"/>
         </w:rPr>
-        <w:t>To change a students information in the database:</w:t>
+        <w:t xml:space="preserve">To change a </w:t>
+      </w:r>
+      <w:proofErr w:type="spellStart"/>
+      <w:proofErr w:type="gramStart"/>
+      <w:r>
+        <w:rPr>
+          <w:rFonts w:ascii="Verdana" w:hAnsi="Verdana"/>
+          <w:color w:val="000000" w:themeColor="text1"/>
+          <w:sz w:val="24"/>
+          <w:szCs w:val="24"/>
+        </w:rPr>
+        <w:t>students</w:t>
+      </w:r>
+      <w:proofErr w:type="spellEnd"/>
+      <w:proofErr w:type="gramEnd"/>
+      <w:r>
+        <w:rPr>
+          <w:rFonts w:ascii="Verdana" w:hAnsi="Verdana"/>
+          <w:color w:val="000000" w:themeColor="text1"/>
+          <w:sz w:val="24"/>
+          <w:szCs w:val="24"/>
+        </w:rPr>
+        <w:t xml:space="preserve"> information in the database:</w:t>
       </w:r>
     </w:p>
     <w:p>
@@ -3808,6 +3995,7 @@
       <w:r>
         <w:rPr>
           <w:rFonts w:ascii="Verdana" w:hAnsi="Verdana"/>
+          <w:noProof/>
           <w:color w:val="000000" w:themeColor="text1"/>
           <w:sz w:val="24"/>
           <w:szCs w:val="24"/>
@@ -3836,7 +4024,7 @@
                     <pic:cNvPicPr/>
                   </pic:nvPicPr>
                   <pic:blipFill>
-                    <a:blip r:embed="rId24">
+                    <a:blip r:embed="rId25">
                       <a:extLst>
                         <a:ext uri="{28A0092B-C50C-407E-A947-70E740481C1C}">
                           <a14:useLocalDpi xmlns:a14="http://schemas.microsoft.com/office/drawing/2010/main" val="0"/>
@@ -3959,16 +4147,7 @@
           <w:sz w:val="24"/>
           <w:szCs w:val="24"/>
         </w:rPr>
-        <w:t>: Enter student ID in the white box</w:t>
-      </w:r>
-      <w:r>
-        <w:rPr>
-          <w:rFonts w:ascii="Verdana" w:hAnsi="Verdana"/>
-          <w:color w:val="000000" w:themeColor="text1"/>
-          <w:sz w:val="24"/>
-          <w:szCs w:val="24"/>
-        </w:rPr>
-        <w:t>.</w:t>
+        <w:t>: Enter student ID in the white box.</w:t>
       </w:r>
     </w:p>
     <w:p>
@@ -4010,15 +4189,7 @@
           <w:sz w:val="24"/>
           <w:szCs w:val="24"/>
         </w:rPr>
-        <w:t xml:space="preserve"> Enter student’s first name in the white box</w:t>
-      </w:r>
-      <w:r>
-        <w:rPr>
-          <w:rFonts w:ascii="Verdana" w:hAnsi="Verdana"/>
-          <w:sz w:val="24"/>
-          <w:szCs w:val="24"/>
-        </w:rPr>
-        <w:t>.</w:t>
+        <w:t xml:space="preserve"> Enter student’s first name in the white box.</w:t>
       </w:r>
     </w:p>
     <w:p>
@@ -4053,16 +4224,7 @@
           <w:sz w:val="24"/>
           <w:szCs w:val="24"/>
         </w:rPr>
-        <w:t>: Enter student’s last name in the white box</w:t>
-      </w:r>
-      <w:r>
-        <w:rPr>
-          <w:rFonts w:ascii="Verdana" w:hAnsi="Verdana"/>
-          <w:color w:val="000000" w:themeColor="text1"/>
-          <w:sz w:val="24"/>
-          <w:szCs w:val="24"/>
-        </w:rPr>
-        <w:t>.</w:t>
+        <w:t>: Enter student’s last name in the white box.</w:t>
       </w:r>
     </w:p>
     <w:p>
@@ -4097,16 +4259,7 @@
           <w:sz w:val="24"/>
           <w:szCs w:val="24"/>
         </w:rPr>
-        <w:t>: Enter student's address in the white box</w:t>
-      </w:r>
-      <w:r>
-        <w:rPr>
-          <w:rFonts w:ascii="Verdana" w:hAnsi="Verdana"/>
-          <w:color w:val="000000" w:themeColor="text1"/>
-          <w:sz w:val="24"/>
-          <w:szCs w:val="24"/>
-        </w:rPr>
-        <w:t>.</w:t>
+        <w:t>: Enter student's address in the white box.</w:t>
       </w:r>
     </w:p>
     <w:p>
@@ -4148,15 +4301,7 @@
           <w:sz w:val="24"/>
           <w:szCs w:val="24"/>
         </w:rPr>
-        <w:t xml:space="preserve"> Enter student's city in the white box</w:t>
-      </w:r>
-      <w:r>
-        <w:rPr>
-          <w:rFonts w:ascii="Verdana" w:hAnsi="Verdana"/>
-          <w:sz w:val="24"/>
-          <w:szCs w:val="24"/>
-        </w:rPr>
-        <w:t>.</w:t>
+        <w:t xml:space="preserve"> Enter student's city in the white box.</w:t>
       </w:r>
     </w:p>
     <w:p>
@@ -4198,15 +4343,7 @@
           <w:sz w:val="24"/>
           <w:szCs w:val="24"/>
         </w:rPr>
-        <w:t xml:space="preserve"> Enter student's state as two letters in the white box</w:t>
-      </w:r>
-      <w:r>
-        <w:rPr>
-          <w:rFonts w:ascii="Verdana" w:hAnsi="Verdana"/>
-          <w:sz w:val="24"/>
-          <w:szCs w:val="24"/>
-        </w:rPr>
-        <w:t>.</w:t>
+        <w:t xml:space="preserve"> Enter student's state as two letters in the white box.</w:t>
       </w:r>
     </w:p>
     <w:p>
@@ -4248,15 +4385,7 @@
           <w:sz w:val="24"/>
           <w:szCs w:val="24"/>
         </w:rPr>
-        <w:t xml:space="preserve"> Enter student’s zip code in the white box</w:t>
-      </w:r>
-      <w:r>
-        <w:rPr>
-          <w:rFonts w:ascii="Verdana" w:hAnsi="Verdana"/>
-          <w:sz w:val="24"/>
-          <w:szCs w:val="24"/>
-        </w:rPr>
-        <w:t>.</w:t>
+        <w:t xml:space="preserve"> Enter student’s zip code in the white box.</w:t>
       </w:r>
     </w:p>
     <w:p>
@@ -4298,15 +4427,7 @@
           <w:sz w:val="24"/>
           <w:szCs w:val="24"/>
         </w:rPr>
-        <w:t xml:space="preserve"> Enter student’s phone number without dashes in the white box</w:t>
-      </w:r>
-      <w:r>
-        <w:rPr>
-          <w:rFonts w:ascii="Verdana" w:hAnsi="Verdana"/>
-          <w:sz w:val="24"/>
-          <w:szCs w:val="24"/>
-        </w:rPr>
-        <w:t>.</w:t>
+        <w:t xml:space="preserve"> Enter student’s phone number without dashes in the white box.</w:t>
       </w:r>
     </w:p>
     <w:p>
@@ -4349,15 +4470,7 @@
           <w:sz w:val="24"/>
           <w:szCs w:val="24"/>
         </w:rPr>
-        <w:t xml:space="preserve"> Enter student’s email in the white box</w:t>
-      </w:r>
-      <w:r>
-        <w:rPr>
-          <w:rFonts w:ascii="Verdana" w:hAnsi="Verdana"/>
-          <w:sz w:val="24"/>
-          <w:szCs w:val="24"/>
-        </w:rPr>
-        <w:t>.</w:t>
+        <w:t xml:space="preserve"> Enter student’s email in the white box.</w:t>
       </w:r>
     </w:p>
     <w:p>
@@ -4398,15 +4511,7 @@
           <w:sz w:val="24"/>
           <w:szCs w:val="24"/>
         </w:rPr>
-        <w:t xml:space="preserve"> Enter aid months left in white box</w:t>
-      </w:r>
-      <w:r>
-        <w:rPr>
-          <w:rFonts w:ascii="Verdana" w:hAnsi="Verdana"/>
-          <w:sz w:val="24"/>
-          <w:szCs w:val="24"/>
-        </w:rPr>
-        <w:t>.</w:t>
+        <w:t xml:space="preserve"> Enter aid months left in white box.</w:t>
       </w:r>
     </w:p>
     <w:p>
@@ -4431,27 +4536,7 @@
           <w:sz w:val="24"/>
           <w:szCs w:val="24"/>
         </w:rPr>
-        <w:t>Benefits Balance (</w:t>
-      </w:r>
-      <w:r>
-        <w:rPr>
-          <w:rFonts w:ascii="Verdana" w:hAnsi="Verdana"/>
-          <w:b/>
-          <w:bCs/>
-          <w:sz w:val="24"/>
-          <w:szCs w:val="24"/>
-        </w:rPr>
-        <w:t>Days</w:t>
-      </w:r>
-      <w:r>
-        <w:rPr>
-          <w:rFonts w:ascii="Verdana" w:hAnsi="Verdana"/>
-          <w:b/>
-          <w:bCs/>
-          <w:sz w:val="24"/>
-          <w:szCs w:val="24"/>
-        </w:rPr>
-        <w:t>)</w:t>
+        <w:t>Benefits Balance (Days)</w:t>
       </w:r>
       <w:r>
         <w:rPr>
@@ -4467,15 +4552,7 @@
           <w:sz w:val="24"/>
           <w:szCs w:val="24"/>
         </w:rPr>
-        <w:t xml:space="preserve"> Enter aid days left in the white box</w:t>
-      </w:r>
-      <w:r>
-        <w:rPr>
-          <w:rFonts w:ascii="Verdana" w:hAnsi="Verdana"/>
-          <w:sz w:val="24"/>
-          <w:szCs w:val="24"/>
-        </w:rPr>
-        <w:t>.</w:t>
+        <w:t xml:space="preserve"> Enter aid days left in the white box.</w:t>
       </w:r>
     </w:p>
     <w:p>
@@ -4539,7 +4616,16 @@
           <w:sz w:val="24"/>
           <w:szCs w:val="24"/>
         </w:rPr>
-        <w:t>Montgomery GI Bill, Post 9/11, VR&amp;E</w:t>
+        <w:t xml:space="preserve">Montgomery GI Bill, Post 9/11, VR&amp;E, </w:t>
+      </w:r>
+      <w:r>
+        <w:rPr>
+          <w:rFonts w:ascii="Verdana" w:hAnsi="Verdana"/>
+          <w:color w:val="000000" w:themeColor="text1"/>
+          <w:sz w:val="24"/>
+          <w:szCs w:val="24"/>
+        </w:rPr>
+        <w:t xml:space="preserve">or </w:t>
       </w:r>
       <w:r>
         <w:rPr>
@@ -4550,26 +4636,6 @@
           <w:sz w:val="24"/>
           <w:szCs w:val="24"/>
         </w:rPr>
-        <w:t xml:space="preserve">, </w:t>
-      </w:r>
-      <w:r>
-        <w:rPr>
-          <w:rFonts w:ascii="Verdana" w:hAnsi="Verdana"/>
-          <w:color w:val="000000" w:themeColor="text1"/>
-          <w:sz w:val="24"/>
-          <w:szCs w:val="24"/>
-        </w:rPr>
-        <w:t xml:space="preserve">or </w:t>
-      </w:r>
-      <w:r>
-        <w:rPr>
-          <w:rFonts w:ascii="Verdana" w:hAnsi="Verdana"/>
-          <w:b/>
-          <w:bCs/>
-          <w:color w:val="000000" w:themeColor="text1"/>
-          <w:sz w:val="24"/>
-          <w:szCs w:val="24"/>
-        </w:rPr>
         <w:t xml:space="preserve">INACTIVE, </w:t>
       </w:r>
       <w:r>
@@ -4579,7 +4645,27 @@
           <w:sz w:val="24"/>
           <w:szCs w:val="24"/>
         </w:rPr>
-        <w:t>or the ability to add a new  benefit type.</w:t>
+        <w:t xml:space="preserve">or the ability to add a </w:t>
+      </w:r>
+      <w:proofErr w:type="gramStart"/>
+      <w:r>
+        <w:rPr>
+          <w:rFonts w:ascii="Verdana" w:hAnsi="Verdana"/>
+          <w:color w:val="000000" w:themeColor="text1"/>
+          <w:sz w:val="24"/>
+          <w:szCs w:val="24"/>
+        </w:rPr>
+        <w:t>new  benefit</w:t>
+      </w:r>
+      <w:proofErr w:type="gramEnd"/>
+      <w:r>
+        <w:rPr>
+          <w:rFonts w:ascii="Verdana" w:hAnsi="Verdana"/>
+          <w:color w:val="000000" w:themeColor="text1"/>
+          <w:sz w:val="24"/>
+          <w:szCs w:val="24"/>
+        </w:rPr>
+        <w:t xml:space="preserve"> type.</w:t>
       </w:r>
     </w:p>
     <w:p>
@@ -4695,25 +4781,29 @@
           <w:sz w:val="24"/>
           <w:szCs w:val="24"/>
         </w:rPr>
-        <w:t>mm/dd/yyyy</w:t>
-      </w:r>
-      <w:r>
-        <w:rPr>
-          <w:rFonts w:ascii="Verdana" w:hAnsi="Verdana"/>
-          <w:color w:val="000000" w:themeColor="text1"/>
-          <w:sz w:val="24"/>
-          <w:szCs w:val="24"/>
-        </w:rPr>
-        <w:t xml:space="preserve"> or clicking the small calendar button and selecting the date on the calendar</w:t>
-      </w:r>
-      <w:r>
-        <w:rPr>
-          <w:rFonts w:ascii="Verdana" w:hAnsi="Verdana"/>
-          <w:color w:val="000000" w:themeColor="text1"/>
-          <w:sz w:val="24"/>
-          <w:szCs w:val="24"/>
-        </w:rPr>
-        <w:t>.</w:t>
+        <w:t>mm/dd/</w:t>
+      </w:r>
+      <w:proofErr w:type="spellStart"/>
+      <w:r>
+        <w:rPr>
+          <w:rFonts w:ascii="Verdana" w:hAnsi="Verdana"/>
+          <w:b/>
+          <w:bCs/>
+          <w:color w:val="000000" w:themeColor="text1"/>
+          <w:sz w:val="24"/>
+          <w:szCs w:val="24"/>
+        </w:rPr>
+        <w:t>yyyy</w:t>
+      </w:r>
+      <w:proofErr w:type="spellEnd"/>
+      <w:r>
+        <w:rPr>
+          <w:rFonts w:ascii="Verdana" w:hAnsi="Verdana"/>
+          <w:color w:val="000000" w:themeColor="text1"/>
+          <w:sz w:val="24"/>
+          <w:szCs w:val="24"/>
+        </w:rPr>
+        <w:t xml:space="preserve"> or clicking the small calendar button and selecting the date on the calendar.</w:t>
       </w:r>
     </w:p>
     <w:p>
@@ -4770,7 +4860,7 @@
         </w:rPr>
         <w:t xml:space="preserve"> button near the bottom of the page to save any changes to the </w:t>
       </w:r>
-      <w:commentRangeStart w:id="6"/>
+      <w:commentRangeStart w:id="7"/>
       <w:r>
         <w:rPr>
           <w:rFonts w:ascii="Verdana" w:hAnsi="Verdana"/>
@@ -4780,12 +4870,12 @@
         </w:rPr>
         <w:t>database</w:t>
       </w:r>
-      <w:commentRangeEnd w:id="6"/>
+      <w:commentRangeEnd w:id="7"/>
       <w:r>
         <w:rPr>
           <w:rStyle w:val="CommentReference"/>
         </w:rPr>
-        <w:commentReference w:id="6"/>
+        <w:commentReference w:id="7"/>
       </w:r>
       <w:r>
         <w:rPr>
@@ -4810,6 +4900,7 @@
       <w:r>
         <w:rPr>
           <w:rFonts w:ascii="Verdana" w:hAnsi="Verdana"/>
+          <w:noProof/>
           <w:color w:val="000000" w:themeColor="text1"/>
           <w:sz w:val="24"/>
           <w:szCs w:val="24"/>
@@ -4830,7 +4921,7 @@
                     <pic:cNvPicPr/>
                   </pic:nvPicPr>
                   <pic:blipFill>
-                    <a:blip r:embed="rId25"/>
+                    <a:blip r:embed="rId26"/>
                     <a:stretch>
                       <a:fillRect/>
                     </a:stretch>
@@ -5027,6 +5118,7 @@
           <w:rFonts w:ascii="Verdana" w:hAnsi="Verdana"/>
           <w:b/>
           <w:bCs/>
+          <w:noProof/>
           <w:color w:val="000000" w:themeColor="text1"/>
           <w:sz w:val="24"/>
           <w:szCs w:val="24"/>
@@ -5047,7 +5139,7 @@
                     <pic:cNvPicPr/>
                   </pic:nvPicPr>
                   <pic:blipFill>
-                    <a:blip r:embed="rId26"/>
+                    <a:blip r:embed="rId27"/>
                     <a:stretch>
                       <a:fillRect/>
                     </a:stretch>
@@ -5892,7 +5984,27 @@
           <w:sz w:val="24"/>
           <w:szCs w:val="24"/>
         </w:rPr>
-        <w:t>or the ability to add a new  benefit type.</w:t>
+        <w:t xml:space="preserve">or the ability to add a </w:t>
+      </w:r>
+      <w:proofErr w:type="gramStart"/>
+      <w:r>
+        <w:rPr>
+          <w:rFonts w:ascii="Verdana" w:hAnsi="Verdana"/>
+          <w:color w:val="000000" w:themeColor="text1"/>
+          <w:sz w:val="24"/>
+          <w:szCs w:val="24"/>
+        </w:rPr>
+        <w:t>new  benefit</w:t>
+      </w:r>
+      <w:proofErr w:type="gramEnd"/>
+      <w:r>
+        <w:rPr>
+          <w:rFonts w:ascii="Verdana" w:hAnsi="Verdana"/>
+          <w:color w:val="000000" w:themeColor="text1"/>
+          <w:sz w:val="24"/>
+          <w:szCs w:val="24"/>
+        </w:rPr>
+        <w:t xml:space="preserve"> type.</w:t>
       </w:r>
     </w:p>
     <w:p>
@@ -6034,8 +6146,21 @@
           <w:sz w:val="24"/>
           <w:szCs w:val="24"/>
         </w:rPr>
-        <w:t>mm/dd/yyyy</w:t>
-      </w:r>
+        <w:t>mm/dd/</w:t>
+      </w:r>
+      <w:proofErr w:type="spellStart"/>
+      <w:r>
+        <w:rPr>
+          <w:rFonts w:ascii="Verdana" w:hAnsi="Verdana"/>
+          <w:b/>
+          <w:bCs/>
+          <w:color w:val="000000" w:themeColor="text1"/>
+          <w:sz w:val="24"/>
+          <w:szCs w:val="24"/>
+        </w:rPr>
+        <w:t>yyyy</w:t>
+      </w:r>
+      <w:proofErr w:type="spellEnd"/>
       <w:r>
         <w:rPr>
           <w:rFonts w:ascii="Verdana" w:hAnsi="Verdana"/>
@@ -6081,6 +6206,7 @@
       <w:r>
         <w:rPr>
           <w:rFonts w:ascii="Verdana" w:hAnsi="Verdana"/>
+          <w:noProof/>
           <w:color w:val="000000" w:themeColor="text1"/>
           <w:sz w:val="28"/>
           <w:szCs w:val="28"/>
@@ -6109,7 +6235,7 @@
                     <pic:cNvPicPr/>
                   </pic:nvPicPr>
                   <pic:blipFill>
-                    <a:blip r:embed="rId27">
+                    <a:blip r:embed="rId28">
                       <a:extLst>
                         <a:ext uri="{28A0092B-C50C-407E-A947-70E740481C1C}">
                           <a14:useLocalDpi xmlns:a14="http://schemas.microsoft.com/office/drawing/2010/main" val="0"/>
@@ -6456,6 +6582,7 @@
       <w:r>
         <w:rPr>
           <w:rFonts w:ascii="Verdana" w:hAnsi="Verdana"/>
+          <w:noProof/>
           <w:color w:val="000000" w:themeColor="text1"/>
           <w:sz w:val="24"/>
           <w:szCs w:val="24"/>
@@ -6476,7 +6603,7 @@
                     <pic:cNvPicPr/>
                   </pic:nvPicPr>
                   <pic:blipFill>
-                    <a:blip r:embed="rId28"/>
+                    <a:blip r:embed="rId29"/>
                     <a:stretch>
                       <a:fillRect/>
                     </a:stretch>
@@ -6686,7 +6813,31 @@
           <w:sz w:val="24"/>
           <w:szCs w:val="24"/>
         </w:rPr>
-        <w:t>3 months or less, 3-6 months, 6-9 months, More than 9 months</w:t>
+        <w:t xml:space="preserve">3 months or less, 3-6 months, 6-9 months, </w:t>
+      </w:r>
+      <w:proofErr w:type="gramStart"/>
+      <w:r>
+        <w:rPr>
+          <w:rFonts w:ascii="Verdana" w:hAnsi="Verdana"/>
+          <w:b/>
+          <w:bCs/>
+          <w:color w:val="000000" w:themeColor="text1"/>
+          <w:sz w:val="24"/>
+          <w:szCs w:val="24"/>
+        </w:rPr>
+        <w:t>More</w:t>
+      </w:r>
+      <w:proofErr w:type="gramEnd"/>
+      <w:r>
+        <w:rPr>
+          <w:rFonts w:ascii="Verdana" w:hAnsi="Verdana"/>
+          <w:b/>
+          <w:bCs/>
+          <w:color w:val="000000" w:themeColor="text1"/>
+          <w:sz w:val="24"/>
+          <w:szCs w:val="24"/>
+        </w:rPr>
+        <w:t xml:space="preserve"> than 9 months</w:t>
       </w:r>
       <w:r>
         <w:rPr>
@@ -6830,6 +6981,7 @@
       <w:r>
         <w:rPr>
           <w:rFonts w:ascii="Verdana" w:hAnsi="Verdana"/>
+          <w:noProof/>
           <w:color w:val="000000" w:themeColor="text1"/>
           <w:sz w:val="24"/>
           <w:szCs w:val="24"/>
@@ -6850,7 +7002,7 @@
                     <pic:cNvPicPr/>
                   </pic:nvPicPr>
                   <pic:blipFill>
-                    <a:blip r:embed="rId29"/>
+                    <a:blip r:embed="rId30"/>
                     <a:stretch>
                       <a:fillRect/>
                     </a:stretch>
@@ -6907,6 +7059,7 @@
       <w:r>
         <w:rPr>
           <w:rFonts w:ascii="Verdana" w:hAnsi="Verdana"/>
+          <w:noProof/>
           <w:color w:val="000000" w:themeColor="text1"/>
           <w:sz w:val="24"/>
           <w:szCs w:val="24"/>
@@ -6927,7 +7080,7 @@
                     <pic:cNvPicPr/>
                   </pic:nvPicPr>
                   <pic:blipFill>
-                    <a:blip r:embed="rId30"/>
+                    <a:blip r:embed="rId31"/>
                     <a:stretch>
                       <a:fillRect/>
                     </a:stretch>
@@ -7108,7 +7261,7 @@
         </w:rPr>
         <w:t xml:space="preserve">Please proceed to page </w:t>
       </w:r>
-      <w:commentRangeStart w:id="7"/>
+      <w:commentRangeStart w:id="8"/>
       <w:r>
         <w:rPr>
           <w:rFonts w:ascii="Verdana" w:hAnsi="Verdana"/>
@@ -7118,12 +7271,12 @@
         </w:rPr>
         <w:t xml:space="preserve">BLANK </w:t>
       </w:r>
-      <w:commentRangeEnd w:id="7"/>
+      <w:commentRangeEnd w:id="8"/>
       <w:r>
         <w:rPr>
           <w:rStyle w:val="CommentReference"/>
         </w:rPr>
-        <w:commentReference w:id="7"/>
+        <w:commentReference w:id="8"/>
       </w:r>
       <w:r>
         <w:rPr>
@@ -7176,6 +7329,7 @@
       <w:r>
         <w:rPr>
           <w:rFonts w:ascii="Verdana" w:hAnsi="Verdana"/>
+          <w:noProof/>
           <w:color w:val="000000" w:themeColor="text1"/>
           <w:sz w:val="28"/>
           <w:szCs w:val="28"/>
@@ -7196,7 +7350,7 @@
                     <pic:cNvPicPr/>
                   </pic:nvPicPr>
                   <pic:blipFill>
-                    <a:blip r:embed="rId31"/>
+                    <a:blip r:embed="rId32"/>
                     <a:stretch>
                       <a:fillRect/>
                     </a:stretch>
@@ -7311,8 +7465,21 @@
           <w:sz w:val="24"/>
           <w:szCs w:val="24"/>
         </w:rPr>
-        <w:t>mm/dd/yyyy</w:t>
-      </w:r>
+        <w:t>mm/dd/</w:t>
+      </w:r>
+      <w:proofErr w:type="spellStart"/>
+      <w:r>
+        <w:rPr>
+          <w:rFonts w:ascii="Verdana" w:hAnsi="Verdana"/>
+          <w:b/>
+          <w:bCs/>
+          <w:color w:val="000000" w:themeColor="text1"/>
+          <w:sz w:val="24"/>
+          <w:szCs w:val="24"/>
+        </w:rPr>
+        <w:t>yyyy</w:t>
+      </w:r>
+      <w:proofErr w:type="spellEnd"/>
       <w:r>
         <w:rPr>
           <w:rFonts w:ascii="Verdana" w:hAnsi="Verdana"/>
@@ -7402,8 +7569,21 @@
           <w:sz w:val="24"/>
           <w:szCs w:val="24"/>
         </w:rPr>
-        <w:t>mm/dd/yyyy</w:t>
-      </w:r>
+        <w:t>mm/dd/</w:t>
+      </w:r>
+      <w:proofErr w:type="spellStart"/>
+      <w:r>
+        <w:rPr>
+          <w:rFonts w:ascii="Verdana" w:hAnsi="Verdana"/>
+          <w:b/>
+          <w:bCs/>
+          <w:color w:val="000000" w:themeColor="text1"/>
+          <w:sz w:val="24"/>
+          <w:szCs w:val="24"/>
+        </w:rPr>
+        <w:t>yyyy</w:t>
+      </w:r>
+      <w:proofErr w:type="spellEnd"/>
       <w:r>
         <w:rPr>
           <w:rFonts w:ascii="Verdana" w:hAnsi="Verdana"/>
@@ -7572,7 +7752,31 @@
           <w:sz w:val="24"/>
           <w:szCs w:val="24"/>
         </w:rPr>
-        <w:t>3 months or less, 3-6 months, 6-9 months, More than 9 months</w:t>
+        <w:t xml:space="preserve">3 months or less, 3-6 months, 6-9 months, </w:t>
+      </w:r>
+      <w:proofErr w:type="gramStart"/>
+      <w:r>
+        <w:rPr>
+          <w:rFonts w:ascii="Verdana" w:hAnsi="Verdana"/>
+          <w:b/>
+          <w:bCs/>
+          <w:color w:val="000000" w:themeColor="text1"/>
+          <w:sz w:val="24"/>
+          <w:szCs w:val="24"/>
+        </w:rPr>
+        <w:t>More</w:t>
+      </w:r>
+      <w:proofErr w:type="gramEnd"/>
+      <w:r>
+        <w:rPr>
+          <w:rFonts w:ascii="Verdana" w:hAnsi="Verdana"/>
+          <w:b/>
+          <w:bCs/>
+          <w:color w:val="000000" w:themeColor="text1"/>
+          <w:sz w:val="24"/>
+          <w:szCs w:val="24"/>
+        </w:rPr>
+        <w:t xml:space="preserve"> than 9 months</w:t>
       </w:r>
       <w:r>
         <w:rPr>
@@ -7704,6 +7908,7 @@
       <w:r>
         <w:rPr>
           <w:rFonts w:ascii="Verdana" w:hAnsi="Verdana"/>
+          <w:noProof/>
           <w:color w:val="000000" w:themeColor="text1"/>
           <w:sz w:val="24"/>
           <w:szCs w:val="24"/>
@@ -7724,7 +7929,7 @@
                     <pic:cNvPicPr/>
                   </pic:nvPicPr>
                   <pic:blipFill>
-                    <a:blip r:embed="rId32"/>
+                    <a:blip r:embed="rId33"/>
                     <a:stretch>
                       <a:fillRect/>
                     </a:stretch>
@@ -7833,6 +8038,7 @@
       <w:r>
         <w:rPr>
           <w:rFonts w:ascii="Verdana" w:hAnsi="Verdana"/>
+          <w:noProof/>
           <w:color w:val="000000" w:themeColor="text1"/>
           <w:sz w:val="24"/>
           <w:szCs w:val="24"/>
@@ -7853,7 +8059,7 @@
                     <pic:cNvPicPr/>
                   </pic:nvPicPr>
                   <pic:blipFill>
-                    <a:blip r:embed="rId33"/>
+                    <a:blip r:embed="rId34"/>
                     <a:stretch>
                       <a:fillRect/>
                     </a:stretch>
@@ -8248,6 +8454,7 @@
       <w:r>
         <w:rPr>
           <w:rFonts w:ascii="Verdana" w:hAnsi="Verdana"/>
+          <w:noProof/>
           <w:color w:val="000000" w:themeColor="text1"/>
           <w:sz w:val="28"/>
           <w:szCs w:val="28"/>
@@ -8268,7 +8475,7 @@
                     <pic:cNvPicPr/>
                   </pic:nvPicPr>
                   <pic:blipFill>
-                    <a:blip r:embed="rId34"/>
+                    <a:blip r:embed="rId35"/>
                     <a:stretch>
                       <a:fillRect/>
                     </a:stretch>
@@ -8577,15 +8784,7 @@
           <w:sz w:val="24"/>
           <w:szCs w:val="24"/>
         </w:rPr>
-        <w:t xml:space="preserve"> </w:t>
-      </w:r>
-      <w:r>
-        <w:rPr>
-          <w:rFonts w:ascii="Verdana" w:hAnsi="Verdana"/>
-          <w:sz w:val="24"/>
-          <w:szCs w:val="24"/>
-        </w:rPr>
-        <w:t xml:space="preserve">By clicking the red button labeled </w:t>
+        <w:t xml:space="preserve"> By clicking the red button labeled </w:t>
       </w:r>
       <w:r>
         <w:rPr>
@@ -8700,7 +8899,31 @@
           <w:sz w:val="24"/>
           <w:szCs w:val="24"/>
         </w:rPr>
-        <w:t>Enter student last name</w:t>
+        <w:t xml:space="preserve">Enter </w:t>
+      </w:r>
+      <w:proofErr w:type="gramStart"/>
+      <w:r>
+        <w:rPr>
+          <w:rFonts w:ascii="Verdana" w:hAnsi="Verdana"/>
+          <w:b/>
+          <w:bCs/>
+          <w:color w:val="000000" w:themeColor="text1"/>
+          <w:sz w:val="24"/>
+          <w:szCs w:val="24"/>
+        </w:rPr>
+        <w:t>student</w:t>
+      </w:r>
+      <w:proofErr w:type="gramEnd"/>
+      <w:r>
+        <w:rPr>
+          <w:rFonts w:ascii="Verdana" w:hAnsi="Verdana"/>
+          <w:b/>
+          <w:bCs/>
+          <w:color w:val="000000" w:themeColor="text1"/>
+          <w:sz w:val="24"/>
+          <w:szCs w:val="24"/>
+        </w:rPr>
+        <w:t xml:space="preserve"> last name</w:t>
       </w:r>
       <w:r>
         <w:rPr>
@@ -8751,7 +8974,25 @@
           <w:sz w:val="24"/>
           <w:szCs w:val="24"/>
         </w:rPr>
-        <w:t xml:space="preserve"> Allows user to sort students by</w:t>
+        <w:t xml:space="preserve"> Allows </w:t>
+      </w:r>
+      <w:proofErr w:type="gramStart"/>
+      <w:r>
+        <w:rPr>
+          <w:rFonts w:ascii="Verdana" w:hAnsi="Verdana"/>
+          <w:sz w:val="24"/>
+          <w:szCs w:val="24"/>
+        </w:rPr>
+        <w:t>user</w:t>
+      </w:r>
+      <w:proofErr w:type="gramEnd"/>
+      <w:r>
+        <w:rPr>
+          <w:rFonts w:ascii="Verdana" w:hAnsi="Verdana"/>
+          <w:sz w:val="24"/>
+          <w:szCs w:val="24"/>
+        </w:rPr>
+        <w:t xml:space="preserve"> to sort students by</w:t>
       </w:r>
       <w:r>
         <w:rPr>
@@ -8761,7 +9002,29 @@
           <w:sz w:val="24"/>
           <w:szCs w:val="24"/>
         </w:rPr>
-        <w:t xml:space="preserve"> Last Name, Benefit Type</w:t>
+        <w:t xml:space="preserve"> </w:t>
+      </w:r>
+      <w:proofErr w:type="gramStart"/>
+      <w:r>
+        <w:rPr>
+          <w:rFonts w:ascii="Verdana" w:hAnsi="Verdana"/>
+          <w:b/>
+          <w:bCs/>
+          <w:sz w:val="24"/>
+          <w:szCs w:val="24"/>
+        </w:rPr>
+        <w:t>Last</w:t>
+      </w:r>
+      <w:proofErr w:type="gramEnd"/>
+      <w:r>
+        <w:rPr>
+          <w:rFonts w:ascii="Verdana" w:hAnsi="Verdana"/>
+          <w:b/>
+          <w:bCs/>
+          <w:sz w:val="24"/>
+          <w:szCs w:val="24"/>
+        </w:rPr>
+        <w:t xml:space="preserve"> Name, Benefit Type</w:t>
       </w:r>
       <w:r>
         <w:rPr>
@@ -9070,6 +9333,7 @@
       <w:r>
         <w:rPr>
           <w:rFonts w:ascii="Verdana" w:hAnsi="Verdana"/>
+          <w:noProof/>
           <w:color w:val="000000" w:themeColor="text1"/>
           <w:sz w:val="28"/>
           <w:szCs w:val="28"/>
@@ -9090,7 +9354,7 @@
                     <pic:cNvPicPr/>
                   </pic:nvPicPr>
                   <pic:blipFill>
-                    <a:blip r:embed="rId35"/>
+                    <a:blip r:embed="rId36"/>
                     <a:stretch>
                       <a:fillRect/>
                     </a:stretch>
@@ -9305,7 +9569,31 @@
           <w:sz w:val="24"/>
           <w:szCs w:val="24"/>
         </w:rPr>
-        <w:t>3 months or less, 3-6 months, 6-9 months, More than 9 months.</w:t>
+        <w:t xml:space="preserve">3 months or less, 3-6 months, 6-9 months, </w:t>
+      </w:r>
+      <w:proofErr w:type="gramStart"/>
+      <w:r>
+        <w:rPr>
+          <w:rFonts w:ascii="Verdana" w:hAnsi="Verdana"/>
+          <w:b/>
+          <w:bCs/>
+          <w:color w:val="000000" w:themeColor="text1"/>
+          <w:sz w:val="24"/>
+          <w:szCs w:val="24"/>
+        </w:rPr>
+        <w:t>More</w:t>
+      </w:r>
+      <w:proofErr w:type="gramEnd"/>
+      <w:r>
+        <w:rPr>
+          <w:rFonts w:ascii="Verdana" w:hAnsi="Verdana"/>
+          <w:b/>
+          <w:bCs/>
+          <w:color w:val="000000" w:themeColor="text1"/>
+          <w:sz w:val="24"/>
+          <w:szCs w:val="24"/>
+        </w:rPr>
+        <w:t xml:space="preserve"> than 9 months.</w:t>
       </w:r>
     </w:p>
     <w:p>
@@ -9429,6 +9717,7 @@
       <w:r>
         <w:rPr>
           <w:rFonts w:ascii="Verdana" w:hAnsi="Verdana"/>
+          <w:noProof/>
           <w:color w:val="000000" w:themeColor="text1"/>
           <w:sz w:val="24"/>
           <w:szCs w:val="24"/>
@@ -9449,7 +9738,7 @@
                     <pic:cNvPicPr/>
                   </pic:nvPicPr>
                   <pic:blipFill>
-                    <a:blip r:embed="rId36"/>
+                    <a:blip r:embed="rId37"/>
                     <a:stretch>
                       <a:fillRect/>
                     </a:stretch>
@@ -9527,6 +9816,7 @@
       <w:r>
         <w:rPr>
           <w:rFonts w:ascii="Verdana" w:hAnsi="Verdana"/>
+          <w:noProof/>
           <w:color w:val="000000" w:themeColor="text1"/>
           <w:sz w:val="24"/>
           <w:szCs w:val="24"/>
@@ -9547,7 +9837,7 @@
                     <pic:cNvPicPr/>
                   </pic:nvPicPr>
                   <pic:blipFill>
-                    <a:blip r:embed="rId37"/>
+                    <a:blip r:embed="rId38"/>
                     <a:stretch>
                       <a:fillRect/>
                     </a:stretch>
@@ -9674,7 +9964,47 @@
           <w:sz w:val="24"/>
           <w:szCs w:val="24"/>
         </w:rPr>
-        <w:t xml:space="preserve"> by clicking the white box at the end of the row for each student, or clicking the white box under </w:t>
+        <w:t xml:space="preserve"> by </w:t>
+      </w:r>
+      <w:proofErr w:type="gramStart"/>
+      <w:r>
+        <w:rPr>
+          <w:rFonts w:ascii="Verdana" w:hAnsi="Verdana"/>
+          <w:color w:val="000000" w:themeColor="text1"/>
+          <w:sz w:val="24"/>
+          <w:szCs w:val="24"/>
+        </w:rPr>
+        <w:t>clicking</w:t>
+      </w:r>
+      <w:proofErr w:type="gramEnd"/>
+      <w:r>
+        <w:rPr>
+          <w:rFonts w:ascii="Verdana" w:hAnsi="Verdana"/>
+          <w:color w:val="000000" w:themeColor="text1"/>
+          <w:sz w:val="24"/>
+          <w:szCs w:val="24"/>
+        </w:rPr>
+        <w:t xml:space="preserve"> the white box at the end of the row for each </w:t>
+      </w:r>
+      <w:proofErr w:type="gramStart"/>
+      <w:r>
+        <w:rPr>
+          <w:rFonts w:ascii="Verdana" w:hAnsi="Verdana"/>
+          <w:color w:val="000000" w:themeColor="text1"/>
+          <w:sz w:val="24"/>
+          <w:szCs w:val="24"/>
+        </w:rPr>
+        <w:t>student, or</w:t>
+      </w:r>
+      <w:proofErr w:type="gramEnd"/>
+      <w:r>
+        <w:rPr>
+          <w:rFonts w:ascii="Verdana" w:hAnsi="Verdana"/>
+          <w:color w:val="000000" w:themeColor="text1"/>
+          <w:sz w:val="24"/>
+          <w:szCs w:val="24"/>
+        </w:rPr>
+        <w:t xml:space="preserve"> clicking the white box under </w:t>
       </w:r>
       <w:r>
         <w:rPr>
@@ -10005,21 +10335,42 @@
           <w:sz w:val="24"/>
           <w:szCs w:val="24"/>
         </w:rPr>
-        <w:t xml:space="preserve"> the student(s) have been chosen, you will be taken to the email screen:</w:t>
-      </w:r>
-    </w:p>
-    <w:p>
-      <w:pPr>
-        <w:rPr>
-          <w:rFonts w:ascii="Verdana" w:hAnsi="Verdana"/>
-          <w:color w:val="000000" w:themeColor="text1"/>
-          <w:sz w:val="24"/>
-          <w:szCs w:val="24"/>
-        </w:rPr>
-      </w:pPr>
-      <w:r>
-        <w:rPr>
-          <w:rFonts w:ascii="Verdana" w:hAnsi="Verdana"/>
+        <w:t xml:space="preserve"> the student(s) </w:t>
+      </w:r>
+      <w:proofErr w:type="gramStart"/>
+      <w:r>
+        <w:rPr>
+          <w:rFonts w:ascii="Verdana" w:hAnsi="Verdana"/>
+          <w:color w:val="000000" w:themeColor="text1"/>
+          <w:sz w:val="24"/>
+          <w:szCs w:val="24"/>
+        </w:rPr>
+        <w:t>have</w:t>
+      </w:r>
+      <w:proofErr w:type="gramEnd"/>
+      <w:r>
+        <w:rPr>
+          <w:rFonts w:ascii="Verdana" w:hAnsi="Verdana"/>
+          <w:color w:val="000000" w:themeColor="text1"/>
+          <w:sz w:val="24"/>
+          <w:szCs w:val="24"/>
+        </w:rPr>
+        <w:t xml:space="preserve"> been chosen, you will be taken to the email screen:</w:t>
+      </w:r>
+    </w:p>
+    <w:p>
+      <w:pPr>
+        <w:rPr>
+          <w:rFonts w:ascii="Verdana" w:hAnsi="Verdana"/>
+          <w:color w:val="000000" w:themeColor="text1"/>
+          <w:sz w:val="24"/>
+          <w:szCs w:val="24"/>
+        </w:rPr>
+      </w:pPr>
+      <w:r>
+        <w:rPr>
+          <w:rFonts w:ascii="Verdana" w:hAnsi="Verdana"/>
+          <w:noProof/>
           <w:color w:val="000000" w:themeColor="text1"/>
           <w:sz w:val="24"/>
           <w:szCs w:val="24"/>
@@ -10040,7 +10391,7 @@
                     <pic:cNvPicPr/>
                   </pic:nvPicPr>
                   <pic:blipFill>
-                    <a:blip r:embed="rId38"/>
+                    <a:blip r:embed="rId39"/>
                     <a:stretch>
                       <a:fillRect/>
                     </a:stretch>
@@ -10256,16 +10607,7 @@
           <w:sz w:val="24"/>
           <w:szCs w:val="24"/>
         </w:rPr>
-        <w:t xml:space="preserve">Write the body of the email </w:t>
-      </w:r>
-      <w:r>
-        <w:rPr>
-          <w:rFonts w:ascii="Verdana" w:hAnsi="Verdana"/>
-          <w:color w:val="000000" w:themeColor="text1"/>
-          <w:sz w:val="24"/>
-          <w:szCs w:val="24"/>
-        </w:rPr>
-        <w:t xml:space="preserve">in the white text box below </w:t>
+        <w:t xml:space="preserve">Write the body of the email in the white text box below </w:t>
       </w:r>
       <w:r>
         <w:rPr>
@@ -10390,7 +10732,8 @@
         </w:rPr>
         <w:t xml:space="preserve">: </w:t>
       </w:r>
-      <w:commentRangeStart w:id="8"/>
+      <w:commentRangeStart w:id="9"/>
+      <w:commentRangeStart w:id="10"/>
       <w:r>
         <w:rPr>
           <w:rFonts w:ascii="Verdana" w:hAnsi="Verdana"/>
@@ -10400,12 +10743,19 @@
         </w:rPr>
         <w:t>Saves email information.</w:t>
       </w:r>
-      <w:commentRangeEnd w:id="8"/>
+      <w:commentRangeEnd w:id="9"/>
       <w:r>
         <w:rPr>
           <w:rStyle w:val="CommentReference"/>
         </w:rPr>
-        <w:commentReference w:id="8"/>
+        <w:commentReference w:id="9"/>
+      </w:r>
+      <w:commentRangeEnd w:id="10"/>
+      <w:r>
+        <w:rPr>
+          <w:rStyle w:val="CommentReference"/>
+        </w:rPr>
+        <w:commentReference w:id="10"/>
       </w:r>
     </w:p>
     <w:p>
@@ -10520,6 +10870,7 @@
       <w:r>
         <w:rPr>
           <w:rFonts w:ascii="Verdana" w:hAnsi="Verdana"/>
+          <w:noProof/>
           <w:color w:val="000000" w:themeColor="text1"/>
           <w:sz w:val="24"/>
           <w:szCs w:val="24"/>
@@ -10540,7 +10891,7 @@
                     <pic:cNvPicPr/>
                   </pic:nvPicPr>
                   <pic:blipFill>
-                    <a:blip r:embed="rId39"/>
+                    <a:blip r:embed="rId40"/>
                     <a:stretch>
                       <a:fillRect/>
                     </a:stretch>
@@ -13172,7 +13523,27 @@
                 <w:sz w:val="24"/>
                 <w:szCs w:val="24"/>
               </w:rPr>
-              <w:t>Did clicking Home return you to the Home page?</w:t>
+              <w:t xml:space="preserve">Did clicking </w:t>
+            </w:r>
+            <w:proofErr w:type="gramStart"/>
+            <w:r>
+              <w:rPr>
+                <w:rFonts w:ascii="Verdana" w:hAnsi="Verdana"/>
+                <w:color w:val="000000" w:themeColor="text1"/>
+                <w:sz w:val="24"/>
+                <w:szCs w:val="24"/>
+              </w:rPr>
+              <w:t>Home</w:t>
+            </w:r>
+            <w:proofErr w:type="gramEnd"/>
+            <w:r>
+              <w:rPr>
+                <w:rFonts w:ascii="Verdana" w:hAnsi="Verdana"/>
+                <w:color w:val="000000" w:themeColor="text1"/>
+                <w:sz w:val="24"/>
+                <w:szCs w:val="24"/>
+              </w:rPr>
+              <w:t xml:space="preserve"> return you to the Home page?</w:t>
             </w:r>
           </w:p>
         </w:tc>
@@ -15280,7 +15651,27 @@
                 <w:sz w:val="24"/>
                 <w:szCs w:val="24"/>
               </w:rPr>
-              <w:t>Did the Update Student button save the data?</w:t>
+              <w:t xml:space="preserve">Did the Update Student button </w:t>
+            </w:r>
+            <w:proofErr w:type="gramStart"/>
+            <w:r>
+              <w:rPr>
+                <w:rFonts w:ascii="Verdana" w:hAnsi="Verdana"/>
+                <w:color w:val="000000" w:themeColor="text1"/>
+                <w:sz w:val="24"/>
+                <w:szCs w:val="24"/>
+              </w:rPr>
+              <w:t>save</w:t>
+            </w:r>
+            <w:proofErr w:type="gramEnd"/>
+            <w:r>
+              <w:rPr>
+                <w:rFonts w:ascii="Verdana" w:hAnsi="Verdana"/>
+                <w:color w:val="000000" w:themeColor="text1"/>
+                <w:sz w:val="24"/>
+                <w:szCs w:val="24"/>
+              </w:rPr>
+              <w:t xml:space="preserve"> the data?</w:t>
             </w:r>
           </w:p>
         </w:tc>
@@ -15795,6 +16186,7 @@
                 <w:szCs w:val="24"/>
               </w:rPr>
             </w:pPr>
+            <w:proofErr w:type="gramStart"/>
             <w:r>
               <w:rPr>
                 <w:rFonts w:ascii="Verdana" w:hAnsi="Verdana"/>
@@ -15802,7 +16194,17 @@
                 <w:sz w:val="24"/>
                 <w:szCs w:val="24"/>
               </w:rPr>
-              <w:t>Were required fields marked clearly?</w:t>
+              <w:t>Were</w:t>
+            </w:r>
+            <w:proofErr w:type="gramEnd"/>
+            <w:r>
+              <w:rPr>
+                <w:rFonts w:ascii="Verdana" w:hAnsi="Verdana"/>
+                <w:color w:val="000000" w:themeColor="text1"/>
+                <w:sz w:val="24"/>
+                <w:szCs w:val="24"/>
+              </w:rPr>
+              <w:t xml:space="preserve"> required fields marked clearly?</w:t>
             </w:r>
           </w:p>
         </w:tc>
@@ -18539,7 +18941,27 @@
                 <w:sz w:val="24"/>
                 <w:szCs w:val="24"/>
               </w:rPr>
-              <w:t>Could you access the Admin page?</w:t>
+              <w:t xml:space="preserve">Could you access the </w:t>
+            </w:r>
+            <w:proofErr w:type="gramStart"/>
+            <w:r>
+              <w:rPr>
+                <w:rFonts w:ascii="Verdana" w:hAnsi="Verdana"/>
+                <w:color w:val="000000" w:themeColor="text1"/>
+                <w:sz w:val="24"/>
+                <w:szCs w:val="24"/>
+              </w:rPr>
+              <w:t>Admin</w:t>
+            </w:r>
+            <w:proofErr w:type="gramEnd"/>
+            <w:r>
+              <w:rPr>
+                <w:rFonts w:ascii="Verdana" w:hAnsi="Verdana"/>
+                <w:color w:val="000000" w:themeColor="text1"/>
+                <w:sz w:val="24"/>
+                <w:szCs w:val="24"/>
+              </w:rPr>
+              <w:t xml:space="preserve"> page?</w:t>
             </w:r>
           </w:p>
         </w:tc>
@@ -19013,7 +19435,27 @@
                 <w:sz w:val="24"/>
                 <w:szCs w:val="24"/>
               </w:rPr>
-              <w:t>Did Sort By and Order change the result order?</w:t>
+              <w:t xml:space="preserve">Did Sort </w:t>
+            </w:r>
+            <w:proofErr w:type="gramStart"/>
+            <w:r>
+              <w:rPr>
+                <w:rFonts w:ascii="Verdana" w:hAnsi="Verdana"/>
+                <w:color w:val="000000" w:themeColor="text1"/>
+                <w:sz w:val="24"/>
+                <w:szCs w:val="24"/>
+              </w:rPr>
+              <w:t>By</w:t>
+            </w:r>
+            <w:proofErr w:type="gramEnd"/>
+            <w:r>
+              <w:rPr>
+                <w:rFonts w:ascii="Verdana" w:hAnsi="Verdana"/>
+                <w:color w:val="000000" w:themeColor="text1"/>
+                <w:sz w:val="24"/>
+                <w:szCs w:val="24"/>
+              </w:rPr>
+              <w:t xml:space="preserve"> and Order change the result order?</w:t>
             </w:r>
           </w:p>
         </w:tc>
@@ -19169,7 +19611,7 @@
       </w:pPr>
     </w:p>
     <w:sectPr>
-      <w:headerReference w:type="default" r:id="rId40"/>
+      <w:headerReference w:type="default" r:id="rId41"/>
       <w:pgSz w:w="12240" w:h="15840"/>
       <w:pgMar w:top="1440" w:right="1440" w:bottom="1440" w:left="1440" w:header="720" w:footer="720" w:gutter="0"/>
       <w:cols w:space="720"/>
@@ -19197,7 +19639,7 @@
       </w:r>
     </w:p>
   </w:comment>
-  <w:comment w:id="1" w:author="Evan S. Reinheimer" w:date="2025-04-09T12:08:00Z" w:initials="ER">
+  <w:comment w:id="1" w:author="Jenna Guffy" w:date="2025-04-11T13:00:00Z" w:initials="JG">
     <w:p>
       <w:pPr>
         <w:pStyle w:val="CommentText"/>
@@ -19209,11 +19651,27 @@
         <w:annotationRef/>
       </w:r>
       <w:r>
+        <w:t>Have added a proposed changed to the capabilities overview</w:t>
+      </w:r>
+    </w:p>
+  </w:comment>
+  <w:comment w:id="2" w:author="Evan S. Reinheimer" w:date="2025-04-09T12:08:00Z" w:initials="ER">
+    <w:p>
+      <w:pPr>
+        <w:pStyle w:val="CommentText"/>
+      </w:pPr>
+      <w:r>
+        <w:rPr>
+          <w:rStyle w:val="CommentReference"/>
+        </w:rPr>
+        <w:annotationRef/>
+      </w:r>
+      <w:r>
         <w:t xml:space="preserve">To be updated to whatever the final website address will be </w:t>
       </w:r>
     </w:p>
   </w:comment>
-  <w:comment w:id="2" w:author="Evan S. Reinheimer" w:date="2025-04-09T12:09:00Z" w:initials="ER">
+  <w:comment w:id="3" w:author="Jenna Guffy" w:date="2025-04-11T13:00:00Z" w:initials="JG">
     <w:p>
       <w:pPr>
         <w:pStyle w:val="CommentText"/>
@@ -19225,11 +19683,11 @@
         <w:annotationRef/>
       </w:r>
       <w:r>
-        <w:t>Complete once we’ve agreed what the finalized registration page will function like outside of testing (if there will be one)</w:t>
+        <w:t>Here is the registration screenshot</w:t>
       </w:r>
     </w:p>
   </w:comment>
-  <w:comment w:id="3" w:author="Evan S. Reinheimer" w:date="2025-04-09T12:12:00Z" w:initials="ER">
+  <w:comment w:id="4" w:author="Evan S. Reinheimer" w:date="2025-04-09T12:12:00Z" w:initials="ER">
     <w:p>
       <w:pPr>
         <w:pStyle w:val="CommentText"/>
@@ -19245,7 +19703,7 @@
       </w:r>
     </w:p>
   </w:comment>
-  <w:comment w:id="5" w:author="Evan S. Reinheimer" w:date="2025-04-09T21:41:00Z" w:initials="ER">
+  <w:comment w:id="6" w:author="Evan S. Reinheimer" w:date="2025-04-09T21:41:00Z" w:initials="ER">
     <w:p>
       <w:pPr>
         <w:pStyle w:val="CommentText"/>
@@ -19261,7 +19719,7 @@
       </w:r>
     </w:p>
   </w:comment>
-  <w:comment w:id="6" w:author="Evan S. Reinheimer" w:date="2025-04-10T17:01:00Z" w:initials="ER">
+  <w:comment w:id="7" w:author="Evan S. Reinheimer" w:date="2025-04-10T17:01:00Z" w:initials="ER">
     <w:p>
       <w:pPr>
         <w:pStyle w:val="CommentText"/>
@@ -19277,7 +19735,7 @@
       </w:r>
     </w:p>
   </w:comment>
-  <w:comment w:id="7" w:author="Evan S. Reinheimer" w:date="2025-04-10T00:14:00Z" w:initials="ER">
+  <w:comment w:id="8" w:author="Evan S. Reinheimer" w:date="2025-04-10T00:14:00Z" w:initials="ER">
     <w:p>
       <w:pPr>
         <w:pStyle w:val="CommentText"/>
@@ -19293,7 +19751,7 @@
       </w:r>
     </w:p>
   </w:comment>
-  <w:comment w:id="8" w:author="Evan S. Reinheimer" w:date="2025-04-10T22:55:00Z" w:initials="ER">
+  <w:comment w:id="9" w:author="Evan S. Reinheimer" w:date="2025-04-10T22:55:00Z" w:initials="ER">
     <w:p>
       <w:pPr>
         <w:pStyle w:val="CommentText"/>
@@ -19306,6 +19764,22 @@
       </w:r>
       <w:r>
         <w:t>Not entirely sure what and where this saves info to.</w:t>
+      </w:r>
+    </w:p>
+  </w:comment>
+  <w:comment w:id="10" w:author="Jenna Guffy" w:date="2025-04-11T13:04:00Z" w:initials="JG">
+    <w:p>
+      <w:pPr>
+        <w:pStyle w:val="CommentText"/>
+      </w:pPr>
+      <w:r>
+        <w:rPr>
+          <w:rStyle w:val="CommentReference"/>
+        </w:rPr>
+        <w:annotationRef/>
+      </w:r>
+      <w:r>
+        <w:t>In the email-to-student table in the database. This shows on the student information page. All emails are in a dropdown list for the user to view.</w:t>
       </w:r>
     </w:p>
   </w:comment>
@@ -19315,39 +19789,45 @@
 <file path=word/commentsExtended.xml><?xml version="1.0" encoding="utf-8"?>
 <w15:commentsEx xmlns:wpc="http://schemas.microsoft.com/office/word/2010/wordprocessingCanvas" xmlns:cx="http://schemas.microsoft.com/office/drawing/2014/chartex" xmlns:cx1="http://schemas.microsoft.com/office/drawing/2015/9/8/chartex" xmlns:cx2="http://schemas.microsoft.com/office/drawing/2015/10/21/chartex" xmlns:cx3="http://schemas.microsoft.com/office/drawing/2016/5/9/chartex" xmlns:cx4="http://schemas.microsoft.com/office/drawing/2016/5/10/chartex" xmlns:cx5="http://schemas.microsoft.com/office/drawing/2016/5/11/chartex" xmlns:cx6="http://schemas.microsoft.com/office/drawing/2016/5/12/chartex" xmlns:cx7="http://schemas.microsoft.com/office/drawing/2016/5/13/chartex" xmlns:cx8="http://schemas.microsoft.com/office/drawing/2016/5/14/chartex" xmlns:mc="http://schemas.openxmlformats.org/markup-compatibility/2006" xmlns:aink="http://schemas.microsoft.com/office/drawing/2016/ink" xmlns:am3d="http://schemas.microsoft.com/office/drawing/2017/model3d" xmlns:o="urn:schemas-microsoft-com:office:office" xmlns:oel="http://schemas.microsoft.com/office/2019/extlst" xmlns:r="http://schemas.openxmlformats.org/officeDocument/2006/relationships" xmlns:m="http://schemas.openxmlformats.org/officeDocument/2006/math" xmlns:v="urn:schemas-microsoft-com:vml" xmlns:wp14="http://schemas.microsoft.com/office/word/2010/wordprocessingDrawing" xmlns:wp="http://schemas.openxmlformats.org/drawingml/2006/wordprocessingDrawing" xmlns:w10="urn:schemas-microsoft-com:office:word" xmlns:w="http://schemas.openxmlformats.org/wordprocessingml/2006/main" xmlns:w14="http://schemas.microsoft.com/office/word/2010/wordml" xmlns:w15="http://schemas.microsoft.com/office/word/2012/wordml" xmlns:w16cex="http://schemas.microsoft.com/office/word/2018/wordml/cex" xmlns:w16cid="http://schemas.microsoft.com/office/word/2016/wordml/cid" xmlns:w16="http://schemas.microsoft.com/office/word/2018/wordml" xmlns:w16du="http://schemas.microsoft.com/office/word/2023/wordml/word16du" xmlns:w16sdtdh="http://schemas.microsoft.com/office/word/2020/wordml/sdtdatahash" xmlns:w16sdtfl="http://schemas.microsoft.com/office/word/2024/wordml/sdtformatlock" xmlns:w16se="http://schemas.microsoft.com/office/word/2015/wordml/symex" xmlns:wpg="http://schemas.microsoft.com/office/word/2010/wordprocessingGroup" xmlns:wpi="http://schemas.microsoft.com/office/word/2010/wordprocessingInk" xmlns:wne="http://schemas.microsoft.com/office/word/2006/wordml" xmlns:wps="http://schemas.microsoft.com/office/word/2010/wordprocessingShape" mc:Ignorable="w14 w15 w16se w16cid w16 w16cex w16sdtdh w16sdtfl w16du wp14">
   <w15:commentEx w15:paraId="2D864A57" w15:done="0"/>
+  <w15:commentEx w15:paraId="7346746D" w15:done="0"/>
   <w15:commentEx w15:paraId="5C8EA8B1" w15:done="0"/>
-  <w15:commentEx w15:paraId="276729AD" w15:done="0"/>
+  <w15:commentEx w15:paraId="33EF518A" w15:done="0"/>
   <w15:commentEx w15:paraId="47A3A573" w15:done="0"/>
   <w15:commentEx w15:paraId="1FE70943" w15:done="0"/>
   <w15:commentEx w15:paraId="6B2365A0" w15:done="0"/>
   <w15:commentEx w15:paraId="72076AFE" w15:done="0"/>
   <w15:commentEx w15:paraId="1C01BFEB" w15:done="0"/>
+  <w15:commentEx w15:paraId="27E0BCBE" w15:paraIdParent="1C01BFEB" w15:done="0"/>
 </w15:commentsEx>
 </file>
 
 <file path=word/commentsExtensible.xml><?xml version="1.0" encoding="utf-8"?>
 <w16cex:commentsExtensible xmlns:wpc="http://schemas.microsoft.com/office/word/2010/wordprocessingCanvas" xmlns:cx="http://schemas.microsoft.com/office/drawing/2014/chartex" xmlns:cx1="http://schemas.microsoft.com/office/drawing/2015/9/8/chartex" xmlns:cx2="http://schemas.microsoft.com/office/drawing/2015/10/21/chartex" xmlns:cx3="http://schemas.microsoft.com/office/drawing/2016/5/9/chartex" xmlns:cx4="http://schemas.microsoft.com/office/drawing/2016/5/10/chartex" xmlns:cx5="http://schemas.microsoft.com/office/drawing/2016/5/11/chartex" xmlns:cx6="http://schemas.microsoft.com/office/drawing/2016/5/12/chartex" xmlns:cx7="http://schemas.microsoft.com/office/drawing/2016/5/13/chartex" xmlns:cx8="http://schemas.microsoft.com/office/drawing/2016/5/14/chartex" xmlns:cr="http://schemas.microsoft.com/office/comments/2020/reactions" xmlns:mc="http://schemas.openxmlformats.org/markup-compatibility/2006" xmlns:aink="http://schemas.microsoft.com/office/drawing/2016/ink" xmlns:am3d="http://schemas.microsoft.com/office/drawing/2017/model3d" xmlns:o="urn:schemas-microsoft-com:office:office" xmlns:oel="http://schemas.microsoft.com/office/2019/extlst" xmlns:r="http://schemas.openxmlformats.org/officeDocument/2006/relationships" xmlns:m="http://schemas.openxmlformats.org/officeDocument/2006/math" xmlns:v="urn:schemas-microsoft-com:vml" xmlns:wp14="http://schemas.microsoft.com/office/word/2010/wordprocessingDrawing" xmlns:wp="http://schemas.openxmlformats.org/drawingml/2006/wordprocessingDrawing" xmlns:w10="urn:schemas-microsoft-com:office:word" xmlns:w="http://schemas.openxmlformats.org/wordprocessingml/2006/main" xmlns:w14="http://schemas.microsoft.com/office/word/2010/wordml" xmlns:w15="http://schemas.microsoft.com/office/word/2012/wordml" xmlns:w16cex="http://schemas.microsoft.com/office/word/2018/wordml/cex" xmlns:w16cid="http://schemas.microsoft.com/office/word/2016/wordml/cid" xmlns:w16="http://schemas.microsoft.com/office/word/2018/wordml" xmlns:w16du="http://schemas.microsoft.com/office/word/2023/wordml/word16du" xmlns:w16sdtdh="http://schemas.microsoft.com/office/word/2020/wordml/sdtdatahash" xmlns:w16sdtfl="http://schemas.microsoft.com/office/word/2024/wordml/sdtformatlock" xmlns:w16se="http://schemas.microsoft.com/office/word/2015/wordml/symex" xmlns:wpg="http://schemas.microsoft.com/office/word/2010/wordprocessingGroup" xmlns:wpi="http://schemas.microsoft.com/office/word/2010/wordprocessingInk" xmlns:wne="http://schemas.microsoft.com/office/word/2006/wordml" xmlns:wps="http://schemas.microsoft.com/office/word/2010/wordprocessingShape" mc:Ignorable="w14 w15 w16se w16cid w16 w16cex w16sdtdh w16sdtfl cr w16du wp14">
   <w16cex:commentExtensible w16cex:durableId="55193C7A" w16cex:dateUtc="2025-04-09T16:07:00Z"/>
+  <w16cex:commentExtensible w16cex:durableId="6B67A62B" w16cex:dateUtc="2025-04-11T17:00:00Z"/>
   <w16cex:commentExtensible w16cex:durableId="0427C020" w16cex:dateUtc="2025-04-09T16:08:00Z"/>
-  <w16cex:commentExtensible w16cex:durableId="13374055" w16cex:dateUtc="2025-04-09T16:09:00Z"/>
+  <w16cex:commentExtensible w16cex:durableId="690C5D1D" w16cex:dateUtc="2025-04-11T17:00:00Z"/>
   <w16cex:commentExtensible w16cex:durableId="11FBD76B" w16cex:dateUtc="2025-04-09T16:12:00Z"/>
   <w16cex:commentExtensible w16cex:durableId="19523A0D" w16cex:dateUtc="2025-04-10T01:41:00Z"/>
   <w16cex:commentExtensible w16cex:durableId="0812F927" w16cex:dateUtc="2025-04-10T21:01:00Z"/>
   <w16cex:commentExtensible w16cex:durableId="05E2F30B" w16cex:dateUtc="2025-04-10T04:14:00Z"/>
   <w16cex:commentExtensible w16cex:durableId="25EED83F" w16cex:dateUtc="2025-04-11T02:55:00Z"/>
+  <w16cex:commentExtensible w16cex:durableId="2F378B08" w16cex:dateUtc="2025-04-11T17:04:00Z"/>
 </w16cex:commentsExtensible>
 </file>
 
 <file path=word/commentsIds.xml><?xml version="1.0" encoding="utf-8"?>
 <w16cid:commentsIds xmlns:wpc="http://schemas.microsoft.com/office/word/2010/wordprocessingCanvas" xmlns:cx="http://schemas.microsoft.com/office/drawing/2014/chartex" xmlns:cx1="http://schemas.microsoft.com/office/drawing/2015/9/8/chartex" xmlns:cx2="http://schemas.microsoft.com/office/drawing/2015/10/21/chartex" xmlns:cx3="http://schemas.microsoft.com/office/drawing/2016/5/9/chartex" xmlns:cx4="http://schemas.microsoft.com/office/drawing/2016/5/10/chartex" xmlns:cx5="http://schemas.microsoft.com/office/drawing/2016/5/11/chartex" xmlns:cx6="http://schemas.microsoft.com/office/drawing/2016/5/12/chartex" xmlns:cx7="http://schemas.microsoft.com/office/drawing/2016/5/13/chartex" xmlns:cx8="http://schemas.microsoft.com/office/drawing/2016/5/14/chartex" xmlns:mc="http://schemas.openxmlformats.org/markup-compatibility/2006" xmlns:aink="http://schemas.microsoft.com/office/drawing/2016/ink" xmlns:am3d="http://schemas.microsoft.com/office/drawing/2017/model3d" xmlns:o="urn:schemas-microsoft-com:office:office" xmlns:oel="http://schemas.microsoft.com/office/2019/extlst" xmlns:r="http://schemas.openxmlformats.org/officeDocument/2006/relationships" xmlns:m="http://schemas.openxmlformats.org/officeDocument/2006/math" xmlns:v="urn:schemas-microsoft-com:vml" xmlns:wp14="http://schemas.microsoft.com/office/word/2010/wordprocessingDrawing" xmlns:wp="http://schemas.openxmlformats.org/drawingml/2006/wordprocessingDrawing" xmlns:w10="urn:schemas-microsoft-com:office:word" xmlns:w="http://schemas.openxmlformats.org/wordprocessingml/2006/main" xmlns:w14="http://schemas.microsoft.com/office/word/2010/wordml" xmlns:w15="http://schemas.microsoft.com/office/word/2012/wordml" xmlns:w16cex="http://schemas.microsoft.com/office/word/2018/wordml/cex" xmlns:w16cid="http://schemas.microsoft.com/office/word/2016/wordml/cid" xmlns:w16="http://schemas.microsoft.com/office/word/2018/wordml" xmlns:w16du="http://schemas.microsoft.com/office/word/2023/wordml/word16du" xmlns:w16sdtdh="http://schemas.microsoft.com/office/word/2020/wordml/sdtdatahash" xmlns:w16sdtfl="http://schemas.microsoft.com/office/word/2024/wordml/sdtformatlock" xmlns:w16se="http://schemas.microsoft.com/office/word/2015/wordml/symex" xmlns:wpg="http://schemas.microsoft.com/office/word/2010/wordprocessingGroup" xmlns:wpi="http://schemas.microsoft.com/office/word/2010/wordprocessingInk" xmlns:wne="http://schemas.microsoft.com/office/word/2006/wordml" xmlns:wps="http://schemas.microsoft.com/office/word/2010/wordprocessingShape" mc:Ignorable="w14 w15 w16se w16cid w16 w16cex w16sdtdh w16sdtfl w16du wp14">
   <w16cid:commentId w16cid:paraId="2D864A57" w16cid:durableId="55193C7A"/>
+  <w16cid:commentId w16cid:paraId="7346746D" w16cid:durableId="6B67A62B"/>
   <w16cid:commentId w16cid:paraId="5C8EA8B1" w16cid:durableId="0427C020"/>
-  <w16cid:commentId w16cid:paraId="276729AD" w16cid:durableId="13374055"/>
+  <w16cid:commentId w16cid:paraId="33EF518A" w16cid:durableId="690C5D1D"/>
   <w16cid:commentId w16cid:paraId="47A3A573" w16cid:durableId="11FBD76B"/>
   <w16cid:commentId w16cid:paraId="1FE70943" w16cid:durableId="19523A0D"/>
   <w16cid:commentId w16cid:paraId="6B2365A0" w16cid:durableId="0812F927"/>
   <w16cid:commentId w16cid:paraId="72076AFE" w16cid:durableId="05E2F30B"/>
   <w16cid:commentId w16cid:paraId="1C01BFEB" w16cid:durableId="25EED83F"/>
+  <w16cid:commentId w16cid:paraId="27E0BCBE" w16cid:durableId="2F378B08"/>
 </w16cid:commentsIds>
 </file>
 
@@ -20948,6 +21428,9 @@
 <w15:people xmlns:wpc="http://schemas.microsoft.com/office/word/2010/wordprocessingCanvas" xmlns:cx="http://schemas.microsoft.com/office/drawing/2014/chartex" xmlns:cx1="http://schemas.microsoft.com/office/drawing/2015/9/8/chartex" xmlns:cx2="http://schemas.microsoft.com/office/drawing/2015/10/21/chartex" xmlns:cx3="http://schemas.microsoft.com/office/drawing/2016/5/9/chartex" xmlns:cx4="http://schemas.microsoft.com/office/drawing/2016/5/10/chartex" xmlns:cx5="http://schemas.microsoft.com/office/drawing/2016/5/11/chartex" xmlns:cx6="http://schemas.microsoft.com/office/drawing/2016/5/12/chartex" xmlns:cx7="http://schemas.microsoft.com/office/drawing/2016/5/13/chartex" xmlns:cx8="http://schemas.microsoft.com/office/drawing/2016/5/14/chartex" xmlns:mc="http://schemas.openxmlformats.org/markup-compatibility/2006" xmlns:aink="http://schemas.microsoft.com/office/drawing/2016/ink" xmlns:am3d="http://schemas.microsoft.com/office/drawing/2017/model3d" xmlns:o="urn:schemas-microsoft-com:office:office" xmlns:oel="http://schemas.microsoft.com/office/2019/extlst" xmlns:r="http://schemas.openxmlformats.org/officeDocument/2006/relationships" xmlns:m="http://schemas.openxmlformats.org/officeDocument/2006/math" xmlns:v="urn:schemas-microsoft-com:vml" xmlns:wp14="http://schemas.microsoft.com/office/word/2010/wordprocessingDrawing" xmlns:wp="http://schemas.openxmlformats.org/drawingml/2006/wordprocessingDrawing" xmlns:w10="urn:schemas-microsoft-com:office:word" xmlns:w="http://schemas.openxmlformats.org/wordprocessingml/2006/main" xmlns:w14="http://schemas.microsoft.com/office/word/2010/wordml" xmlns:w15="http://schemas.microsoft.com/office/word/2012/wordml" xmlns:w16cex="http://schemas.microsoft.com/office/word/2018/wordml/cex" xmlns:w16cid="http://schemas.microsoft.com/office/word/2016/wordml/cid" xmlns:w16="http://schemas.microsoft.com/office/word/2018/wordml" xmlns:w16du="http://schemas.microsoft.com/office/word/2023/wordml/word16du" xmlns:w16sdtdh="http://schemas.microsoft.com/office/word/2020/wordml/sdtdatahash" xmlns:w16sdtfl="http://schemas.microsoft.com/office/word/2024/wordml/sdtformatlock" xmlns:w16se="http://schemas.microsoft.com/office/word/2015/wordml/symex" xmlns:wpg="http://schemas.microsoft.com/office/word/2010/wordprocessingGroup" xmlns:wpi="http://schemas.microsoft.com/office/word/2010/wordprocessingInk" xmlns:wne="http://schemas.microsoft.com/office/word/2006/wordml" xmlns:wps="http://schemas.microsoft.com/office/word/2010/wordprocessingShape" mc:Ignorable="w14 w15 w16se w16cid w16 w16cex w16sdtdh w16sdtfl w16du wp14">
   <w15:person w15:author="Evan S. Reinheimer">
     <w15:presenceInfo w15:providerId="AD" w15:userId="S::REI50529@pennwest.edu::c970029f-c834-438e-a571-2e213bfe9d10"/>
+  </w15:person>
+  <w15:person w15:author="Jenna Guffy">
+    <w15:presenceInfo w15:providerId="AD" w15:userId="S::GUF16812@pennwest.edu::625cf683-6f2b-45df-93f6-0efb8b011379"/>
   </w15:person>
 </w15:people>
 </file>
@@ -22134,6 +22617,18 @@
       </w:rPr>
     </w:tblStylePr>
   </w:style>
+  <w:style w:type="character" w:styleId="FollowedHyperlink">
+    <w:name w:val="FollowedHyperlink"/>
+    <w:basedOn w:val="DefaultParagraphFont"/>
+    <w:uiPriority w:val="99"/>
+    <w:semiHidden/>
+    <w:unhideWhenUsed/>
+    <w:rsid w:val="008F00B6"/>
+    <w:rPr>
+      <w:color w:val="96607D" w:themeColor="followedHyperlink"/>
+      <w:u w:val="single"/>
+    </w:rPr>
+  </w:style>
 </w:styles>
 </file>
 

</xml_diff>

<commit_message>
Update PennWest Military and Veteran Student Success Database.docx
Proposed edits to the user manual
</commit_message>
<xml_diff>
--- a/Project Documentation/PennWest Military and Veteran Student Success Database.docx
+++ b/Project Documentation/PennWest Military and Veteran Student Success Database.docx
@@ -245,7 +245,6 @@
         <w:t xml:space="preserve"> allows users to access, enter, delete, and update information regarding </w:t>
       </w:r>
       <w:proofErr w:type="spellStart"/>
-      <w:proofErr w:type="gramStart"/>
       <w:r>
         <w:rPr>
           <w:rFonts w:ascii="Verdana" w:hAnsi="Verdana"/>
@@ -255,32 +254,13 @@
         <w:t>student’s</w:t>
       </w:r>
       <w:proofErr w:type="spellEnd"/>
-      <w:proofErr w:type="gramEnd"/>
-      <w:r>
-        <w:rPr>
-          <w:rFonts w:ascii="Verdana" w:hAnsi="Verdana"/>
-          <w:sz w:val="24"/>
-          <w:szCs w:val="24"/>
-        </w:rPr>
-        <w:t xml:space="preserve"> who qualify for aid the Department of Veteran Affairs. This information can be specifically searched </w:t>
-      </w:r>
-      <w:proofErr w:type="gramStart"/>
-      <w:r>
-        <w:rPr>
-          <w:rFonts w:ascii="Verdana" w:hAnsi="Verdana"/>
-          <w:sz w:val="24"/>
-          <w:szCs w:val="24"/>
-        </w:rPr>
-        <w:t>through for</w:t>
-      </w:r>
-      <w:proofErr w:type="gramEnd"/>
-      <w:r>
-        <w:rPr>
-          <w:rFonts w:ascii="Verdana" w:hAnsi="Verdana"/>
-          <w:sz w:val="24"/>
-          <w:szCs w:val="24"/>
-        </w:rPr>
-        <w:t xml:space="preserve"> specific criteria. Users are then able to </w:t>
+      <w:r>
+        <w:rPr>
+          <w:rFonts w:ascii="Verdana" w:hAnsi="Verdana"/>
+          <w:sz w:val="24"/>
+          <w:szCs w:val="24"/>
+        </w:rPr>
+        <w:t xml:space="preserve"> who qualify for aid the Department of Veteran Affairs. This information can be specifically searched through for specific criteria. Users are then able to </w:t>
       </w:r>
       <w:r>
         <w:rPr>
@@ -597,25 +577,7 @@
             <w:sz w:val="24"/>
             <w:szCs w:val="24"/>
           </w:rPr>
-          <w:t>https://devweb1.c</w:t>
-        </w:r>
-        <w:r>
-          <w:rPr>
-            <w:rStyle w:val="Hyperlink"/>
-            <w:rFonts w:ascii="Verdana" w:hAnsi="Verdana"/>
-            <w:sz w:val="24"/>
-            <w:szCs w:val="24"/>
-          </w:rPr>
-          <w:t>i</w:t>
-        </w:r>
-        <w:r>
-          <w:rPr>
-            <w:rStyle w:val="Hyperlink"/>
-            <w:rFonts w:ascii="Verdana" w:hAnsi="Verdana"/>
-            <w:sz w:val="24"/>
-            <w:szCs w:val="24"/>
-          </w:rPr>
-          <w:t>s.pennwest.edu/~vafinaid/</w:t>
+          <w:t>https://devweb1.cis.pennwest.edu/~vafinaid/</w:t>
         </w:r>
       </w:hyperlink>
       <w:r>
@@ -727,7 +689,23 @@
           <w:sz w:val="24"/>
           <w:szCs w:val="24"/>
         </w:rPr>
-        <w:t>This will now take you to the Home Screen</w:t>
+        <w:t xml:space="preserve">This will now take you to the Home </w:t>
+      </w:r>
+      <w:commentRangeStart w:id="3"/>
+      <w:r>
+        <w:rPr>
+          <w:rFonts w:ascii="Verdana" w:hAnsi="Verdana"/>
+          <w:sz w:val="24"/>
+          <w:szCs w:val="24"/>
+        </w:rPr>
+        <w:t>Screen</w:t>
+      </w:r>
+      <w:commentRangeEnd w:id="3"/>
+      <w:r>
+        <w:rPr>
+          <w:rStyle w:val="CommentReference"/>
+        </w:rPr>
+        <w:commentReference w:id="3"/>
       </w:r>
       <w:r>
         <w:rPr>
@@ -812,7 +790,7 @@
           <w:szCs w:val="28"/>
         </w:rPr>
       </w:pPr>
-      <w:commentRangeStart w:id="3"/>
+      <w:commentRangeStart w:id="4"/>
       <w:r>
         <w:rPr>
           <w:rFonts w:ascii="Verdana" w:hAnsi="Verdana"/>
@@ -822,12 +800,12 @@
         <w:lastRenderedPageBreak/>
         <w:t>Registration</w:t>
       </w:r>
-      <w:commentRangeEnd w:id="3"/>
+      <w:commentRangeEnd w:id="4"/>
       <w:r>
         <w:rPr>
           <w:rStyle w:val="CommentReference"/>
         </w:rPr>
-        <w:commentReference w:id="3"/>
+        <w:commentReference w:id="4"/>
       </w:r>
     </w:p>
     <w:p>
@@ -859,6 +837,7 @@
           <w:rFonts w:ascii="Verdana" w:hAnsi="Verdana"/>
           <w:b/>
           <w:bCs/>
+          <w:noProof/>
           <w:color w:val="FF0000"/>
           <w:sz w:val="28"/>
           <w:szCs w:val="28"/>
@@ -1951,7 +1930,7 @@
           <w:szCs w:val="24"/>
         </w:rPr>
       </w:pPr>
-      <w:commentRangeStart w:id="4"/>
+      <w:commentRangeStart w:id="5"/>
       <w:r>
         <w:rPr>
           <w:rFonts w:ascii="Verdana" w:hAnsi="Verdana"/>
@@ -1961,12 +1940,12 @@
         </w:rPr>
         <w:t>From here, the user can access: (Home Page Title / Navigation Bar Title)</w:t>
       </w:r>
-      <w:commentRangeEnd w:id="4"/>
+      <w:commentRangeEnd w:id="5"/>
       <w:r>
         <w:rPr>
           <w:rStyle w:val="CommentReference"/>
         </w:rPr>
-        <w:commentReference w:id="4"/>
+        <w:commentReference w:id="5"/>
       </w:r>
     </w:p>
     <w:p>
@@ -2045,27 +2024,7 @@
           <w:sz w:val="24"/>
           <w:szCs w:val="24"/>
         </w:rPr>
-        <w:t xml:space="preserve">: Allows </w:t>
-      </w:r>
-      <w:proofErr w:type="gramStart"/>
-      <w:r>
-        <w:rPr>
-          <w:rFonts w:ascii="Verdana" w:hAnsi="Verdana"/>
-          <w:color w:val="000000" w:themeColor="text1"/>
-          <w:sz w:val="24"/>
-          <w:szCs w:val="24"/>
-        </w:rPr>
-        <w:t>user</w:t>
-      </w:r>
-      <w:proofErr w:type="gramEnd"/>
-      <w:r>
-        <w:rPr>
-          <w:rFonts w:ascii="Verdana" w:hAnsi="Verdana"/>
-          <w:color w:val="000000" w:themeColor="text1"/>
-          <w:sz w:val="24"/>
-          <w:szCs w:val="24"/>
-        </w:rPr>
-        <w:t xml:space="preserve"> to search for a specific record</w:t>
+        <w:t>: Allows user to search for a specific record</w:t>
       </w:r>
       <w:r>
         <w:rPr>
@@ -2198,65 +2157,14 @@
         </w:rPr>
         <w:t>Reports / Run a Report</w:t>
       </w:r>
-      <w:proofErr w:type="gramStart"/>
-      <w:r>
-        <w:rPr>
-          <w:rFonts w:ascii="Verdana" w:hAnsi="Verdana"/>
-          <w:color w:val="000000" w:themeColor="text1"/>
-          <w:sz w:val="24"/>
-          <w:szCs w:val="24"/>
-        </w:rPr>
-        <w:t>:  Allows</w:t>
-      </w:r>
-      <w:proofErr w:type="gramEnd"/>
-      <w:r>
-        <w:rPr>
-          <w:rFonts w:ascii="Verdana" w:hAnsi="Verdana"/>
-          <w:color w:val="000000" w:themeColor="text1"/>
-          <w:sz w:val="24"/>
-          <w:szCs w:val="24"/>
-        </w:rPr>
-        <w:t xml:space="preserve"> </w:t>
-      </w:r>
-      <w:proofErr w:type="gramStart"/>
-      <w:r>
-        <w:rPr>
-          <w:rFonts w:ascii="Verdana" w:hAnsi="Verdana"/>
-          <w:color w:val="000000" w:themeColor="text1"/>
-          <w:sz w:val="24"/>
-          <w:szCs w:val="24"/>
-        </w:rPr>
-        <w:t>user</w:t>
-      </w:r>
-      <w:proofErr w:type="gramEnd"/>
-      <w:r>
-        <w:rPr>
-          <w:rFonts w:ascii="Verdana" w:hAnsi="Verdana"/>
-          <w:color w:val="000000" w:themeColor="text1"/>
-          <w:sz w:val="24"/>
-          <w:szCs w:val="24"/>
-        </w:rPr>
-        <w:t xml:space="preserve"> to search for one or more </w:t>
-      </w:r>
-      <w:proofErr w:type="gramStart"/>
-      <w:r>
-        <w:rPr>
-          <w:rFonts w:ascii="Verdana" w:hAnsi="Verdana"/>
-          <w:color w:val="000000" w:themeColor="text1"/>
-          <w:sz w:val="24"/>
-          <w:szCs w:val="24"/>
-        </w:rPr>
-        <w:t>student</w:t>
-      </w:r>
-      <w:proofErr w:type="gramEnd"/>
-      <w:r>
-        <w:rPr>
-          <w:rFonts w:ascii="Verdana" w:hAnsi="Verdana"/>
-          <w:color w:val="000000" w:themeColor="text1"/>
-          <w:sz w:val="24"/>
-          <w:szCs w:val="24"/>
-        </w:rPr>
-        <w:t xml:space="preserve"> with matching the user’s chosen criteria</w:t>
+      <w:r>
+        <w:rPr>
+          <w:rFonts w:ascii="Verdana" w:hAnsi="Verdana"/>
+          <w:color w:val="000000" w:themeColor="text1"/>
+          <w:sz w:val="24"/>
+          <w:szCs w:val="24"/>
+        </w:rPr>
+        <w:t>:  Allows user to search for one or more student with matching the user’s chosen criteria</w:t>
       </w:r>
       <w:r>
         <w:rPr>
@@ -2505,7 +2413,7 @@
           <w:szCs w:val="24"/>
         </w:rPr>
       </w:pPr>
-      <w:bookmarkStart w:id="5" w:name="_Hlk194012918"/>
+      <w:bookmarkStart w:id="6" w:name="_Hlk194012918"/>
       <w:r>
         <w:rPr>
           <w:rFonts w:ascii="Verdana" w:hAnsi="Verdana"/>
@@ -2517,35 +2425,15 @@
         </w:rPr>
         <w:t>Search By Student Name</w:t>
       </w:r>
-      <w:bookmarkEnd w:id="5"/>
-      <w:r>
-        <w:rPr>
-          <w:rFonts w:ascii="Verdana" w:hAnsi="Verdana"/>
-          <w:color w:val="000000" w:themeColor="text1"/>
-          <w:sz w:val="24"/>
-          <w:szCs w:val="24"/>
-        </w:rPr>
-        <w:t xml:space="preserve">: Allows </w:t>
-      </w:r>
-      <w:proofErr w:type="gramStart"/>
-      <w:r>
-        <w:rPr>
-          <w:rFonts w:ascii="Verdana" w:hAnsi="Verdana"/>
-          <w:color w:val="000000" w:themeColor="text1"/>
-          <w:sz w:val="24"/>
-          <w:szCs w:val="24"/>
-        </w:rPr>
-        <w:t>user</w:t>
-      </w:r>
-      <w:proofErr w:type="gramEnd"/>
-      <w:r>
-        <w:rPr>
-          <w:rFonts w:ascii="Verdana" w:hAnsi="Verdana"/>
-          <w:color w:val="000000" w:themeColor="text1"/>
-          <w:sz w:val="24"/>
-          <w:szCs w:val="24"/>
-        </w:rPr>
-        <w:t xml:space="preserve"> to search for a student based on their first and/or last name</w:t>
+      <w:bookmarkEnd w:id="6"/>
+      <w:r>
+        <w:rPr>
+          <w:rFonts w:ascii="Verdana" w:hAnsi="Verdana"/>
+          <w:color w:val="000000" w:themeColor="text1"/>
+          <w:sz w:val="24"/>
+          <w:szCs w:val="24"/>
+        </w:rPr>
+        <w:t>: Allows user to search for a student based on their first and/or last name</w:t>
       </w:r>
     </w:p>
     <w:p>
@@ -2580,27 +2468,7 @@
           <w:sz w:val="24"/>
           <w:szCs w:val="24"/>
         </w:rPr>
-        <w:t xml:space="preserve">: Allows </w:t>
-      </w:r>
-      <w:proofErr w:type="gramStart"/>
-      <w:r>
-        <w:rPr>
-          <w:rFonts w:ascii="Verdana" w:hAnsi="Verdana"/>
-          <w:color w:val="000000" w:themeColor="text1"/>
-          <w:sz w:val="24"/>
-          <w:szCs w:val="24"/>
-        </w:rPr>
-        <w:t>user</w:t>
-      </w:r>
-      <w:proofErr w:type="gramEnd"/>
-      <w:r>
-        <w:rPr>
-          <w:rFonts w:ascii="Verdana" w:hAnsi="Verdana"/>
-          <w:color w:val="000000" w:themeColor="text1"/>
-          <w:sz w:val="24"/>
-          <w:szCs w:val="24"/>
-        </w:rPr>
-        <w:t xml:space="preserve"> to search based on a student’s ID</w:t>
+        <w:t>: Allows user to search based on a student’s ID</w:t>
       </w:r>
     </w:p>
     <w:p>
@@ -3017,7 +2885,7 @@
           <w:sz w:val="24"/>
           <w:szCs w:val="24"/>
         </w:rPr>
-        <w:t xml:space="preserve">If there are </w:t>
+        <w:t xml:space="preserve">If there are student’s that match your search parameters, you should see a screen </w:t>
       </w:r>
       <w:proofErr w:type="gramStart"/>
       <w:r>
@@ -3027,7 +2895,7 @@
           <w:sz w:val="24"/>
           <w:szCs w:val="24"/>
         </w:rPr>
-        <w:t>student’s</w:t>
+        <w:t>similar to</w:t>
       </w:r>
       <w:proofErr w:type="gramEnd"/>
       <w:r>
@@ -3037,7 +2905,7 @@
           <w:sz w:val="24"/>
           <w:szCs w:val="24"/>
         </w:rPr>
-        <w:t xml:space="preserve"> that match your search parameters, you should see a screen similar to this:</w:t>
+        <w:t xml:space="preserve"> this:</w:t>
       </w:r>
     </w:p>
     <w:p>
@@ -3169,7 +3037,7 @@
           <w:szCs w:val="24"/>
         </w:rPr>
       </w:pPr>
-      <w:commentRangeStart w:id="6"/>
+      <w:commentRangeStart w:id="7"/>
       <w:r>
         <w:rPr>
           <w:rFonts w:ascii="Verdana" w:hAnsi="Verdana"/>
@@ -3190,12 +3058,12 @@
         </w:rPr>
         <w:t xml:space="preserve">: Allows the user to email selected student. </w:t>
       </w:r>
-      <w:commentRangeEnd w:id="6"/>
+      <w:commentRangeEnd w:id="7"/>
       <w:r>
         <w:rPr>
           <w:rStyle w:val="CommentReference"/>
         </w:rPr>
-        <w:commentReference w:id="6"/>
+        <w:commentReference w:id="7"/>
       </w:r>
     </w:p>
     <w:p>
@@ -3685,27 +3553,7 @@
           <w:sz w:val="24"/>
           <w:szCs w:val="24"/>
         </w:rPr>
-        <w:t xml:space="preserve"> through your </w:t>
-      </w:r>
-      <w:proofErr w:type="gramStart"/>
-      <w:r>
-        <w:rPr>
-          <w:rFonts w:ascii="Verdana" w:hAnsi="Verdana"/>
-          <w:color w:val="000000" w:themeColor="text1"/>
-          <w:sz w:val="24"/>
-          <w:szCs w:val="24"/>
-        </w:rPr>
-        <w:t>computer’s</w:t>
-      </w:r>
-      <w:proofErr w:type="gramEnd"/>
-      <w:r>
-        <w:rPr>
-          <w:rFonts w:ascii="Verdana" w:hAnsi="Verdana"/>
-          <w:color w:val="000000" w:themeColor="text1"/>
-          <w:sz w:val="24"/>
-          <w:szCs w:val="24"/>
-        </w:rPr>
-        <w:t xml:space="preserve"> email application</w:t>
+        <w:t xml:space="preserve"> through your computer’s email application</w:t>
       </w:r>
       <w:r>
         <w:rPr>
@@ -3796,25 +3644,7 @@
           <w:sz w:val="24"/>
           <w:szCs w:val="24"/>
         </w:rPr>
-        <w:t xml:space="preserve">. </w:t>
-      </w:r>
-      <w:proofErr w:type="gramStart"/>
-      <w:r>
-        <w:rPr>
-          <w:rFonts w:ascii="Verdana" w:hAnsi="Verdana"/>
-          <w:sz w:val="24"/>
-          <w:szCs w:val="24"/>
-        </w:rPr>
-        <w:t>If</w:t>
-      </w:r>
-      <w:proofErr w:type="gramEnd"/>
-      <w:r>
-        <w:rPr>
-          <w:rFonts w:ascii="Verdana" w:hAnsi="Verdana"/>
-          <w:sz w:val="24"/>
-          <w:szCs w:val="24"/>
-        </w:rPr>
-        <w:t xml:space="preserve"> do not want to select either option, press the </w:t>
+        <w:t xml:space="preserve">. If do not want to select either option, press the </w:t>
       </w:r>
       <w:r>
         <w:rPr>
@@ -4860,7 +4690,7 @@
         </w:rPr>
         <w:t xml:space="preserve"> button near the bottom of the page to save any changes to the </w:t>
       </w:r>
-      <w:commentRangeStart w:id="7"/>
+      <w:commentRangeStart w:id="8"/>
       <w:r>
         <w:rPr>
           <w:rFonts w:ascii="Verdana" w:hAnsi="Verdana"/>
@@ -4870,12 +4700,12 @@
         </w:rPr>
         <w:t>database</w:t>
       </w:r>
-      <w:commentRangeEnd w:id="7"/>
+      <w:commentRangeEnd w:id="8"/>
       <w:r>
         <w:rPr>
           <w:rStyle w:val="CommentReference"/>
         </w:rPr>
-        <w:commentReference w:id="7"/>
+        <w:commentReference w:id="8"/>
       </w:r>
       <w:r>
         <w:rPr>
@@ -7261,7 +7091,7 @@
         </w:rPr>
         <w:t xml:space="preserve">Please proceed to page </w:t>
       </w:r>
-      <w:commentRangeStart w:id="8"/>
+      <w:commentRangeStart w:id="9"/>
       <w:r>
         <w:rPr>
           <w:rFonts w:ascii="Verdana" w:hAnsi="Verdana"/>
@@ -7271,12 +7101,12 @@
         </w:rPr>
         <w:t xml:space="preserve">BLANK </w:t>
       </w:r>
-      <w:commentRangeEnd w:id="8"/>
+      <w:commentRangeEnd w:id="9"/>
       <w:r>
         <w:rPr>
           <w:rStyle w:val="CommentReference"/>
         </w:rPr>
-        <w:commentReference w:id="8"/>
+        <w:commentReference w:id="9"/>
       </w:r>
       <w:r>
         <w:rPr>
@@ -8742,7 +8572,25 @@
           <w:sz w:val="24"/>
           <w:szCs w:val="24"/>
         </w:rPr>
-        <w:t>, the user is able to view the record of the specific student.</w:t>
+        <w:t xml:space="preserve">, the user </w:t>
+      </w:r>
+      <w:proofErr w:type="gramStart"/>
+      <w:r>
+        <w:rPr>
+          <w:rFonts w:ascii="Verdana" w:hAnsi="Verdana"/>
+          <w:sz w:val="24"/>
+          <w:szCs w:val="24"/>
+        </w:rPr>
+        <w:t>is able to</w:t>
+      </w:r>
+      <w:proofErr w:type="gramEnd"/>
+      <w:r>
+        <w:rPr>
+          <w:rFonts w:ascii="Verdana" w:hAnsi="Verdana"/>
+          <w:sz w:val="24"/>
+          <w:szCs w:val="24"/>
+        </w:rPr>
+        <w:t xml:space="preserve"> view the record of the specific student.</w:t>
       </w:r>
     </w:p>
     <w:p>
@@ -8753,10 +8601,19 @@
           <w:numId w:val="12"/>
         </w:numPr>
         <w:rPr>
-          <w:rFonts w:ascii="Verdana" w:hAnsi="Verdana"/>
-          <w:color w:val="000000" w:themeColor="text1"/>
-          <w:sz w:val="24"/>
-          <w:szCs w:val="24"/>
+          <w:ins w:id="10" w:author="Andrew Evans" w:date="2025-04-11T15:12:00Z" w16du:dateUtc="2025-04-11T19:12:00Z"/>
+          <w:rFonts w:ascii="Verdana" w:hAnsi="Verdana"/>
+          <w:color w:val="000000" w:themeColor="text1"/>
+          <w:sz w:val="24"/>
+          <w:szCs w:val="24"/>
+          <w:rPrChange w:id="11" w:author="Andrew Evans" w:date="2025-04-11T15:12:00Z" w16du:dateUtc="2025-04-11T19:12:00Z">
+            <w:rPr>
+              <w:ins w:id="12" w:author="Andrew Evans" w:date="2025-04-11T15:12:00Z" w16du:dateUtc="2025-04-11T19:12:00Z"/>
+              <w:rFonts w:ascii="Verdana" w:hAnsi="Verdana"/>
+              <w:sz w:val="24"/>
+              <w:szCs w:val="24"/>
+            </w:rPr>
+          </w:rPrChange>
         </w:rPr>
       </w:pPr>
       <w:r>
@@ -8805,6 +8662,163 @@
         </w:rPr>
         <w:t>, permanently delete the information of the student from the database</w:t>
       </w:r>
+    </w:p>
+    <w:p>
+      <w:pPr>
+        <w:pStyle w:val="ListParagraph"/>
+        <w:numPr>
+          <w:ilvl w:val="0"/>
+          <w:numId w:val="12"/>
+        </w:numPr>
+        <w:rPr>
+          <w:ins w:id="13" w:author="Andrew Evans" w:date="2025-04-11T15:12:00Z" w16du:dateUtc="2025-04-11T19:12:00Z"/>
+          <w:rFonts w:ascii="Verdana" w:hAnsi="Verdana"/>
+          <w:color w:val="000000" w:themeColor="text1"/>
+          <w:sz w:val="24"/>
+          <w:szCs w:val="24"/>
+        </w:rPr>
+      </w:pPr>
+      <w:ins w:id="14" w:author="Andrew Evans" w:date="2025-04-11T15:12:00Z" w16du:dateUtc="2025-04-11T19:12:00Z">
+        <w:r>
+          <w:rPr>
+            <w:rFonts w:ascii="Verdana" w:hAnsi="Verdana"/>
+            <w:b/>
+            <w:bCs/>
+            <w:color w:val="000000" w:themeColor="text1"/>
+            <w:sz w:val="24"/>
+            <w:szCs w:val="24"/>
+          </w:rPr>
+          <w:t>Delete</w:t>
+        </w:r>
+        <w:r>
+          <w:rPr>
+            <w:rFonts w:ascii="Verdana" w:hAnsi="Verdana"/>
+            <w:sz w:val="24"/>
+            <w:szCs w:val="24"/>
+          </w:rPr>
+          <w:t>:</w:t>
+        </w:r>
+        <w:r>
+          <w:rPr>
+            <w:rFonts w:ascii="Verdana" w:hAnsi="Verdana"/>
+            <w:sz w:val="24"/>
+            <w:szCs w:val="24"/>
+          </w:rPr>
+          <w:t xml:space="preserve"> By clicking the red button labeled </w:t>
+        </w:r>
+        <w:r>
+          <w:rPr>
+            <w:rFonts w:ascii="Verdana" w:hAnsi="Verdana"/>
+            <w:b/>
+            <w:bCs/>
+            <w:color w:val="000000" w:themeColor="text1"/>
+            <w:sz w:val="24"/>
+            <w:szCs w:val="24"/>
+          </w:rPr>
+          <w:t>Delete</w:t>
+        </w:r>
+        <w:r>
+          <w:rPr>
+            <w:rFonts w:ascii="Verdana" w:hAnsi="Verdana"/>
+            <w:sz w:val="24"/>
+            <w:szCs w:val="24"/>
+          </w:rPr>
+          <w:t>,</w:t>
+        </w:r>
+      </w:ins>
+      <w:ins w:id="15" w:author="Andrew Evans" w:date="2025-04-11T15:14:00Z" w16du:dateUtc="2025-04-11T19:14:00Z">
+        <w:r>
+          <w:rPr>
+            <w:rFonts w:ascii="Verdana" w:hAnsi="Verdana"/>
+            <w:sz w:val="24"/>
+            <w:szCs w:val="24"/>
+          </w:rPr>
+          <w:t xml:space="preserve"> this student’s </w:t>
+        </w:r>
+      </w:ins>
+      <w:ins w:id="16" w:author="Andrew Evans" w:date="2025-04-11T15:15:00Z" w16du:dateUtc="2025-04-11T19:15:00Z">
+        <w:r>
+          <w:rPr>
+            <w:rFonts w:ascii="Verdana" w:hAnsi="Verdana"/>
+            <w:sz w:val="24"/>
+            <w:szCs w:val="24"/>
+          </w:rPr>
+          <w:t>information will be</w:t>
+        </w:r>
+      </w:ins>
+      <w:ins w:id="17" w:author="Andrew Evans" w:date="2025-04-11T15:12:00Z" w16du:dateUtc="2025-04-11T19:12:00Z">
+        <w:r>
+          <w:rPr>
+            <w:rFonts w:ascii="Verdana" w:hAnsi="Verdana"/>
+            <w:sz w:val="24"/>
+            <w:szCs w:val="24"/>
+          </w:rPr>
+          <w:t xml:space="preserve"> permanently delete</w:t>
+        </w:r>
+      </w:ins>
+      <w:ins w:id="18" w:author="Andrew Evans" w:date="2025-04-11T15:15:00Z" w16du:dateUtc="2025-04-11T19:15:00Z">
+        <w:r>
+          <w:rPr>
+            <w:rFonts w:ascii="Verdana" w:hAnsi="Verdana"/>
+            <w:sz w:val="24"/>
+            <w:szCs w:val="24"/>
+          </w:rPr>
+          <w:t>d</w:t>
+        </w:r>
+      </w:ins>
+      <w:ins w:id="19" w:author="Andrew Evans" w:date="2025-04-11T15:12:00Z" w16du:dateUtc="2025-04-11T19:12:00Z">
+        <w:r>
+          <w:rPr>
+            <w:rFonts w:ascii="Verdana" w:hAnsi="Verdana"/>
+            <w:sz w:val="24"/>
+            <w:szCs w:val="24"/>
+          </w:rPr>
+          <w:t xml:space="preserve"> from the </w:t>
+        </w:r>
+        <w:commentRangeStart w:id="20"/>
+        <w:r>
+          <w:rPr>
+            <w:rFonts w:ascii="Verdana" w:hAnsi="Verdana"/>
+            <w:sz w:val="24"/>
+            <w:szCs w:val="24"/>
+          </w:rPr>
+          <w:t>database</w:t>
+        </w:r>
+      </w:ins>
+      <w:commentRangeEnd w:id="20"/>
+      <w:ins w:id="21" w:author="Andrew Evans" w:date="2025-04-11T15:18:00Z" w16du:dateUtc="2025-04-11T19:18:00Z">
+        <w:r>
+          <w:rPr>
+            <w:rStyle w:val="CommentReference"/>
+          </w:rPr>
+          <w:commentReference w:id="20"/>
+        </w:r>
+      </w:ins>
+      <w:ins w:id="22" w:author="Andrew Evans" w:date="2025-04-11T15:15:00Z" w16du:dateUtc="2025-04-11T19:15:00Z">
+        <w:r>
+          <w:rPr>
+            <w:rFonts w:ascii="Verdana" w:hAnsi="Verdana"/>
+            <w:sz w:val="24"/>
+            <w:szCs w:val="24"/>
+          </w:rPr>
+          <w:t>. WARNING: this CANNOT be undone.</w:t>
+        </w:r>
+      </w:ins>
+    </w:p>
+    <w:p>
+      <w:pPr>
+        <w:pStyle w:val="ListParagraph"/>
+        <w:numPr>
+          <w:ilvl w:val="0"/>
+          <w:numId w:val="12"/>
+        </w:numPr>
+        <w:rPr>
+          <w:rFonts w:ascii="Verdana" w:hAnsi="Verdana"/>
+          <w:color w:val="000000" w:themeColor="text1"/>
+          <w:sz w:val="24"/>
+          <w:szCs w:val="24"/>
+        </w:rPr>
+      </w:pPr>
     </w:p>
     <w:p>
       <w:pPr>
@@ -8827,7 +8841,27 @@
           <w:sz w:val="24"/>
           <w:szCs w:val="24"/>
         </w:rPr>
-        <w:t>The user also has the ability to sort specific students</w:t>
+        <w:t xml:space="preserve">The user also </w:t>
+      </w:r>
+      <w:proofErr w:type="gramStart"/>
+      <w:r>
+        <w:rPr>
+          <w:rFonts w:ascii="Verdana" w:hAnsi="Verdana"/>
+          <w:color w:val="000000" w:themeColor="text1"/>
+          <w:sz w:val="24"/>
+          <w:szCs w:val="24"/>
+        </w:rPr>
+        <w:t>has the ability to</w:t>
+      </w:r>
+      <w:proofErr w:type="gramEnd"/>
+      <w:r>
+        <w:rPr>
+          <w:rFonts w:ascii="Verdana" w:hAnsi="Verdana"/>
+          <w:color w:val="000000" w:themeColor="text1"/>
+          <w:sz w:val="24"/>
+          <w:szCs w:val="24"/>
+        </w:rPr>
+        <w:t xml:space="preserve"> sort specific students</w:t>
       </w:r>
       <w:r>
         <w:rPr>
@@ -8899,31 +8933,7 @@
           <w:sz w:val="24"/>
           <w:szCs w:val="24"/>
         </w:rPr>
-        <w:t xml:space="preserve">Enter </w:t>
-      </w:r>
-      <w:proofErr w:type="gramStart"/>
-      <w:r>
-        <w:rPr>
-          <w:rFonts w:ascii="Verdana" w:hAnsi="Verdana"/>
-          <w:b/>
-          <w:bCs/>
-          <w:color w:val="000000" w:themeColor="text1"/>
-          <w:sz w:val="24"/>
-          <w:szCs w:val="24"/>
-        </w:rPr>
-        <w:t>student</w:t>
-      </w:r>
-      <w:proofErr w:type="gramEnd"/>
-      <w:r>
-        <w:rPr>
-          <w:rFonts w:ascii="Verdana" w:hAnsi="Verdana"/>
-          <w:b/>
-          <w:bCs/>
-          <w:color w:val="000000" w:themeColor="text1"/>
-          <w:sz w:val="24"/>
-          <w:szCs w:val="24"/>
-        </w:rPr>
-        <w:t xml:space="preserve"> last name</w:t>
+        <w:t>Enter student last name</w:t>
       </w:r>
       <w:r>
         <w:rPr>
@@ -8974,25 +8984,7 @@
           <w:sz w:val="24"/>
           <w:szCs w:val="24"/>
         </w:rPr>
-        <w:t xml:space="preserve"> Allows </w:t>
-      </w:r>
-      <w:proofErr w:type="gramStart"/>
-      <w:r>
-        <w:rPr>
-          <w:rFonts w:ascii="Verdana" w:hAnsi="Verdana"/>
-          <w:sz w:val="24"/>
-          <w:szCs w:val="24"/>
-        </w:rPr>
-        <w:t>user</w:t>
-      </w:r>
-      <w:proofErr w:type="gramEnd"/>
-      <w:r>
-        <w:rPr>
-          <w:rFonts w:ascii="Verdana" w:hAnsi="Verdana"/>
-          <w:sz w:val="24"/>
-          <w:szCs w:val="24"/>
-        </w:rPr>
-        <w:t xml:space="preserve"> to sort students by</w:t>
+        <w:t xml:space="preserve"> Allows user to sort students by</w:t>
       </w:r>
       <w:r>
         <w:rPr>
@@ -9002,29 +8994,7 @@
           <w:sz w:val="24"/>
           <w:szCs w:val="24"/>
         </w:rPr>
-        <w:t xml:space="preserve"> </w:t>
-      </w:r>
-      <w:proofErr w:type="gramStart"/>
-      <w:r>
-        <w:rPr>
-          <w:rFonts w:ascii="Verdana" w:hAnsi="Verdana"/>
-          <w:b/>
-          <w:bCs/>
-          <w:sz w:val="24"/>
-          <w:szCs w:val="24"/>
-        </w:rPr>
-        <w:t>Last</w:t>
-      </w:r>
-      <w:proofErr w:type="gramEnd"/>
-      <w:r>
-        <w:rPr>
-          <w:rFonts w:ascii="Verdana" w:hAnsi="Verdana"/>
-          <w:b/>
-          <w:bCs/>
-          <w:sz w:val="24"/>
-          <w:szCs w:val="24"/>
-        </w:rPr>
-        <w:t xml:space="preserve"> Name, Benefit Type</w:t>
+        <w:t xml:space="preserve"> Last Name, Benefit Type</w:t>
       </w:r>
       <w:r>
         <w:rPr>
@@ -9317,7 +9287,6 @@
           <w:sz w:val="28"/>
           <w:szCs w:val="28"/>
         </w:rPr>
-        <w:lastRenderedPageBreak/>
         <w:t>Email</w:t>
       </w:r>
     </w:p>
@@ -9821,6 +9790,7 @@
           <w:sz w:val="24"/>
           <w:szCs w:val="24"/>
         </w:rPr>
+        <w:lastRenderedPageBreak/>
         <w:drawing>
           <wp:inline distT="0" distB="0" distL="0" distR="0" wp14:anchorId="744C6BDC" wp14:editId="0154922F">
             <wp:extent cx="5943600" cy="1729105"/>
@@ -9954,8 +9924,27 @@
           <w:sz w:val="24"/>
           <w:szCs w:val="24"/>
         </w:rPr>
-        <w:lastRenderedPageBreak/>
-        <w:t>If the user is happy with their results, then they can select all of the students they wish to</w:t>
+        <w:t xml:space="preserve">If the user is happy with their results, then they can select </w:t>
+      </w:r>
+      <w:proofErr w:type="gramStart"/>
+      <w:r>
+        <w:rPr>
+          <w:rFonts w:ascii="Verdana" w:hAnsi="Verdana"/>
+          <w:color w:val="000000" w:themeColor="text1"/>
+          <w:sz w:val="24"/>
+          <w:szCs w:val="24"/>
+        </w:rPr>
+        <w:t>all of</w:t>
+      </w:r>
+      <w:proofErr w:type="gramEnd"/>
+      <w:r>
+        <w:rPr>
+          <w:rFonts w:ascii="Verdana" w:hAnsi="Verdana"/>
+          <w:color w:val="000000" w:themeColor="text1"/>
+          <w:sz w:val="24"/>
+          <w:szCs w:val="24"/>
+        </w:rPr>
+        <w:t xml:space="preserve"> the students they wish to</w:t>
       </w:r>
       <w:r>
         <w:rPr>
@@ -9984,27 +9973,27 @@
           <w:sz w:val="24"/>
           <w:szCs w:val="24"/>
         </w:rPr>
-        <w:t xml:space="preserve"> the white box at the end of the row for each </w:t>
-      </w:r>
-      <w:proofErr w:type="gramStart"/>
-      <w:r>
-        <w:rPr>
-          <w:rFonts w:ascii="Verdana" w:hAnsi="Verdana"/>
-          <w:color w:val="000000" w:themeColor="text1"/>
-          <w:sz w:val="24"/>
-          <w:szCs w:val="24"/>
-        </w:rPr>
-        <w:t>student, or</w:t>
-      </w:r>
-      <w:proofErr w:type="gramEnd"/>
-      <w:r>
-        <w:rPr>
-          <w:rFonts w:ascii="Verdana" w:hAnsi="Verdana"/>
-          <w:color w:val="000000" w:themeColor="text1"/>
-          <w:sz w:val="24"/>
-          <w:szCs w:val="24"/>
-        </w:rPr>
-        <w:t xml:space="preserve"> clicking the white box under </w:t>
+        <w:t xml:space="preserve"> the white box at the end of the row for each student, or </w:t>
+      </w:r>
+      <w:ins w:id="23" w:author="Andrew Evans" w:date="2025-04-11T15:24:00Z" w16du:dateUtc="2025-04-11T19:24:00Z">
+        <w:r>
+          <w:rPr>
+            <w:rFonts w:ascii="Verdana" w:hAnsi="Verdana"/>
+            <w:color w:val="000000" w:themeColor="text1"/>
+            <w:sz w:val="24"/>
+            <w:szCs w:val="24"/>
+          </w:rPr>
+          <w:t xml:space="preserve">by </w:t>
+        </w:r>
+      </w:ins>
+      <w:r>
+        <w:rPr>
+          <w:rFonts w:ascii="Verdana" w:hAnsi="Verdana"/>
+          <w:color w:val="000000" w:themeColor="text1"/>
+          <w:sz w:val="24"/>
+          <w:szCs w:val="24"/>
+        </w:rPr>
+        <w:t xml:space="preserve">clicking the white box under </w:t>
       </w:r>
       <w:r>
         <w:rPr>
@@ -10306,7 +10295,6 @@
           <w:sz w:val="28"/>
           <w:szCs w:val="28"/>
         </w:rPr>
-        <w:lastRenderedPageBreak/>
         <w:t>Sending Emails</w:t>
       </w:r>
     </w:p>
@@ -10335,27 +10323,7 @@
           <w:sz w:val="24"/>
           <w:szCs w:val="24"/>
         </w:rPr>
-        <w:t xml:space="preserve"> the student(s) </w:t>
-      </w:r>
-      <w:proofErr w:type="gramStart"/>
-      <w:r>
-        <w:rPr>
-          <w:rFonts w:ascii="Verdana" w:hAnsi="Verdana"/>
-          <w:color w:val="000000" w:themeColor="text1"/>
-          <w:sz w:val="24"/>
-          <w:szCs w:val="24"/>
-        </w:rPr>
-        <w:t>have</w:t>
-      </w:r>
-      <w:proofErr w:type="gramEnd"/>
-      <w:r>
-        <w:rPr>
-          <w:rFonts w:ascii="Verdana" w:hAnsi="Verdana"/>
-          <w:color w:val="000000" w:themeColor="text1"/>
-          <w:sz w:val="24"/>
-          <w:szCs w:val="24"/>
-        </w:rPr>
-        <w:t xml:space="preserve"> been chosen, you will be taken to the email screen:</w:t>
+        <w:t xml:space="preserve"> the student(s) have been chosen, you will be taken to the email screen:</w:t>
       </w:r>
     </w:p>
     <w:p>
@@ -10433,7 +10401,27 @@
           <w:sz w:val="24"/>
           <w:szCs w:val="24"/>
         </w:rPr>
-        <w:t xml:space="preserve">Make sure that all of the students that you selected are listed in the </w:t>
+        <w:t xml:space="preserve">Make sure that </w:t>
+      </w:r>
+      <w:proofErr w:type="gramStart"/>
+      <w:r>
+        <w:rPr>
+          <w:rFonts w:ascii="Verdana" w:hAnsi="Verdana"/>
+          <w:color w:val="000000" w:themeColor="text1"/>
+          <w:sz w:val="24"/>
+          <w:szCs w:val="24"/>
+        </w:rPr>
+        <w:t>all of</w:t>
+      </w:r>
+      <w:proofErr w:type="gramEnd"/>
+      <w:r>
+        <w:rPr>
+          <w:rFonts w:ascii="Verdana" w:hAnsi="Verdana"/>
+          <w:color w:val="000000" w:themeColor="text1"/>
+          <w:sz w:val="24"/>
+          <w:szCs w:val="24"/>
+        </w:rPr>
+        <w:t xml:space="preserve"> the students that you selected are listed in the </w:t>
       </w:r>
       <w:r>
         <w:rPr>
@@ -10464,6 +10452,7 @@
           <w:numId w:val="15"/>
         </w:numPr>
         <w:rPr>
+          <w:ins w:id="24" w:author="Andrew Evans" w:date="2025-04-11T15:29:00Z" w16du:dateUtc="2025-04-11T19:29:00Z"/>
           <w:rFonts w:ascii="Verdana" w:hAnsi="Verdana"/>
           <w:color w:val="000000" w:themeColor="text1"/>
           <w:sz w:val="24"/>
@@ -10528,28 +10517,55 @@
           <w:sz w:val="24"/>
           <w:szCs w:val="24"/>
         </w:rPr>
-        <w:t xml:space="preserve">if you wish to create and save a new template. If selecting </w:t>
-      </w:r>
-      <w:r>
-        <w:rPr>
-          <w:rFonts w:ascii="Verdana" w:hAnsi="Verdana"/>
-          <w:b/>
-          <w:bCs/>
-          <w:color w:val="000000" w:themeColor="text1"/>
-          <w:sz w:val="24"/>
-          <w:szCs w:val="24"/>
-        </w:rPr>
-        <w:t>-- Create New Template --</w:t>
-      </w:r>
-      <w:r>
-        <w:rPr>
-          <w:rFonts w:ascii="Verdana" w:hAnsi="Verdana"/>
-          <w:color w:val="000000" w:themeColor="text1"/>
-          <w:sz w:val="24"/>
-          <w:szCs w:val="24"/>
-        </w:rPr>
-        <w:t>:</w:t>
-      </w:r>
+        <w:t xml:space="preserve">if you wish to create and save a new template. </w:t>
+      </w:r>
+      <w:ins w:id="25" w:author="Andrew Evans" w:date="2025-04-11T15:29:00Z" w16du:dateUtc="2025-04-11T19:29:00Z">
+        <w:r>
+          <w:rPr>
+            <w:rFonts w:ascii="Verdana" w:hAnsi="Verdana"/>
+            <w:i/>
+            <w:iCs/>
+            <w:color w:val="000000" w:themeColor="text1"/>
+            <w:sz w:val="24"/>
+            <w:szCs w:val="24"/>
+          </w:rPr>
+          <w:t>-</w:t>
+        </w:r>
+        <w:commentRangeStart w:id="26"/>
+        <w:r>
+          <w:rPr>
+            <w:rFonts w:ascii="Verdana" w:hAnsi="Verdana"/>
+            <w:i/>
+            <w:iCs/>
+            <w:color w:val="000000" w:themeColor="text1"/>
+            <w:sz w:val="24"/>
+            <w:szCs w:val="24"/>
+          </w:rPr>
+          <w:t>Note</w:t>
+        </w:r>
+      </w:ins>
+      <w:ins w:id="27" w:author="Andrew Evans" w:date="2025-04-11T15:30:00Z" w16du:dateUtc="2025-04-11T19:30:00Z">
+        <w:r>
+          <w:rPr>
+            <w:rFonts w:ascii="Verdana" w:hAnsi="Verdana"/>
+            <w:i/>
+            <w:iCs/>
+            <w:color w:val="000000" w:themeColor="text1"/>
+            <w:sz w:val="24"/>
+            <w:szCs w:val="24"/>
+          </w:rPr>
+          <w:t>: Templates can be used to save the Subject and Body of an Email for future use.</w:t>
+        </w:r>
+      </w:ins>
+      <w:commentRangeEnd w:id="26"/>
+      <w:ins w:id="28" w:author="Andrew Evans" w:date="2025-04-11T15:31:00Z" w16du:dateUtc="2025-04-11T19:31:00Z">
+        <w:r>
+          <w:rPr>
+            <w:rStyle w:val="CommentReference"/>
+          </w:rPr>
+          <w:commentReference w:id="26"/>
+        </w:r>
+      </w:ins>
     </w:p>
     <w:p>
       <w:pPr>
@@ -10564,15 +10580,24 @@
           <w:sz w:val="24"/>
           <w:szCs w:val="24"/>
         </w:rPr>
-      </w:pPr>
-      <w:r>
-        <w:rPr>
-          <w:rFonts w:ascii="Verdana" w:hAnsi="Verdana"/>
-          <w:color w:val="000000" w:themeColor="text1"/>
-          <w:sz w:val="24"/>
-          <w:szCs w:val="24"/>
-        </w:rPr>
-        <w:t xml:space="preserve">Write the subject of the email in the white text box below </w:t>
+        <w:pPrChange w:id="29" w:author="Andrew Evans" w:date="2025-04-11T15:29:00Z" w16du:dateUtc="2025-04-11T19:29:00Z">
+          <w:pPr>
+            <w:pStyle w:val="ListParagraph"/>
+            <w:numPr>
+              <w:numId w:val="15"/>
+            </w:numPr>
+            <w:ind w:hanging="360"/>
+          </w:pPr>
+        </w:pPrChange>
+      </w:pPr>
+      <w:r>
+        <w:rPr>
+          <w:rFonts w:ascii="Verdana" w:hAnsi="Verdana"/>
+          <w:color w:val="000000" w:themeColor="text1"/>
+          <w:sz w:val="24"/>
+          <w:szCs w:val="24"/>
+        </w:rPr>
+        <w:t xml:space="preserve">If selecting </w:t>
       </w:r>
       <w:r>
         <w:rPr>
@@ -10583,7 +10608,16 @@
           <w:sz w:val="24"/>
           <w:szCs w:val="24"/>
         </w:rPr>
-        <w:t>Subject:.</w:t>
+        <w:t>-- Create New Template --</w:t>
+      </w:r>
+      <w:r>
+        <w:rPr>
+          <w:rFonts w:ascii="Verdana" w:hAnsi="Verdana"/>
+          <w:color w:val="000000" w:themeColor="text1"/>
+          <w:sz w:val="24"/>
+          <w:szCs w:val="24"/>
+        </w:rPr>
+        <w:t>:</w:t>
       </w:r>
     </w:p>
     <w:p>
@@ -10607,8 +10641,9 @@
           <w:sz w:val="24"/>
           <w:szCs w:val="24"/>
         </w:rPr>
-        <w:t xml:space="preserve">Write the body of the email in the white text box below </w:t>
-      </w:r>
+        <w:t xml:space="preserve">Write the subject of the email in the white text box below </w:t>
+      </w:r>
+      <w:proofErr w:type="gramStart"/>
       <w:r>
         <w:rPr>
           <w:rFonts w:ascii="Verdana" w:hAnsi="Verdana"/>
@@ -10618,8 +10653,9 @@
           <w:sz w:val="24"/>
           <w:szCs w:val="24"/>
         </w:rPr>
-        <w:t>Email Body:.</w:t>
-      </w:r>
+        <w:t>Subject:.</w:t>
+      </w:r>
+      <w:proofErr w:type="gramEnd"/>
     </w:p>
     <w:p>
       <w:pPr>
@@ -10642,6 +10678,42 @@
           <w:sz w:val="24"/>
           <w:szCs w:val="24"/>
         </w:rPr>
+        <w:lastRenderedPageBreak/>
+        <w:t xml:space="preserve">Write the body of the email in the white text box below </w:t>
+      </w:r>
+      <w:r>
+        <w:rPr>
+          <w:rFonts w:ascii="Verdana" w:hAnsi="Verdana"/>
+          <w:b/>
+          <w:bCs/>
+          <w:color w:val="000000" w:themeColor="text1"/>
+          <w:sz w:val="24"/>
+          <w:szCs w:val="24"/>
+        </w:rPr>
+        <w:t>Email Body:.</w:t>
+      </w:r>
+    </w:p>
+    <w:p>
+      <w:pPr>
+        <w:pStyle w:val="ListParagraph"/>
+        <w:numPr>
+          <w:ilvl w:val="1"/>
+          <w:numId w:val="15"/>
+        </w:numPr>
+        <w:rPr>
+          <w:rFonts w:ascii="Verdana" w:hAnsi="Verdana"/>
+          <w:color w:val="000000" w:themeColor="text1"/>
+          <w:sz w:val="24"/>
+          <w:szCs w:val="24"/>
+        </w:rPr>
+      </w:pPr>
+      <w:r>
+        <w:rPr>
+          <w:rFonts w:ascii="Verdana" w:hAnsi="Verdana"/>
+          <w:color w:val="000000" w:themeColor="text1"/>
+          <w:sz w:val="24"/>
+          <w:szCs w:val="24"/>
+        </w:rPr>
         <w:t xml:space="preserve">Once both text boxes have been completed, click the blue </w:t>
       </w:r>
       <w:r>
@@ -10732,8 +10804,8 @@
         </w:rPr>
         <w:t xml:space="preserve">: </w:t>
       </w:r>
-      <w:commentRangeStart w:id="9"/>
-      <w:commentRangeStart w:id="10"/>
+      <w:commentRangeStart w:id="30"/>
+      <w:commentRangeStart w:id="31"/>
       <w:r>
         <w:rPr>
           <w:rFonts w:ascii="Verdana" w:hAnsi="Verdana"/>
@@ -10743,19 +10815,19 @@
         </w:rPr>
         <w:t>Saves email information.</w:t>
       </w:r>
-      <w:commentRangeEnd w:id="9"/>
+      <w:commentRangeEnd w:id="30"/>
       <w:r>
         <w:rPr>
           <w:rStyle w:val="CommentReference"/>
         </w:rPr>
-        <w:commentReference w:id="9"/>
-      </w:r>
-      <w:commentRangeEnd w:id="10"/>
+        <w:commentReference w:id="30"/>
+      </w:r>
+      <w:commentRangeEnd w:id="31"/>
       <w:r>
         <w:rPr>
           <w:rStyle w:val="CommentReference"/>
         </w:rPr>
-        <w:commentReference w:id="10"/>
+        <w:commentReference w:id="31"/>
       </w:r>
     </w:p>
     <w:p>
@@ -10854,7 +10926,6 @@
           <w:sz w:val="28"/>
           <w:szCs w:val="28"/>
         </w:rPr>
-        <w:lastRenderedPageBreak/>
         <w:t>Logout</w:t>
       </w:r>
     </w:p>
@@ -11179,7 +11250,6 @@
           <w:sz w:val="28"/>
           <w:szCs w:val="28"/>
         </w:rPr>
-        <w:lastRenderedPageBreak/>
         <w:t>User Acceptance Testing (UAT) - PennWest Military and Veteran Student Success Database</w:t>
       </w:r>
     </w:p>
@@ -11633,7 +11703,6 @@
           <w:sz w:val="28"/>
           <w:szCs w:val="28"/>
         </w:rPr>
-        <w:lastRenderedPageBreak/>
         <w:t>Tester Information</w:t>
       </w:r>
     </w:p>
@@ -12239,7 +12308,6 @@
           <w:sz w:val="28"/>
           <w:szCs w:val="28"/>
         </w:rPr>
-        <w:lastRenderedPageBreak/>
         <w:t>SECTION 1: LOGIN FUNCTIONALITY</w:t>
       </w:r>
     </w:p>
@@ -13186,7 +13254,6 @@
           <w:sz w:val="28"/>
           <w:szCs w:val="28"/>
         </w:rPr>
-        <w:lastRenderedPageBreak/>
         <w:t>SECTION 2: HOME PAGE</w:t>
       </w:r>
       <w:r>
@@ -13885,7 +13952,6 @@
           <w:sz w:val="28"/>
           <w:szCs w:val="28"/>
         </w:rPr>
-        <w:lastRenderedPageBreak/>
         <w:t>SECTION 3: SEARCH FUNCTIONALITY</w:t>
       </w:r>
     </w:p>
@@ -14901,7 +14967,6 @@
           <w:sz w:val="28"/>
           <w:szCs w:val="28"/>
         </w:rPr>
-        <w:lastRenderedPageBreak/>
         <w:t>SECTION 4: VIEW</w:t>
       </w:r>
       <w:r>
@@ -15953,7 +16018,6 @@
           <w:sz w:val="28"/>
           <w:szCs w:val="28"/>
         </w:rPr>
-        <w:lastRenderedPageBreak/>
         <w:t>SECTION 5: ADD NEW RECORD</w:t>
       </w:r>
     </w:p>
@@ -16186,7 +16250,6 @@
                 <w:szCs w:val="24"/>
               </w:rPr>
             </w:pPr>
-            <w:proofErr w:type="gramStart"/>
             <w:r>
               <w:rPr>
                 <w:rFonts w:ascii="Verdana" w:hAnsi="Verdana"/>
@@ -16194,17 +16257,7 @@
                 <w:sz w:val="24"/>
                 <w:szCs w:val="24"/>
               </w:rPr>
-              <w:t>Were</w:t>
-            </w:r>
-            <w:proofErr w:type="gramEnd"/>
-            <w:r>
-              <w:rPr>
-                <w:rFonts w:ascii="Verdana" w:hAnsi="Verdana"/>
-                <w:color w:val="000000" w:themeColor="text1"/>
-                <w:sz w:val="24"/>
-                <w:szCs w:val="24"/>
-              </w:rPr>
-              <w:t xml:space="preserve"> required fields marked clearly?</w:t>
+              <w:t>Were required fields marked clearly?</w:t>
             </w:r>
           </w:p>
         </w:tc>
@@ -16850,7 +16903,6 @@
           <w:sz w:val="28"/>
           <w:szCs w:val="28"/>
         </w:rPr>
-        <w:lastRenderedPageBreak/>
         <w:t>SECTION 6: EMAIL / BATCH EMAIL</w:t>
       </w:r>
     </w:p>
@@ -17925,7 +17977,6 @@
           <w:sz w:val="28"/>
           <w:szCs w:val="28"/>
         </w:rPr>
-        <w:lastRenderedPageBreak/>
         <w:t>SECTION 7: REPORTS</w:t>
       </w:r>
     </w:p>
@@ -18780,7 +18831,6 @@
           <w:sz w:val="28"/>
           <w:szCs w:val="28"/>
         </w:rPr>
-        <w:lastRenderedPageBreak/>
         <w:t>SECTION 8: ADMIN FUNCTIONALITY</w:t>
       </w:r>
     </w:p>
@@ -19671,7 +19721,7 @@
       </w:r>
     </w:p>
   </w:comment>
-  <w:comment w:id="3" w:author="Jenna Guffy" w:date="2025-04-11T13:00:00Z" w:initials="JG">
+  <w:comment w:id="3" w:author="Andrew Evans" w:date="2025-04-11T15:02:00Z" w:initials="AE">
     <w:p>
       <w:pPr>
         <w:pStyle w:val="CommentText"/>
@@ -19683,11 +19733,27 @@
         <w:annotationRef/>
       </w:r>
       <w:r>
+        <w:t>The user is taken straight to the login page upon loading index.php now</w:t>
+      </w:r>
+    </w:p>
+  </w:comment>
+  <w:comment w:id="4" w:author="Jenna Guffy" w:date="2025-04-11T13:00:00Z" w:initials="JG">
+    <w:p>
+      <w:pPr>
+        <w:pStyle w:val="CommentText"/>
+      </w:pPr>
+      <w:r>
+        <w:rPr>
+          <w:rStyle w:val="CommentReference"/>
+        </w:rPr>
+        <w:annotationRef/>
+      </w:r>
+      <w:r>
         <w:t>Here is the registration screenshot</w:t>
       </w:r>
     </w:p>
   </w:comment>
-  <w:comment w:id="4" w:author="Evan S. Reinheimer" w:date="2025-04-09T12:12:00Z" w:initials="ER">
+  <w:comment w:id="5" w:author="Evan S. Reinheimer" w:date="2025-04-09T12:12:00Z" w:initials="ER">
     <w:p>
       <w:pPr>
         <w:pStyle w:val="CommentText"/>
@@ -19703,7 +19769,7 @@
       </w:r>
     </w:p>
   </w:comment>
-  <w:comment w:id="6" w:author="Evan S. Reinheimer" w:date="2025-04-09T21:41:00Z" w:initials="ER">
+  <w:comment w:id="7" w:author="Evan S. Reinheimer" w:date="2025-04-09T21:41:00Z" w:initials="ER">
     <w:p>
       <w:pPr>
         <w:pStyle w:val="CommentText"/>
@@ -19719,7 +19785,7 @@
       </w:r>
     </w:p>
   </w:comment>
-  <w:comment w:id="7" w:author="Evan S. Reinheimer" w:date="2025-04-10T17:01:00Z" w:initials="ER">
+  <w:comment w:id="8" w:author="Evan S. Reinheimer" w:date="2025-04-10T17:01:00Z" w:initials="ER">
     <w:p>
       <w:pPr>
         <w:pStyle w:val="CommentText"/>
@@ -19735,7 +19801,7 @@
       </w:r>
     </w:p>
   </w:comment>
-  <w:comment w:id="8" w:author="Evan S. Reinheimer" w:date="2025-04-10T00:14:00Z" w:initials="ER">
+  <w:comment w:id="9" w:author="Evan S. Reinheimer" w:date="2025-04-10T00:14:00Z" w:initials="ER">
     <w:p>
       <w:pPr>
         <w:pStyle w:val="CommentText"/>
@@ -19751,7 +19817,7 @@
       </w:r>
     </w:p>
   </w:comment>
-  <w:comment w:id="9" w:author="Evan S. Reinheimer" w:date="2025-04-10T22:55:00Z" w:initials="ER">
+  <w:comment w:id="20" w:author="Andrew Evans" w:date="2025-04-11T15:18:00Z" w:initials="AE">
     <w:p>
       <w:pPr>
         <w:pStyle w:val="CommentText"/>
@@ -19763,11 +19829,43 @@
         <w:annotationRef/>
       </w:r>
       <w:r>
+        <w:t>Added  a warning to the end and corrected the Delete button mention</w:t>
+      </w:r>
+    </w:p>
+  </w:comment>
+  <w:comment w:id="26" w:author="Andrew Evans" w:date="2025-04-11T15:31:00Z" w:initials="AE">
+    <w:p>
+      <w:pPr>
+        <w:pStyle w:val="CommentText"/>
+      </w:pPr>
+      <w:r>
+        <w:rPr>
+          <w:rStyle w:val="CommentReference"/>
+        </w:rPr>
+        <w:annotationRef/>
+      </w:r>
+      <w:r>
+        <w:t>Small note explaining what a template is</w:t>
+      </w:r>
+    </w:p>
+  </w:comment>
+  <w:comment w:id="30" w:author="Evan S. Reinheimer" w:date="2025-04-10T22:55:00Z" w:initials="ER">
+    <w:p>
+      <w:pPr>
+        <w:pStyle w:val="CommentText"/>
+      </w:pPr>
+      <w:r>
+        <w:rPr>
+          <w:rStyle w:val="CommentReference"/>
+        </w:rPr>
+        <w:annotationRef/>
+      </w:r>
+      <w:r>
         <w:t>Not entirely sure what and where this saves info to.</w:t>
       </w:r>
     </w:p>
   </w:comment>
-  <w:comment w:id="10" w:author="Jenna Guffy" w:date="2025-04-11T13:04:00Z" w:initials="JG">
+  <w:comment w:id="31" w:author="Jenna Guffy" w:date="2025-04-11T13:04:00Z" w:initials="JG">
     <w:p>
       <w:pPr>
         <w:pStyle w:val="CommentText"/>
@@ -19791,11 +19889,14 @@
   <w15:commentEx w15:paraId="2D864A57" w15:done="0"/>
   <w15:commentEx w15:paraId="7346746D" w15:done="0"/>
   <w15:commentEx w15:paraId="5C8EA8B1" w15:done="0"/>
+  <w15:commentEx w15:paraId="69AD5A03" w15:done="0"/>
   <w15:commentEx w15:paraId="33EF518A" w15:done="0"/>
   <w15:commentEx w15:paraId="47A3A573" w15:done="0"/>
   <w15:commentEx w15:paraId="1FE70943" w15:done="0"/>
   <w15:commentEx w15:paraId="6B2365A0" w15:done="0"/>
   <w15:commentEx w15:paraId="72076AFE" w15:done="0"/>
+  <w15:commentEx w15:paraId="5D07AF5D" w15:done="0"/>
+  <w15:commentEx w15:paraId="2DE7248E" w15:done="0"/>
   <w15:commentEx w15:paraId="1C01BFEB" w15:done="0"/>
   <w15:commentEx w15:paraId="27E0BCBE" w15:paraIdParent="1C01BFEB" w15:done="0"/>
 </w15:commentsEx>
@@ -19806,11 +19907,14 @@
   <w16cex:commentExtensible w16cex:durableId="55193C7A" w16cex:dateUtc="2025-04-09T16:07:00Z"/>
   <w16cex:commentExtensible w16cex:durableId="6B67A62B" w16cex:dateUtc="2025-04-11T17:00:00Z"/>
   <w16cex:commentExtensible w16cex:durableId="0427C020" w16cex:dateUtc="2025-04-09T16:08:00Z"/>
+  <w16cex:commentExtensible w16cex:durableId="4DCB8A50" w16cex:dateUtc="2025-04-11T19:02:00Z"/>
   <w16cex:commentExtensible w16cex:durableId="690C5D1D" w16cex:dateUtc="2025-04-11T17:00:00Z"/>
   <w16cex:commentExtensible w16cex:durableId="11FBD76B" w16cex:dateUtc="2025-04-09T16:12:00Z"/>
   <w16cex:commentExtensible w16cex:durableId="19523A0D" w16cex:dateUtc="2025-04-10T01:41:00Z"/>
   <w16cex:commentExtensible w16cex:durableId="0812F927" w16cex:dateUtc="2025-04-10T21:01:00Z"/>
   <w16cex:commentExtensible w16cex:durableId="05E2F30B" w16cex:dateUtc="2025-04-10T04:14:00Z"/>
+  <w16cex:commentExtensible w16cex:durableId="02AAAD39" w16cex:dateUtc="2025-04-11T19:18:00Z"/>
+  <w16cex:commentExtensible w16cex:durableId="3FAE2840" w16cex:dateUtc="2025-04-11T19:31:00Z"/>
   <w16cex:commentExtensible w16cex:durableId="25EED83F" w16cex:dateUtc="2025-04-11T02:55:00Z"/>
   <w16cex:commentExtensible w16cex:durableId="2F378B08" w16cex:dateUtc="2025-04-11T17:04:00Z"/>
 </w16cex:commentsExtensible>
@@ -19821,11 +19925,14 @@
   <w16cid:commentId w16cid:paraId="2D864A57" w16cid:durableId="55193C7A"/>
   <w16cid:commentId w16cid:paraId="7346746D" w16cid:durableId="6B67A62B"/>
   <w16cid:commentId w16cid:paraId="5C8EA8B1" w16cid:durableId="0427C020"/>
+  <w16cid:commentId w16cid:paraId="69AD5A03" w16cid:durableId="4DCB8A50"/>
   <w16cid:commentId w16cid:paraId="33EF518A" w16cid:durableId="690C5D1D"/>
   <w16cid:commentId w16cid:paraId="47A3A573" w16cid:durableId="11FBD76B"/>
   <w16cid:commentId w16cid:paraId="1FE70943" w16cid:durableId="19523A0D"/>
   <w16cid:commentId w16cid:paraId="6B2365A0" w16cid:durableId="0812F927"/>
   <w16cid:commentId w16cid:paraId="72076AFE" w16cid:durableId="05E2F30B"/>
+  <w16cid:commentId w16cid:paraId="5D07AF5D" w16cid:durableId="02AAAD39"/>
+  <w16cid:commentId w16cid:paraId="2DE7248E" w16cid:durableId="3FAE2840"/>
   <w16cid:commentId w16cid:paraId="1C01BFEB" w16cid:durableId="25EED83F"/>
   <w16cid:commentId w16cid:paraId="27E0BCBE" w16cid:durableId="2F378B08"/>
 </w16cid:commentsIds>
@@ -21431,6 +21538,9 @@
   </w15:person>
   <w15:person w15:author="Jenna Guffy">
     <w15:presenceInfo w15:providerId="AD" w15:userId="S::GUF16812@pennwest.edu::625cf683-6f2b-45df-93f6-0efb8b011379"/>
+  </w15:person>
+  <w15:person w15:author="Andrew Evans">
+    <w15:presenceInfo w15:providerId="AD" w15:userId="S::EVA54587@pennwest.edu::f7dd0223-e140-40d4-8ef0-22ecf0da757c"/>
   </w15:person>
 </w15:people>
 </file>
@@ -22038,6 +22148,7 @@
   <w:style w:type="character" w:default="1" w:styleId="DefaultParagraphFont">
     <w:name w:val="Default Paragraph Font"/>
     <w:uiPriority w:val="1"/>
+    <w:semiHidden/>
     <w:unhideWhenUsed/>
   </w:style>
   <w:style w:type="table" w:default="1" w:styleId="TableNormal">
@@ -22629,6 +22740,16 @@
       <w:u w:val="single"/>
     </w:rPr>
   </w:style>
+  <w:style w:type="paragraph" w:styleId="Revision">
+    <w:name w:val="Revision"/>
+    <w:hidden/>
+    <w:uiPriority w:val="99"/>
+    <w:semiHidden/>
+    <w:rsid w:val="00E66C14"/>
+    <w:pPr>
+      <w:spacing w:after="0" w:line="240" w:lineRule="auto"/>
+    </w:pPr>
+  </w:style>
 </w:styles>
 </file>
 

</xml_diff>

<commit_message>
Manual Draft + Sprint Deliverables
</commit_message>
<xml_diff>
--- a/Project Documentation/PennWest Military and Veteran Student Success Database.docx
+++ b/Project Documentation/PennWest Military and Veteran Student Success Database.docx
@@ -121,33 +121,536 @@
         <w:t>-4920 Senior Capstone II</w:t>
       </w:r>
     </w:p>
-    <w:p/>
-    <w:p>
-      <w:pPr>
-        <w:jc w:val="center"/>
-        <w:rPr>
-          <w:color w:val="FF0000"/>
-          <w:sz w:val="72"/>
-          <w:szCs w:val="72"/>
-        </w:rPr>
-      </w:pPr>
-      <w:commentRangeStart w:id="0"/>
-      <w:r>
-        <w:rPr>
-          <w:color w:val="FF0000"/>
-          <w:sz w:val="72"/>
-          <w:szCs w:val="72"/>
-        </w:rPr>
-        <w:t>TABLE OF CONTENTS HERE</w:t>
-      </w:r>
-      <w:commentRangeEnd w:id="0"/>
-      <w:r>
-        <w:rPr>
-          <w:rStyle w:val="CommentReference"/>
-        </w:rPr>
-        <w:commentReference w:id="0"/>
-      </w:r>
-    </w:p>
+    <w:sdt>
+      <w:sdtPr>
+        <w:rPr>
+          <w:rFonts w:ascii="Verdana" w:hAnsi="Verdana"/>
+          <w:color w:val="000000" w:themeColor="text1"/>
+        </w:rPr>
+        <w:id w:val="-344407069"/>
+        <w:docPartObj>
+          <w:docPartGallery w:val="Table of Contents"/>
+          <w:docPartUnique/>
+        </w:docPartObj>
+      </w:sdtPr>
+      <w:sdtEndPr>
+        <w:rPr>
+          <w:rFonts w:asciiTheme="minorHAnsi" w:eastAsiaTheme="minorEastAsia" w:hAnsiTheme="minorHAnsi" w:cs="Times New Roman"/>
+          <w:color w:val="auto"/>
+          <w:sz w:val="22"/>
+          <w:szCs w:val="22"/>
+        </w:rPr>
+      </w:sdtEndPr>
+      <w:sdtContent>
+        <w:p>
+          <w:pPr>
+            <w:pStyle w:val="TOCHeading"/>
+            <w:rPr>
+              <w:rFonts w:ascii="Verdana" w:hAnsi="Verdana"/>
+              <w:color w:val="000000" w:themeColor="text1"/>
+            </w:rPr>
+          </w:pPr>
+          <w:r>
+            <w:rPr>
+              <w:rFonts w:ascii="Verdana" w:hAnsi="Verdana"/>
+              <w:color w:val="000000" w:themeColor="text1"/>
+            </w:rPr>
+            <w:t>Table of Contents</w:t>
+          </w:r>
+        </w:p>
+        <w:p>
+          <w:pPr>
+            <w:pStyle w:val="TOC1"/>
+          </w:pPr>
+          <w:r>
+            <w:t>SYSTEM CAPABILITES OVERVIEW</w:t>
+          </w:r>
+          <w:r>
+            <w:t xml:space="preserve"> </w:t>
+          </w:r>
+          <w:r>
+            <w:ptab w:relativeTo="margin" w:alignment="right" w:leader="dot"/>
+          </w:r>
+          <w:r>
+            <w:t>3</w:t>
+          </w:r>
+        </w:p>
+        <w:p>
+          <w:pPr>
+            <w:rPr>
+              <w:rFonts w:ascii="Verdana" w:hAnsi="Verdana"/>
+              <w:sz w:val="24"/>
+              <w:szCs w:val="24"/>
+            </w:rPr>
+          </w:pPr>
+          <w:r>
+            <w:rPr>
+              <w:rFonts w:ascii="Verdana" w:hAnsi="Verdana"/>
+              <w:sz w:val="24"/>
+              <w:szCs w:val="24"/>
+            </w:rPr>
+            <w:t>Accessing the Website</w:t>
+          </w:r>
+          <w:r>
+            <w:rPr>
+              <w:rFonts w:ascii="Verdana" w:hAnsi="Verdana"/>
+              <w:sz w:val="24"/>
+              <w:szCs w:val="24"/>
+            </w:rPr>
+            <w:ptab w:relativeTo="margin" w:alignment="right" w:leader="dot"/>
+          </w:r>
+          <w:r>
+            <w:rPr>
+              <w:rFonts w:ascii="Verdana" w:hAnsi="Verdana"/>
+              <w:sz w:val="24"/>
+              <w:szCs w:val="24"/>
+            </w:rPr>
+            <w:t>4</w:t>
+          </w:r>
+        </w:p>
+        <w:p>
+          <w:pPr>
+            <w:rPr>
+              <w:rFonts w:ascii="Verdana" w:hAnsi="Verdana"/>
+              <w:sz w:val="24"/>
+              <w:szCs w:val="24"/>
+            </w:rPr>
+          </w:pPr>
+          <w:r>
+            <w:rPr>
+              <w:rFonts w:ascii="Verdana" w:hAnsi="Verdana"/>
+              <w:sz w:val="24"/>
+              <w:szCs w:val="24"/>
+            </w:rPr>
+            <w:t>Registration</w:t>
+          </w:r>
+          <w:r>
+            <w:rPr>
+              <w:rFonts w:ascii="Verdana" w:hAnsi="Verdana"/>
+              <w:sz w:val="24"/>
+              <w:szCs w:val="24"/>
+            </w:rPr>
+            <w:ptab w:relativeTo="margin" w:alignment="right" w:leader="dot"/>
+          </w:r>
+          <w:r>
+            <w:rPr>
+              <w:rFonts w:ascii="Verdana" w:hAnsi="Verdana"/>
+              <w:sz w:val="24"/>
+              <w:szCs w:val="24"/>
+            </w:rPr>
+            <w:t>5</w:t>
+          </w:r>
+        </w:p>
+        <w:p>
+          <w:pPr>
+            <w:rPr>
+              <w:rFonts w:ascii="Verdana" w:hAnsi="Verdana"/>
+              <w:sz w:val="24"/>
+              <w:szCs w:val="24"/>
+            </w:rPr>
+          </w:pPr>
+          <w:r>
+            <w:rPr>
+              <w:rFonts w:ascii="Verdana" w:hAnsi="Verdana"/>
+              <w:sz w:val="24"/>
+              <w:szCs w:val="24"/>
+            </w:rPr>
+            <w:t>Login</w:t>
+          </w:r>
+          <w:r>
+            <w:rPr>
+              <w:rFonts w:ascii="Verdana" w:hAnsi="Verdana"/>
+              <w:sz w:val="24"/>
+              <w:szCs w:val="24"/>
+            </w:rPr>
+            <w:ptab w:relativeTo="margin" w:alignment="right" w:leader="dot"/>
+          </w:r>
+          <w:r>
+            <w:rPr>
+              <w:rFonts w:ascii="Verdana" w:hAnsi="Verdana"/>
+              <w:sz w:val="24"/>
+              <w:szCs w:val="24"/>
+            </w:rPr>
+            <w:t>6</w:t>
+          </w:r>
+        </w:p>
+        <w:p>
+          <w:pPr>
+            <w:rPr>
+              <w:rFonts w:ascii="Verdana" w:hAnsi="Verdana"/>
+              <w:sz w:val="24"/>
+              <w:szCs w:val="24"/>
+            </w:rPr>
+          </w:pPr>
+          <w:r>
+            <w:rPr>
+              <w:rFonts w:ascii="Verdana" w:hAnsi="Verdana"/>
+              <w:sz w:val="24"/>
+              <w:szCs w:val="24"/>
+            </w:rPr>
+            <w:t>Home Page / Navigation Bar</w:t>
+          </w:r>
+          <w:r>
+            <w:rPr>
+              <w:rFonts w:ascii="Verdana" w:hAnsi="Verdana"/>
+              <w:sz w:val="24"/>
+              <w:szCs w:val="24"/>
+            </w:rPr>
+            <w:ptab w:relativeTo="margin" w:alignment="right" w:leader="dot"/>
+          </w:r>
+          <w:r>
+            <w:rPr>
+              <w:rFonts w:ascii="Verdana" w:hAnsi="Verdana"/>
+              <w:sz w:val="24"/>
+              <w:szCs w:val="24"/>
+            </w:rPr>
+            <w:t>8</w:t>
+          </w:r>
+        </w:p>
+        <w:p>
+          <w:pPr>
+            <w:rPr>
+              <w:rFonts w:ascii="Verdana" w:hAnsi="Verdana"/>
+              <w:sz w:val="24"/>
+              <w:szCs w:val="24"/>
+            </w:rPr>
+          </w:pPr>
+          <w:r>
+            <w:rPr>
+              <w:rFonts w:ascii="Verdana" w:hAnsi="Verdana"/>
+              <w:sz w:val="24"/>
+              <w:szCs w:val="24"/>
+            </w:rPr>
+            <w:t>Search</w:t>
+          </w:r>
+          <w:r>
+            <w:rPr>
+              <w:rFonts w:ascii="Verdana" w:hAnsi="Verdana"/>
+              <w:sz w:val="24"/>
+              <w:szCs w:val="24"/>
+            </w:rPr>
+            <w:ptab w:relativeTo="margin" w:alignment="right" w:leader="dot"/>
+          </w:r>
+          <w:r>
+            <w:rPr>
+              <w:rFonts w:ascii="Verdana" w:hAnsi="Verdana"/>
+              <w:sz w:val="24"/>
+              <w:szCs w:val="24"/>
+            </w:rPr>
+            <w:t>9</w:t>
+          </w:r>
+        </w:p>
+        <w:p>
+          <w:pPr>
+            <w:rPr>
+              <w:rFonts w:ascii="Verdana" w:hAnsi="Verdana"/>
+              <w:sz w:val="24"/>
+              <w:szCs w:val="24"/>
+            </w:rPr>
+          </w:pPr>
+          <w:r>
+            <w:rPr>
+              <w:rFonts w:ascii="Verdana" w:hAnsi="Verdana"/>
+              <w:sz w:val="24"/>
+              <w:szCs w:val="24"/>
+            </w:rPr>
+            <w:t>Add New Record</w:t>
+          </w:r>
+          <w:r>
+            <w:rPr>
+              <w:rFonts w:ascii="Verdana" w:hAnsi="Verdana"/>
+              <w:sz w:val="24"/>
+              <w:szCs w:val="24"/>
+            </w:rPr>
+            <w:ptab w:relativeTo="margin" w:alignment="right" w:leader="dot"/>
+          </w:r>
+          <w:r>
+            <w:rPr>
+              <w:rFonts w:ascii="Verdana" w:hAnsi="Verdana"/>
+              <w:sz w:val="24"/>
+              <w:szCs w:val="24"/>
+            </w:rPr>
+            <w:t>14</w:t>
+          </w:r>
+        </w:p>
+        <w:p>
+          <w:pPr>
+            <w:rPr>
+              <w:rFonts w:ascii="Verdana" w:hAnsi="Verdana"/>
+              <w:sz w:val="24"/>
+              <w:szCs w:val="24"/>
+            </w:rPr>
+          </w:pPr>
+          <w:r>
+            <w:rPr>
+              <w:rFonts w:ascii="Verdana" w:hAnsi="Verdana"/>
+              <w:sz w:val="24"/>
+              <w:szCs w:val="24"/>
+            </w:rPr>
+            <w:t>Emai</w:t>
+          </w:r>
+          <w:r>
+            <w:rPr>
+              <w:rFonts w:ascii="Verdana" w:hAnsi="Verdana"/>
+              <w:sz w:val="24"/>
+              <w:szCs w:val="24"/>
+            </w:rPr>
+            <w:t>l</w:t>
+          </w:r>
+          <w:r>
+            <w:rPr>
+              <w:rFonts w:ascii="Verdana" w:hAnsi="Verdana"/>
+              <w:sz w:val="24"/>
+              <w:szCs w:val="24"/>
+            </w:rPr>
+            <w:t xml:space="preserve"> / Send Batch Email</w:t>
+          </w:r>
+          <w:r>
+            <w:rPr>
+              <w:rFonts w:ascii="Verdana" w:hAnsi="Verdana"/>
+              <w:sz w:val="24"/>
+              <w:szCs w:val="24"/>
+            </w:rPr>
+            <w:ptab w:relativeTo="margin" w:alignment="right" w:leader="dot"/>
+          </w:r>
+          <w:r>
+            <w:rPr>
+              <w:rFonts w:ascii="Verdana" w:hAnsi="Verdana"/>
+              <w:sz w:val="24"/>
+              <w:szCs w:val="24"/>
+            </w:rPr>
+            <w:t>15</w:t>
+          </w:r>
+        </w:p>
+        <w:p>
+          <w:pPr>
+            <w:rPr>
+              <w:rFonts w:ascii="Verdana" w:hAnsi="Verdana"/>
+              <w:sz w:val="24"/>
+              <w:szCs w:val="24"/>
+            </w:rPr>
+          </w:pPr>
+          <w:r>
+            <w:rPr>
+              <w:rFonts w:ascii="Verdana" w:hAnsi="Verdana"/>
+              <w:sz w:val="24"/>
+              <w:szCs w:val="24"/>
+            </w:rPr>
+            <w:t>Reports / Run a Report</w:t>
+          </w:r>
+          <w:r>
+            <w:rPr>
+              <w:rFonts w:ascii="Verdana" w:hAnsi="Verdana"/>
+              <w:sz w:val="24"/>
+              <w:szCs w:val="24"/>
+            </w:rPr>
+            <w:ptab w:relativeTo="margin" w:alignment="right" w:leader="dot"/>
+          </w:r>
+          <w:r>
+            <w:rPr>
+              <w:rFonts w:ascii="Verdana" w:hAnsi="Verdana"/>
+              <w:sz w:val="24"/>
+              <w:szCs w:val="24"/>
+            </w:rPr>
+            <w:t>16</w:t>
+          </w:r>
+        </w:p>
+        <w:p>
+          <w:pPr>
+            <w:rPr>
+              <w:rFonts w:ascii="Verdana" w:hAnsi="Verdana"/>
+              <w:sz w:val="24"/>
+              <w:szCs w:val="24"/>
+            </w:rPr>
+          </w:pPr>
+          <w:r>
+            <w:rPr>
+              <w:rFonts w:ascii="Verdana" w:hAnsi="Verdana"/>
+              <w:sz w:val="24"/>
+              <w:szCs w:val="24"/>
+            </w:rPr>
+            <w:t>Admin</w:t>
+          </w:r>
+          <w:r>
+            <w:rPr>
+              <w:rFonts w:ascii="Verdana" w:hAnsi="Verdana"/>
+              <w:sz w:val="24"/>
+              <w:szCs w:val="24"/>
+            </w:rPr>
+            <w:ptab w:relativeTo="margin" w:alignment="right" w:leader="dot"/>
+          </w:r>
+          <w:r>
+            <w:rPr>
+              <w:rFonts w:ascii="Verdana" w:hAnsi="Verdana"/>
+              <w:sz w:val="24"/>
+              <w:szCs w:val="24"/>
+            </w:rPr>
+            <w:t>1</w:t>
+          </w:r>
+          <w:r>
+            <w:rPr>
+              <w:rFonts w:ascii="Verdana" w:hAnsi="Verdana"/>
+              <w:sz w:val="24"/>
+              <w:szCs w:val="24"/>
+            </w:rPr>
+            <w:t>9</w:t>
+          </w:r>
+        </w:p>
+        <w:p>
+          <w:pPr>
+            <w:rPr>
+              <w:rFonts w:ascii="Verdana" w:hAnsi="Verdana"/>
+              <w:sz w:val="24"/>
+              <w:szCs w:val="24"/>
+            </w:rPr>
+          </w:pPr>
+          <w:r>
+            <w:rPr>
+              <w:rFonts w:ascii="Verdana" w:hAnsi="Verdana"/>
+              <w:sz w:val="24"/>
+              <w:szCs w:val="24"/>
+            </w:rPr>
+            <w:t>Email</w:t>
+          </w:r>
+          <w:r>
+            <w:rPr>
+              <w:rFonts w:ascii="Verdana" w:hAnsi="Verdana"/>
+              <w:sz w:val="24"/>
+              <w:szCs w:val="24"/>
+            </w:rPr>
+            <w:ptab w:relativeTo="margin" w:alignment="right" w:leader="dot"/>
+          </w:r>
+          <w:r>
+            <w:rPr>
+              <w:rFonts w:ascii="Verdana" w:hAnsi="Verdana"/>
+              <w:sz w:val="24"/>
+              <w:szCs w:val="24"/>
+            </w:rPr>
+            <w:t>21</w:t>
+          </w:r>
+        </w:p>
+        <w:p>
+          <w:pPr>
+            <w:rPr>
+              <w:rFonts w:ascii="Verdana" w:hAnsi="Verdana"/>
+              <w:sz w:val="24"/>
+              <w:szCs w:val="24"/>
+            </w:rPr>
+          </w:pPr>
+          <w:r>
+            <w:rPr>
+              <w:rFonts w:ascii="Verdana" w:hAnsi="Verdana"/>
+              <w:sz w:val="24"/>
+              <w:szCs w:val="24"/>
+            </w:rPr>
+            <w:t>Sending Emails</w:t>
+          </w:r>
+          <w:r>
+            <w:rPr>
+              <w:rFonts w:ascii="Verdana" w:hAnsi="Verdana"/>
+              <w:sz w:val="24"/>
+              <w:szCs w:val="24"/>
+            </w:rPr>
+            <w:ptab w:relativeTo="margin" w:alignment="right" w:leader="dot"/>
+          </w:r>
+          <w:r>
+            <w:rPr>
+              <w:rFonts w:ascii="Verdana" w:hAnsi="Verdana"/>
+              <w:sz w:val="24"/>
+              <w:szCs w:val="24"/>
+            </w:rPr>
+            <w:t>23</w:t>
+          </w:r>
+        </w:p>
+        <w:p>
+          <w:pPr>
+            <w:rPr>
+              <w:rFonts w:ascii="Verdana" w:hAnsi="Verdana"/>
+              <w:sz w:val="24"/>
+              <w:szCs w:val="24"/>
+            </w:rPr>
+          </w:pPr>
+          <w:r>
+            <w:rPr>
+              <w:rFonts w:ascii="Verdana" w:hAnsi="Verdana"/>
+              <w:sz w:val="24"/>
+              <w:szCs w:val="24"/>
+            </w:rPr>
+            <w:t>Logout</w:t>
+          </w:r>
+          <w:r>
+            <w:rPr>
+              <w:rFonts w:ascii="Verdana" w:hAnsi="Verdana"/>
+              <w:sz w:val="24"/>
+              <w:szCs w:val="24"/>
+            </w:rPr>
+            <w:ptab w:relativeTo="margin" w:alignment="right" w:leader="dot"/>
+          </w:r>
+          <w:r>
+            <w:rPr>
+              <w:rFonts w:ascii="Verdana" w:hAnsi="Verdana"/>
+              <w:sz w:val="24"/>
+              <w:szCs w:val="24"/>
+            </w:rPr>
+            <w:t>24</w:t>
+          </w:r>
+        </w:p>
+        <w:p>
+          <w:pPr>
+            <w:rPr>
+              <w:rFonts w:ascii="Verdana" w:hAnsi="Verdana"/>
+              <w:sz w:val="24"/>
+              <w:szCs w:val="24"/>
+            </w:rPr>
+          </w:pPr>
+          <w:r>
+            <w:rPr>
+              <w:rFonts w:ascii="Verdana" w:hAnsi="Verdana"/>
+              <w:sz w:val="24"/>
+              <w:szCs w:val="24"/>
+            </w:rPr>
+            <w:t>User Acceptance Testing</w:t>
+          </w:r>
+          <w:r>
+            <w:rPr>
+              <w:rFonts w:ascii="Verdana" w:hAnsi="Verdana"/>
+              <w:sz w:val="24"/>
+              <w:szCs w:val="24"/>
+            </w:rPr>
+            <w:ptab w:relativeTo="margin" w:alignment="right" w:leader="dot"/>
+          </w:r>
+          <w:r>
+            <w:rPr>
+              <w:rFonts w:ascii="Verdana" w:hAnsi="Verdana"/>
+              <w:sz w:val="24"/>
+              <w:szCs w:val="24"/>
+            </w:rPr>
+            <w:t>25</w:t>
+          </w:r>
+        </w:p>
+        <w:p>
+          <w:pPr>
+            <w:rPr>
+              <w:rFonts w:ascii="Verdana" w:hAnsi="Verdana"/>
+              <w:sz w:val="24"/>
+              <w:szCs w:val="24"/>
+            </w:rPr>
+          </w:pPr>
+        </w:p>
+        <w:p>
+          <w:pPr>
+            <w:pStyle w:val="TOC2"/>
+            <w:ind w:left="216"/>
+          </w:pPr>
+        </w:p>
+        <w:p>
+          <w:pPr>
+            <w:pStyle w:val="TOC3"/>
+            <w:ind w:left="446"/>
+          </w:pPr>
+        </w:p>
+      </w:sdtContent>
+    </w:sdt>
     <w:p/>
     <w:p/>
     <w:p/>
@@ -158,269 +661,182 @@
     <w:p/>
     <w:p/>
     <w:p/>
+    <w:p>
+      <w:pPr>
+        <w:jc w:val="center"/>
+        <w:rPr>
+          <w:sz w:val="28"/>
+          <w:szCs w:val="28"/>
+        </w:rPr>
+      </w:pPr>
+      <w:r>
+        <w:rPr>
+          <w:sz w:val="28"/>
+          <w:szCs w:val="28"/>
+        </w:rPr>
+        <w:lastRenderedPageBreak/>
+        <w:t>SYSTEM</w:t>
+      </w:r>
+      <w:r>
+        <w:rPr>
+          <w:sz w:val="28"/>
+          <w:szCs w:val="28"/>
+        </w:rPr>
+        <w:t xml:space="preserve"> </w:t>
+      </w:r>
+      <w:r>
+        <w:rPr>
+          <w:sz w:val="28"/>
+          <w:szCs w:val="28"/>
+        </w:rPr>
+        <w:t xml:space="preserve">CAPABILITES </w:t>
+      </w:r>
+      <w:r>
+        <w:rPr>
+          <w:sz w:val="28"/>
+          <w:szCs w:val="28"/>
+        </w:rPr>
+        <w:t>OVERVIEW</w:t>
+      </w:r>
+    </w:p>
+    <w:p>
+      <w:pPr>
+        <w:ind w:firstLine="720"/>
+        <w:rPr>
+          <w:rFonts w:ascii="Verdana" w:hAnsi="Verdana"/>
+          <w:sz w:val="24"/>
+          <w:szCs w:val="24"/>
+        </w:rPr>
+      </w:pPr>
+      <w:r>
+        <w:rPr>
+          <w:rFonts w:ascii="Verdana" w:hAnsi="Verdana"/>
+          <w:sz w:val="24"/>
+          <w:szCs w:val="24"/>
+        </w:rPr>
+        <w:t>The PennWest Military and Veteran Student Success Database will provide tools for managing VA benefit information effectively. The system will enable staff to track certifications in a centralized and accessible way, offering robust filtering options by aid type, aid balance, and certification status. Staff will have access to customizable email templates to streamline communication with students, saving time and ensuring consistency in messages.</w:t>
+      </w:r>
+    </w:p>
+    <w:p>
+      <w:pPr>
+        <w:ind w:firstLine="720"/>
+        <w:rPr>
+          <w:rFonts w:ascii="Verdana" w:hAnsi="Verdana"/>
+          <w:sz w:val="24"/>
+          <w:szCs w:val="24"/>
+        </w:rPr>
+      </w:pPr>
+      <w:r>
+        <w:rPr>
+          <w:rFonts w:ascii="Verdana" w:hAnsi="Verdana"/>
+          <w:sz w:val="24"/>
+          <w:szCs w:val="24"/>
+        </w:rPr>
+        <w:t xml:space="preserve">The database will allow for detailed reporting, including information such as student names, IDs, contact details, aid types, and certification statuses. These reports will support the department in assessing certifications and ensuring compliance with VA requirements. Through these features, the database will improve operational efficiency and contribute to a more seamless and supportive experience for </w:t>
+      </w:r>
+      <w:proofErr w:type="spellStart"/>
+      <w:r>
+        <w:rPr>
+          <w:rFonts w:ascii="Verdana" w:hAnsi="Verdana"/>
+          <w:sz w:val="24"/>
+          <w:szCs w:val="24"/>
+        </w:rPr>
+        <w:t>PennWest’s</w:t>
+      </w:r>
+      <w:proofErr w:type="spellEnd"/>
+      <w:r>
+        <w:rPr>
+          <w:rFonts w:ascii="Verdana" w:hAnsi="Verdana"/>
+          <w:sz w:val="24"/>
+          <w:szCs w:val="24"/>
+        </w:rPr>
+        <w:t xml:space="preserve"> military and veteran student community.</w:t>
+      </w:r>
+    </w:p>
+    <w:p>
+      <w:pPr>
+        <w:rPr>
+          <w:rFonts w:ascii="Verdana" w:hAnsi="Verdana"/>
+          <w:sz w:val="24"/>
+          <w:szCs w:val="24"/>
+        </w:rPr>
+      </w:pPr>
+    </w:p>
+    <w:p>
+      <w:pPr>
+        <w:jc w:val="center"/>
+        <w:rPr>
+          <w:sz w:val="28"/>
+          <w:szCs w:val="28"/>
+        </w:rPr>
+      </w:pPr>
+    </w:p>
+    <w:p/>
+    <w:p>
+      <w:pPr>
+        <w:jc w:val="center"/>
+      </w:pPr>
+    </w:p>
     <w:p/>
     <w:p/>
     <w:p/>
     <w:p/>
     <w:p/>
     <w:p/>
-    <w:p/>
-    <w:p/>
-    <w:p/>
-    <w:p/>
-    <w:p/>
-    <w:p/>
-    <w:p/>
-    <w:p/>
-    <w:p/>
-    <w:p>
-      <w:pPr>
-        <w:jc w:val="center"/>
-        <w:rPr>
+    <w:p>
+      <w:pPr>
+        <w:rPr>
+          <w:rFonts w:ascii="Verdana" w:hAnsi="Verdana"/>
           <w:sz w:val="28"/>
           <w:szCs w:val="28"/>
         </w:rPr>
       </w:pPr>
-      <w:r>
-        <w:rPr>
+    </w:p>
+    <w:p>
+      <w:pPr>
+        <w:rPr>
+          <w:rFonts w:ascii="Verdana" w:hAnsi="Verdana"/>
           <w:sz w:val="28"/>
           <w:szCs w:val="28"/>
         </w:rPr>
-        <w:lastRenderedPageBreak/>
-        <w:t>SYSTEM</w:t>
-      </w:r>
-      <w:r>
-        <w:rPr>
+      </w:pPr>
+    </w:p>
+    <w:p>
+      <w:pPr>
+        <w:rPr>
+          <w:rFonts w:ascii="Verdana" w:hAnsi="Verdana"/>
           <w:sz w:val="28"/>
           <w:szCs w:val="28"/>
         </w:rPr>
-        <w:t xml:space="preserve"> </w:t>
-      </w:r>
-      <w:r>
-        <w:rPr>
+      </w:pPr>
+    </w:p>
+    <w:p>
+      <w:pPr>
+        <w:rPr>
+          <w:rFonts w:ascii="Verdana" w:hAnsi="Verdana"/>
           <w:sz w:val="28"/>
           <w:szCs w:val="28"/>
         </w:rPr>
-        <w:t xml:space="preserve">CAPABILITES </w:t>
-      </w:r>
-      <w:r>
-        <w:rPr>
+      </w:pPr>
+    </w:p>
+    <w:p>
+      <w:pPr>
+        <w:rPr>
+          <w:rFonts w:ascii="Verdana" w:hAnsi="Verdana"/>
           <w:sz w:val="28"/>
           <w:szCs w:val="28"/>
         </w:rPr>
-        <w:t>OVERVIEW</w:t>
-      </w:r>
-    </w:p>
-    <w:p>
-      <w:pPr>
-        <w:ind w:firstLine="720"/>
-        <w:rPr>
-          <w:rFonts w:ascii="Verdana" w:hAnsi="Verdana"/>
-          <w:sz w:val="24"/>
-          <w:szCs w:val="24"/>
-        </w:rPr>
-      </w:pPr>
-      <w:r>
-        <w:rPr>
-          <w:rFonts w:ascii="Verdana" w:hAnsi="Verdana"/>
-          <w:sz w:val="24"/>
-          <w:szCs w:val="24"/>
-        </w:rPr>
-        <w:t xml:space="preserve">The </w:t>
-      </w:r>
-      <w:r>
-        <w:rPr>
-          <w:rFonts w:ascii="Verdana" w:hAnsi="Verdana"/>
-          <w:sz w:val="24"/>
-          <w:szCs w:val="24"/>
-        </w:rPr>
-        <w:t>PennWest Military and Veteran Student Success Database</w:t>
-      </w:r>
-      <w:r>
-        <w:rPr>
-          <w:rFonts w:ascii="Verdana" w:hAnsi="Verdana"/>
-          <w:sz w:val="24"/>
-          <w:szCs w:val="24"/>
-        </w:rPr>
-        <w:t xml:space="preserve"> allows users to access, enter, delete, and update information regarding </w:t>
-      </w:r>
-      <w:proofErr w:type="spellStart"/>
-      <w:r>
-        <w:rPr>
-          <w:rFonts w:ascii="Verdana" w:hAnsi="Verdana"/>
-          <w:sz w:val="24"/>
-          <w:szCs w:val="24"/>
-        </w:rPr>
-        <w:t>student’s</w:t>
-      </w:r>
-      <w:proofErr w:type="spellEnd"/>
-      <w:r>
-        <w:rPr>
-          <w:rFonts w:ascii="Verdana" w:hAnsi="Verdana"/>
-          <w:sz w:val="24"/>
-          <w:szCs w:val="24"/>
-        </w:rPr>
-        <w:t xml:space="preserve"> who qualify for aid the Department of Veteran Affairs. This information can be specifically searched through for specific criteria. Users are then able to </w:t>
-      </w:r>
-      <w:r>
-        <w:rPr>
-          <w:rFonts w:ascii="Verdana" w:hAnsi="Verdana"/>
-          <w:sz w:val="24"/>
-          <w:szCs w:val="24"/>
-        </w:rPr>
-        <w:t xml:space="preserve">save specific email </w:t>
-      </w:r>
-      <w:r>
-        <w:rPr>
-          <w:rFonts w:ascii="Verdana" w:hAnsi="Verdana"/>
-          <w:sz w:val="24"/>
-          <w:szCs w:val="24"/>
-        </w:rPr>
-        <w:t>templates and</w:t>
-      </w:r>
-      <w:r>
-        <w:rPr>
-          <w:rFonts w:ascii="Verdana" w:hAnsi="Verdana"/>
-          <w:sz w:val="24"/>
-          <w:szCs w:val="24"/>
-        </w:rPr>
-        <w:t xml:space="preserve"> use those templates to email one or more students through the system</w:t>
-      </w:r>
-      <w:r>
-        <w:rPr>
-          <w:rFonts w:ascii="Verdana" w:hAnsi="Verdana"/>
-          <w:sz w:val="24"/>
-          <w:szCs w:val="24"/>
-        </w:rPr>
-        <w:t xml:space="preserve"> </w:t>
-      </w:r>
-      <w:r>
-        <w:rPr>
-          <w:rFonts w:ascii="Verdana" w:hAnsi="Verdana"/>
-          <w:sz w:val="24"/>
-          <w:szCs w:val="24"/>
-        </w:rPr>
-        <w:t>who meet the user’s specific criteria.</w:t>
-      </w:r>
-    </w:p>
-    <w:p>
-      <w:pPr>
-        <w:ind w:firstLine="720"/>
-        <w:rPr>
-          <w:rFonts w:ascii="Verdana" w:hAnsi="Verdana"/>
-          <w:sz w:val="24"/>
-          <w:szCs w:val="24"/>
-        </w:rPr>
-      </w:pPr>
-    </w:p>
-    <w:p>
-      <w:pPr>
-        <w:ind w:firstLine="720"/>
-        <w:rPr>
-          <w:rFonts w:ascii="Verdana" w:hAnsi="Verdana"/>
-          <w:sz w:val="24"/>
-          <w:szCs w:val="24"/>
-        </w:rPr>
-      </w:pPr>
-      <w:commentRangeStart w:id="1"/>
-      <w:r>
-        <w:rPr>
-          <w:rFonts w:ascii="Verdana" w:hAnsi="Verdana"/>
-          <w:sz w:val="24"/>
-          <w:szCs w:val="24"/>
-        </w:rPr>
-        <w:t>***Jenna’s proposed edit:</w:t>
-      </w:r>
-    </w:p>
-    <w:p>
-      <w:pPr>
-        <w:rPr>
-          <w:rFonts w:ascii="Verdana" w:hAnsi="Verdana"/>
-          <w:sz w:val="24"/>
-          <w:szCs w:val="24"/>
-        </w:rPr>
-      </w:pPr>
-      <w:r>
-        <w:rPr>
-          <w:rFonts w:ascii="Verdana" w:hAnsi="Verdana"/>
-          <w:sz w:val="24"/>
-          <w:szCs w:val="24"/>
-        </w:rPr>
-        <w:t>The PennWest Military and Veteran Student Success Database will provide tools for managing VA benefit information effectively. The system will enable staff to track certifications in a centralized and accessible way, offering robust filtering options by aid type, aid balance, and certification status. Staff will have access to customizable email templates to streamline communication with students, saving time and ensuring consistency in messages.</w:t>
-      </w:r>
-    </w:p>
-    <w:p>
-      <w:pPr>
-        <w:rPr>
-          <w:rFonts w:ascii="Verdana" w:hAnsi="Verdana"/>
-          <w:sz w:val="24"/>
-          <w:szCs w:val="24"/>
-        </w:rPr>
-      </w:pPr>
-      <w:r>
-        <w:rPr>
-          <w:rFonts w:ascii="Verdana" w:hAnsi="Verdana"/>
-          <w:sz w:val="24"/>
-          <w:szCs w:val="24"/>
-        </w:rPr>
-        <w:t xml:space="preserve">The database will allow for detailed reporting, including information such as student names, IDs, contact details, aid types, and certification statuses. These reports will support the department in assessing certifications and ensuring compliance with VA requirements. Through these features, the database will improve operational efficiency and contribute to a more seamless and supportive experience for </w:t>
-      </w:r>
-      <w:proofErr w:type="spellStart"/>
-      <w:r>
-        <w:rPr>
-          <w:rFonts w:ascii="Verdana" w:hAnsi="Verdana"/>
-          <w:sz w:val="24"/>
-          <w:szCs w:val="24"/>
-        </w:rPr>
-        <w:t>PennWest’s</w:t>
-      </w:r>
-      <w:proofErr w:type="spellEnd"/>
-      <w:r>
-        <w:rPr>
-          <w:rFonts w:ascii="Verdana" w:hAnsi="Verdana"/>
-          <w:sz w:val="24"/>
-          <w:szCs w:val="24"/>
-        </w:rPr>
-        <w:t xml:space="preserve"> military and veteran student community.</w:t>
-      </w:r>
-      <w:commentRangeEnd w:id="1"/>
-      <w:r>
-        <w:rPr>
-          <w:rStyle w:val="CommentReference"/>
-        </w:rPr>
-        <w:commentReference w:id="1"/>
-      </w:r>
-    </w:p>
-    <w:p>
-      <w:pPr>
-        <w:rPr>
-          <w:rFonts w:ascii="Verdana" w:hAnsi="Verdana"/>
-          <w:sz w:val="24"/>
-          <w:szCs w:val="24"/>
-        </w:rPr>
-      </w:pPr>
-    </w:p>
-    <w:p>
-      <w:pPr>
-        <w:jc w:val="center"/>
-        <w:rPr>
+      </w:pPr>
+    </w:p>
+    <w:p>
+      <w:pPr>
+        <w:rPr>
+          <w:rFonts w:ascii="Verdana" w:hAnsi="Verdana"/>
           <w:sz w:val="28"/>
           <w:szCs w:val="28"/>
         </w:rPr>
       </w:pPr>
     </w:p>
-    <w:p/>
-    <w:p>
-      <w:pPr>
-        <w:jc w:val="center"/>
-      </w:pPr>
-    </w:p>
-    <w:p/>
-    <w:p/>
-    <w:p/>
-    <w:p/>
-    <w:p/>
-    <w:p/>
     <w:p>
       <w:pPr>
         <w:rPr>
@@ -485,7 +901,7 @@
                     <pic:cNvPicPr/>
                   </pic:nvPicPr>
                   <pic:blipFill>
-                    <a:blip r:embed="rId12"/>
+                    <a:blip r:embed="rId8"/>
                     <a:stretch>
                       <a:fillRect/>
                     </a:stretch>
@@ -552,7 +968,7 @@
           <w:szCs w:val="24"/>
         </w:rPr>
       </w:pPr>
-      <w:commentRangeStart w:id="2"/>
+      <w:commentRangeStart w:id="0"/>
       <w:r>
         <w:rPr>
           <w:rFonts w:ascii="Verdana" w:hAnsi="Verdana"/>
@@ -569,7 +985,7 @@
         </w:rPr>
         <w:t xml:space="preserve"> </w:t>
       </w:r>
-      <w:hyperlink r:id="rId13" w:history="1">
+      <w:hyperlink r:id="rId9" w:history="1">
         <w:r>
           <w:rPr>
             <w:rStyle w:val="Hyperlink"/>
@@ -588,12 +1004,12 @@
         </w:rPr>
         <w:t xml:space="preserve"> into the address bar</w:t>
       </w:r>
-      <w:commentRangeEnd w:id="2"/>
+      <w:commentRangeEnd w:id="0"/>
       <w:r>
         <w:rPr>
           <w:rStyle w:val="CommentReference"/>
         </w:rPr>
-        <w:commentReference w:id="2"/>
+        <w:commentReference w:id="0"/>
       </w:r>
       <w:r>
         <w:rPr>
@@ -689,23 +1105,25 @@
           <w:sz w:val="24"/>
           <w:szCs w:val="24"/>
         </w:rPr>
-        <w:t xml:space="preserve">This will now take you to the Home </w:t>
-      </w:r>
-      <w:commentRangeStart w:id="3"/>
-      <w:r>
-        <w:rPr>
-          <w:rFonts w:ascii="Verdana" w:hAnsi="Verdana"/>
-          <w:sz w:val="24"/>
-          <w:szCs w:val="24"/>
-        </w:rPr>
-        <w:t>Screen</w:t>
-      </w:r>
-      <w:commentRangeEnd w:id="3"/>
-      <w:r>
-        <w:rPr>
-          <w:rStyle w:val="CommentReference"/>
-        </w:rPr>
-        <w:commentReference w:id="3"/>
+        <w:t xml:space="preserve">This will now take you to the </w:t>
+      </w:r>
+      <w:r>
+        <w:rPr>
+          <w:rFonts w:ascii="Verdana" w:hAnsi="Verdana"/>
+          <w:b/>
+          <w:bCs/>
+          <w:sz w:val="24"/>
+          <w:szCs w:val="24"/>
+        </w:rPr>
+        <w:t>Login</w:t>
+      </w:r>
+      <w:r>
+        <w:rPr>
+          <w:rFonts w:ascii="Verdana" w:hAnsi="Verdana"/>
+          <w:sz w:val="24"/>
+          <w:szCs w:val="24"/>
+        </w:rPr>
+        <w:t xml:space="preserve"> Screen</w:t>
       </w:r>
       <w:r>
         <w:rPr>
@@ -718,25 +1136,32 @@
     </w:p>
     <w:p>
       <w:pPr>
-        <w:pStyle w:val="ListParagraph"/>
-        <w:rPr>
-          <w:rFonts w:ascii="Verdana" w:hAnsi="Verdana"/>
-          <w:sz w:val="24"/>
-          <w:szCs w:val="24"/>
-        </w:rPr>
-      </w:pPr>
-      <w:r>
-        <w:rPr>
-          <w:rFonts w:ascii="Verdana" w:hAnsi="Verdana"/>
-          <w:noProof/>
+        <w:rPr>
+          <w:rFonts w:ascii="Verdana" w:hAnsi="Verdana"/>
+          <w:sz w:val="24"/>
+          <w:szCs w:val="24"/>
+        </w:rPr>
+      </w:pPr>
+    </w:p>
+    <w:p>
+      <w:pPr>
+        <w:rPr>
+          <w:rFonts w:ascii="Verdana" w:hAnsi="Verdana"/>
+          <w:sz w:val="24"/>
+          <w:szCs w:val="24"/>
+        </w:rPr>
+      </w:pPr>
+      <w:r>
+        <w:rPr>
+          <w:rFonts w:ascii="Verdana" w:hAnsi="Verdana"/>
           <w:sz w:val="24"/>
           <w:szCs w:val="24"/>
         </w:rPr>
         <w:drawing>
-          <wp:inline distT="0" distB="0" distL="0" distR="0" wp14:anchorId="23596125" wp14:editId="3670FB58">
-            <wp:extent cx="5943600" cy="6029960"/>
+          <wp:inline distT="0" distB="0" distL="0" distR="0" wp14:anchorId="74A350BE" wp14:editId="4BD86607">
+            <wp:extent cx="5372100" cy="5450156"/>
             <wp:effectExtent l="0" t="0" r="0" b="0"/>
-            <wp:docPr id="1116341773" name="Picture 1" descr="A screenshot of a computer&#10;&#10;AI-generated content may be incorrect."/>
+            <wp:docPr id="1558067278" name="Picture 1"/>
             <wp:cNvGraphicFramePr>
               <a:graphicFrameLocks xmlns:a="http://schemas.openxmlformats.org/drawingml/2006/main" noChangeAspect="1"/>
             </wp:cNvGraphicFramePr>
@@ -744,7 +1169,7 @@
               <a:graphicData uri="http://schemas.openxmlformats.org/drawingml/2006/picture">
                 <pic:pic xmlns:pic="http://schemas.openxmlformats.org/drawingml/2006/picture">
                   <pic:nvPicPr>
-                    <pic:cNvPr id="1116341773" name="Picture 1" descr="A screenshot of a computer&#10;&#10;AI-generated content may be incorrect."/>
+                    <pic:cNvPr id="1558067278" name=""/>
                     <pic:cNvPicPr/>
                   </pic:nvPicPr>
                   <pic:blipFill>
@@ -756,7 +1181,7 @@
                   <pic:spPr>
                     <a:xfrm>
                       <a:off x="0" y="0"/>
-                      <a:ext cx="5943600" cy="6029960"/>
+                      <a:ext cx="5373377" cy="5451451"/>
                     </a:xfrm>
                     <a:prstGeom prst="rect">
                       <a:avLst/>
@@ -772,6 +1197,48 @@
     <w:p>
       <w:pPr>
         <w:pStyle w:val="ListParagraph"/>
+        <w:numPr>
+          <w:ilvl w:val="0"/>
+          <w:numId w:val="2"/>
+        </w:numPr>
+        <w:rPr>
+          <w:rFonts w:ascii="Verdana" w:hAnsi="Verdana"/>
+          <w:b/>
+          <w:bCs/>
+          <w:sz w:val="24"/>
+          <w:szCs w:val="24"/>
+        </w:rPr>
+      </w:pPr>
+      <w:r>
+        <w:rPr>
+          <w:rFonts w:ascii="Verdana" w:hAnsi="Verdana"/>
+          <w:sz w:val="24"/>
+          <w:szCs w:val="24"/>
+        </w:rPr>
+        <w:t xml:space="preserve">If you are not already registered, click the blue </w:t>
+      </w:r>
+      <w:r>
+        <w:rPr>
+          <w:rFonts w:ascii="Verdana" w:hAnsi="Verdana"/>
+          <w:b/>
+          <w:bCs/>
+          <w:sz w:val="24"/>
+          <w:szCs w:val="24"/>
+        </w:rPr>
+        <w:t xml:space="preserve">Register here </w:t>
+      </w:r>
+      <w:r>
+        <w:rPr>
+          <w:rFonts w:ascii="Verdana" w:hAnsi="Verdana"/>
+          <w:sz w:val="24"/>
+          <w:szCs w:val="24"/>
+        </w:rPr>
+        <w:t>text.</w:t>
+      </w:r>
+    </w:p>
+    <w:p>
+      <w:pPr>
+        <w:pStyle w:val="ListParagraph"/>
         <w:ind w:left="0"/>
         <w:rPr>
           <w:rFonts w:ascii="Verdana" w:hAnsi="Verdana"/>
@@ -779,45 +1246,15 @@
           <w:szCs w:val="28"/>
         </w:rPr>
       </w:pPr>
-    </w:p>
-    <w:p>
-      <w:pPr>
-        <w:pStyle w:val="ListParagraph"/>
-        <w:ind w:left="0"/>
+      <w:r>
         <w:rPr>
           <w:rFonts w:ascii="Verdana" w:hAnsi="Verdana"/>
           <w:sz w:val="28"/>
           <w:szCs w:val="28"/>
         </w:rPr>
-      </w:pPr>
-      <w:commentRangeStart w:id="4"/>
-      <w:r>
-        <w:rPr>
-          <w:rFonts w:ascii="Verdana" w:hAnsi="Verdana"/>
-          <w:sz w:val="28"/>
-          <w:szCs w:val="28"/>
-        </w:rPr>
         <w:lastRenderedPageBreak/>
         <w:t>Registration</w:t>
       </w:r>
-      <w:commentRangeEnd w:id="4"/>
-      <w:r>
-        <w:rPr>
-          <w:rStyle w:val="CommentReference"/>
-        </w:rPr>
-        <w:commentReference w:id="4"/>
-      </w:r>
-    </w:p>
-    <w:p>
-      <w:pPr>
-        <w:pStyle w:val="ListParagraph"/>
-        <w:ind w:left="0"/>
-        <w:rPr>
-          <w:rFonts w:ascii="Verdana" w:hAnsi="Verdana"/>
-          <w:sz w:val="28"/>
-          <w:szCs w:val="28"/>
-        </w:rPr>
-      </w:pPr>
     </w:p>
     <w:p>
       <w:pPr>
@@ -885,167 +1322,460 @@
         <w:ind w:left="0"/>
         <w:rPr>
           <w:rFonts w:ascii="Verdana" w:hAnsi="Verdana"/>
+          <w:sz w:val="24"/>
+          <w:szCs w:val="24"/>
+        </w:rPr>
+      </w:pPr>
+    </w:p>
+    <w:p>
+      <w:pPr>
+        <w:pStyle w:val="ListParagraph"/>
+        <w:numPr>
+          <w:ilvl w:val="0"/>
+          <w:numId w:val="17"/>
+        </w:numPr>
+        <w:rPr>
+          <w:rFonts w:ascii="Verdana" w:hAnsi="Verdana"/>
+          <w:sz w:val="24"/>
+          <w:szCs w:val="24"/>
+        </w:rPr>
+      </w:pPr>
+      <w:r>
+        <w:rPr>
+          <w:rFonts w:ascii="Verdana" w:hAnsi="Verdana"/>
+          <w:sz w:val="24"/>
+          <w:szCs w:val="24"/>
+        </w:rPr>
+        <w:t>In order to</w:t>
+      </w:r>
+      <w:r>
+        <w:rPr>
+          <w:rFonts w:ascii="Verdana" w:hAnsi="Verdana"/>
+          <w:sz w:val="24"/>
+          <w:szCs w:val="24"/>
+        </w:rPr>
+        <w:t xml:space="preserve"> login and access the database, the user must first register their account by entering their details:</w:t>
+      </w:r>
+    </w:p>
+    <w:p>
+      <w:pPr>
+        <w:pStyle w:val="ListParagraph"/>
+        <w:numPr>
+          <w:ilvl w:val="1"/>
+          <w:numId w:val="17"/>
+        </w:numPr>
+        <w:rPr>
+          <w:rFonts w:ascii="Verdana" w:hAnsi="Verdana"/>
+          <w:sz w:val="24"/>
+          <w:szCs w:val="24"/>
+        </w:rPr>
+      </w:pPr>
+      <w:r>
+        <w:rPr>
+          <w:rFonts w:ascii="Verdana" w:hAnsi="Verdana"/>
           <w:b/>
           <w:bCs/>
-          <w:color w:val="FF0000"/>
-          <w:sz w:val="28"/>
-          <w:szCs w:val="28"/>
-        </w:rPr>
-      </w:pPr>
+          <w:sz w:val="24"/>
+          <w:szCs w:val="24"/>
+        </w:rPr>
+        <w:t>Staff ID</w:t>
+      </w:r>
+      <w:r>
+        <w:rPr>
+          <w:rFonts w:ascii="Verdana" w:hAnsi="Verdana"/>
+          <w:sz w:val="24"/>
+          <w:szCs w:val="24"/>
+        </w:rPr>
+        <w:t>: Enter your staff ID in the white box.</w:t>
+      </w:r>
     </w:p>
     <w:p>
       <w:pPr>
         <w:pStyle w:val="ListParagraph"/>
-        <w:ind w:left="0"/>
+        <w:numPr>
+          <w:ilvl w:val="1"/>
+          <w:numId w:val="17"/>
+        </w:numPr>
+        <w:rPr>
+          <w:rFonts w:ascii="Verdana" w:hAnsi="Verdana"/>
+          <w:sz w:val="24"/>
+          <w:szCs w:val="24"/>
+        </w:rPr>
+      </w:pPr>
+      <w:r>
         <w:rPr>
           <w:rFonts w:ascii="Verdana" w:hAnsi="Verdana"/>
           <w:b/>
           <w:bCs/>
-          <w:color w:val="FF0000"/>
-          <w:sz w:val="28"/>
-          <w:szCs w:val="28"/>
-        </w:rPr>
-      </w:pPr>
+          <w:sz w:val="24"/>
+          <w:szCs w:val="24"/>
+        </w:rPr>
+        <w:t>Username</w:t>
+      </w:r>
+      <w:r>
+        <w:rPr>
+          <w:rFonts w:ascii="Verdana" w:hAnsi="Verdana"/>
+          <w:sz w:val="24"/>
+          <w:szCs w:val="24"/>
+        </w:rPr>
+        <w:t>:</w:t>
+      </w:r>
+      <w:r>
+        <w:rPr>
+          <w:rFonts w:ascii="Verdana" w:hAnsi="Verdana"/>
+          <w:sz w:val="24"/>
+          <w:szCs w:val="24"/>
+        </w:rPr>
+        <w:t xml:space="preserve"> Enter a username for yourself in the white box.</w:t>
+      </w:r>
     </w:p>
     <w:p>
       <w:pPr>
         <w:pStyle w:val="ListParagraph"/>
-        <w:ind w:left="0"/>
+        <w:numPr>
+          <w:ilvl w:val="1"/>
+          <w:numId w:val="17"/>
+        </w:numPr>
+        <w:rPr>
+          <w:rFonts w:ascii="Verdana" w:hAnsi="Verdana"/>
+          <w:sz w:val="24"/>
+          <w:szCs w:val="24"/>
+        </w:rPr>
+      </w:pPr>
+      <w:r>
         <w:rPr>
           <w:rFonts w:ascii="Verdana" w:hAnsi="Verdana"/>
           <w:b/>
           <w:bCs/>
-          <w:color w:val="FF0000"/>
-          <w:sz w:val="28"/>
-          <w:szCs w:val="28"/>
-        </w:rPr>
-      </w:pPr>
+          <w:sz w:val="24"/>
+          <w:szCs w:val="24"/>
+        </w:rPr>
+        <w:t>Password</w:t>
+      </w:r>
+      <w:r>
+        <w:rPr>
+          <w:rFonts w:ascii="Verdana" w:hAnsi="Verdana"/>
+          <w:sz w:val="24"/>
+          <w:szCs w:val="24"/>
+        </w:rPr>
+        <w:t>:</w:t>
+      </w:r>
+      <w:r>
+        <w:rPr>
+          <w:rFonts w:ascii="Verdana" w:hAnsi="Verdana"/>
+          <w:sz w:val="24"/>
+          <w:szCs w:val="24"/>
+        </w:rPr>
+        <w:t xml:space="preserve"> Enter a password of your choosing in the white box.</w:t>
+      </w:r>
     </w:p>
     <w:p>
       <w:pPr>
         <w:pStyle w:val="ListParagraph"/>
-        <w:ind w:left="0"/>
+        <w:numPr>
+          <w:ilvl w:val="1"/>
+          <w:numId w:val="17"/>
+        </w:numPr>
+        <w:rPr>
+          <w:rFonts w:ascii="Verdana" w:hAnsi="Verdana"/>
+          <w:sz w:val="24"/>
+          <w:szCs w:val="24"/>
+        </w:rPr>
+      </w:pPr>
+      <w:r>
         <w:rPr>
           <w:rFonts w:ascii="Verdana" w:hAnsi="Verdana"/>
           <w:b/>
           <w:bCs/>
-          <w:color w:val="FF0000"/>
-          <w:sz w:val="28"/>
-          <w:szCs w:val="28"/>
-        </w:rPr>
-      </w:pPr>
+          <w:sz w:val="24"/>
+          <w:szCs w:val="24"/>
+        </w:rPr>
+        <w:t>Confirm Password</w:t>
+      </w:r>
+      <w:r>
+        <w:rPr>
+          <w:rFonts w:ascii="Verdana" w:hAnsi="Verdana"/>
+          <w:sz w:val="24"/>
+          <w:szCs w:val="24"/>
+        </w:rPr>
+        <w:t>:</w:t>
+      </w:r>
+      <w:r>
+        <w:rPr>
+          <w:rFonts w:ascii="Verdana" w:hAnsi="Verdana"/>
+          <w:sz w:val="24"/>
+          <w:szCs w:val="24"/>
+        </w:rPr>
+        <w:t xml:space="preserve"> Re-enter your password in the white box.</w:t>
+      </w:r>
     </w:p>
     <w:p>
       <w:pPr>
         <w:pStyle w:val="ListParagraph"/>
-        <w:ind w:left="0"/>
+        <w:numPr>
+          <w:ilvl w:val="1"/>
+          <w:numId w:val="17"/>
+        </w:numPr>
+        <w:rPr>
+          <w:rFonts w:ascii="Verdana" w:hAnsi="Verdana"/>
+          <w:sz w:val="24"/>
+          <w:szCs w:val="24"/>
+        </w:rPr>
+      </w:pPr>
+      <w:r>
         <w:rPr>
           <w:rFonts w:ascii="Verdana" w:hAnsi="Verdana"/>
           <w:b/>
           <w:bCs/>
-          <w:color w:val="FF0000"/>
-          <w:sz w:val="28"/>
-          <w:szCs w:val="28"/>
-        </w:rPr>
-      </w:pPr>
+          <w:sz w:val="24"/>
+          <w:szCs w:val="24"/>
+        </w:rPr>
+        <w:t>First Name</w:t>
+      </w:r>
+      <w:r>
+        <w:rPr>
+          <w:rFonts w:ascii="Verdana" w:hAnsi="Verdana"/>
+          <w:sz w:val="24"/>
+          <w:szCs w:val="24"/>
+        </w:rPr>
+        <w:t>:</w:t>
+      </w:r>
+      <w:r>
+        <w:rPr>
+          <w:rFonts w:ascii="Verdana" w:hAnsi="Verdana"/>
+          <w:sz w:val="24"/>
+          <w:szCs w:val="24"/>
+        </w:rPr>
+        <w:t xml:space="preserve"> Enter your first name.</w:t>
+      </w:r>
     </w:p>
     <w:p>
       <w:pPr>
         <w:pStyle w:val="ListParagraph"/>
-        <w:ind w:left="0"/>
+        <w:numPr>
+          <w:ilvl w:val="1"/>
+          <w:numId w:val="17"/>
+        </w:numPr>
+        <w:rPr>
+          <w:rFonts w:ascii="Verdana" w:hAnsi="Verdana"/>
+          <w:sz w:val="24"/>
+          <w:szCs w:val="24"/>
+        </w:rPr>
+      </w:pPr>
+      <w:r>
         <w:rPr>
           <w:rFonts w:ascii="Verdana" w:hAnsi="Verdana"/>
           <w:b/>
           <w:bCs/>
-          <w:color w:val="FF0000"/>
-          <w:sz w:val="28"/>
-          <w:szCs w:val="28"/>
-        </w:rPr>
-      </w:pPr>
+          <w:sz w:val="24"/>
+          <w:szCs w:val="24"/>
+        </w:rPr>
+        <w:t>Last Name</w:t>
+      </w:r>
+      <w:r>
+        <w:rPr>
+          <w:rFonts w:ascii="Verdana" w:hAnsi="Verdana"/>
+          <w:sz w:val="24"/>
+          <w:szCs w:val="24"/>
+        </w:rPr>
+        <w:t>:</w:t>
+      </w:r>
+      <w:r>
+        <w:rPr>
+          <w:rFonts w:ascii="Verdana" w:hAnsi="Verdana"/>
+          <w:sz w:val="24"/>
+          <w:szCs w:val="24"/>
+        </w:rPr>
+        <w:t xml:space="preserve"> Enter your last name.</w:t>
+      </w:r>
     </w:p>
     <w:p>
       <w:pPr>
         <w:pStyle w:val="ListParagraph"/>
-        <w:ind w:left="0"/>
+        <w:numPr>
+          <w:ilvl w:val="1"/>
+          <w:numId w:val="17"/>
+        </w:numPr>
+        <w:rPr>
+          <w:rFonts w:ascii="Verdana" w:hAnsi="Verdana"/>
+          <w:sz w:val="24"/>
+          <w:szCs w:val="24"/>
+        </w:rPr>
+      </w:pPr>
+      <w:r>
         <w:rPr>
           <w:rFonts w:ascii="Verdana" w:hAnsi="Verdana"/>
           <w:b/>
           <w:bCs/>
-          <w:color w:val="FF0000"/>
-          <w:sz w:val="28"/>
-          <w:szCs w:val="28"/>
-        </w:rPr>
-      </w:pPr>
+          <w:sz w:val="24"/>
+          <w:szCs w:val="24"/>
+        </w:rPr>
+        <w:t>Email</w:t>
+      </w:r>
+      <w:r>
+        <w:rPr>
+          <w:rFonts w:ascii="Verdana" w:hAnsi="Verdana"/>
+          <w:sz w:val="24"/>
+          <w:szCs w:val="24"/>
+        </w:rPr>
+        <w:t>:</w:t>
+      </w:r>
+      <w:r>
+        <w:rPr>
+          <w:rFonts w:ascii="Verdana" w:hAnsi="Verdana"/>
+          <w:sz w:val="24"/>
+          <w:szCs w:val="24"/>
+        </w:rPr>
+        <w:t xml:space="preserve"> Enter your email.</w:t>
+      </w:r>
     </w:p>
     <w:p>
       <w:pPr>
         <w:pStyle w:val="ListParagraph"/>
-        <w:ind w:left="0"/>
+        <w:numPr>
+          <w:ilvl w:val="0"/>
+          <w:numId w:val="17"/>
+        </w:numPr>
+        <w:rPr>
+          <w:rFonts w:ascii="Verdana" w:hAnsi="Verdana"/>
+          <w:sz w:val="24"/>
+          <w:szCs w:val="24"/>
+        </w:rPr>
+      </w:pPr>
+      <w:r>
+        <w:rPr>
+          <w:rFonts w:ascii="Verdana" w:hAnsi="Verdana"/>
+          <w:sz w:val="24"/>
+          <w:szCs w:val="24"/>
+        </w:rPr>
+        <w:t>After entering all of your</w:t>
+      </w:r>
+      <w:r>
+        <w:rPr>
+          <w:rFonts w:ascii="Verdana" w:hAnsi="Verdana"/>
+          <w:sz w:val="24"/>
+          <w:szCs w:val="24"/>
+        </w:rPr>
+        <w:t xml:space="preserve"> </w:t>
+      </w:r>
+      <w:r>
+        <w:rPr>
+          <w:rFonts w:ascii="Verdana" w:hAnsi="Verdana"/>
+          <w:sz w:val="24"/>
+          <w:szCs w:val="24"/>
+        </w:rPr>
+        <w:t xml:space="preserve">information, click the blue </w:t>
+      </w:r>
+      <w:r>
         <w:rPr>
           <w:rFonts w:ascii="Verdana" w:hAnsi="Verdana"/>
           <w:b/>
           <w:bCs/>
-          <w:color w:val="FF0000"/>
-          <w:sz w:val="28"/>
-          <w:szCs w:val="28"/>
-        </w:rPr>
-      </w:pPr>
+          <w:sz w:val="24"/>
+          <w:szCs w:val="24"/>
+        </w:rPr>
+        <w:t>Submit</w:t>
+      </w:r>
+      <w:r>
+        <w:rPr>
+          <w:rFonts w:ascii="Verdana" w:hAnsi="Verdana"/>
+          <w:sz w:val="24"/>
+          <w:szCs w:val="24"/>
+        </w:rPr>
+        <w:t xml:space="preserve"> button.</w:t>
+      </w:r>
+    </w:p>
+    <w:p>
+      <w:pPr>
+        <w:ind w:left="360"/>
+        <w:rPr>
+          <w:rFonts w:ascii="Verdana" w:hAnsi="Verdana"/>
+          <w:sz w:val="24"/>
+          <w:szCs w:val="24"/>
+        </w:rPr>
+      </w:pPr>
+      <w:r>
+        <w:rPr>
+          <w:rFonts w:ascii="Verdana" w:hAnsi="Verdana"/>
+          <w:sz w:val="24"/>
+          <w:szCs w:val="24"/>
+        </w:rPr>
+        <w:drawing>
+          <wp:inline distT="0" distB="0" distL="0" distR="0" wp14:anchorId="2C9552AA" wp14:editId="519B738F">
+            <wp:extent cx="5943600" cy="413385"/>
+            <wp:effectExtent l="0" t="0" r="0" b="0"/>
+            <wp:docPr id="1001107453" name="Picture 1"/>
+            <wp:cNvGraphicFramePr>
+              <a:graphicFrameLocks xmlns:a="http://schemas.openxmlformats.org/drawingml/2006/main" noChangeAspect="1"/>
+            </wp:cNvGraphicFramePr>
+            <a:graphic xmlns:a="http://schemas.openxmlformats.org/drawingml/2006/main">
+              <a:graphicData uri="http://schemas.openxmlformats.org/drawingml/2006/picture">
+                <pic:pic xmlns:pic="http://schemas.openxmlformats.org/drawingml/2006/picture">
+                  <pic:nvPicPr>
+                    <pic:cNvPr id="1001107453" name=""/>
+                    <pic:cNvPicPr/>
+                  </pic:nvPicPr>
+                  <pic:blipFill>
+                    <a:blip r:embed="rId16"/>
+                    <a:stretch>
+                      <a:fillRect/>
+                    </a:stretch>
+                  </pic:blipFill>
+                  <pic:spPr>
+                    <a:xfrm>
+                      <a:off x="0" y="0"/>
+                      <a:ext cx="5943600" cy="413385"/>
+                    </a:xfrm>
+                    <a:prstGeom prst="rect">
+                      <a:avLst/>
+                    </a:prstGeom>
+                  </pic:spPr>
+                </pic:pic>
+              </a:graphicData>
+            </a:graphic>
+          </wp:inline>
+        </w:drawing>
+      </w:r>
     </w:p>
     <w:p>
       <w:pPr>
         <w:pStyle w:val="ListParagraph"/>
-        <w:ind w:left="0"/>
+        <w:numPr>
+          <w:ilvl w:val="0"/>
+          <w:numId w:val="17"/>
+        </w:numPr>
+        <w:rPr>
+          <w:rFonts w:ascii="Verdana" w:hAnsi="Verdana"/>
+          <w:sz w:val="24"/>
+          <w:szCs w:val="24"/>
+        </w:rPr>
+      </w:pPr>
+      <w:r>
+        <w:rPr>
+          <w:rFonts w:ascii="Verdana" w:hAnsi="Verdana"/>
+          <w:sz w:val="24"/>
+          <w:szCs w:val="24"/>
+        </w:rPr>
+        <w:t xml:space="preserve">Proceed to the </w:t>
+      </w:r>
+      <w:r>
         <w:rPr>
           <w:rFonts w:ascii="Verdana" w:hAnsi="Verdana"/>
           <w:b/>
           <w:bCs/>
-          <w:color w:val="FF0000"/>
-          <w:sz w:val="28"/>
-          <w:szCs w:val="28"/>
-        </w:rPr>
-      </w:pPr>
-    </w:p>
-    <w:p>
-      <w:pPr>
-        <w:pStyle w:val="ListParagraph"/>
-        <w:ind w:left="0"/>
-        <w:rPr>
-          <w:rFonts w:ascii="Verdana" w:hAnsi="Verdana"/>
-          <w:b/>
-          <w:bCs/>
-          <w:color w:val="FF0000"/>
-          <w:sz w:val="28"/>
-          <w:szCs w:val="28"/>
-        </w:rPr>
-      </w:pPr>
-    </w:p>
-    <w:p>
-      <w:pPr>
-        <w:pStyle w:val="ListParagraph"/>
-        <w:ind w:left="0"/>
-        <w:rPr>
-          <w:rFonts w:ascii="Verdana" w:hAnsi="Verdana"/>
-          <w:b/>
-          <w:bCs/>
-          <w:color w:val="FF0000"/>
-          <w:sz w:val="28"/>
-          <w:szCs w:val="28"/>
-        </w:rPr>
-      </w:pPr>
-    </w:p>
-    <w:p>
-      <w:pPr>
-        <w:pStyle w:val="ListParagraph"/>
-        <w:ind w:left="0"/>
-        <w:rPr>
-          <w:rFonts w:ascii="Verdana" w:hAnsi="Verdana"/>
-          <w:b/>
-          <w:bCs/>
-          <w:color w:val="FF0000"/>
-          <w:sz w:val="28"/>
-          <w:szCs w:val="28"/>
-        </w:rPr>
-      </w:pPr>
+          <w:sz w:val="24"/>
+          <w:szCs w:val="24"/>
+        </w:rPr>
+        <w:t>Login</w:t>
+      </w:r>
+      <w:r>
+        <w:rPr>
+          <w:rFonts w:ascii="Verdana" w:hAnsi="Verdana"/>
+          <w:sz w:val="24"/>
+          <w:szCs w:val="24"/>
+        </w:rPr>
+        <w:t xml:space="preserve"> screen.</w:t>
+      </w:r>
     </w:p>
     <w:p>
       <w:pPr>
@@ -1172,7 +1902,7 @@
                     <pic:cNvPicPr/>
                   </pic:nvPicPr>
                   <pic:blipFill>
-                    <a:blip r:embed="rId16"/>
+                    <a:blip r:embed="rId17"/>
                     <a:stretch>
                       <a:fillRect/>
                     </a:stretch>
@@ -1302,7 +2032,7 @@
                     <pic:cNvPicPr/>
                   </pic:nvPicPr>
                   <pic:blipFill>
-                    <a:blip r:embed="rId17"/>
+                    <a:blip r:embed="rId18"/>
                     <a:stretch>
                       <a:fillRect/>
                     </a:stretch>
@@ -1604,7 +2334,7 @@
         </w:rPr>
         <w:lastRenderedPageBreak/>
         <w:drawing>
-          <wp:inline distT="0" distB="0" distL="0" distR="0" wp14:anchorId="11808FEF" wp14:editId="1C8CDBEA">
+          <wp:inline distT="0" distB="0" distL="0" distR="0" wp14:anchorId="11808FEF" wp14:editId="15420EAE">
             <wp:extent cx="5943600" cy="6029960"/>
             <wp:effectExtent l="0" t="0" r="0" b="0"/>
             <wp:docPr id="596707297" name="Picture 1" descr="A screenshot of a computer&#10;&#10;AI-generated content may be incorrect."/>
@@ -1619,7 +2349,7 @@
                     <pic:cNvPicPr/>
                   </pic:nvPicPr>
                   <pic:blipFill>
-                    <a:blip r:embed="rId14"/>
+                    <a:blip r:embed="rId19"/>
                     <a:stretch>
                       <a:fillRect/>
                     </a:stretch>
@@ -1719,6 +2449,7 @@
           <w:szCs w:val="28"/>
         </w:rPr>
       </w:pPr>
+      <w:bookmarkStart w:id="1" w:name="_Hlk195395000"/>
       <w:r>
         <w:rPr>
           <w:rFonts w:ascii="Verdana" w:hAnsi="Verdana"/>
@@ -1739,6 +2470,7 @@
         <w:t xml:space="preserve"> / Navigation Bar</w:t>
       </w:r>
     </w:p>
+    <w:bookmarkEnd w:id="1"/>
     <w:p>
       <w:pPr>
         <w:rPr>
@@ -1845,7 +2577,7 @@
                     <pic:cNvPicPr/>
                   </pic:nvPicPr>
                   <pic:blipFill>
-                    <a:blip r:embed="rId18"/>
+                    <a:blip r:embed="rId20"/>
                     <a:stretch>
                       <a:fillRect/>
                     </a:stretch>
@@ -1900,7 +2632,7 @@
                     <pic:cNvPicPr/>
                   </pic:nvPicPr>
                   <pic:blipFill>
-                    <a:blip r:embed="rId19"/>
+                    <a:blip r:embed="rId21"/>
                     <a:stretch>
                       <a:fillRect/>
                     </a:stretch>
@@ -1930,7 +2662,6 @@
           <w:szCs w:val="24"/>
         </w:rPr>
       </w:pPr>
-      <w:commentRangeStart w:id="5"/>
       <w:r>
         <w:rPr>
           <w:rFonts w:ascii="Verdana" w:hAnsi="Verdana"/>
@@ -1939,13 +2670,6 @@
           <w:szCs w:val="24"/>
         </w:rPr>
         <w:t>From here, the user can access: (Home Page Title / Navigation Bar Title)</w:t>
-      </w:r>
-      <w:commentRangeEnd w:id="5"/>
-      <w:r>
-        <w:rPr>
-          <w:rStyle w:val="CommentReference"/>
-        </w:rPr>
-        <w:commentReference w:id="5"/>
       </w:r>
     </w:p>
     <w:p>
@@ -2033,6 +2757,15 @@
           <w:sz w:val="24"/>
           <w:szCs w:val="24"/>
         </w:rPr>
+        <w:t xml:space="preserve"> (page 9)</w:t>
+      </w:r>
+      <w:r>
+        <w:rPr>
+          <w:rFonts w:ascii="Verdana" w:hAnsi="Verdana"/>
+          <w:color w:val="000000" w:themeColor="text1"/>
+          <w:sz w:val="24"/>
+          <w:szCs w:val="24"/>
+        </w:rPr>
         <w:t>.</w:t>
       </w:r>
     </w:p>
@@ -2077,6 +2810,15 @@
           <w:sz w:val="24"/>
           <w:szCs w:val="24"/>
         </w:rPr>
+        <w:t xml:space="preserve"> (page 14)</w:t>
+      </w:r>
+      <w:r>
+        <w:rPr>
+          <w:rFonts w:ascii="Verdana" w:hAnsi="Verdana"/>
+          <w:color w:val="000000" w:themeColor="text1"/>
+          <w:sz w:val="24"/>
+          <w:szCs w:val="24"/>
+        </w:rPr>
         <w:t>.</w:t>
       </w:r>
     </w:p>
@@ -2129,6 +2871,14 @@
           <w:sz w:val="24"/>
           <w:szCs w:val="24"/>
         </w:rPr>
+        <w:t xml:space="preserve"> (page 15)</w:t>
+      </w:r>
+      <w:r>
+        <w:rPr>
+          <w:rFonts w:ascii="Verdana" w:hAnsi="Verdana"/>
+          <w:sz w:val="24"/>
+          <w:szCs w:val="24"/>
+        </w:rPr>
         <w:t>.</w:t>
       </w:r>
     </w:p>
@@ -2173,6 +2923,15 @@
           <w:sz w:val="24"/>
           <w:szCs w:val="24"/>
         </w:rPr>
+        <w:t xml:space="preserve"> (page 16)</w:t>
+      </w:r>
+      <w:r>
+        <w:rPr>
+          <w:rFonts w:ascii="Verdana" w:hAnsi="Verdana"/>
+          <w:color w:val="000000" w:themeColor="text1"/>
+          <w:sz w:val="24"/>
+          <w:szCs w:val="24"/>
+        </w:rPr>
         <w:t>.</w:t>
       </w:r>
     </w:p>
@@ -2208,7 +2967,25 @@
           <w:sz w:val="24"/>
           <w:szCs w:val="24"/>
         </w:rPr>
-        <w:t>: Allows user to see a full list of all aid recipients, view their records, delete their records, and reset all certifications.</w:t>
+        <w:t>: Allows user to see a full list of all aid recipients, view their records, delete their records, and reset all certifications</w:t>
+      </w:r>
+      <w:r>
+        <w:rPr>
+          <w:rFonts w:ascii="Verdana" w:hAnsi="Verdana"/>
+          <w:color w:val="000000" w:themeColor="text1"/>
+          <w:sz w:val="24"/>
+          <w:szCs w:val="24"/>
+        </w:rPr>
+        <w:t xml:space="preserve"> (page 19)</w:t>
+      </w:r>
+      <w:r>
+        <w:rPr>
+          <w:rFonts w:ascii="Verdana" w:hAnsi="Verdana"/>
+          <w:color w:val="000000" w:themeColor="text1"/>
+          <w:sz w:val="24"/>
+          <w:szCs w:val="24"/>
+        </w:rPr>
+        <w:t>.</w:t>
       </w:r>
     </w:p>
     <w:p>
@@ -2244,6 +3021,15 @@
           <w:szCs w:val="24"/>
         </w:rPr>
         <w:t>: Exit current session</w:t>
+      </w:r>
+      <w:r>
+        <w:rPr>
+          <w:rFonts w:ascii="Verdana" w:hAnsi="Verdana"/>
+          <w:color w:val="000000" w:themeColor="text1"/>
+          <w:sz w:val="24"/>
+          <w:szCs w:val="24"/>
+        </w:rPr>
+        <w:t xml:space="preserve"> (page 24)</w:t>
       </w:r>
       <w:r>
         <w:rPr>
@@ -2326,7 +3112,7 @@
                     <pic:cNvPicPr/>
                   </pic:nvPicPr>
                   <pic:blipFill>
-                    <a:blip r:embed="rId20"/>
+                    <a:blip r:embed="rId22"/>
                     <a:stretch>
                       <a:fillRect/>
                     </a:stretch>
@@ -2413,7 +3199,7 @@
           <w:szCs w:val="24"/>
         </w:rPr>
       </w:pPr>
-      <w:bookmarkStart w:id="6" w:name="_Hlk194012918"/>
+      <w:bookmarkStart w:id="2" w:name="_Hlk194012918"/>
       <w:r>
         <w:rPr>
           <w:rFonts w:ascii="Verdana" w:hAnsi="Verdana"/>
@@ -2425,7 +3211,7 @@
         </w:rPr>
         <w:t>Search By Student Name</w:t>
       </w:r>
-      <w:bookmarkEnd w:id="6"/>
+      <w:bookmarkEnd w:id="2"/>
       <w:r>
         <w:rPr>
           <w:rFonts w:ascii="Verdana" w:hAnsi="Verdana"/>
@@ -2843,7 +3629,7 @@
                     <pic:cNvPicPr/>
                   </pic:nvPicPr>
                   <pic:blipFill>
-                    <a:blip r:embed="rId21"/>
+                    <a:blip r:embed="rId23"/>
                     <a:stretch>
                       <a:fillRect/>
                     </a:stretch>
@@ -2885,27 +3671,7 @@
           <w:sz w:val="24"/>
           <w:szCs w:val="24"/>
         </w:rPr>
-        <w:t xml:space="preserve">If there are student’s that match your search parameters, you should see a screen </w:t>
-      </w:r>
-      <w:proofErr w:type="gramStart"/>
-      <w:r>
-        <w:rPr>
-          <w:rFonts w:ascii="Verdana" w:hAnsi="Verdana"/>
-          <w:color w:val="000000" w:themeColor="text1"/>
-          <w:sz w:val="24"/>
-          <w:szCs w:val="24"/>
-        </w:rPr>
-        <w:t>similar to</w:t>
-      </w:r>
-      <w:proofErr w:type="gramEnd"/>
-      <w:r>
-        <w:rPr>
-          <w:rFonts w:ascii="Verdana" w:hAnsi="Verdana"/>
-          <w:color w:val="000000" w:themeColor="text1"/>
-          <w:sz w:val="24"/>
-          <w:szCs w:val="24"/>
-        </w:rPr>
-        <w:t xml:space="preserve"> this:</w:t>
+        <w:t>If there are student’s that match your search parameters, you should see a screen similar to this:</w:t>
       </w:r>
     </w:p>
     <w:p>
@@ -2943,7 +3709,7 @@
                     <pic:cNvPicPr/>
                   </pic:nvPicPr>
                   <pic:blipFill>
-                    <a:blip r:embed="rId22"/>
+                    <a:blip r:embed="rId24"/>
                     <a:stretch>
                       <a:fillRect/>
                     </a:stretch>
@@ -3037,7 +3803,6 @@
           <w:szCs w:val="24"/>
         </w:rPr>
       </w:pPr>
-      <w:commentRangeStart w:id="7"/>
       <w:r>
         <w:rPr>
           <w:rFonts w:ascii="Verdana" w:hAnsi="Verdana"/>
@@ -3056,14 +3821,25 @@
           <w:sz w:val="24"/>
           <w:szCs w:val="24"/>
         </w:rPr>
-        <w:t xml:space="preserve">: Allows the user to email selected student. </w:t>
-      </w:r>
-      <w:commentRangeEnd w:id="7"/>
-      <w:r>
-        <w:rPr>
-          <w:rStyle w:val="CommentReference"/>
-        </w:rPr>
-        <w:commentReference w:id="7"/>
+        <w:t>: Allows the user to email selected student</w:t>
+      </w:r>
+      <w:r>
+        <w:rPr>
+          <w:rFonts w:ascii="Verdana" w:hAnsi="Verdana"/>
+          <w:color w:val="000000" w:themeColor="text1"/>
+          <w:sz w:val="24"/>
+          <w:szCs w:val="24"/>
+        </w:rPr>
+        <w:t xml:space="preserve"> (page 21)</w:t>
+      </w:r>
+      <w:r>
+        <w:rPr>
+          <w:rFonts w:ascii="Verdana" w:hAnsi="Verdana"/>
+          <w:color w:val="000000" w:themeColor="text1"/>
+          <w:sz w:val="24"/>
+          <w:szCs w:val="24"/>
+        </w:rPr>
+        <w:t xml:space="preserve">. </w:t>
       </w:r>
     </w:p>
     <w:p>
@@ -3133,17 +3909,15 @@
         </w:rPr>
         <w:t xml:space="preserve">To view a </w:t>
       </w:r>
-      <w:proofErr w:type="gramStart"/>
-      <w:r>
-        <w:rPr>
-          <w:rFonts w:ascii="Verdana" w:hAnsi="Verdana"/>
-          <w:color w:val="000000" w:themeColor="text1"/>
-          <w:sz w:val="24"/>
-          <w:szCs w:val="24"/>
-        </w:rPr>
-        <w:t>student’s  record</w:t>
-      </w:r>
-      <w:proofErr w:type="gramEnd"/>
+      <w:r>
+        <w:rPr>
+          <w:rFonts w:ascii="Verdana" w:hAnsi="Verdana"/>
+          <w:color w:val="000000" w:themeColor="text1"/>
+          <w:sz w:val="24"/>
+          <w:szCs w:val="24"/>
+        </w:rPr>
+        <w:t>student’s record</w:t>
+      </w:r>
       <w:r>
         <w:rPr>
           <w:rFonts w:ascii="Verdana" w:hAnsi="Verdana"/>
@@ -3315,7 +4089,7 @@
                     <pic:cNvPicPr/>
                   </pic:nvPicPr>
                   <pic:blipFill>
-                    <a:blip r:embed="rId23"/>
+                    <a:blip r:embed="rId25"/>
                     <a:stretch>
                       <a:fillRect/>
                     </a:stretch>
@@ -3398,15 +4172,6 @@
         </w:rPr>
         <w:br/>
       </w:r>
-      <w:r>
-        <w:rPr>
-          <w:rFonts w:ascii="Verdana" w:hAnsi="Verdana"/>
-          <w:color w:val="000000" w:themeColor="text1"/>
-          <w:sz w:val="24"/>
-          <w:szCs w:val="24"/>
-        </w:rPr>
-        <w:br/>
-      </w:r>
     </w:p>
     <w:p>
       <w:pPr>
@@ -3467,7 +4232,7 @@
                     <pic:cNvPicPr/>
                   </pic:nvPicPr>
                   <pic:blipFill>
-                    <a:blip r:embed="rId24"/>
+                    <a:blip r:embed="rId26"/>
                     <a:stretch>
                       <a:fillRect/>
                     </a:stretch>
@@ -3854,7 +4619,7 @@
                     <pic:cNvPicPr/>
                   </pic:nvPicPr>
                   <pic:blipFill>
-                    <a:blip r:embed="rId25">
+                    <a:blip r:embed="rId27">
                       <a:extLst>
                         <a:ext uri="{28A0092B-C50C-407E-A947-70E740481C1C}">
                           <a14:useLocalDpi xmlns:a14="http://schemas.microsoft.com/office/drawing/2010/main" val="0"/>
@@ -4688,24 +5453,7 @@
           <w:sz w:val="24"/>
           <w:szCs w:val="24"/>
         </w:rPr>
-        <w:t xml:space="preserve"> button near the bottom of the page to save any changes to the </w:t>
-      </w:r>
-      <w:commentRangeStart w:id="8"/>
-      <w:r>
-        <w:rPr>
-          <w:rFonts w:ascii="Verdana" w:hAnsi="Verdana"/>
-          <w:color w:val="000000" w:themeColor="text1"/>
-          <w:sz w:val="24"/>
-          <w:szCs w:val="24"/>
-        </w:rPr>
-        <w:t>database</w:t>
-      </w:r>
-      <w:commentRangeEnd w:id="8"/>
-      <w:r>
-        <w:rPr>
-          <w:rStyle w:val="CommentReference"/>
-        </w:rPr>
-        <w:commentReference w:id="8"/>
+        <w:t xml:space="preserve"> button near the bottom of the page to save any changes to the database</w:t>
       </w:r>
       <w:r>
         <w:rPr>
@@ -4719,196 +5467,161 @@
     </w:p>
     <w:p>
       <w:pPr>
-        <w:ind w:left="360" w:firstLine="720"/>
-        <w:rPr>
-          <w:rFonts w:ascii="Verdana" w:hAnsi="Verdana"/>
-          <w:color w:val="000000" w:themeColor="text1"/>
-          <w:sz w:val="24"/>
-          <w:szCs w:val="24"/>
-        </w:rPr>
-      </w:pPr>
-      <w:r>
-        <w:rPr>
-          <w:rFonts w:ascii="Verdana" w:hAnsi="Verdana"/>
-          <w:noProof/>
-          <w:color w:val="000000" w:themeColor="text1"/>
-          <w:sz w:val="24"/>
-          <w:szCs w:val="24"/>
-        </w:rPr>
-        <w:drawing>
-          <wp:inline distT="0" distB="0" distL="0" distR="0" wp14:anchorId="1A411842" wp14:editId="63DB20EB">
-            <wp:extent cx="1162050" cy="523875"/>
-            <wp:effectExtent l="0" t="0" r="0" b="9525"/>
-            <wp:docPr id="1684233438" name="Picture 1" descr="A blue rectangle with white text&#10;&#10;AI-generated content may be incorrect."/>
-            <wp:cNvGraphicFramePr>
-              <a:graphicFrameLocks xmlns:a="http://schemas.openxmlformats.org/drawingml/2006/main" noChangeAspect="1"/>
-            </wp:cNvGraphicFramePr>
-            <a:graphic xmlns:a="http://schemas.openxmlformats.org/drawingml/2006/main">
-              <a:graphicData uri="http://schemas.openxmlformats.org/drawingml/2006/picture">
-                <pic:pic xmlns:pic="http://schemas.openxmlformats.org/drawingml/2006/picture">
-                  <pic:nvPicPr>
-                    <pic:cNvPr id="1684233438" name="Picture 1" descr="A blue rectangle with white text&#10;&#10;AI-generated content may be incorrect."/>
-                    <pic:cNvPicPr/>
-                  </pic:nvPicPr>
-                  <pic:blipFill>
-                    <a:blip r:embed="rId26"/>
-                    <a:stretch>
-                      <a:fillRect/>
-                    </a:stretch>
-                  </pic:blipFill>
-                  <pic:spPr>
-                    <a:xfrm>
-                      <a:off x="0" y="0"/>
-                      <a:ext cx="1162050" cy="523875"/>
-                    </a:xfrm>
-                    <a:prstGeom prst="rect">
-                      <a:avLst/>
-                    </a:prstGeom>
-                  </pic:spPr>
-                </pic:pic>
-              </a:graphicData>
-            </a:graphic>
-          </wp:inline>
-        </w:drawing>
-      </w:r>
-    </w:p>
-    <w:p>
-      <w:pPr>
-        <w:rPr>
-          <w:rFonts w:ascii="Verdana" w:hAnsi="Verdana"/>
-          <w:color w:val="000000" w:themeColor="text1"/>
-          <w:sz w:val="24"/>
-          <w:szCs w:val="24"/>
-        </w:rPr>
-      </w:pPr>
-    </w:p>
-    <w:p>
-      <w:pPr>
-        <w:rPr>
-          <w:rFonts w:ascii="Verdana" w:hAnsi="Verdana"/>
-          <w:color w:val="000000" w:themeColor="text1"/>
-          <w:sz w:val="24"/>
-          <w:szCs w:val="24"/>
-        </w:rPr>
-      </w:pPr>
-    </w:p>
-    <w:p>
-      <w:pPr>
-        <w:rPr>
-          <w:rFonts w:ascii="Verdana" w:hAnsi="Verdana"/>
-          <w:color w:val="000000" w:themeColor="text1"/>
-          <w:sz w:val="24"/>
-          <w:szCs w:val="24"/>
-        </w:rPr>
-      </w:pPr>
-    </w:p>
-    <w:p>
-      <w:pPr>
-        <w:rPr>
-          <w:rFonts w:ascii="Verdana" w:hAnsi="Verdana"/>
-          <w:color w:val="000000" w:themeColor="text1"/>
-          <w:sz w:val="24"/>
-          <w:szCs w:val="24"/>
-        </w:rPr>
-      </w:pPr>
-    </w:p>
-    <w:p>
-      <w:pPr>
-        <w:rPr>
-          <w:rFonts w:ascii="Verdana" w:hAnsi="Verdana"/>
-          <w:color w:val="000000" w:themeColor="text1"/>
-          <w:sz w:val="24"/>
-          <w:szCs w:val="24"/>
-        </w:rPr>
-      </w:pPr>
-    </w:p>
-    <w:p>
-      <w:pPr>
-        <w:rPr>
-          <w:rFonts w:ascii="Verdana" w:hAnsi="Verdana"/>
-          <w:color w:val="000000" w:themeColor="text1"/>
-          <w:sz w:val="24"/>
-          <w:szCs w:val="24"/>
-        </w:rPr>
-      </w:pPr>
-    </w:p>
-    <w:p>
-      <w:pPr>
-        <w:rPr>
-          <w:rFonts w:ascii="Verdana" w:hAnsi="Verdana"/>
-          <w:color w:val="000000" w:themeColor="text1"/>
-          <w:sz w:val="24"/>
-          <w:szCs w:val="24"/>
-        </w:rPr>
-      </w:pPr>
-    </w:p>
-    <w:p>
-      <w:pPr>
-        <w:rPr>
-          <w:rFonts w:ascii="Verdana" w:hAnsi="Verdana"/>
-          <w:color w:val="000000" w:themeColor="text1"/>
-          <w:sz w:val="24"/>
-          <w:szCs w:val="24"/>
-        </w:rPr>
-      </w:pPr>
-    </w:p>
-    <w:p>
-      <w:pPr>
-        <w:rPr>
-          <w:rFonts w:ascii="Verdana" w:hAnsi="Verdana"/>
-          <w:color w:val="000000" w:themeColor="text1"/>
-          <w:sz w:val="24"/>
-          <w:szCs w:val="24"/>
-        </w:rPr>
-      </w:pPr>
-    </w:p>
-    <w:p>
-      <w:pPr>
-        <w:rPr>
-          <w:rFonts w:ascii="Verdana" w:hAnsi="Verdana"/>
-          <w:color w:val="000000" w:themeColor="text1"/>
-          <w:sz w:val="24"/>
-          <w:szCs w:val="24"/>
-        </w:rPr>
-      </w:pPr>
-    </w:p>
-    <w:p>
-      <w:pPr>
-        <w:rPr>
-          <w:rFonts w:ascii="Verdana" w:hAnsi="Verdana"/>
-          <w:color w:val="000000" w:themeColor="text1"/>
-          <w:sz w:val="24"/>
-          <w:szCs w:val="24"/>
-        </w:rPr>
-      </w:pPr>
-    </w:p>
-    <w:p>
-      <w:pPr>
-        <w:rPr>
-          <w:rFonts w:ascii="Verdana" w:hAnsi="Verdana"/>
-          <w:color w:val="000000" w:themeColor="text1"/>
-          <w:sz w:val="24"/>
-          <w:szCs w:val="24"/>
-        </w:rPr>
-      </w:pPr>
-    </w:p>
-    <w:p>
-      <w:pPr>
-        <w:rPr>
-          <w:rFonts w:ascii="Verdana" w:hAnsi="Verdana"/>
-          <w:color w:val="000000" w:themeColor="text1"/>
-          <w:sz w:val="24"/>
-          <w:szCs w:val="24"/>
-        </w:rPr>
-      </w:pPr>
-    </w:p>
-    <w:p>
-      <w:pPr>
-        <w:rPr>
-          <w:rFonts w:ascii="Verdana" w:hAnsi="Verdana"/>
-          <w:color w:val="000000" w:themeColor="text1"/>
-          <w:sz w:val="24"/>
-          <w:szCs w:val="24"/>
+        <w:rPr>
+          <w:rFonts w:ascii="Verdana" w:hAnsi="Verdana"/>
+          <w:color w:val="000000" w:themeColor="text1"/>
+          <w:sz w:val="24"/>
+          <w:szCs w:val="24"/>
+        </w:rPr>
+      </w:pPr>
+    </w:p>
+    <w:p>
+      <w:pPr>
+        <w:rPr>
+          <w:rFonts w:ascii="Verdana" w:hAnsi="Verdana"/>
+          <w:color w:val="000000" w:themeColor="text1"/>
+          <w:sz w:val="24"/>
+          <w:szCs w:val="24"/>
+        </w:rPr>
+      </w:pPr>
+    </w:p>
+    <w:p>
+      <w:pPr>
+        <w:rPr>
+          <w:rFonts w:ascii="Verdana" w:hAnsi="Verdana"/>
+          <w:color w:val="000000" w:themeColor="text1"/>
+          <w:sz w:val="24"/>
+          <w:szCs w:val="24"/>
+        </w:rPr>
+      </w:pPr>
+    </w:p>
+    <w:p>
+      <w:pPr>
+        <w:rPr>
+          <w:rFonts w:ascii="Verdana" w:hAnsi="Verdana"/>
+          <w:color w:val="000000" w:themeColor="text1"/>
+          <w:sz w:val="24"/>
+          <w:szCs w:val="24"/>
+        </w:rPr>
+      </w:pPr>
+    </w:p>
+    <w:p>
+      <w:pPr>
+        <w:rPr>
+          <w:rFonts w:ascii="Verdana" w:hAnsi="Verdana"/>
+          <w:color w:val="000000" w:themeColor="text1"/>
+          <w:sz w:val="24"/>
+          <w:szCs w:val="24"/>
+        </w:rPr>
+      </w:pPr>
+    </w:p>
+    <w:p>
+      <w:pPr>
+        <w:rPr>
+          <w:rFonts w:ascii="Verdana" w:hAnsi="Verdana"/>
+          <w:color w:val="000000" w:themeColor="text1"/>
+          <w:sz w:val="24"/>
+          <w:szCs w:val="24"/>
+        </w:rPr>
+      </w:pPr>
+    </w:p>
+    <w:p>
+      <w:pPr>
+        <w:rPr>
+          <w:rFonts w:ascii="Verdana" w:hAnsi="Verdana"/>
+          <w:color w:val="000000" w:themeColor="text1"/>
+          <w:sz w:val="24"/>
+          <w:szCs w:val="24"/>
+        </w:rPr>
+      </w:pPr>
+    </w:p>
+    <w:p>
+      <w:pPr>
+        <w:rPr>
+          <w:rFonts w:ascii="Verdana" w:hAnsi="Verdana"/>
+          <w:color w:val="000000" w:themeColor="text1"/>
+          <w:sz w:val="24"/>
+          <w:szCs w:val="24"/>
+        </w:rPr>
+      </w:pPr>
+    </w:p>
+    <w:p>
+      <w:pPr>
+        <w:rPr>
+          <w:rFonts w:ascii="Verdana" w:hAnsi="Verdana"/>
+          <w:color w:val="000000" w:themeColor="text1"/>
+          <w:sz w:val="24"/>
+          <w:szCs w:val="24"/>
+        </w:rPr>
+      </w:pPr>
+    </w:p>
+    <w:p>
+      <w:pPr>
+        <w:rPr>
+          <w:rFonts w:ascii="Verdana" w:hAnsi="Verdana"/>
+          <w:color w:val="000000" w:themeColor="text1"/>
+          <w:sz w:val="24"/>
+          <w:szCs w:val="24"/>
+        </w:rPr>
+      </w:pPr>
+    </w:p>
+    <w:p>
+      <w:pPr>
+        <w:rPr>
+          <w:rFonts w:ascii="Verdana" w:hAnsi="Verdana"/>
+          <w:color w:val="000000" w:themeColor="text1"/>
+          <w:sz w:val="24"/>
+          <w:szCs w:val="24"/>
+        </w:rPr>
+      </w:pPr>
+    </w:p>
+    <w:p>
+      <w:pPr>
+        <w:rPr>
+          <w:rFonts w:ascii="Verdana" w:hAnsi="Verdana"/>
+          <w:color w:val="000000" w:themeColor="text1"/>
+          <w:sz w:val="24"/>
+          <w:szCs w:val="24"/>
+        </w:rPr>
+      </w:pPr>
+    </w:p>
+    <w:p>
+      <w:pPr>
+        <w:rPr>
+          <w:rFonts w:ascii="Verdana" w:hAnsi="Verdana"/>
+          <w:color w:val="000000" w:themeColor="text1"/>
+          <w:sz w:val="24"/>
+          <w:szCs w:val="24"/>
+        </w:rPr>
+      </w:pPr>
+    </w:p>
+    <w:p>
+      <w:pPr>
+        <w:rPr>
+          <w:rFonts w:ascii="Verdana" w:hAnsi="Verdana"/>
+          <w:color w:val="000000" w:themeColor="text1"/>
+          <w:sz w:val="24"/>
+          <w:szCs w:val="24"/>
+        </w:rPr>
+      </w:pPr>
+    </w:p>
+    <w:p>
+      <w:pPr>
+        <w:rPr>
+          <w:rFonts w:ascii="Verdana" w:hAnsi="Verdana"/>
+          <w:color w:val="000000" w:themeColor="text1"/>
+          <w:sz w:val="24"/>
+          <w:szCs w:val="24"/>
+        </w:rPr>
+      </w:pPr>
+    </w:p>
+    <w:p>
+      <w:pPr>
+        <w:rPr>
+          <w:rFonts w:ascii="Verdana" w:hAnsi="Verdana"/>
+          <w:color w:val="000000" w:themeColor="text1"/>
+          <w:sz w:val="28"/>
+          <w:szCs w:val="28"/>
         </w:rPr>
       </w:pPr>
     </w:p>
@@ -4969,7 +5682,7 @@
                     <pic:cNvPicPr/>
                   </pic:nvPicPr>
                   <pic:blipFill>
-                    <a:blip r:embed="rId27"/>
+                    <a:blip r:embed="rId28"/>
                     <a:stretch>
                       <a:fillRect/>
                     </a:stretch>
@@ -6065,7 +6778,7 @@
                     <pic:cNvPicPr/>
                   </pic:nvPicPr>
                   <pic:blipFill>
-                    <a:blip r:embed="rId28">
+                    <a:blip r:embed="rId29">
                       <a:extLst>
                         <a:ext uri="{28A0092B-C50C-407E-A947-70E740481C1C}">
                           <a14:useLocalDpi xmlns:a14="http://schemas.microsoft.com/office/drawing/2010/main" val="0"/>
@@ -6141,247 +6854,6 @@
     </w:p>
     <w:p>
       <w:pPr>
-        <w:ind w:firstLine="720"/>
-        <w:rPr>
-          <w:rFonts w:ascii="Verdana" w:hAnsi="Verdana"/>
-          <w:color w:val="000000" w:themeColor="text1"/>
-          <w:sz w:val="28"/>
-          <w:szCs w:val="28"/>
-        </w:rPr>
-      </w:pPr>
-    </w:p>
-    <w:p>
-      <w:pPr>
-        <w:rPr>
-          <w:rFonts w:ascii="Verdana" w:hAnsi="Verdana"/>
-          <w:color w:val="000000" w:themeColor="text1"/>
-          <w:sz w:val="28"/>
-          <w:szCs w:val="28"/>
-        </w:rPr>
-      </w:pPr>
-    </w:p>
-    <w:p>
-      <w:pPr>
-        <w:rPr>
-          <w:rFonts w:ascii="Verdana" w:hAnsi="Verdana"/>
-          <w:color w:val="000000" w:themeColor="text1"/>
-          <w:sz w:val="28"/>
-          <w:szCs w:val="28"/>
-        </w:rPr>
-      </w:pPr>
-    </w:p>
-    <w:p>
-      <w:pPr>
-        <w:rPr>
-          <w:rFonts w:ascii="Verdana" w:hAnsi="Verdana"/>
-          <w:color w:val="000000" w:themeColor="text1"/>
-          <w:sz w:val="28"/>
-          <w:szCs w:val="28"/>
-        </w:rPr>
-      </w:pPr>
-    </w:p>
-    <w:p>
-      <w:pPr>
-        <w:rPr>
-          <w:rFonts w:ascii="Verdana" w:hAnsi="Verdana"/>
-          <w:color w:val="000000" w:themeColor="text1"/>
-          <w:sz w:val="28"/>
-          <w:szCs w:val="28"/>
-        </w:rPr>
-      </w:pPr>
-    </w:p>
-    <w:p>
-      <w:pPr>
-        <w:rPr>
-          <w:rFonts w:ascii="Verdana" w:hAnsi="Verdana"/>
-          <w:color w:val="000000" w:themeColor="text1"/>
-          <w:sz w:val="28"/>
-          <w:szCs w:val="28"/>
-        </w:rPr>
-      </w:pPr>
-    </w:p>
-    <w:p>
-      <w:pPr>
-        <w:rPr>
-          <w:rFonts w:ascii="Verdana" w:hAnsi="Verdana"/>
-          <w:color w:val="000000" w:themeColor="text1"/>
-          <w:sz w:val="28"/>
-          <w:szCs w:val="28"/>
-        </w:rPr>
-      </w:pPr>
-    </w:p>
-    <w:p>
-      <w:pPr>
-        <w:rPr>
-          <w:rFonts w:ascii="Verdana" w:hAnsi="Verdana"/>
-          <w:color w:val="000000" w:themeColor="text1"/>
-          <w:sz w:val="28"/>
-          <w:szCs w:val="28"/>
-        </w:rPr>
-      </w:pPr>
-    </w:p>
-    <w:p>
-      <w:pPr>
-        <w:rPr>
-          <w:rFonts w:ascii="Verdana" w:hAnsi="Verdana"/>
-          <w:color w:val="000000" w:themeColor="text1"/>
-          <w:sz w:val="28"/>
-          <w:szCs w:val="28"/>
-        </w:rPr>
-      </w:pPr>
-    </w:p>
-    <w:p>
-      <w:pPr>
-        <w:rPr>
-          <w:rFonts w:ascii="Verdana" w:hAnsi="Verdana"/>
-          <w:color w:val="000000" w:themeColor="text1"/>
-          <w:sz w:val="28"/>
-          <w:szCs w:val="28"/>
-        </w:rPr>
-      </w:pPr>
-    </w:p>
-    <w:p>
-      <w:pPr>
-        <w:rPr>
-          <w:rFonts w:ascii="Verdana" w:hAnsi="Verdana"/>
-          <w:color w:val="000000" w:themeColor="text1"/>
-          <w:sz w:val="28"/>
-          <w:szCs w:val="28"/>
-        </w:rPr>
-      </w:pPr>
-    </w:p>
-    <w:p>
-      <w:pPr>
-        <w:rPr>
-          <w:rFonts w:ascii="Verdana" w:hAnsi="Verdana"/>
-          <w:color w:val="000000" w:themeColor="text1"/>
-          <w:sz w:val="28"/>
-          <w:szCs w:val="28"/>
-        </w:rPr>
-      </w:pPr>
-    </w:p>
-    <w:p>
-      <w:pPr>
-        <w:rPr>
-          <w:rFonts w:ascii="Verdana" w:hAnsi="Verdana"/>
-          <w:color w:val="000000" w:themeColor="text1"/>
-          <w:sz w:val="28"/>
-          <w:szCs w:val="28"/>
-        </w:rPr>
-      </w:pPr>
-    </w:p>
-    <w:p>
-      <w:pPr>
-        <w:rPr>
-          <w:rFonts w:ascii="Verdana" w:hAnsi="Verdana"/>
-          <w:color w:val="000000" w:themeColor="text1"/>
-          <w:sz w:val="28"/>
-          <w:szCs w:val="28"/>
-        </w:rPr>
-      </w:pPr>
-    </w:p>
-    <w:p>
-      <w:pPr>
-        <w:rPr>
-          <w:rFonts w:ascii="Verdana" w:hAnsi="Verdana"/>
-          <w:color w:val="000000" w:themeColor="text1"/>
-          <w:sz w:val="28"/>
-          <w:szCs w:val="28"/>
-        </w:rPr>
-      </w:pPr>
-    </w:p>
-    <w:p>
-      <w:pPr>
-        <w:rPr>
-          <w:rFonts w:ascii="Verdana" w:hAnsi="Verdana"/>
-          <w:color w:val="000000" w:themeColor="text1"/>
-          <w:sz w:val="28"/>
-          <w:szCs w:val="28"/>
-        </w:rPr>
-      </w:pPr>
-    </w:p>
-    <w:p>
-      <w:pPr>
-        <w:rPr>
-          <w:rFonts w:ascii="Verdana" w:hAnsi="Verdana"/>
-          <w:color w:val="000000" w:themeColor="text1"/>
-          <w:sz w:val="28"/>
-          <w:szCs w:val="28"/>
-        </w:rPr>
-      </w:pPr>
-    </w:p>
-    <w:p>
-      <w:pPr>
-        <w:rPr>
-          <w:rFonts w:ascii="Verdana" w:hAnsi="Verdana"/>
-          <w:color w:val="000000" w:themeColor="text1"/>
-          <w:sz w:val="28"/>
-          <w:szCs w:val="28"/>
-        </w:rPr>
-      </w:pPr>
-    </w:p>
-    <w:p>
-      <w:pPr>
-        <w:rPr>
-          <w:rFonts w:ascii="Verdana" w:hAnsi="Verdana"/>
-          <w:color w:val="000000" w:themeColor="text1"/>
-          <w:sz w:val="28"/>
-          <w:szCs w:val="28"/>
-        </w:rPr>
-      </w:pPr>
-    </w:p>
-    <w:p>
-      <w:pPr>
-        <w:rPr>
-          <w:rFonts w:ascii="Verdana" w:hAnsi="Verdana"/>
-          <w:color w:val="000000" w:themeColor="text1"/>
-          <w:sz w:val="28"/>
-          <w:szCs w:val="28"/>
-        </w:rPr>
-      </w:pPr>
-    </w:p>
-    <w:p>
-      <w:pPr>
-        <w:rPr>
-          <w:rFonts w:ascii="Verdana" w:hAnsi="Verdana"/>
-          <w:color w:val="000000" w:themeColor="text1"/>
-          <w:sz w:val="28"/>
-          <w:szCs w:val="28"/>
-        </w:rPr>
-      </w:pPr>
-    </w:p>
-    <w:p>
-      <w:pPr>
-        <w:rPr>
-          <w:rFonts w:ascii="Verdana" w:hAnsi="Verdana"/>
-          <w:color w:val="000000" w:themeColor="text1"/>
-          <w:sz w:val="28"/>
-          <w:szCs w:val="28"/>
-        </w:rPr>
-      </w:pPr>
-    </w:p>
-    <w:p>
-      <w:pPr>
-        <w:rPr>
-          <w:rFonts w:ascii="Verdana" w:hAnsi="Verdana"/>
-          <w:color w:val="000000" w:themeColor="text1"/>
-          <w:sz w:val="28"/>
-          <w:szCs w:val="28"/>
-        </w:rPr>
-      </w:pPr>
-    </w:p>
-    <w:p>
-      <w:pPr>
-        <w:rPr>
-          <w:rFonts w:ascii="Verdana" w:hAnsi="Verdana"/>
-          <w:color w:val="000000" w:themeColor="text1"/>
-          <w:sz w:val="28"/>
-          <w:szCs w:val="28"/>
-        </w:rPr>
-      </w:pPr>
-    </w:p>
-    <w:p>
-      <w:pPr>
         <w:rPr>
           <w:rFonts w:ascii="Verdana" w:hAnsi="Verdana"/>
           <w:color w:val="000000" w:themeColor="text1"/>
@@ -6433,7 +6905,7 @@
                     <pic:cNvPicPr/>
                   </pic:nvPicPr>
                   <pic:blipFill>
-                    <a:blip r:embed="rId29"/>
+                    <a:blip r:embed="rId30"/>
                     <a:stretch>
                       <a:fillRect/>
                     </a:stretch>
@@ -6832,7 +7304,7 @@
                     <pic:cNvPicPr/>
                   </pic:nvPicPr>
                   <pic:blipFill>
-                    <a:blip r:embed="rId30"/>
+                    <a:blip r:embed="rId31"/>
                     <a:stretch>
                       <a:fillRect/>
                     </a:stretch>
@@ -6910,7 +7382,7 @@
                     <pic:cNvPicPr/>
                   </pic:nvPicPr>
                   <pic:blipFill>
-                    <a:blip r:embed="rId31"/>
+                    <a:blip r:embed="rId32"/>
                     <a:stretch>
                       <a:fillRect/>
                     </a:stretch>
@@ -7091,31 +7563,34 @@
         </w:rPr>
         <w:t xml:space="preserve">Please proceed to page </w:t>
       </w:r>
-      <w:commentRangeStart w:id="9"/>
-      <w:r>
-        <w:rPr>
-          <w:rFonts w:ascii="Verdana" w:hAnsi="Verdana"/>
-          <w:color w:val="000000" w:themeColor="text1"/>
-          <w:sz w:val="24"/>
-          <w:szCs w:val="24"/>
-        </w:rPr>
-        <w:t xml:space="preserve">BLANK </w:t>
-      </w:r>
-      <w:commentRangeEnd w:id="9"/>
-      <w:r>
-        <w:rPr>
-          <w:rStyle w:val="CommentReference"/>
-        </w:rPr>
-        <w:commentReference w:id="9"/>
-      </w:r>
-      <w:r>
-        <w:rPr>
-          <w:rFonts w:ascii="Verdana" w:hAnsi="Verdana"/>
-          <w:color w:val="000000" w:themeColor="text1"/>
-          <w:sz w:val="24"/>
-          <w:szCs w:val="24"/>
-        </w:rPr>
-        <w:t>to complete the email process</w:t>
+      <w:proofErr w:type="spellStart"/>
+      <w:r>
+        <w:rPr>
+          <w:rFonts w:ascii="Verdana" w:hAnsi="Verdana"/>
+          <w:color w:val="000000" w:themeColor="text1"/>
+          <w:sz w:val="24"/>
+          <w:szCs w:val="24"/>
+        </w:rPr>
+        <w:t>page</w:t>
+      </w:r>
+      <w:proofErr w:type="spellEnd"/>
+      <w:r>
+        <w:rPr>
+          <w:rFonts w:ascii="Verdana" w:hAnsi="Verdana"/>
+          <w:color w:val="000000" w:themeColor="text1"/>
+          <w:sz w:val="24"/>
+          <w:szCs w:val="24"/>
+        </w:rPr>
+        <w:t xml:space="preserve"> 21</w:t>
+      </w:r>
+      <w:r>
+        <w:rPr>
+          <w:rFonts w:ascii="Verdana" w:hAnsi="Verdana"/>
+          <w:color w:val="000000" w:themeColor="text1"/>
+          <w:sz w:val="24"/>
+          <w:szCs w:val="24"/>
+        </w:rPr>
+        <w:t xml:space="preserve"> complete the email process</w:t>
       </w:r>
       <w:r>
         <w:rPr>
@@ -7180,7 +7655,7 @@
                     <pic:cNvPicPr/>
                   </pic:nvPicPr>
                   <pic:blipFill>
-                    <a:blip r:embed="rId32"/>
+                    <a:blip r:embed="rId33"/>
                     <a:stretch>
                       <a:fillRect/>
                     </a:stretch>
@@ -7759,7 +8234,7 @@
                     <pic:cNvPicPr/>
                   </pic:nvPicPr>
                   <pic:blipFill>
-                    <a:blip r:embed="rId33"/>
+                    <a:blip r:embed="rId34"/>
                     <a:stretch>
                       <a:fillRect/>
                     </a:stretch>
@@ -7889,7 +8364,7 @@
                     <pic:cNvPicPr/>
                   </pic:nvPicPr>
                   <pic:blipFill>
-                    <a:blip r:embed="rId34"/>
+                    <a:blip r:embed="rId35"/>
                     <a:stretch>
                       <a:fillRect/>
                     </a:stretch>
@@ -8305,7 +8780,7 @@
                     <pic:cNvPicPr/>
                   </pic:nvPicPr>
                   <pic:blipFill>
-                    <a:blip r:embed="rId35"/>
+                    <a:blip r:embed="rId36"/>
                     <a:stretch>
                       <a:fillRect/>
                     </a:stretch>
@@ -8572,25 +9047,7 @@
           <w:sz w:val="24"/>
           <w:szCs w:val="24"/>
         </w:rPr>
-        <w:t xml:space="preserve">, the user </w:t>
-      </w:r>
-      <w:proofErr w:type="gramStart"/>
-      <w:r>
-        <w:rPr>
-          <w:rFonts w:ascii="Verdana" w:hAnsi="Verdana"/>
-          <w:sz w:val="24"/>
-          <w:szCs w:val="24"/>
-        </w:rPr>
-        <w:t>is able to</w:t>
-      </w:r>
-      <w:proofErr w:type="gramEnd"/>
-      <w:r>
-        <w:rPr>
-          <w:rFonts w:ascii="Verdana" w:hAnsi="Verdana"/>
-          <w:sz w:val="24"/>
-          <w:szCs w:val="24"/>
-        </w:rPr>
-        <w:t xml:space="preserve"> view the record of the specific student.</w:t>
+        <w:t>, the user is able to view the record of the specific student.</w:t>
       </w:r>
     </w:p>
     <w:p>
@@ -8601,19 +9058,10 @@
           <w:numId w:val="12"/>
         </w:numPr>
         <w:rPr>
-          <w:ins w:id="10" w:author="Andrew Evans" w:date="2025-04-11T15:12:00Z" w16du:dateUtc="2025-04-11T19:12:00Z"/>
-          <w:rFonts w:ascii="Verdana" w:hAnsi="Verdana"/>
-          <w:color w:val="000000" w:themeColor="text1"/>
-          <w:sz w:val="24"/>
-          <w:szCs w:val="24"/>
-          <w:rPrChange w:id="11" w:author="Andrew Evans" w:date="2025-04-11T15:12:00Z" w16du:dateUtc="2025-04-11T19:12:00Z">
-            <w:rPr>
-              <w:ins w:id="12" w:author="Andrew Evans" w:date="2025-04-11T15:12:00Z" w16du:dateUtc="2025-04-11T19:12:00Z"/>
-              <w:rFonts w:ascii="Verdana" w:hAnsi="Verdana"/>
-              <w:sz w:val="24"/>
-              <w:szCs w:val="24"/>
-            </w:rPr>
-          </w:rPrChange>
+          <w:rFonts w:ascii="Verdana" w:hAnsi="Verdana"/>
+          <w:color w:val="000000" w:themeColor="text1"/>
+          <w:sz w:val="24"/>
+          <w:szCs w:val="24"/>
         </w:rPr>
       </w:pPr>
       <w:r>
@@ -8652,173 +9100,89 @@
           <w:sz w:val="24"/>
           <w:szCs w:val="24"/>
         </w:rPr>
-        <w:t>View Record</w:t>
-      </w:r>
-      <w:r>
-        <w:rPr>
-          <w:rFonts w:ascii="Verdana" w:hAnsi="Verdana"/>
-          <w:sz w:val="24"/>
-          <w:szCs w:val="24"/>
-        </w:rPr>
-        <w:t>, permanently delete the information of the student from the database</w:t>
-      </w:r>
-    </w:p>
-    <w:p>
-      <w:pPr>
-        <w:pStyle w:val="ListParagraph"/>
-        <w:numPr>
-          <w:ilvl w:val="0"/>
-          <w:numId w:val="12"/>
-        </w:numPr>
-        <w:rPr>
-          <w:ins w:id="13" w:author="Andrew Evans" w:date="2025-04-11T15:12:00Z" w16du:dateUtc="2025-04-11T19:12:00Z"/>
-          <w:rFonts w:ascii="Verdana" w:hAnsi="Verdana"/>
-          <w:color w:val="000000" w:themeColor="text1"/>
-          <w:sz w:val="24"/>
-          <w:szCs w:val="24"/>
-        </w:rPr>
-      </w:pPr>
-      <w:ins w:id="14" w:author="Andrew Evans" w:date="2025-04-11T15:12:00Z" w16du:dateUtc="2025-04-11T19:12:00Z">
-        <w:r>
-          <w:rPr>
-            <w:rFonts w:ascii="Verdana" w:hAnsi="Verdana"/>
-            <w:b/>
-            <w:bCs/>
-            <w:color w:val="000000" w:themeColor="text1"/>
-            <w:sz w:val="24"/>
-            <w:szCs w:val="24"/>
-          </w:rPr>
-          <w:t>Delete</w:t>
-        </w:r>
-        <w:r>
-          <w:rPr>
-            <w:rFonts w:ascii="Verdana" w:hAnsi="Verdana"/>
-            <w:sz w:val="24"/>
-            <w:szCs w:val="24"/>
-          </w:rPr>
-          <w:t>:</w:t>
-        </w:r>
-        <w:r>
-          <w:rPr>
-            <w:rFonts w:ascii="Verdana" w:hAnsi="Verdana"/>
-            <w:sz w:val="24"/>
-            <w:szCs w:val="24"/>
-          </w:rPr>
-          <w:t xml:space="preserve"> By clicking the red button labeled </w:t>
-        </w:r>
-        <w:r>
-          <w:rPr>
-            <w:rFonts w:ascii="Verdana" w:hAnsi="Verdana"/>
-            <w:b/>
-            <w:bCs/>
-            <w:color w:val="000000" w:themeColor="text1"/>
-            <w:sz w:val="24"/>
-            <w:szCs w:val="24"/>
-          </w:rPr>
-          <w:t>Delete</w:t>
-        </w:r>
-        <w:r>
-          <w:rPr>
-            <w:rFonts w:ascii="Verdana" w:hAnsi="Verdana"/>
-            <w:sz w:val="24"/>
-            <w:szCs w:val="24"/>
-          </w:rPr>
-          <w:t>,</w:t>
-        </w:r>
-      </w:ins>
-      <w:ins w:id="15" w:author="Andrew Evans" w:date="2025-04-11T15:14:00Z" w16du:dateUtc="2025-04-11T19:14:00Z">
-        <w:r>
-          <w:rPr>
-            <w:rFonts w:ascii="Verdana" w:hAnsi="Verdana"/>
-            <w:sz w:val="24"/>
-            <w:szCs w:val="24"/>
-          </w:rPr>
-          <w:t xml:space="preserve"> this student’s </w:t>
-        </w:r>
-      </w:ins>
-      <w:ins w:id="16" w:author="Andrew Evans" w:date="2025-04-11T15:15:00Z" w16du:dateUtc="2025-04-11T19:15:00Z">
-        <w:r>
-          <w:rPr>
-            <w:rFonts w:ascii="Verdana" w:hAnsi="Verdana"/>
-            <w:sz w:val="24"/>
-            <w:szCs w:val="24"/>
-          </w:rPr>
-          <w:t>information will be</w:t>
-        </w:r>
-      </w:ins>
-      <w:ins w:id="17" w:author="Andrew Evans" w:date="2025-04-11T15:12:00Z" w16du:dateUtc="2025-04-11T19:12:00Z">
-        <w:r>
-          <w:rPr>
-            <w:rFonts w:ascii="Verdana" w:hAnsi="Verdana"/>
-            <w:sz w:val="24"/>
-            <w:szCs w:val="24"/>
-          </w:rPr>
-          <w:t xml:space="preserve"> permanently delete</w:t>
-        </w:r>
-      </w:ins>
-      <w:ins w:id="18" w:author="Andrew Evans" w:date="2025-04-11T15:15:00Z" w16du:dateUtc="2025-04-11T19:15:00Z">
-        <w:r>
-          <w:rPr>
-            <w:rFonts w:ascii="Verdana" w:hAnsi="Verdana"/>
-            <w:sz w:val="24"/>
-            <w:szCs w:val="24"/>
-          </w:rPr>
-          <w:t>d</w:t>
-        </w:r>
-      </w:ins>
-      <w:ins w:id="19" w:author="Andrew Evans" w:date="2025-04-11T15:12:00Z" w16du:dateUtc="2025-04-11T19:12:00Z">
-        <w:r>
-          <w:rPr>
-            <w:rFonts w:ascii="Verdana" w:hAnsi="Verdana"/>
-            <w:sz w:val="24"/>
-            <w:szCs w:val="24"/>
-          </w:rPr>
-          <w:t xml:space="preserve"> from the </w:t>
-        </w:r>
-        <w:commentRangeStart w:id="20"/>
-        <w:r>
-          <w:rPr>
-            <w:rFonts w:ascii="Verdana" w:hAnsi="Verdana"/>
-            <w:sz w:val="24"/>
-            <w:szCs w:val="24"/>
-          </w:rPr>
-          <w:t>database</w:t>
-        </w:r>
-      </w:ins>
-      <w:commentRangeEnd w:id="20"/>
-      <w:ins w:id="21" w:author="Andrew Evans" w:date="2025-04-11T15:18:00Z" w16du:dateUtc="2025-04-11T19:18:00Z">
-        <w:r>
-          <w:rPr>
-            <w:rStyle w:val="CommentReference"/>
-          </w:rPr>
-          <w:commentReference w:id="20"/>
-        </w:r>
-      </w:ins>
-      <w:ins w:id="22" w:author="Andrew Evans" w:date="2025-04-11T15:15:00Z" w16du:dateUtc="2025-04-11T19:15:00Z">
-        <w:r>
-          <w:rPr>
-            <w:rFonts w:ascii="Verdana" w:hAnsi="Verdana"/>
-            <w:sz w:val="24"/>
-            <w:szCs w:val="24"/>
-          </w:rPr>
-          <w:t>. WARNING: this CANNOT be undone.</w:t>
-        </w:r>
-      </w:ins>
-    </w:p>
-    <w:p>
-      <w:pPr>
-        <w:pStyle w:val="ListParagraph"/>
-        <w:numPr>
-          <w:ilvl w:val="0"/>
-          <w:numId w:val="12"/>
-        </w:numPr>
-        <w:rPr>
-          <w:rFonts w:ascii="Verdana" w:hAnsi="Verdana"/>
-          <w:color w:val="000000" w:themeColor="text1"/>
-          <w:sz w:val="24"/>
-          <w:szCs w:val="24"/>
-        </w:rPr>
-      </w:pPr>
+        <w:t>Delete</w:t>
+      </w:r>
+      <w:r>
+        <w:rPr>
+          <w:rFonts w:ascii="Verdana" w:hAnsi="Verdana"/>
+          <w:sz w:val="24"/>
+          <w:szCs w:val="24"/>
+        </w:rPr>
+        <w:t>,</w:t>
+      </w:r>
+      <w:r>
+        <w:rPr>
+          <w:rFonts w:ascii="Verdana" w:hAnsi="Verdana"/>
+          <w:sz w:val="24"/>
+          <w:szCs w:val="24"/>
+        </w:rPr>
+        <w:t xml:space="preserve"> this student’s information will be</w:t>
+      </w:r>
+      <w:r>
+        <w:rPr>
+          <w:rFonts w:ascii="Verdana" w:hAnsi="Verdana"/>
+          <w:sz w:val="24"/>
+          <w:szCs w:val="24"/>
+        </w:rPr>
+        <w:t xml:space="preserve"> permanently delete</w:t>
+      </w:r>
+      <w:r>
+        <w:rPr>
+          <w:rFonts w:ascii="Verdana" w:hAnsi="Verdana"/>
+          <w:sz w:val="24"/>
+          <w:szCs w:val="24"/>
+        </w:rPr>
+        <w:t>d</w:t>
+      </w:r>
+      <w:r>
+        <w:rPr>
+          <w:rFonts w:ascii="Verdana" w:hAnsi="Verdana"/>
+          <w:sz w:val="24"/>
+          <w:szCs w:val="24"/>
+        </w:rPr>
+        <w:t xml:space="preserve"> from the database</w:t>
+      </w:r>
+      <w:r>
+        <w:rPr>
+          <w:rFonts w:ascii="Verdana" w:hAnsi="Verdana"/>
+          <w:sz w:val="24"/>
+          <w:szCs w:val="24"/>
+        </w:rPr>
+        <w:t xml:space="preserve">. </w:t>
+      </w:r>
+      <w:r>
+        <w:rPr>
+          <w:rFonts w:ascii="Verdana" w:hAnsi="Verdana"/>
+          <w:b/>
+          <w:bCs/>
+          <w:sz w:val="24"/>
+          <w:szCs w:val="24"/>
+        </w:rPr>
+        <w:t xml:space="preserve">WARNING: this </w:t>
+      </w:r>
+      <w:r>
+        <w:rPr>
+          <w:rFonts w:ascii="Verdana" w:hAnsi="Verdana"/>
+          <w:b/>
+          <w:bCs/>
+          <w:i/>
+          <w:iCs/>
+          <w:sz w:val="24"/>
+          <w:szCs w:val="24"/>
+          <w:u w:val="single"/>
+        </w:rPr>
+        <w:t>CANNOT</w:t>
+      </w:r>
+      <w:r>
+        <w:rPr>
+          <w:rFonts w:ascii="Verdana" w:hAnsi="Verdana"/>
+          <w:b/>
+          <w:bCs/>
+          <w:sz w:val="24"/>
+          <w:szCs w:val="24"/>
+        </w:rPr>
+        <w:t xml:space="preserve"> be undone.</w:t>
+      </w:r>
     </w:p>
     <w:p>
       <w:pPr>
@@ -8841,27 +9205,7 @@
           <w:sz w:val="24"/>
           <w:szCs w:val="24"/>
         </w:rPr>
-        <w:t xml:space="preserve">The user also </w:t>
-      </w:r>
-      <w:proofErr w:type="gramStart"/>
-      <w:r>
-        <w:rPr>
-          <w:rFonts w:ascii="Verdana" w:hAnsi="Verdana"/>
-          <w:color w:val="000000" w:themeColor="text1"/>
-          <w:sz w:val="24"/>
-          <w:szCs w:val="24"/>
-        </w:rPr>
-        <w:t>has the ability to</w:t>
-      </w:r>
-      <w:proofErr w:type="gramEnd"/>
-      <w:r>
-        <w:rPr>
-          <w:rFonts w:ascii="Verdana" w:hAnsi="Verdana"/>
-          <w:color w:val="000000" w:themeColor="text1"/>
-          <w:sz w:val="24"/>
-          <w:szCs w:val="24"/>
-        </w:rPr>
-        <w:t xml:space="preserve"> sort specific students</w:t>
+        <w:t>The user also has the ability to sort specific students</w:t>
       </w:r>
       <w:r>
         <w:rPr>
@@ -9287,6 +9631,7 @@
           <w:sz w:val="28"/>
           <w:szCs w:val="28"/>
         </w:rPr>
+        <w:lastRenderedPageBreak/>
         <w:t>Email</w:t>
       </w:r>
     </w:p>
@@ -9323,7 +9668,7 @@
                     <pic:cNvPicPr/>
                   </pic:nvPicPr>
                   <pic:blipFill>
-                    <a:blip r:embed="rId36"/>
+                    <a:blip r:embed="rId37"/>
                     <a:stretch>
                       <a:fillRect/>
                     </a:stretch>
@@ -9707,7 +10052,7 @@
                     <pic:cNvPicPr/>
                   </pic:nvPicPr>
                   <pic:blipFill>
-                    <a:blip r:embed="rId37"/>
+                    <a:blip r:embed="rId38"/>
                     <a:stretch>
                       <a:fillRect/>
                     </a:stretch>
@@ -9790,7 +10135,6 @@
           <w:sz w:val="24"/>
           <w:szCs w:val="24"/>
         </w:rPr>
-        <w:lastRenderedPageBreak/>
         <w:drawing>
           <wp:inline distT="0" distB="0" distL="0" distR="0" wp14:anchorId="744C6BDC" wp14:editId="0154922F">
             <wp:extent cx="5943600" cy="1729105"/>
@@ -9807,7 +10151,7 @@
                     <pic:cNvPicPr/>
                   </pic:nvPicPr>
                   <pic:blipFill>
-                    <a:blip r:embed="rId38"/>
+                    <a:blip r:embed="rId39"/>
                     <a:stretch>
                       <a:fillRect/>
                     </a:stretch>
@@ -9924,7 +10268,17 @@
           <w:sz w:val="24"/>
           <w:szCs w:val="24"/>
         </w:rPr>
-        <w:t xml:space="preserve">If the user is happy with their results, then they can select </w:t>
+        <w:lastRenderedPageBreak/>
+        <w:t>If the user is happy with their results, then they can select all of the students they wish to</w:t>
+      </w:r>
+      <w:r>
+        <w:rPr>
+          <w:rFonts w:ascii="Verdana" w:hAnsi="Verdana"/>
+          <w:color w:val="000000" w:themeColor="text1"/>
+          <w:sz w:val="24"/>
+          <w:szCs w:val="24"/>
+        </w:rPr>
+        <w:t xml:space="preserve"> by </w:t>
       </w:r>
       <w:proofErr w:type="gramStart"/>
       <w:r>
@@ -9934,7 +10288,7 @@
           <w:sz w:val="24"/>
           <w:szCs w:val="24"/>
         </w:rPr>
-        <w:t>all of</w:t>
+        <w:t>clicking</w:t>
       </w:r>
       <w:proofErr w:type="gramEnd"/>
       <w:r>
@@ -9944,38 +10298,9 @@
           <w:sz w:val="24"/>
           <w:szCs w:val="24"/>
         </w:rPr>
-        <w:t xml:space="preserve"> the students they wish to</w:t>
-      </w:r>
-      <w:r>
-        <w:rPr>
-          <w:rFonts w:ascii="Verdana" w:hAnsi="Verdana"/>
-          <w:color w:val="000000" w:themeColor="text1"/>
-          <w:sz w:val="24"/>
-          <w:szCs w:val="24"/>
-        </w:rPr>
-        <w:t xml:space="preserve"> by </w:t>
-      </w:r>
-      <w:proofErr w:type="gramStart"/>
-      <w:r>
-        <w:rPr>
-          <w:rFonts w:ascii="Verdana" w:hAnsi="Verdana"/>
-          <w:color w:val="000000" w:themeColor="text1"/>
-          <w:sz w:val="24"/>
-          <w:szCs w:val="24"/>
-        </w:rPr>
-        <w:t>clicking</w:t>
-      </w:r>
-      <w:proofErr w:type="gramEnd"/>
-      <w:r>
-        <w:rPr>
-          <w:rFonts w:ascii="Verdana" w:hAnsi="Verdana"/>
-          <w:color w:val="000000" w:themeColor="text1"/>
-          <w:sz w:val="24"/>
-          <w:szCs w:val="24"/>
-        </w:rPr>
         <w:t xml:space="preserve"> the white box at the end of the row for each student, or </w:t>
       </w:r>
-      <w:ins w:id="23" w:author="Andrew Evans" w:date="2025-04-11T15:24:00Z" w16du:dateUtc="2025-04-11T19:24:00Z">
+      <w:ins w:id="3" w:author="Andrew Evans" w:date="2025-04-11T15:24:00Z" w16du:dateUtc="2025-04-11T19:24:00Z">
         <w:r>
           <w:rPr>
             <w:rFonts w:ascii="Verdana" w:hAnsi="Verdana"/>
@@ -10295,6 +10620,7 @@
           <w:sz w:val="28"/>
           <w:szCs w:val="28"/>
         </w:rPr>
+        <w:lastRenderedPageBreak/>
         <w:t>Sending Emails</w:t>
       </w:r>
     </w:p>
@@ -10359,7 +10685,7 @@
                     <pic:cNvPicPr/>
                   </pic:nvPicPr>
                   <pic:blipFill>
-                    <a:blip r:embed="rId39"/>
+                    <a:blip r:embed="rId40"/>
                     <a:stretch>
                       <a:fillRect/>
                     </a:stretch>
@@ -10401,27 +10727,7 @@
           <w:sz w:val="24"/>
           <w:szCs w:val="24"/>
         </w:rPr>
-        <w:t xml:space="preserve">Make sure that </w:t>
-      </w:r>
-      <w:proofErr w:type="gramStart"/>
-      <w:r>
-        <w:rPr>
-          <w:rFonts w:ascii="Verdana" w:hAnsi="Verdana"/>
-          <w:color w:val="000000" w:themeColor="text1"/>
-          <w:sz w:val="24"/>
-          <w:szCs w:val="24"/>
-        </w:rPr>
-        <w:t>all of</w:t>
-      </w:r>
-      <w:proofErr w:type="gramEnd"/>
-      <w:r>
-        <w:rPr>
-          <w:rFonts w:ascii="Verdana" w:hAnsi="Verdana"/>
-          <w:color w:val="000000" w:themeColor="text1"/>
-          <w:sz w:val="24"/>
-          <w:szCs w:val="24"/>
-        </w:rPr>
-        <w:t xml:space="preserve"> the students that you selected are listed in the </w:t>
+        <w:t xml:space="preserve">Make sure that all of the students that you selected are listed in the </w:t>
       </w:r>
       <w:r>
         <w:rPr>
@@ -10452,7 +10758,6 @@
           <w:numId w:val="15"/>
         </w:numPr>
         <w:rPr>
-          <w:ins w:id="24" w:author="Andrew Evans" w:date="2025-04-11T15:29:00Z" w16du:dateUtc="2025-04-11T19:29:00Z"/>
           <w:rFonts w:ascii="Verdana" w:hAnsi="Verdana"/>
           <w:color w:val="000000" w:themeColor="text1"/>
           <w:sz w:val="24"/>
@@ -10519,53 +10824,85 @@
         </w:rPr>
         <w:t xml:space="preserve">if you wish to create and save a new template. </w:t>
       </w:r>
-      <w:ins w:id="25" w:author="Andrew Evans" w:date="2025-04-11T15:29:00Z" w16du:dateUtc="2025-04-11T19:29:00Z">
-        <w:r>
-          <w:rPr>
-            <w:rFonts w:ascii="Verdana" w:hAnsi="Verdana"/>
-            <w:i/>
-            <w:iCs/>
-            <w:color w:val="000000" w:themeColor="text1"/>
-            <w:sz w:val="24"/>
-            <w:szCs w:val="24"/>
-          </w:rPr>
-          <w:t>-</w:t>
-        </w:r>
-        <w:commentRangeStart w:id="26"/>
-        <w:r>
-          <w:rPr>
-            <w:rFonts w:ascii="Verdana" w:hAnsi="Verdana"/>
-            <w:i/>
-            <w:iCs/>
-            <w:color w:val="000000" w:themeColor="text1"/>
-            <w:sz w:val="24"/>
-            <w:szCs w:val="24"/>
-          </w:rPr>
-          <w:t>Note</w:t>
-        </w:r>
-      </w:ins>
-      <w:ins w:id="27" w:author="Andrew Evans" w:date="2025-04-11T15:30:00Z" w16du:dateUtc="2025-04-11T19:30:00Z">
-        <w:r>
-          <w:rPr>
-            <w:rFonts w:ascii="Verdana" w:hAnsi="Verdana"/>
-            <w:i/>
-            <w:iCs/>
-            <w:color w:val="000000" w:themeColor="text1"/>
-            <w:sz w:val="24"/>
-            <w:szCs w:val="24"/>
-          </w:rPr>
-          <w:t>: Templates can be used to save the Subject and Body of an Email for future use.</w:t>
-        </w:r>
-      </w:ins>
-      <w:commentRangeEnd w:id="26"/>
-      <w:ins w:id="28" w:author="Andrew Evans" w:date="2025-04-11T15:31:00Z" w16du:dateUtc="2025-04-11T19:31:00Z">
-        <w:r>
-          <w:rPr>
-            <w:rStyle w:val="CommentReference"/>
-          </w:rPr>
-          <w:commentReference w:id="26"/>
-        </w:r>
-      </w:ins>
+      <w:r>
+        <w:rPr>
+          <w:rFonts w:ascii="Verdana" w:hAnsi="Verdana"/>
+          <w:i/>
+          <w:iCs/>
+          <w:color w:val="000000" w:themeColor="text1"/>
+          <w:sz w:val="24"/>
+          <w:szCs w:val="24"/>
+        </w:rPr>
+        <w:t xml:space="preserve">-Note: Templates can be used to save the Subject and Body of an Email for future </w:t>
+      </w:r>
+      <w:proofErr w:type="gramStart"/>
+      <w:r>
+        <w:rPr>
+          <w:rFonts w:ascii="Verdana" w:hAnsi="Verdana"/>
+          <w:i/>
+          <w:iCs/>
+          <w:color w:val="000000" w:themeColor="text1"/>
+          <w:sz w:val="24"/>
+          <w:szCs w:val="24"/>
+        </w:rPr>
+        <w:t>use.</w:t>
+      </w:r>
+      <w:r>
+        <w:rPr>
+          <w:rFonts w:ascii="Verdana" w:hAnsi="Verdana"/>
+          <w:i/>
+          <w:iCs/>
+          <w:color w:val="000000" w:themeColor="text1"/>
+          <w:sz w:val="24"/>
+          <w:szCs w:val="24"/>
+        </w:rPr>
+        <w:t>-</w:t>
+      </w:r>
+      <w:proofErr w:type="gramEnd"/>
+    </w:p>
+    <w:p>
+      <w:pPr>
+        <w:pStyle w:val="ListParagraph"/>
+        <w:numPr>
+          <w:ilvl w:val="0"/>
+          <w:numId w:val="15"/>
+        </w:numPr>
+        <w:rPr>
+          <w:rFonts w:ascii="Verdana" w:hAnsi="Verdana"/>
+          <w:color w:val="000000" w:themeColor="text1"/>
+          <w:sz w:val="24"/>
+          <w:szCs w:val="24"/>
+        </w:rPr>
+      </w:pPr>
+      <w:r>
+        <w:rPr>
+          <w:rFonts w:ascii="Verdana" w:hAnsi="Verdana"/>
+          <w:color w:val="000000" w:themeColor="text1"/>
+          <w:sz w:val="24"/>
+          <w:szCs w:val="24"/>
+        </w:rPr>
+        <w:t xml:space="preserve">If selecting </w:t>
+      </w:r>
+      <w:r>
+        <w:rPr>
+          <w:rFonts w:ascii="Verdana" w:hAnsi="Verdana"/>
+          <w:b/>
+          <w:bCs/>
+          <w:color w:val="000000" w:themeColor="text1"/>
+          <w:sz w:val="24"/>
+          <w:szCs w:val="24"/>
+        </w:rPr>
+        <w:t>-- Create New Template --</w:t>
+      </w:r>
+      <w:r>
+        <w:rPr>
+          <w:rFonts w:ascii="Verdana" w:hAnsi="Verdana"/>
+          <w:color w:val="000000" w:themeColor="text1"/>
+          <w:sz w:val="24"/>
+          <w:szCs w:val="24"/>
+        </w:rPr>
+        <w:t>:</w:t>
+      </w:r>
     </w:p>
     <w:p>
       <w:pPr>
@@ -10580,25 +10917,17 @@
           <w:sz w:val="24"/>
           <w:szCs w:val="24"/>
         </w:rPr>
-        <w:pPrChange w:id="29" w:author="Andrew Evans" w:date="2025-04-11T15:29:00Z" w16du:dateUtc="2025-04-11T19:29:00Z">
-          <w:pPr>
-            <w:pStyle w:val="ListParagraph"/>
-            <w:numPr>
-              <w:numId w:val="15"/>
-            </w:numPr>
-            <w:ind w:hanging="360"/>
-          </w:pPr>
-        </w:pPrChange>
-      </w:pPr>
-      <w:r>
-        <w:rPr>
-          <w:rFonts w:ascii="Verdana" w:hAnsi="Verdana"/>
-          <w:color w:val="000000" w:themeColor="text1"/>
-          <w:sz w:val="24"/>
-          <w:szCs w:val="24"/>
-        </w:rPr>
-        <w:t xml:space="preserve">If selecting </w:t>
-      </w:r>
+      </w:pPr>
+      <w:r>
+        <w:rPr>
+          <w:rFonts w:ascii="Verdana" w:hAnsi="Verdana"/>
+          <w:color w:val="000000" w:themeColor="text1"/>
+          <w:sz w:val="24"/>
+          <w:szCs w:val="24"/>
+        </w:rPr>
+        <w:t xml:space="preserve">Write the subject of the email in the white text box below </w:t>
+      </w:r>
+      <w:proofErr w:type="gramStart"/>
       <w:r>
         <w:rPr>
           <w:rFonts w:ascii="Verdana" w:hAnsi="Verdana"/>
@@ -10608,17 +10937,9 @@
           <w:sz w:val="24"/>
           <w:szCs w:val="24"/>
         </w:rPr>
-        <w:t>-- Create New Template --</w:t>
-      </w:r>
-      <w:r>
-        <w:rPr>
-          <w:rFonts w:ascii="Verdana" w:hAnsi="Verdana"/>
-          <w:color w:val="000000" w:themeColor="text1"/>
-          <w:sz w:val="24"/>
-          <w:szCs w:val="24"/>
-        </w:rPr>
-        <w:t>:</w:t>
-      </w:r>
+        <w:t>Subject:.</w:t>
+      </w:r>
+      <w:proofErr w:type="gramEnd"/>
     </w:p>
     <w:p>
       <w:pPr>
@@ -10641,9 +10962,8 @@
           <w:sz w:val="24"/>
           <w:szCs w:val="24"/>
         </w:rPr>
-        <w:t xml:space="preserve">Write the subject of the email in the white text box below </w:t>
-      </w:r>
-      <w:proofErr w:type="gramStart"/>
+        <w:t xml:space="preserve">Write the body of the email in the white text box below </w:t>
+      </w:r>
       <w:r>
         <w:rPr>
           <w:rFonts w:ascii="Verdana" w:hAnsi="Verdana"/>
@@ -10653,9 +10973,8 @@
           <w:sz w:val="24"/>
           <w:szCs w:val="24"/>
         </w:rPr>
-        <w:t>Subject:.</w:t>
-      </w:r>
-      <w:proofErr w:type="gramEnd"/>
+        <w:t>Email Body:.</w:t>
+      </w:r>
     </w:p>
     <w:p>
       <w:pPr>
@@ -10678,8 +10997,7 @@
           <w:sz w:val="24"/>
           <w:szCs w:val="24"/>
         </w:rPr>
-        <w:lastRenderedPageBreak/>
-        <w:t xml:space="preserve">Write the body of the email in the white text box below </w:t>
+        <w:t xml:space="preserve">Once both text boxes have been completed, click the blue </w:t>
       </w:r>
       <w:r>
         <w:rPr>
@@ -10690,7 +11008,49 @@
           <w:sz w:val="24"/>
           <w:szCs w:val="24"/>
         </w:rPr>
-        <w:t>Email Body:.</w:t>
+        <w:t>Save as Template</w:t>
+      </w:r>
+      <w:r>
+        <w:rPr>
+          <w:rFonts w:ascii="Verdana" w:hAnsi="Verdana"/>
+          <w:color w:val="000000" w:themeColor="text1"/>
+          <w:sz w:val="24"/>
+          <w:szCs w:val="24"/>
+        </w:rPr>
+        <w:t xml:space="preserve"> button to save the paired subject and email body to the database for later use</w:t>
+      </w:r>
+      <w:r>
+        <w:rPr>
+          <w:rFonts w:ascii="Verdana" w:hAnsi="Verdana"/>
+          <w:color w:val="000000" w:themeColor="text1"/>
+          <w:sz w:val="24"/>
+          <w:szCs w:val="24"/>
+        </w:rPr>
+        <w:t>.</w:t>
+      </w:r>
+    </w:p>
+    <w:p>
+      <w:pPr>
+        <w:pStyle w:val="ListParagraph"/>
+        <w:numPr>
+          <w:ilvl w:val="0"/>
+          <w:numId w:val="15"/>
+        </w:numPr>
+        <w:rPr>
+          <w:rFonts w:ascii="Verdana" w:hAnsi="Verdana"/>
+          <w:color w:val="000000" w:themeColor="text1"/>
+          <w:sz w:val="24"/>
+          <w:szCs w:val="24"/>
+        </w:rPr>
+      </w:pPr>
+      <w:r>
+        <w:rPr>
+          <w:rFonts w:ascii="Verdana" w:hAnsi="Verdana"/>
+          <w:color w:val="000000" w:themeColor="text1"/>
+          <w:sz w:val="24"/>
+          <w:szCs w:val="24"/>
+        </w:rPr>
+        <w:t>After choosing your template, you have three options</w:t>
       </w:r>
     </w:p>
     <w:p>
@@ -10710,64 +11070,22 @@
       <w:r>
         <w:rPr>
           <w:rFonts w:ascii="Verdana" w:hAnsi="Verdana"/>
-          <w:color w:val="000000" w:themeColor="text1"/>
-          <w:sz w:val="24"/>
-          <w:szCs w:val="24"/>
-        </w:rPr>
-        <w:t xml:space="preserve">Once both text boxes have been completed, click the blue </w:t>
-      </w:r>
-      <w:r>
-        <w:rPr>
-          <w:rFonts w:ascii="Verdana" w:hAnsi="Verdana"/>
           <w:b/>
           <w:bCs/>
           <w:color w:val="000000" w:themeColor="text1"/>
           <w:sz w:val="24"/>
           <w:szCs w:val="24"/>
         </w:rPr>
-        <w:t>Save as Template</w:t>
-      </w:r>
-      <w:r>
-        <w:rPr>
-          <w:rFonts w:ascii="Verdana" w:hAnsi="Verdana"/>
-          <w:color w:val="000000" w:themeColor="text1"/>
-          <w:sz w:val="24"/>
-          <w:szCs w:val="24"/>
-        </w:rPr>
-        <w:t xml:space="preserve"> button to save the paired subject and email body to the database for later use</w:t>
-      </w:r>
-      <w:r>
-        <w:rPr>
-          <w:rFonts w:ascii="Verdana" w:hAnsi="Verdana"/>
-          <w:color w:val="000000" w:themeColor="text1"/>
-          <w:sz w:val="24"/>
-          <w:szCs w:val="24"/>
-        </w:rPr>
-        <w:t>.</w:t>
-      </w:r>
-    </w:p>
-    <w:p>
-      <w:pPr>
-        <w:pStyle w:val="ListParagraph"/>
-        <w:numPr>
-          <w:ilvl w:val="0"/>
-          <w:numId w:val="15"/>
-        </w:numPr>
-        <w:rPr>
-          <w:rFonts w:ascii="Verdana" w:hAnsi="Verdana"/>
-          <w:color w:val="000000" w:themeColor="text1"/>
-          <w:sz w:val="24"/>
-          <w:szCs w:val="24"/>
-        </w:rPr>
-      </w:pPr>
-      <w:r>
-        <w:rPr>
-          <w:rFonts w:ascii="Verdana" w:hAnsi="Verdana"/>
-          <w:color w:val="000000" w:themeColor="text1"/>
-          <w:sz w:val="24"/>
-          <w:szCs w:val="24"/>
-        </w:rPr>
-        <w:t>After choosing your template, you have three options</w:t>
+        <w:t>Save to Record(s)</w:t>
+      </w:r>
+      <w:r>
+        <w:rPr>
+          <w:rFonts w:ascii="Verdana" w:hAnsi="Verdana"/>
+          <w:color w:val="000000" w:themeColor="text1"/>
+          <w:sz w:val="24"/>
+          <w:szCs w:val="24"/>
+        </w:rPr>
+        <w:t>: Saves email information.</w:t>
       </w:r>
     </w:p>
     <w:p>
@@ -10793,41 +11111,16 @@
           <w:sz w:val="24"/>
           <w:szCs w:val="24"/>
         </w:rPr>
-        <w:t>Save to Record(s)</w:t>
-      </w:r>
-      <w:r>
-        <w:rPr>
-          <w:rFonts w:ascii="Verdana" w:hAnsi="Verdana"/>
-          <w:color w:val="000000" w:themeColor="text1"/>
-          <w:sz w:val="24"/>
-          <w:szCs w:val="24"/>
-        </w:rPr>
-        <w:t xml:space="preserve">: </w:t>
-      </w:r>
-      <w:commentRangeStart w:id="30"/>
-      <w:commentRangeStart w:id="31"/>
-      <w:r>
-        <w:rPr>
-          <w:rFonts w:ascii="Verdana" w:hAnsi="Verdana"/>
-          <w:color w:val="000000" w:themeColor="text1"/>
-          <w:sz w:val="24"/>
-          <w:szCs w:val="24"/>
-        </w:rPr>
-        <w:t>Saves email information.</w:t>
-      </w:r>
-      <w:commentRangeEnd w:id="30"/>
-      <w:r>
-        <w:rPr>
-          <w:rStyle w:val="CommentReference"/>
-        </w:rPr>
-        <w:commentReference w:id="30"/>
-      </w:r>
-      <w:commentRangeEnd w:id="31"/>
-      <w:r>
-        <w:rPr>
-          <w:rStyle w:val="CommentReference"/>
-        </w:rPr>
-        <w:commentReference w:id="31"/>
+        <w:t>Send Email</w:t>
+      </w:r>
+      <w:r>
+        <w:rPr>
+          <w:rFonts w:ascii="Verdana" w:hAnsi="Verdana"/>
+          <w:color w:val="000000" w:themeColor="text1"/>
+          <w:sz w:val="24"/>
+          <w:szCs w:val="24"/>
+        </w:rPr>
+        <w:t>: Sends email to all selected students.</w:t>
       </w:r>
     </w:p>
     <w:p>
@@ -10853,41 +11146,6 @@
           <w:sz w:val="24"/>
           <w:szCs w:val="24"/>
         </w:rPr>
-        <w:t>Send Email</w:t>
-      </w:r>
-      <w:r>
-        <w:rPr>
-          <w:rFonts w:ascii="Verdana" w:hAnsi="Verdana"/>
-          <w:color w:val="000000" w:themeColor="text1"/>
-          <w:sz w:val="24"/>
-          <w:szCs w:val="24"/>
-        </w:rPr>
-        <w:t>: Sends email to all selected students.</w:t>
-      </w:r>
-    </w:p>
-    <w:p>
-      <w:pPr>
-        <w:pStyle w:val="ListParagraph"/>
-        <w:numPr>
-          <w:ilvl w:val="1"/>
-          <w:numId w:val="15"/>
-        </w:numPr>
-        <w:rPr>
-          <w:rFonts w:ascii="Verdana" w:hAnsi="Verdana"/>
-          <w:color w:val="000000" w:themeColor="text1"/>
-          <w:sz w:val="24"/>
-          <w:szCs w:val="24"/>
-        </w:rPr>
-      </w:pPr>
-      <w:r>
-        <w:rPr>
-          <w:rFonts w:ascii="Verdana" w:hAnsi="Verdana"/>
-          <w:b/>
-          <w:bCs/>
-          <w:color w:val="000000" w:themeColor="text1"/>
-          <w:sz w:val="24"/>
-          <w:szCs w:val="24"/>
-        </w:rPr>
         <w:t>Back to Search</w:t>
       </w:r>
       <w:r>
@@ -10926,6 +11184,7 @@
           <w:sz w:val="28"/>
           <w:szCs w:val="28"/>
         </w:rPr>
+        <w:lastRenderedPageBreak/>
         <w:t>Logout</w:t>
       </w:r>
     </w:p>
@@ -10962,7 +11221,7 @@
                     <pic:cNvPicPr/>
                   </pic:nvPicPr>
                   <pic:blipFill>
-                    <a:blip r:embed="rId40"/>
+                    <a:blip r:embed="rId41"/>
                     <a:stretch>
                       <a:fillRect/>
                     </a:stretch>
@@ -11250,6 +11509,7 @@
           <w:sz w:val="28"/>
           <w:szCs w:val="28"/>
         </w:rPr>
+        <w:lastRenderedPageBreak/>
         <w:t>User Acceptance Testing (UAT) - PennWest Military and Veteran Student Success Database</w:t>
       </w:r>
     </w:p>
@@ -11703,6 +11963,7 @@
           <w:sz w:val="28"/>
           <w:szCs w:val="28"/>
         </w:rPr>
+        <w:lastRenderedPageBreak/>
         <w:t>Tester Information</w:t>
       </w:r>
     </w:p>
@@ -12308,6 +12569,7 @@
           <w:sz w:val="28"/>
           <w:szCs w:val="28"/>
         </w:rPr>
+        <w:lastRenderedPageBreak/>
         <w:t>SECTION 1: LOGIN FUNCTIONALITY</w:t>
       </w:r>
     </w:p>
@@ -13254,6 +13516,7 @@
           <w:sz w:val="28"/>
           <w:szCs w:val="28"/>
         </w:rPr>
+        <w:lastRenderedPageBreak/>
         <w:t>SECTION 2: HOME PAGE</w:t>
       </w:r>
       <w:r>
@@ -13952,6 +14215,7 @@
           <w:sz w:val="28"/>
           <w:szCs w:val="28"/>
         </w:rPr>
+        <w:lastRenderedPageBreak/>
         <w:t>SECTION 3: SEARCH FUNCTIONALITY</w:t>
       </w:r>
     </w:p>
@@ -14967,6 +15231,7 @@
           <w:sz w:val="28"/>
           <w:szCs w:val="28"/>
         </w:rPr>
+        <w:lastRenderedPageBreak/>
         <w:t>SECTION 4: VIEW</w:t>
       </w:r>
       <w:r>
@@ -15716,27 +15981,7 @@
                 <w:sz w:val="24"/>
                 <w:szCs w:val="24"/>
               </w:rPr>
-              <w:t xml:space="preserve">Did the Update Student button </w:t>
-            </w:r>
-            <w:proofErr w:type="gramStart"/>
-            <w:r>
-              <w:rPr>
-                <w:rFonts w:ascii="Verdana" w:hAnsi="Verdana"/>
-                <w:color w:val="000000" w:themeColor="text1"/>
-                <w:sz w:val="24"/>
-                <w:szCs w:val="24"/>
-              </w:rPr>
-              <w:t>save</w:t>
-            </w:r>
-            <w:proofErr w:type="gramEnd"/>
-            <w:r>
-              <w:rPr>
-                <w:rFonts w:ascii="Verdana" w:hAnsi="Verdana"/>
-                <w:color w:val="000000" w:themeColor="text1"/>
-                <w:sz w:val="24"/>
-                <w:szCs w:val="24"/>
-              </w:rPr>
-              <w:t xml:space="preserve"> the data?</w:t>
+              <w:t>Did the Update Student button save the data?</w:t>
             </w:r>
           </w:p>
         </w:tc>
@@ -16018,6 +16263,7 @@
           <w:sz w:val="28"/>
           <w:szCs w:val="28"/>
         </w:rPr>
+        <w:lastRenderedPageBreak/>
         <w:t>SECTION 5: ADD NEW RECORD</w:t>
       </w:r>
     </w:p>
@@ -16903,6 +17149,7 @@
           <w:sz w:val="28"/>
           <w:szCs w:val="28"/>
         </w:rPr>
+        <w:lastRenderedPageBreak/>
         <w:t>SECTION 6: EMAIL / BATCH EMAIL</w:t>
       </w:r>
     </w:p>
@@ -17977,6 +18224,7 @@
           <w:sz w:val="28"/>
           <w:szCs w:val="28"/>
         </w:rPr>
+        <w:lastRenderedPageBreak/>
         <w:t>SECTION 7: REPORTS</w:t>
       </w:r>
     </w:p>
@@ -18831,6 +19079,7 @@
           <w:sz w:val="28"/>
           <w:szCs w:val="28"/>
         </w:rPr>
+        <w:lastRenderedPageBreak/>
         <w:t>SECTION 8: ADMIN FUNCTIONALITY</w:t>
       </w:r>
     </w:p>
@@ -19661,7 +19910,7 @@
       </w:pPr>
     </w:p>
     <w:sectPr>
-      <w:headerReference w:type="default" r:id="rId41"/>
+      <w:headerReference w:type="default" r:id="rId42"/>
       <w:pgSz w:w="12240" w:h="15840"/>
       <w:pgMar w:top="1440" w:right="1440" w:bottom="1440" w:left="1440" w:header="720" w:footer="720" w:gutter="0"/>
       <w:cols w:space="720"/>
@@ -19673,7 +19922,7 @@
 
 <file path=word/comments.xml><?xml version="1.0" encoding="utf-8"?>
 <w:comments xmlns:wpc="http://schemas.microsoft.com/office/word/2010/wordprocessingCanvas" xmlns:cx="http://schemas.microsoft.com/office/drawing/2014/chartex" xmlns:cx1="http://schemas.microsoft.com/office/drawing/2015/9/8/chartex" xmlns:cx2="http://schemas.microsoft.com/office/drawing/2015/10/21/chartex" xmlns:cx3="http://schemas.microsoft.com/office/drawing/2016/5/9/chartex" xmlns:cx4="http://schemas.microsoft.com/office/drawing/2016/5/10/chartex" xmlns:cx5="http://schemas.microsoft.com/office/drawing/2016/5/11/chartex" xmlns:cx6="http://schemas.microsoft.com/office/drawing/2016/5/12/chartex" xmlns:cx7="http://schemas.microsoft.com/office/drawing/2016/5/13/chartex" xmlns:cx8="http://schemas.microsoft.com/office/drawing/2016/5/14/chartex" xmlns:mc="http://schemas.openxmlformats.org/markup-compatibility/2006" xmlns:aink="http://schemas.microsoft.com/office/drawing/2016/ink" xmlns:am3d="http://schemas.microsoft.com/office/drawing/2017/model3d" xmlns:o="urn:schemas-microsoft-com:office:office" xmlns:oel="http://schemas.microsoft.com/office/2019/extlst" xmlns:r="http://schemas.openxmlformats.org/officeDocument/2006/relationships" xmlns:m="http://schemas.openxmlformats.org/officeDocument/2006/math" xmlns:v="urn:schemas-microsoft-com:vml" xmlns:wp14="http://schemas.microsoft.com/office/word/2010/wordprocessingDrawing" xmlns:wp="http://schemas.openxmlformats.org/drawingml/2006/wordprocessingDrawing" xmlns:w10="urn:schemas-microsoft-com:office:word" xmlns:w="http://schemas.openxmlformats.org/wordprocessingml/2006/main" xmlns:w14="http://schemas.microsoft.com/office/word/2010/wordml" xmlns:w15="http://schemas.microsoft.com/office/word/2012/wordml" xmlns:w16cex="http://schemas.microsoft.com/office/word/2018/wordml/cex" xmlns:w16cid="http://schemas.microsoft.com/office/word/2016/wordml/cid" xmlns:w16="http://schemas.microsoft.com/office/word/2018/wordml" xmlns:w16du="http://schemas.microsoft.com/office/word/2023/wordml/word16du" xmlns:w16sdtdh="http://schemas.microsoft.com/office/word/2020/wordml/sdtdatahash" xmlns:w16sdtfl="http://schemas.microsoft.com/office/word/2024/wordml/sdtformatlock" xmlns:w16se="http://schemas.microsoft.com/office/word/2015/wordml/symex" xmlns:wpg="http://schemas.microsoft.com/office/word/2010/wordprocessingGroup" xmlns:wpi="http://schemas.microsoft.com/office/word/2010/wordprocessingInk" xmlns:wne="http://schemas.microsoft.com/office/word/2006/wordml" xmlns:wps="http://schemas.microsoft.com/office/word/2010/wordprocessingShape" mc:Ignorable="w14 w15 w16se w16cid w16 w16cex w16sdtdh w16sdtfl w16du wp14">
-  <w:comment w:id="0" w:author="Evan S. Reinheimer" w:date="2025-04-09T12:07:00Z" w:initials="ER">
+  <w:comment w:id="0" w:author="Evan S. Reinheimer" w:date="2025-04-09T12:08:00Z" w:initials="ER">
     <w:p>
       <w:pPr>
         <w:pStyle w:val="CommentText"/>
@@ -19685,199 +19934,7 @@
         <w:annotationRef/>
       </w:r>
       <w:r>
-        <w:t>Once everything else is done, please set up a table of contents, thank you.</w:t>
-      </w:r>
-    </w:p>
-  </w:comment>
-  <w:comment w:id="1" w:author="Jenna Guffy" w:date="2025-04-11T13:00:00Z" w:initials="JG">
-    <w:p>
-      <w:pPr>
-        <w:pStyle w:val="CommentText"/>
-      </w:pPr>
-      <w:r>
-        <w:rPr>
-          <w:rStyle w:val="CommentReference"/>
-        </w:rPr>
-        <w:annotationRef/>
-      </w:r>
-      <w:r>
-        <w:t>Have added a proposed changed to the capabilities overview</w:t>
-      </w:r>
-    </w:p>
-  </w:comment>
-  <w:comment w:id="2" w:author="Evan S. Reinheimer" w:date="2025-04-09T12:08:00Z" w:initials="ER">
-    <w:p>
-      <w:pPr>
-        <w:pStyle w:val="CommentText"/>
-      </w:pPr>
-      <w:r>
-        <w:rPr>
-          <w:rStyle w:val="CommentReference"/>
-        </w:rPr>
-        <w:annotationRef/>
-      </w:r>
-      <w:r>
         <w:t xml:space="preserve">To be updated to whatever the final website address will be </w:t>
-      </w:r>
-    </w:p>
-  </w:comment>
-  <w:comment w:id="3" w:author="Andrew Evans" w:date="2025-04-11T15:02:00Z" w:initials="AE">
-    <w:p>
-      <w:pPr>
-        <w:pStyle w:val="CommentText"/>
-      </w:pPr>
-      <w:r>
-        <w:rPr>
-          <w:rStyle w:val="CommentReference"/>
-        </w:rPr>
-        <w:annotationRef/>
-      </w:r>
-      <w:r>
-        <w:t>The user is taken straight to the login page upon loading index.php now</w:t>
-      </w:r>
-    </w:p>
-  </w:comment>
-  <w:comment w:id="4" w:author="Jenna Guffy" w:date="2025-04-11T13:00:00Z" w:initials="JG">
-    <w:p>
-      <w:pPr>
-        <w:pStyle w:val="CommentText"/>
-      </w:pPr>
-      <w:r>
-        <w:rPr>
-          <w:rStyle w:val="CommentReference"/>
-        </w:rPr>
-        <w:annotationRef/>
-      </w:r>
-      <w:r>
-        <w:t>Here is the registration screenshot</w:t>
-      </w:r>
-    </w:p>
-  </w:comment>
-  <w:comment w:id="5" w:author="Evan S. Reinheimer" w:date="2025-04-09T12:12:00Z" w:initials="ER">
-    <w:p>
-      <w:pPr>
-        <w:pStyle w:val="CommentText"/>
-      </w:pPr>
-      <w:r>
-        <w:rPr>
-          <w:rStyle w:val="CommentReference"/>
-        </w:rPr>
-        <w:annotationRef/>
-      </w:r>
-      <w:r>
-        <w:t>Put in the page number for each option here.</w:t>
-      </w:r>
-    </w:p>
-  </w:comment>
-  <w:comment w:id="7" w:author="Evan S. Reinheimer" w:date="2025-04-09T21:41:00Z" w:initials="ER">
-    <w:p>
-      <w:pPr>
-        <w:pStyle w:val="CommentText"/>
-      </w:pPr>
-      <w:r>
-        <w:rPr>
-          <w:rStyle w:val="CommentReference"/>
-        </w:rPr>
-        <w:annotationRef/>
-      </w:r>
-      <w:r>
-        <w:t>Add page number of email page</w:t>
-      </w:r>
-    </w:p>
-  </w:comment>
-  <w:comment w:id="8" w:author="Evan S. Reinheimer" w:date="2025-04-10T17:01:00Z" w:initials="ER">
-    <w:p>
-      <w:pPr>
-        <w:pStyle w:val="CommentText"/>
-      </w:pPr>
-      <w:r>
-        <w:rPr>
-          <w:rStyle w:val="CommentReference"/>
-        </w:rPr>
-        <w:annotationRef/>
-      </w:r>
-      <w:r>
-        <w:t>I’ve put a few buttons in as screenshots, if you want I can do that for each step</w:t>
-      </w:r>
-    </w:p>
-  </w:comment>
-  <w:comment w:id="9" w:author="Evan S. Reinheimer" w:date="2025-04-10T00:14:00Z" w:initials="ER">
-    <w:p>
-      <w:pPr>
-        <w:pStyle w:val="CommentText"/>
-      </w:pPr>
-      <w:r>
-        <w:rPr>
-          <w:rStyle w:val="CommentReference"/>
-        </w:rPr>
-        <w:annotationRef/>
-      </w:r>
-      <w:r>
-        <w:t>After everything is done add page number. It could also be moved here and the page number referenced when it is needed again. Up to you two.</w:t>
-      </w:r>
-    </w:p>
-  </w:comment>
-  <w:comment w:id="20" w:author="Andrew Evans" w:date="2025-04-11T15:18:00Z" w:initials="AE">
-    <w:p>
-      <w:pPr>
-        <w:pStyle w:val="CommentText"/>
-      </w:pPr>
-      <w:r>
-        <w:rPr>
-          <w:rStyle w:val="CommentReference"/>
-        </w:rPr>
-        <w:annotationRef/>
-      </w:r>
-      <w:r>
-        <w:t>Added  a warning to the end and corrected the Delete button mention</w:t>
-      </w:r>
-    </w:p>
-  </w:comment>
-  <w:comment w:id="26" w:author="Andrew Evans" w:date="2025-04-11T15:31:00Z" w:initials="AE">
-    <w:p>
-      <w:pPr>
-        <w:pStyle w:val="CommentText"/>
-      </w:pPr>
-      <w:r>
-        <w:rPr>
-          <w:rStyle w:val="CommentReference"/>
-        </w:rPr>
-        <w:annotationRef/>
-      </w:r>
-      <w:r>
-        <w:t>Small note explaining what a template is</w:t>
-      </w:r>
-    </w:p>
-  </w:comment>
-  <w:comment w:id="30" w:author="Evan S. Reinheimer" w:date="2025-04-10T22:55:00Z" w:initials="ER">
-    <w:p>
-      <w:pPr>
-        <w:pStyle w:val="CommentText"/>
-      </w:pPr>
-      <w:r>
-        <w:rPr>
-          <w:rStyle w:val="CommentReference"/>
-        </w:rPr>
-        <w:annotationRef/>
-      </w:r>
-      <w:r>
-        <w:t>Not entirely sure what and where this saves info to.</w:t>
-      </w:r>
-    </w:p>
-  </w:comment>
-  <w:comment w:id="31" w:author="Jenna Guffy" w:date="2025-04-11T13:04:00Z" w:initials="JG">
-    <w:p>
-      <w:pPr>
-        <w:pStyle w:val="CommentText"/>
-      </w:pPr>
-      <w:r>
-        <w:rPr>
-          <w:rStyle w:val="CommentReference"/>
-        </w:rPr>
-        <w:annotationRef/>
-      </w:r>
-      <w:r>
-        <w:t>In the email-to-student table in the database. This shows on the student information page. All emails are in a dropdown list for the user to view.</w:t>
       </w:r>
     </w:p>
   </w:comment>
@@ -19886,55 +19943,19 @@
 
 <file path=word/commentsExtended.xml><?xml version="1.0" encoding="utf-8"?>
 <w15:commentsEx xmlns:wpc="http://schemas.microsoft.com/office/word/2010/wordprocessingCanvas" xmlns:cx="http://schemas.microsoft.com/office/drawing/2014/chartex" xmlns:cx1="http://schemas.microsoft.com/office/drawing/2015/9/8/chartex" xmlns:cx2="http://schemas.microsoft.com/office/drawing/2015/10/21/chartex" xmlns:cx3="http://schemas.microsoft.com/office/drawing/2016/5/9/chartex" xmlns:cx4="http://schemas.microsoft.com/office/drawing/2016/5/10/chartex" xmlns:cx5="http://schemas.microsoft.com/office/drawing/2016/5/11/chartex" xmlns:cx6="http://schemas.microsoft.com/office/drawing/2016/5/12/chartex" xmlns:cx7="http://schemas.microsoft.com/office/drawing/2016/5/13/chartex" xmlns:cx8="http://schemas.microsoft.com/office/drawing/2016/5/14/chartex" xmlns:mc="http://schemas.openxmlformats.org/markup-compatibility/2006" xmlns:aink="http://schemas.microsoft.com/office/drawing/2016/ink" xmlns:am3d="http://schemas.microsoft.com/office/drawing/2017/model3d" xmlns:o="urn:schemas-microsoft-com:office:office" xmlns:oel="http://schemas.microsoft.com/office/2019/extlst" xmlns:r="http://schemas.openxmlformats.org/officeDocument/2006/relationships" xmlns:m="http://schemas.openxmlformats.org/officeDocument/2006/math" xmlns:v="urn:schemas-microsoft-com:vml" xmlns:wp14="http://schemas.microsoft.com/office/word/2010/wordprocessingDrawing" xmlns:wp="http://schemas.openxmlformats.org/drawingml/2006/wordprocessingDrawing" xmlns:w10="urn:schemas-microsoft-com:office:word" xmlns:w="http://schemas.openxmlformats.org/wordprocessingml/2006/main" xmlns:w14="http://schemas.microsoft.com/office/word/2010/wordml" xmlns:w15="http://schemas.microsoft.com/office/word/2012/wordml" xmlns:w16cex="http://schemas.microsoft.com/office/word/2018/wordml/cex" xmlns:w16cid="http://schemas.microsoft.com/office/word/2016/wordml/cid" xmlns:w16="http://schemas.microsoft.com/office/word/2018/wordml" xmlns:w16du="http://schemas.microsoft.com/office/word/2023/wordml/word16du" xmlns:w16sdtdh="http://schemas.microsoft.com/office/word/2020/wordml/sdtdatahash" xmlns:w16sdtfl="http://schemas.microsoft.com/office/word/2024/wordml/sdtformatlock" xmlns:w16se="http://schemas.microsoft.com/office/word/2015/wordml/symex" xmlns:wpg="http://schemas.microsoft.com/office/word/2010/wordprocessingGroup" xmlns:wpi="http://schemas.microsoft.com/office/word/2010/wordprocessingInk" xmlns:wne="http://schemas.microsoft.com/office/word/2006/wordml" xmlns:wps="http://schemas.microsoft.com/office/word/2010/wordprocessingShape" mc:Ignorable="w14 w15 w16se w16cid w16 w16cex w16sdtdh w16sdtfl w16du wp14">
-  <w15:commentEx w15:paraId="2D864A57" w15:done="0"/>
-  <w15:commentEx w15:paraId="7346746D" w15:done="0"/>
   <w15:commentEx w15:paraId="5C8EA8B1" w15:done="0"/>
-  <w15:commentEx w15:paraId="69AD5A03" w15:done="0"/>
-  <w15:commentEx w15:paraId="33EF518A" w15:done="0"/>
-  <w15:commentEx w15:paraId="47A3A573" w15:done="0"/>
-  <w15:commentEx w15:paraId="1FE70943" w15:done="0"/>
-  <w15:commentEx w15:paraId="6B2365A0" w15:done="0"/>
-  <w15:commentEx w15:paraId="72076AFE" w15:done="0"/>
-  <w15:commentEx w15:paraId="5D07AF5D" w15:done="0"/>
-  <w15:commentEx w15:paraId="2DE7248E" w15:done="0"/>
-  <w15:commentEx w15:paraId="1C01BFEB" w15:done="0"/>
-  <w15:commentEx w15:paraId="27E0BCBE" w15:paraIdParent="1C01BFEB" w15:done="0"/>
 </w15:commentsEx>
 </file>
 
 <file path=word/commentsExtensible.xml><?xml version="1.0" encoding="utf-8"?>
 <w16cex:commentsExtensible xmlns:wpc="http://schemas.microsoft.com/office/word/2010/wordprocessingCanvas" xmlns:cx="http://schemas.microsoft.com/office/drawing/2014/chartex" xmlns:cx1="http://schemas.microsoft.com/office/drawing/2015/9/8/chartex" xmlns:cx2="http://schemas.microsoft.com/office/drawing/2015/10/21/chartex" xmlns:cx3="http://schemas.microsoft.com/office/drawing/2016/5/9/chartex" xmlns:cx4="http://schemas.microsoft.com/office/drawing/2016/5/10/chartex" xmlns:cx5="http://schemas.microsoft.com/office/drawing/2016/5/11/chartex" xmlns:cx6="http://schemas.microsoft.com/office/drawing/2016/5/12/chartex" xmlns:cx7="http://schemas.microsoft.com/office/drawing/2016/5/13/chartex" xmlns:cx8="http://schemas.microsoft.com/office/drawing/2016/5/14/chartex" xmlns:cr="http://schemas.microsoft.com/office/comments/2020/reactions" xmlns:mc="http://schemas.openxmlformats.org/markup-compatibility/2006" xmlns:aink="http://schemas.microsoft.com/office/drawing/2016/ink" xmlns:am3d="http://schemas.microsoft.com/office/drawing/2017/model3d" xmlns:o="urn:schemas-microsoft-com:office:office" xmlns:oel="http://schemas.microsoft.com/office/2019/extlst" xmlns:r="http://schemas.openxmlformats.org/officeDocument/2006/relationships" xmlns:m="http://schemas.openxmlformats.org/officeDocument/2006/math" xmlns:v="urn:schemas-microsoft-com:vml" xmlns:wp14="http://schemas.microsoft.com/office/word/2010/wordprocessingDrawing" xmlns:wp="http://schemas.openxmlformats.org/drawingml/2006/wordprocessingDrawing" xmlns:w10="urn:schemas-microsoft-com:office:word" xmlns:w="http://schemas.openxmlformats.org/wordprocessingml/2006/main" xmlns:w14="http://schemas.microsoft.com/office/word/2010/wordml" xmlns:w15="http://schemas.microsoft.com/office/word/2012/wordml" xmlns:w16cex="http://schemas.microsoft.com/office/word/2018/wordml/cex" xmlns:w16cid="http://schemas.microsoft.com/office/word/2016/wordml/cid" xmlns:w16="http://schemas.microsoft.com/office/word/2018/wordml" xmlns:w16du="http://schemas.microsoft.com/office/word/2023/wordml/word16du" xmlns:w16sdtdh="http://schemas.microsoft.com/office/word/2020/wordml/sdtdatahash" xmlns:w16sdtfl="http://schemas.microsoft.com/office/word/2024/wordml/sdtformatlock" xmlns:w16se="http://schemas.microsoft.com/office/word/2015/wordml/symex" xmlns:wpg="http://schemas.microsoft.com/office/word/2010/wordprocessingGroup" xmlns:wpi="http://schemas.microsoft.com/office/word/2010/wordprocessingInk" xmlns:wne="http://schemas.microsoft.com/office/word/2006/wordml" xmlns:wps="http://schemas.microsoft.com/office/word/2010/wordprocessingShape" mc:Ignorable="w14 w15 w16se w16cid w16 w16cex w16sdtdh w16sdtfl cr w16du wp14">
-  <w16cex:commentExtensible w16cex:durableId="55193C7A" w16cex:dateUtc="2025-04-09T16:07:00Z"/>
-  <w16cex:commentExtensible w16cex:durableId="6B67A62B" w16cex:dateUtc="2025-04-11T17:00:00Z"/>
   <w16cex:commentExtensible w16cex:durableId="0427C020" w16cex:dateUtc="2025-04-09T16:08:00Z"/>
-  <w16cex:commentExtensible w16cex:durableId="4DCB8A50" w16cex:dateUtc="2025-04-11T19:02:00Z"/>
-  <w16cex:commentExtensible w16cex:durableId="690C5D1D" w16cex:dateUtc="2025-04-11T17:00:00Z"/>
-  <w16cex:commentExtensible w16cex:durableId="11FBD76B" w16cex:dateUtc="2025-04-09T16:12:00Z"/>
-  <w16cex:commentExtensible w16cex:durableId="19523A0D" w16cex:dateUtc="2025-04-10T01:41:00Z"/>
-  <w16cex:commentExtensible w16cex:durableId="0812F927" w16cex:dateUtc="2025-04-10T21:01:00Z"/>
-  <w16cex:commentExtensible w16cex:durableId="05E2F30B" w16cex:dateUtc="2025-04-10T04:14:00Z"/>
-  <w16cex:commentExtensible w16cex:durableId="02AAAD39" w16cex:dateUtc="2025-04-11T19:18:00Z"/>
-  <w16cex:commentExtensible w16cex:durableId="3FAE2840" w16cex:dateUtc="2025-04-11T19:31:00Z"/>
-  <w16cex:commentExtensible w16cex:durableId="25EED83F" w16cex:dateUtc="2025-04-11T02:55:00Z"/>
-  <w16cex:commentExtensible w16cex:durableId="2F378B08" w16cex:dateUtc="2025-04-11T17:04:00Z"/>
 </w16cex:commentsExtensible>
 </file>
 
 <file path=word/commentsIds.xml><?xml version="1.0" encoding="utf-8"?>
 <w16cid:commentsIds xmlns:wpc="http://schemas.microsoft.com/office/word/2010/wordprocessingCanvas" xmlns:cx="http://schemas.microsoft.com/office/drawing/2014/chartex" xmlns:cx1="http://schemas.microsoft.com/office/drawing/2015/9/8/chartex" xmlns:cx2="http://schemas.microsoft.com/office/drawing/2015/10/21/chartex" xmlns:cx3="http://schemas.microsoft.com/office/drawing/2016/5/9/chartex" xmlns:cx4="http://schemas.microsoft.com/office/drawing/2016/5/10/chartex" xmlns:cx5="http://schemas.microsoft.com/office/drawing/2016/5/11/chartex" xmlns:cx6="http://schemas.microsoft.com/office/drawing/2016/5/12/chartex" xmlns:cx7="http://schemas.microsoft.com/office/drawing/2016/5/13/chartex" xmlns:cx8="http://schemas.microsoft.com/office/drawing/2016/5/14/chartex" xmlns:mc="http://schemas.openxmlformats.org/markup-compatibility/2006" xmlns:aink="http://schemas.microsoft.com/office/drawing/2016/ink" xmlns:am3d="http://schemas.microsoft.com/office/drawing/2017/model3d" xmlns:o="urn:schemas-microsoft-com:office:office" xmlns:oel="http://schemas.microsoft.com/office/2019/extlst" xmlns:r="http://schemas.openxmlformats.org/officeDocument/2006/relationships" xmlns:m="http://schemas.openxmlformats.org/officeDocument/2006/math" xmlns:v="urn:schemas-microsoft-com:vml" xmlns:wp14="http://schemas.microsoft.com/office/word/2010/wordprocessingDrawing" xmlns:wp="http://schemas.openxmlformats.org/drawingml/2006/wordprocessingDrawing" xmlns:w10="urn:schemas-microsoft-com:office:word" xmlns:w="http://schemas.openxmlformats.org/wordprocessingml/2006/main" xmlns:w14="http://schemas.microsoft.com/office/word/2010/wordml" xmlns:w15="http://schemas.microsoft.com/office/word/2012/wordml" xmlns:w16cex="http://schemas.microsoft.com/office/word/2018/wordml/cex" xmlns:w16cid="http://schemas.microsoft.com/office/word/2016/wordml/cid" xmlns:w16="http://schemas.microsoft.com/office/word/2018/wordml" xmlns:w16du="http://schemas.microsoft.com/office/word/2023/wordml/word16du" xmlns:w16sdtdh="http://schemas.microsoft.com/office/word/2020/wordml/sdtdatahash" xmlns:w16sdtfl="http://schemas.microsoft.com/office/word/2024/wordml/sdtformatlock" xmlns:w16se="http://schemas.microsoft.com/office/word/2015/wordml/symex" xmlns:wpg="http://schemas.microsoft.com/office/word/2010/wordprocessingGroup" xmlns:wpi="http://schemas.microsoft.com/office/word/2010/wordprocessingInk" xmlns:wne="http://schemas.microsoft.com/office/word/2006/wordml" xmlns:wps="http://schemas.microsoft.com/office/word/2010/wordprocessingShape" mc:Ignorable="w14 w15 w16se w16cid w16 w16cex w16sdtdh w16sdtfl w16du wp14">
-  <w16cid:commentId w16cid:paraId="2D864A57" w16cid:durableId="55193C7A"/>
-  <w16cid:commentId w16cid:paraId="7346746D" w16cid:durableId="6B67A62B"/>
   <w16cid:commentId w16cid:paraId="5C8EA8B1" w16cid:durableId="0427C020"/>
-  <w16cid:commentId w16cid:paraId="69AD5A03" w16cid:durableId="4DCB8A50"/>
-  <w16cid:commentId w16cid:paraId="33EF518A" w16cid:durableId="690C5D1D"/>
-  <w16cid:commentId w16cid:paraId="47A3A573" w16cid:durableId="11FBD76B"/>
-  <w16cid:commentId w16cid:paraId="1FE70943" w16cid:durableId="19523A0D"/>
-  <w16cid:commentId w16cid:paraId="6B2365A0" w16cid:durableId="0812F927"/>
-  <w16cid:commentId w16cid:paraId="72076AFE" w16cid:durableId="05E2F30B"/>
-  <w16cid:commentId w16cid:paraId="5D07AF5D" w16cid:durableId="02AAAD39"/>
-  <w16cid:commentId w16cid:paraId="2DE7248E" w16cid:durableId="3FAE2840"/>
-  <w16cid:commentId w16cid:paraId="1C01BFEB" w16cid:durableId="25EED83F"/>
-  <w16cid:commentId w16cid:paraId="27E0BCBE" w16cid:durableId="2F378B08"/>
 </w16cid:commentsIds>
 </file>
 
@@ -20373,6 +20394,95 @@
     </w:lvl>
   </w:abstractNum>
   <w:abstractNum w:abstractNumId="3" w15:restartNumberingAfterBreak="0">
+    <w:nsid w:val="0C07138E"/>
+    <w:multiLevelType w:val="hybridMultilevel"/>
+    <w:tmpl w:val="00F88252"/>
+    <w:lvl w:ilvl="0" w:tplc="0409000F">
+      <w:start w:val="1"/>
+      <w:numFmt w:val="decimal"/>
+      <w:lvlText w:val="%1."/>
+      <w:lvlJc w:val="left"/>
+      <w:pPr>
+        <w:ind w:left="720" w:hanging="360"/>
+      </w:pPr>
+      <w:rPr>
+        <w:rFonts w:hint="default"/>
+      </w:rPr>
+    </w:lvl>
+    <w:lvl w:ilvl="1" w:tplc="04090019" w:tentative="1">
+      <w:start w:val="1"/>
+      <w:numFmt w:val="lowerLetter"/>
+      <w:lvlText w:val="%2."/>
+      <w:lvlJc w:val="left"/>
+      <w:pPr>
+        <w:ind w:left="1440" w:hanging="360"/>
+      </w:pPr>
+    </w:lvl>
+    <w:lvl w:ilvl="2" w:tplc="0409001B" w:tentative="1">
+      <w:start w:val="1"/>
+      <w:numFmt w:val="lowerRoman"/>
+      <w:lvlText w:val="%3."/>
+      <w:lvlJc w:val="right"/>
+      <w:pPr>
+        <w:ind w:left="2160" w:hanging="180"/>
+      </w:pPr>
+    </w:lvl>
+    <w:lvl w:ilvl="3" w:tplc="0409000F" w:tentative="1">
+      <w:start w:val="1"/>
+      <w:numFmt w:val="decimal"/>
+      <w:lvlText w:val="%4."/>
+      <w:lvlJc w:val="left"/>
+      <w:pPr>
+        <w:ind w:left="2880" w:hanging="360"/>
+      </w:pPr>
+    </w:lvl>
+    <w:lvl w:ilvl="4" w:tplc="04090019" w:tentative="1">
+      <w:start w:val="1"/>
+      <w:numFmt w:val="lowerLetter"/>
+      <w:lvlText w:val="%5."/>
+      <w:lvlJc w:val="left"/>
+      <w:pPr>
+        <w:ind w:left="3600" w:hanging="360"/>
+      </w:pPr>
+    </w:lvl>
+    <w:lvl w:ilvl="5" w:tplc="0409001B" w:tentative="1">
+      <w:start w:val="1"/>
+      <w:numFmt w:val="lowerRoman"/>
+      <w:lvlText w:val="%6."/>
+      <w:lvlJc w:val="right"/>
+      <w:pPr>
+        <w:ind w:left="4320" w:hanging="180"/>
+      </w:pPr>
+    </w:lvl>
+    <w:lvl w:ilvl="6" w:tplc="0409000F" w:tentative="1">
+      <w:start w:val="1"/>
+      <w:numFmt w:val="decimal"/>
+      <w:lvlText w:val="%7."/>
+      <w:lvlJc w:val="left"/>
+      <w:pPr>
+        <w:ind w:left="5040" w:hanging="360"/>
+      </w:pPr>
+    </w:lvl>
+    <w:lvl w:ilvl="7" w:tplc="04090019" w:tentative="1">
+      <w:start w:val="1"/>
+      <w:numFmt w:val="lowerLetter"/>
+      <w:lvlText w:val="%8."/>
+      <w:lvlJc w:val="left"/>
+      <w:pPr>
+        <w:ind w:left="5760" w:hanging="360"/>
+      </w:pPr>
+    </w:lvl>
+    <w:lvl w:ilvl="8" w:tplc="0409001B" w:tentative="1">
+      <w:start w:val="1"/>
+      <w:numFmt w:val="lowerRoman"/>
+      <w:lvlText w:val="%9."/>
+      <w:lvlJc w:val="right"/>
+      <w:pPr>
+        <w:ind w:left="6480" w:hanging="180"/>
+      </w:pPr>
+    </w:lvl>
+  </w:abstractNum>
+  <w:abstractNum w:abstractNumId="4" w15:restartNumberingAfterBreak="0">
     <w:nsid w:val="0E4B0142"/>
     <w:multiLevelType w:val="hybridMultilevel"/>
     <w:tmpl w:val="5458228C"/>
@@ -20464,7 +20574,7 @@
       </w:pPr>
     </w:lvl>
   </w:abstractNum>
-  <w:abstractNum w:abstractNumId="4" w15:restartNumberingAfterBreak="0">
+  <w:abstractNum w:abstractNumId="5" w15:restartNumberingAfterBreak="0">
     <w:nsid w:val="272F68BC"/>
     <w:multiLevelType w:val="hybridMultilevel"/>
     <w:tmpl w:val="4DA6649A"/>
@@ -20553,10 +20663,10 @@
       </w:pPr>
     </w:lvl>
   </w:abstractNum>
-  <w:abstractNum w:abstractNumId="5" w15:restartNumberingAfterBreak="0">
-    <w:nsid w:val="40F77BEB"/>
+  <w:abstractNum w:abstractNumId="6" w15:restartNumberingAfterBreak="0">
+    <w:nsid w:val="30F269D0"/>
     <w:multiLevelType w:val="hybridMultilevel"/>
-    <w:tmpl w:val="A88EF6AA"/>
+    <w:tmpl w:val="E05476A4"/>
     <w:lvl w:ilvl="0" w:tplc="0409000F">
       <w:start w:val="1"/>
       <w:numFmt w:val="decimal"/>
@@ -20645,10 +20755,10 @@
       </w:pPr>
     </w:lvl>
   </w:abstractNum>
-  <w:abstractNum w:abstractNumId="6" w15:restartNumberingAfterBreak="0">
-    <w:nsid w:val="46A91111"/>
+  <w:abstractNum w:abstractNumId="7" w15:restartNumberingAfterBreak="0">
+    <w:nsid w:val="40F77BEB"/>
     <w:multiLevelType w:val="hybridMultilevel"/>
-    <w:tmpl w:val="E08CE8BC"/>
+    <w:tmpl w:val="A88EF6AA"/>
     <w:lvl w:ilvl="0" w:tplc="0409000F">
       <w:start w:val="1"/>
       <w:numFmt w:val="decimal"/>
@@ -20737,7 +20847,99 @@
       </w:pPr>
     </w:lvl>
   </w:abstractNum>
-  <w:abstractNum w:abstractNumId="7" w15:restartNumberingAfterBreak="0">
+  <w:abstractNum w:abstractNumId="8" w15:restartNumberingAfterBreak="0">
+    <w:nsid w:val="46A91111"/>
+    <w:multiLevelType w:val="hybridMultilevel"/>
+    <w:tmpl w:val="E08CE8BC"/>
+    <w:lvl w:ilvl="0" w:tplc="0409000F">
+      <w:start w:val="1"/>
+      <w:numFmt w:val="decimal"/>
+      <w:lvlText w:val="%1."/>
+      <w:lvlJc w:val="left"/>
+      <w:pPr>
+        <w:ind w:left="720" w:hanging="360"/>
+      </w:pPr>
+      <w:rPr>
+        <w:rFonts w:hint="default"/>
+      </w:rPr>
+    </w:lvl>
+    <w:lvl w:ilvl="1" w:tplc="04090001">
+      <w:start w:val="1"/>
+      <w:numFmt w:val="bullet"/>
+      <w:lvlText w:val=""/>
+      <w:lvlJc w:val="left"/>
+      <w:pPr>
+        <w:ind w:left="1440" w:hanging="360"/>
+      </w:pPr>
+      <w:rPr>
+        <w:rFonts w:ascii="Symbol" w:hAnsi="Symbol" w:hint="default"/>
+      </w:rPr>
+    </w:lvl>
+    <w:lvl w:ilvl="2" w:tplc="0409001B" w:tentative="1">
+      <w:start w:val="1"/>
+      <w:numFmt w:val="lowerRoman"/>
+      <w:lvlText w:val="%3."/>
+      <w:lvlJc w:val="right"/>
+      <w:pPr>
+        <w:ind w:left="2160" w:hanging="180"/>
+      </w:pPr>
+    </w:lvl>
+    <w:lvl w:ilvl="3" w:tplc="0409000F" w:tentative="1">
+      <w:start w:val="1"/>
+      <w:numFmt w:val="decimal"/>
+      <w:lvlText w:val="%4."/>
+      <w:lvlJc w:val="left"/>
+      <w:pPr>
+        <w:ind w:left="2880" w:hanging="360"/>
+      </w:pPr>
+    </w:lvl>
+    <w:lvl w:ilvl="4" w:tplc="04090019" w:tentative="1">
+      <w:start w:val="1"/>
+      <w:numFmt w:val="lowerLetter"/>
+      <w:lvlText w:val="%5."/>
+      <w:lvlJc w:val="left"/>
+      <w:pPr>
+        <w:ind w:left="3600" w:hanging="360"/>
+      </w:pPr>
+    </w:lvl>
+    <w:lvl w:ilvl="5" w:tplc="0409001B" w:tentative="1">
+      <w:start w:val="1"/>
+      <w:numFmt w:val="lowerRoman"/>
+      <w:lvlText w:val="%6."/>
+      <w:lvlJc w:val="right"/>
+      <w:pPr>
+        <w:ind w:left="4320" w:hanging="180"/>
+      </w:pPr>
+    </w:lvl>
+    <w:lvl w:ilvl="6" w:tplc="0409000F" w:tentative="1">
+      <w:start w:val="1"/>
+      <w:numFmt w:val="decimal"/>
+      <w:lvlText w:val="%7."/>
+      <w:lvlJc w:val="left"/>
+      <w:pPr>
+        <w:ind w:left="5040" w:hanging="360"/>
+      </w:pPr>
+    </w:lvl>
+    <w:lvl w:ilvl="7" w:tplc="04090019" w:tentative="1">
+      <w:start w:val="1"/>
+      <w:numFmt w:val="lowerLetter"/>
+      <w:lvlText w:val="%8."/>
+      <w:lvlJc w:val="left"/>
+      <w:pPr>
+        <w:ind w:left="5760" w:hanging="360"/>
+      </w:pPr>
+    </w:lvl>
+    <w:lvl w:ilvl="8" w:tplc="0409001B" w:tentative="1">
+      <w:start w:val="1"/>
+      <w:numFmt w:val="lowerRoman"/>
+      <w:lvlText w:val="%9."/>
+      <w:lvlJc w:val="right"/>
+      <w:pPr>
+        <w:ind w:left="6480" w:hanging="180"/>
+      </w:pPr>
+    </w:lvl>
+  </w:abstractNum>
+  <w:abstractNum w:abstractNumId="9" w15:restartNumberingAfterBreak="0">
     <w:nsid w:val="542D143E"/>
     <w:multiLevelType w:val="hybridMultilevel"/>
     <w:tmpl w:val="4C5CBF3A"/>
@@ -20850,7 +21052,7 @@
       </w:rPr>
     </w:lvl>
   </w:abstractNum>
-  <w:abstractNum w:abstractNumId="8" w15:restartNumberingAfterBreak="0">
+  <w:abstractNum w:abstractNumId="10" w15:restartNumberingAfterBreak="0">
     <w:nsid w:val="5695519A"/>
     <w:multiLevelType w:val="hybridMultilevel"/>
     <w:tmpl w:val="390E60F6"/>
@@ -20939,7 +21141,7 @@
       </w:pPr>
     </w:lvl>
   </w:abstractNum>
-  <w:abstractNum w:abstractNumId="9" w15:restartNumberingAfterBreak="0">
+  <w:abstractNum w:abstractNumId="11" w15:restartNumberingAfterBreak="0">
     <w:nsid w:val="5BFE6668"/>
     <w:multiLevelType w:val="hybridMultilevel"/>
     <w:tmpl w:val="61B6FB64"/>
@@ -21031,7 +21233,7 @@
       </w:pPr>
     </w:lvl>
   </w:abstractNum>
-  <w:abstractNum w:abstractNumId="10" w15:restartNumberingAfterBreak="0">
+  <w:abstractNum w:abstractNumId="12" w15:restartNumberingAfterBreak="0">
     <w:nsid w:val="5C1F5007"/>
     <w:multiLevelType w:val="hybridMultilevel"/>
     <w:tmpl w:val="F7CA8ED4"/>
@@ -21120,7 +21322,7 @@
       </w:pPr>
     </w:lvl>
   </w:abstractNum>
-  <w:abstractNum w:abstractNumId="11" w15:restartNumberingAfterBreak="0">
+  <w:abstractNum w:abstractNumId="13" w15:restartNumberingAfterBreak="0">
     <w:nsid w:val="6ABA3679"/>
     <w:multiLevelType w:val="hybridMultilevel"/>
     <w:tmpl w:val="5D167630"/>
@@ -21212,7 +21414,7 @@
       </w:pPr>
     </w:lvl>
   </w:abstractNum>
-  <w:abstractNum w:abstractNumId="12" w15:restartNumberingAfterBreak="0">
+  <w:abstractNum w:abstractNumId="14" w15:restartNumberingAfterBreak="0">
     <w:nsid w:val="6CEA2773"/>
     <w:multiLevelType w:val="hybridMultilevel"/>
     <w:tmpl w:val="E070AC20"/>
@@ -21301,7 +21503,7 @@
       </w:pPr>
     </w:lvl>
   </w:abstractNum>
-  <w:abstractNum w:abstractNumId="13" w15:restartNumberingAfterBreak="0">
+  <w:abstractNum w:abstractNumId="15" w15:restartNumberingAfterBreak="0">
     <w:nsid w:val="7A0E2DB2"/>
     <w:multiLevelType w:val="hybridMultilevel"/>
     <w:tmpl w:val="E9B6A5CA"/>
@@ -21393,7 +21595,7 @@
       </w:pPr>
     </w:lvl>
   </w:abstractNum>
-  <w:abstractNum w:abstractNumId="14" w15:restartNumberingAfterBreak="0">
+  <w:abstractNum w:abstractNumId="16" w15:restartNumberingAfterBreak="0">
     <w:nsid w:val="7E196020"/>
     <w:multiLevelType w:val="hybridMultilevel"/>
     <w:tmpl w:val="C1D6A936"/>
@@ -21484,16 +21686,16 @@
     </w:lvl>
   </w:abstractNum>
   <w:num w:numId="1" w16cid:durableId="351608837">
-    <w:abstractNumId w:val="8"/>
+    <w:abstractNumId w:val="10"/>
   </w:num>
   <w:num w:numId="2" w16cid:durableId="1980766890">
-    <w:abstractNumId w:val="14"/>
+    <w:abstractNumId w:val="16"/>
   </w:num>
   <w:num w:numId="3" w16cid:durableId="828717167">
-    <w:abstractNumId w:val="4"/>
+    <w:abstractNumId w:val="5"/>
   </w:num>
   <w:num w:numId="4" w16cid:durableId="2141681503">
-    <w:abstractNumId w:val="7"/>
+    <w:abstractNumId w:val="9"/>
   </w:num>
   <w:num w:numId="5" w16cid:durableId="825710978">
     <w:abstractNumId w:val="1"/>
@@ -21502,30 +21704,36 @@
     <w:abstractNumId w:val="0"/>
   </w:num>
   <w:num w:numId="7" w16cid:durableId="174728924">
-    <w:abstractNumId w:val="11"/>
+    <w:abstractNumId w:val="13"/>
   </w:num>
   <w:num w:numId="8" w16cid:durableId="332031516">
-    <w:abstractNumId w:val="10"/>
+    <w:abstractNumId w:val="12"/>
   </w:num>
   <w:num w:numId="9" w16cid:durableId="2145073062">
-    <w:abstractNumId w:val="3"/>
+    <w:abstractNumId w:val="4"/>
   </w:num>
   <w:num w:numId="10" w16cid:durableId="1524439517">
-    <w:abstractNumId w:val="12"/>
+    <w:abstractNumId w:val="14"/>
   </w:num>
   <w:num w:numId="11" w16cid:durableId="1941571700">
-    <w:abstractNumId w:val="5"/>
+    <w:abstractNumId w:val="7"/>
   </w:num>
   <w:num w:numId="12" w16cid:durableId="733235124">
     <w:abstractNumId w:val="2"/>
   </w:num>
   <w:num w:numId="13" w16cid:durableId="2122530222">
-    <w:abstractNumId w:val="9"/>
+    <w:abstractNumId w:val="11"/>
   </w:num>
   <w:num w:numId="14" w16cid:durableId="1872960815">
-    <w:abstractNumId w:val="13"/>
+    <w:abstractNumId w:val="15"/>
   </w:num>
   <w:num w:numId="15" w16cid:durableId="577597852">
+    <w:abstractNumId w:val="8"/>
+  </w:num>
+  <w:num w:numId="16" w16cid:durableId="421340008">
+    <w:abstractNumId w:val="3"/>
+  </w:num>
+  <w:num w:numId="17" w16cid:durableId="16080971">
     <w:abstractNumId w:val="6"/>
   </w:num>
 </w:numbering>
@@ -21535,9 +21743,6 @@
 <w15:people xmlns:wpc="http://schemas.microsoft.com/office/word/2010/wordprocessingCanvas" xmlns:cx="http://schemas.microsoft.com/office/drawing/2014/chartex" xmlns:cx1="http://schemas.microsoft.com/office/drawing/2015/9/8/chartex" xmlns:cx2="http://schemas.microsoft.com/office/drawing/2015/10/21/chartex" xmlns:cx3="http://schemas.microsoft.com/office/drawing/2016/5/9/chartex" xmlns:cx4="http://schemas.microsoft.com/office/drawing/2016/5/10/chartex" xmlns:cx5="http://schemas.microsoft.com/office/drawing/2016/5/11/chartex" xmlns:cx6="http://schemas.microsoft.com/office/drawing/2016/5/12/chartex" xmlns:cx7="http://schemas.microsoft.com/office/drawing/2016/5/13/chartex" xmlns:cx8="http://schemas.microsoft.com/office/drawing/2016/5/14/chartex" xmlns:mc="http://schemas.openxmlformats.org/markup-compatibility/2006" xmlns:aink="http://schemas.microsoft.com/office/drawing/2016/ink" xmlns:am3d="http://schemas.microsoft.com/office/drawing/2017/model3d" xmlns:o="urn:schemas-microsoft-com:office:office" xmlns:oel="http://schemas.microsoft.com/office/2019/extlst" xmlns:r="http://schemas.openxmlformats.org/officeDocument/2006/relationships" xmlns:m="http://schemas.openxmlformats.org/officeDocument/2006/math" xmlns:v="urn:schemas-microsoft-com:vml" xmlns:wp14="http://schemas.microsoft.com/office/word/2010/wordprocessingDrawing" xmlns:wp="http://schemas.openxmlformats.org/drawingml/2006/wordprocessingDrawing" xmlns:w10="urn:schemas-microsoft-com:office:word" xmlns:w="http://schemas.openxmlformats.org/wordprocessingml/2006/main" xmlns:w14="http://schemas.microsoft.com/office/word/2010/wordml" xmlns:w15="http://schemas.microsoft.com/office/word/2012/wordml" xmlns:w16cex="http://schemas.microsoft.com/office/word/2018/wordml/cex" xmlns:w16cid="http://schemas.microsoft.com/office/word/2016/wordml/cid" xmlns:w16="http://schemas.microsoft.com/office/word/2018/wordml" xmlns:w16du="http://schemas.microsoft.com/office/word/2023/wordml/word16du" xmlns:w16sdtdh="http://schemas.microsoft.com/office/word/2020/wordml/sdtdatahash" xmlns:w16sdtfl="http://schemas.microsoft.com/office/word/2024/wordml/sdtformatlock" xmlns:w16se="http://schemas.microsoft.com/office/word/2015/wordml/symex" xmlns:wpg="http://schemas.microsoft.com/office/word/2010/wordprocessingGroup" xmlns:wpi="http://schemas.microsoft.com/office/word/2010/wordprocessingInk" xmlns:wne="http://schemas.microsoft.com/office/word/2006/wordml" xmlns:wps="http://schemas.microsoft.com/office/word/2010/wordprocessingShape" mc:Ignorable="w14 w15 w16se w16cid w16 w16cex w16sdtdh w16sdtfl w16du wp14">
   <w15:person w15:author="Evan S. Reinheimer">
     <w15:presenceInfo w15:providerId="AD" w15:userId="S::REI50529@pennwest.edu::c970029f-c834-438e-a571-2e213bfe9d10"/>
-  </w15:person>
-  <w15:person w15:author="Jenna Guffy">
-    <w15:presenceInfo w15:providerId="AD" w15:userId="S::GUF16812@pennwest.edu::625cf683-6f2b-45df-93f6-0efb8b011379"/>
   </w15:person>
   <w15:person w15:author="Andrew Evans">
     <w15:presenceInfo w15:providerId="AD" w15:userId="S::EVA54587@pennwest.edu::f7dd0223-e140-40d4-8ef0-22ecf0da757c"/>
@@ -21945,6 +22150,7 @@
   <w:style w:type="paragraph" w:default="1" w:styleId="Normal">
     <w:name w:val="Normal"/>
     <w:qFormat/>
+    <w:rsid w:val="004432C9"/>
   </w:style>
   <w:style w:type="paragraph" w:styleId="Heading1">
     <w:name w:val="heading 1"/>
@@ -22750,6 +22956,76 @@
       <w:spacing w:after="0" w:line="240" w:lineRule="auto"/>
     </w:pPr>
   </w:style>
+  <w:style w:type="paragraph" w:styleId="TOCHeading">
+    <w:name w:val="TOC Heading"/>
+    <w:basedOn w:val="Heading1"/>
+    <w:next w:val="Normal"/>
+    <w:uiPriority w:val="39"/>
+    <w:unhideWhenUsed/>
+    <w:qFormat/>
+    <w:rsid w:val="00AE7069"/>
+    <w:pPr>
+      <w:spacing w:before="240" w:after="0"/>
+      <w:outlineLvl w:val="9"/>
+    </w:pPr>
+    <w:rPr>
+      <w:kern w:val="0"/>
+      <w:sz w:val="32"/>
+      <w:szCs w:val="32"/>
+    </w:rPr>
+  </w:style>
+  <w:style w:type="paragraph" w:styleId="TOC2">
+    <w:name w:val="toc 2"/>
+    <w:basedOn w:val="Normal"/>
+    <w:next w:val="Normal"/>
+    <w:autoRedefine/>
+    <w:uiPriority w:val="39"/>
+    <w:unhideWhenUsed/>
+    <w:rsid w:val="00AE7069"/>
+    <w:pPr>
+      <w:spacing w:after="100"/>
+      <w:ind w:left="220"/>
+    </w:pPr>
+    <w:rPr>
+      <w:rFonts w:eastAsiaTheme="minorEastAsia" w:cs="Times New Roman"/>
+      <w:kern w:val="0"/>
+    </w:rPr>
+  </w:style>
+  <w:style w:type="paragraph" w:styleId="TOC1">
+    <w:name w:val="toc 1"/>
+    <w:basedOn w:val="Normal"/>
+    <w:next w:val="Normal"/>
+    <w:autoRedefine/>
+    <w:uiPriority w:val="39"/>
+    <w:unhideWhenUsed/>
+    <w:rsid w:val="00AE7069"/>
+    <w:pPr>
+      <w:spacing w:after="100"/>
+    </w:pPr>
+    <w:rPr>
+      <w:rFonts w:ascii="Verdana" w:eastAsiaTheme="minorEastAsia" w:hAnsi="Verdana" w:cs="Times New Roman"/>
+      <w:kern w:val="0"/>
+      <w:sz w:val="24"/>
+      <w:szCs w:val="24"/>
+    </w:rPr>
+  </w:style>
+  <w:style w:type="paragraph" w:styleId="TOC3">
+    <w:name w:val="toc 3"/>
+    <w:basedOn w:val="Normal"/>
+    <w:next w:val="Normal"/>
+    <w:autoRedefine/>
+    <w:uiPriority w:val="39"/>
+    <w:unhideWhenUsed/>
+    <w:rsid w:val="00AE7069"/>
+    <w:pPr>
+      <w:spacing w:after="100"/>
+      <w:ind w:left="440"/>
+    </w:pPr>
+    <w:rPr>
+      <w:rFonts w:eastAsiaTheme="minorEastAsia" w:cs="Times New Roman"/>
+      <w:kern w:val="0"/>
+    </w:rPr>
+  </w:style>
 </w:styles>
 </file>
 

</xml_diff>

<commit_message>
Manual Updates + pdf file
</commit_message>
<xml_diff>
--- a/Project Documentation/PennWest Military and Veteran Student Success Database.docx
+++ b/Project Documentation/PennWest Military and Veteran Student Success Database.docx
@@ -124,8 +124,10 @@
     <w:sdt>
       <w:sdtPr>
         <w:rPr>
-          <w:rFonts w:ascii="Verdana" w:hAnsi="Verdana"/>
-          <w:color w:val="000000" w:themeColor="text1"/>
+          <w:rFonts w:ascii="Verdana" w:eastAsiaTheme="minorEastAsia" w:hAnsi="Verdana" w:cs="Times New Roman"/>
+          <w:color w:val="000000" w:themeColor="text1"/>
+          <w:sz w:val="22"/>
+          <w:szCs w:val="22"/>
         </w:rPr>
         <w:id w:val="-344407069"/>
         <w:docPartObj>
@@ -135,10 +137,8 @@
       </w:sdtPr>
       <w:sdtEndPr>
         <w:rPr>
-          <w:rFonts w:asciiTheme="minorHAnsi" w:eastAsiaTheme="minorEastAsia" w:hAnsiTheme="minorHAnsi" w:cs="Times New Roman"/>
+          <w:rFonts w:asciiTheme="minorHAnsi" w:hAnsiTheme="minorHAnsi"/>
           <w:color w:val="auto"/>
-          <w:sz w:val="22"/>
-          <w:szCs w:val="22"/>
         </w:rPr>
       </w:sdtEndPr>
       <w:sdtContent>
@@ -163,10 +163,7 @@
             <w:pStyle w:val="TOC1"/>
           </w:pPr>
           <w:r>
-            <w:t>SYSTEM CAPABILITES OVERVIEW</w:t>
-          </w:r>
-          <w:r>
-            <w:t xml:space="preserve"> </w:t>
+            <w:t xml:space="preserve">SYSTEM CAPABILITES OVERVIEW </w:t>
           </w:r>
           <w:r>
             <w:ptab w:relativeTo="margin" w:alignment="right" w:leader="dot"/>
@@ -271,7 +268,7 @@
               <w:sz w:val="24"/>
               <w:szCs w:val="24"/>
             </w:rPr>
-            <w:t>6</w:t>
+            <w:t>7</w:t>
           </w:r>
         </w:p>
         <w:p>
@@ -304,7 +301,7 @@
               <w:sz w:val="24"/>
               <w:szCs w:val="24"/>
             </w:rPr>
-            <w:t>8</w:t>
+            <w:t>9</w:t>
           </w:r>
         </w:p>
         <w:p>
@@ -337,7 +334,7 @@
               <w:sz w:val="24"/>
               <w:szCs w:val="24"/>
             </w:rPr>
-            <w:t>9</w:t>
+            <w:t>10</w:t>
           </w:r>
         </w:p>
         <w:p>
@@ -370,7 +367,7 @@
               <w:sz w:val="24"/>
               <w:szCs w:val="24"/>
             </w:rPr>
-            <w:t>14</w:t>
+            <w:t>15</w:t>
           </w:r>
         </w:p>
         <w:p>
@@ -419,7 +416,7 @@
               <w:sz w:val="24"/>
               <w:szCs w:val="24"/>
             </w:rPr>
-            <w:t>15</w:t>
+            <w:t>16</w:t>
           </w:r>
         </w:p>
         <w:p>
@@ -452,7 +449,7 @@
               <w:sz w:val="24"/>
               <w:szCs w:val="24"/>
             </w:rPr>
-            <w:t>16</w:t>
+            <w:t>17</w:t>
           </w:r>
         </w:p>
         <w:p>
@@ -485,15 +482,7 @@
               <w:sz w:val="24"/>
               <w:szCs w:val="24"/>
             </w:rPr>
-            <w:t>1</w:t>
-          </w:r>
-          <w:r>
-            <w:rPr>
-              <w:rFonts w:ascii="Verdana" w:hAnsi="Verdana"/>
-              <w:sz w:val="24"/>
-              <w:szCs w:val="24"/>
-            </w:rPr>
-            <w:t>9</w:t>
+            <w:t>20</w:t>
           </w:r>
         </w:p>
         <w:p>
@@ -526,7 +515,15 @@
               <w:sz w:val="24"/>
               <w:szCs w:val="24"/>
             </w:rPr>
-            <w:t>21</w:t>
+            <w:t>2</w:t>
+          </w:r>
+          <w:r>
+            <w:rPr>
+              <w:rFonts w:ascii="Verdana" w:hAnsi="Verdana"/>
+              <w:sz w:val="24"/>
+              <w:szCs w:val="24"/>
+            </w:rPr>
+            <w:t>2</w:t>
           </w:r>
         </w:p>
         <w:p>
@@ -559,7 +556,15 @@
               <w:sz w:val="24"/>
               <w:szCs w:val="24"/>
             </w:rPr>
-            <w:t>23</w:t>
+            <w:t>2</w:t>
+          </w:r>
+          <w:r>
+            <w:rPr>
+              <w:rFonts w:ascii="Verdana" w:hAnsi="Verdana"/>
+              <w:sz w:val="24"/>
+              <w:szCs w:val="24"/>
+            </w:rPr>
+            <w:t>4</w:t>
           </w:r>
         </w:p>
         <w:p>
@@ -592,7 +597,15 @@
               <w:sz w:val="24"/>
               <w:szCs w:val="24"/>
             </w:rPr>
-            <w:t>24</w:t>
+            <w:t>2</w:t>
+          </w:r>
+          <w:r>
+            <w:rPr>
+              <w:rFonts w:ascii="Verdana" w:hAnsi="Verdana"/>
+              <w:sz w:val="24"/>
+              <w:szCs w:val="24"/>
+            </w:rPr>
+            <w:t>5</w:t>
           </w:r>
         </w:p>
         <w:p>
@@ -625,7 +638,15 @@
               <w:sz w:val="24"/>
               <w:szCs w:val="24"/>
             </w:rPr>
-            <w:t>25</w:t>
+            <w:t>2</w:t>
+          </w:r>
+          <w:r>
+            <w:rPr>
+              <w:rFonts w:ascii="Verdana" w:hAnsi="Verdana"/>
+              <w:sz w:val="24"/>
+              <w:szCs w:val="24"/>
+            </w:rPr>
+            <w:t>6</w:t>
           </w:r>
         </w:p>
         <w:p>
@@ -732,25 +753,7 @@
           <w:sz w:val="24"/>
           <w:szCs w:val="24"/>
         </w:rPr>
-        <w:t xml:space="preserve">The database will allow for detailed reporting, including information such as student names, IDs, contact details, aid types, and certification statuses. These reports will support the department in assessing certifications and ensuring compliance with VA requirements. Through these features, the database will improve operational efficiency and contribute to a more seamless and supportive experience for </w:t>
-      </w:r>
-      <w:proofErr w:type="spellStart"/>
-      <w:r>
-        <w:rPr>
-          <w:rFonts w:ascii="Verdana" w:hAnsi="Verdana"/>
-          <w:sz w:val="24"/>
-          <w:szCs w:val="24"/>
-        </w:rPr>
-        <w:t>PennWest’s</w:t>
-      </w:r>
-      <w:proofErr w:type="spellEnd"/>
-      <w:r>
-        <w:rPr>
-          <w:rFonts w:ascii="Verdana" w:hAnsi="Verdana"/>
-          <w:sz w:val="24"/>
-          <w:szCs w:val="24"/>
-        </w:rPr>
-        <w:t xml:space="preserve"> military and veteran student community.</w:t>
+        <w:t>The database will allow for detailed reporting, including information such as student names, IDs, contact details, aid types, and certification statuses. These reports will support the department in assessing certifications and ensuring compliance with VA requirements. Through these features, the database will improve operational efficiency and contribute to a more seamless and supportive experience for PennWest’s military and veteran student community.</w:t>
       </w:r>
     </w:p>
     <w:p>
@@ -886,7 +889,7 @@
           <w:noProof/>
         </w:rPr>
         <w:drawing>
-          <wp:inline distT="0" distB="0" distL="0" distR="0" wp14:anchorId="19D3E5A3" wp14:editId="0B82E2BF">
+          <wp:inline distT="0" distB="0" distL="0" distR="0" wp14:anchorId="0A118577" wp14:editId="5D39D9C8">
             <wp:extent cx="5943600" cy="244475"/>
             <wp:effectExtent l="0" t="0" r="0" b="0"/>
             <wp:docPr id="2080222398" name="Picture 1"/>
@@ -968,7 +971,6 @@
           <w:szCs w:val="24"/>
         </w:rPr>
       </w:pPr>
-      <w:commentRangeStart w:id="0"/>
       <w:r>
         <w:rPr>
           <w:rFonts w:ascii="Verdana" w:hAnsi="Verdana"/>
@@ -1004,13 +1006,6 @@
         </w:rPr>
         <w:t xml:space="preserve"> into the address bar</w:t>
       </w:r>
-      <w:commentRangeEnd w:id="0"/>
-      <w:r>
-        <w:rPr>
-          <w:rStyle w:val="CommentReference"/>
-        </w:rPr>
-        <w:commentReference w:id="0"/>
-      </w:r>
       <w:r>
         <w:rPr>
           <w:rFonts w:ascii="Verdana" w:hAnsi="Verdana"/>
@@ -1142,26 +1137,18 @@
           <w:szCs w:val="24"/>
         </w:rPr>
       </w:pPr>
-    </w:p>
-    <w:p>
-      <w:pPr>
-        <w:rPr>
-          <w:rFonts w:ascii="Verdana" w:hAnsi="Verdana"/>
-          <w:sz w:val="24"/>
-          <w:szCs w:val="24"/>
-        </w:rPr>
-      </w:pPr>
-      <w:r>
-        <w:rPr>
-          <w:rFonts w:ascii="Verdana" w:hAnsi="Verdana"/>
+      <w:r>
+        <w:rPr>
+          <w:rFonts w:ascii="Verdana" w:hAnsi="Verdana"/>
+          <w:noProof/>
           <w:sz w:val="24"/>
           <w:szCs w:val="24"/>
         </w:rPr>
         <w:drawing>
-          <wp:inline distT="0" distB="0" distL="0" distR="0" wp14:anchorId="74A350BE" wp14:editId="4BD86607">
-            <wp:extent cx="5372100" cy="5450156"/>
+          <wp:inline distT="0" distB="0" distL="0" distR="0" wp14:anchorId="0F64A64D" wp14:editId="234C86E1">
+            <wp:extent cx="5326912" cy="5404312"/>
             <wp:effectExtent l="0" t="0" r="0" b="0"/>
-            <wp:docPr id="1558067278" name="Picture 1"/>
+            <wp:docPr id="864350546" name="Picture 1" descr="A screenshot of a computer&#10;&#10;AI-generated content may be incorrect."/>
             <wp:cNvGraphicFramePr>
               <a:graphicFrameLocks xmlns:a="http://schemas.openxmlformats.org/drawingml/2006/main" noChangeAspect="1"/>
             </wp:cNvGraphicFramePr>
@@ -1169,7 +1156,1087 @@
               <a:graphicData uri="http://schemas.openxmlformats.org/drawingml/2006/picture">
                 <pic:pic xmlns:pic="http://schemas.openxmlformats.org/drawingml/2006/picture">
                   <pic:nvPicPr>
-                    <pic:cNvPr id="1558067278" name=""/>
+                    <pic:cNvPr id="864350546" name="Picture 1" descr="A screenshot of a computer&#10;&#10;AI-generated content may be incorrect."/>
+                    <pic:cNvPicPr/>
+                  </pic:nvPicPr>
+                  <pic:blipFill>
+                    <a:blip r:embed="rId10"/>
+                    <a:stretch>
+                      <a:fillRect/>
+                    </a:stretch>
+                  </pic:blipFill>
+                  <pic:spPr>
+                    <a:xfrm>
+                      <a:off x="0" y="0"/>
+                      <a:ext cx="5349276" cy="5427001"/>
+                    </a:xfrm>
+                    <a:prstGeom prst="rect">
+                      <a:avLst/>
+                    </a:prstGeom>
+                  </pic:spPr>
+                </pic:pic>
+              </a:graphicData>
+            </a:graphic>
+          </wp:inline>
+        </w:drawing>
+      </w:r>
+    </w:p>
+    <w:p>
+      <w:pPr>
+        <w:rPr>
+          <w:rFonts w:ascii="Verdana" w:hAnsi="Verdana"/>
+          <w:sz w:val="24"/>
+          <w:szCs w:val="24"/>
+        </w:rPr>
+      </w:pPr>
+    </w:p>
+    <w:p>
+      <w:pPr>
+        <w:pStyle w:val="ListParagraph"/>
+        <w:numPr>
+          <w:ilvl w:val="0"/>
+          <w:numId w:val="2"/>
+        </w:numPr>
+        <w:rPr>
+          <w:rFonts w:ascii="Verdana" w:hAnsi="Verdana"/>
+          <w:b/>
+          <w:bCs/>
+          <w:sz w:val="24"/>
+          <w:szCs w:val="24"/>
+        </w:rPr>
+      </w:pPr>
+      <w:r>
+        <w:rPr>
+          <w:rFonts w:ascii="Verdana" w:hAnsi="Verdana"/>
+          <w:sz w:val="24"/>
+          <w:szCs w:val="24"/>
+        </w:rPr>
+        <w:t xml:space="preserve">If you are not already registered, </w:t>
+      </w:r>
+      <w:r>
+        <w:rPr>
+          <w:rFonts w:ascii="Verdana" w:hAnsi="Verdana"/>
+          <w:sz w:val="24"/>
+          <w:szCs w:val="24"/>
+        </w:rPr>
+        <w:t xml:space="preserve">request an account from an </w:t>
+      </w:r>
+      <w:r>
+        <w:rPr>
+          <w:rFonts w:ascii="Verdana" w:hAnsi="Verdana"/>
+          <w:b/>
+          <w:bCs/>
+          <w:sz w:val="24"/>
+          <w:szCs w:val="24"/>
+        </w:rPr>
+        <w:t>Admin</w:t>
+      </w:r>
+      <w:r>
+        <w:rPr>
+          <w:rFonts w:ascii="Verdana" w:hAnsi="Verdana"/>
+          <w:sz w:val="24"/>
+          <w:szCs w:val="24"/>
+        </w:rPr>
+        <w:t>.</w:t>
+      </w:r>
+    </w:p>
+    <w:p>
+      <w:pPr>
+        <w:pStyle w:val="ListParagraph"/>
+        <w:ind w:left="0"/>
+        <w:rPr>
+          <w:rFonts w:ascii="Verdana" w:hAnsi="Verdana"/>
+          <w:sz w:val="28"/>
+          <w:szCs w:val="28"/>
+        </w:rPr>
+      </w:pPr>
+      <w:r>
+        <w:rPr>
+          <w:rFonts w:ascii="Verdana" w:hAnsi="Verdana"/>
+          <w:sz w:val="28"/>
+          <w:szCs w:val="28"/>
+        </w:rPr>
+        <w:lastRenderedPageBreak/>
+        <w:t>Registration</w:t>
+      </w:r>
+    </w:p>
+    <w:p>
+      <w:pPr>
+        <w:pStyle w:val="ListParagraph"/>
+        <w:ind w:left="0"/>
+        <w:rPr>
+          <w:rFonts w:ascii="Verdana" w:hAnsi="Verdana"/>
+          <w:b/>
+          <w:bCs/>
+          <w:color w:val="FF0000"/>
+          <w:sz w:val="28"/>
+          <w:szCs w:val="28"/>
+        </w:rPr>
+      </w:pPr>
+      <w:r>
+        <w:rPr>
+          <w:rFonts w:ascii="Verdana" w:hAnsi="Verdana"/>
+          <w:b/>
+          <w:bCs/>
+          <w:noProof/>
+          <w:color w:val="FF0000"/>
+          <w:sz w:val="28"/>
+          <w:szCs w:val="28"/>
+        </w:rPr>
+        <w:drawing>
+          <wp:inline distT="0" distB="0" distL="0" distR="0" wp14:anchorId="49DF3456" wp14:editId="12E7B5D7">
+            <wp:extent cx="5943600" cy="3319145"/>
+            <wp:effectExtent l="0" t="0" r="0" b="0"/>
+            <wp:docPr id="283794411" name="Picture 1"/>
+            <wp:cNvGraphicFramePr>
+              <a:graphicFrameLocks xmlns:a="http://schemas.openxmlformats.org/drawingml/2006/main" noChangeAspect="1"/>
+            </wp:cNvGraphicFramePr>
+            <a:graphic xmlns:a="http://schemas.openxmlformats.org/drawingml/2006/main">
+              <a:graphicData uri="http://schemas.openxmlformats.org/drawingml/2006/picture">
+                <pic:pic xmlns:pic="http://schemas.openxmlformats.org/drawingml/2006/picture">
+                  <pic:nvPicPr>
+                    <pic:cNvPr id="283794411" name=""/>
+                    <pic:cNvPicPr/>
+                  </pic:nvPicPr>
+                  <pic:blipFill>
+                    <a:blip r:embed="rId11"/>
+                    <a:stretch>
+                      <a:fillRect/>
+                    </a:stretch>
+                  </pic:blipFill>
+                  <pic:spPr>
+                    <a:xfrm>
+                      <a:off x="0" y="0"/>
+                      <a:ext cx="5943600" cy="3319145"/>
+                    </a:xfrm>
+                    <a:prstGeom prst="rect">
+                      <a:avLst/>
+                    </a:prstGeom>
+                  </pic:spPr>
+                </pic:pic>
+              </a:graphicData>
+            </a:graphic>
+          </wp:inline>
+        </w:drawing>
+      </w:r>
+    </w:p>
+    <w:p>
+      <w:pPr>
+        <w:rPr>
+          <w:rFonts w:ascii="Verdana" w:hAnsi="Verdana"/>
+          <w:b/>
+          <w:bCs/>
+          <w:sz w:val="24"/>
+          <w:szCs w:val="24"/>
+        </w:rPr>
+      </w:pPr>
+      <w:r>
+        <w:rPr>
+          <w:rFonts w:ascii="Verdana" w:hAnsi="Verdana"/>
+          <w:sz w:val="24"/>
+          <w:szCs w:val="24"/>
+        </w:rPr>
+        <w:t xml:space="preserve">On the registration page, an </w:t>
+      </w:r>
+      <w:r>
+        <w:rPr>
+          <w:rFonts w:ascii="Verdana" w:hAnsi="Verdana"/>
+          <w:b/>
+          <w:bCs/>
+          <w:sz w:val="24"/>
+          <w:szCs w:val="24"/>
+        </w:rPr>
+        <w:t xml:space="preserve">Admin </w:t>
+      </w:r>
+      <w:r>
+        <w:rPr>
+          <w:rFonts w:ascii="Verdana" w:hAnsi="Verdana"/>
+          <w:sz w:val="24"/>
+          <w:szCs w:val="24"/>
+        </w:rPr>
+        <w:t>has the ability to</w:t>
+      </w:r>
+      <w:r>
+        <w:rPr>
+          <w:rFonts w:ascii="Verdana" w:hAnsi="Verdana"/>
+          <w:sz w:val="24"/>
+          <w:szCs w:val="24"/>
+        </w:rPr>
+        <w:t xml:space="preserve"> create an </w:t>
+      </w:r>
+      <w:proofErr w:type="gramStart"/>
+      <w:r>
+        <w:rPr>
+          <w:rFonts w:ascii="Verdana" w:hAnsi="Verdana"/>
+          <w:sz w:val="24"/>
+          <w:szCs w:val="24"/>
+        </w:rPr>
+        <w:t>account, or</w:t>
+      </w:r>
+      <w:proofErr w:type="gramEnd"/>
+      <w:r>
+        <w:rPr>
+          <w:rFonts w:ascii="Verdana" w:hAnsi="Verdana"/>
+          <w:sz w:val="24"/>
+          <w:szCs w:val="24"/>
+        </w:rPr>
+        <w:t xml:space="preserve"> update an account’s roles.</w:t>
+      </w:r>
+    </w:p>
+    <w:p>
+      <w:pPr>
+        <w:pStyle w:val="ListParagraph"/>
+        <w:numPr>
+          <w:ilvl w:val="0"/>
+          <w:numId w:val="17"/>
+        </w:numPr>
+        <w:rPr>
+          <w:rFonts w:ascii="Verdana" w:hAnsi="Verdana"/>
+          <w:sz w:val="24"/>
+          <w:szCs w:val="24"/>
+        </w:rPr>
+      </w:pPr>
+      <w:r>
+        <w:rPr>
+          <w:rFonts w:ascii="Verdana" w:hAnsi="Verdana"/>
+          <w:sz w:val="24"/>
+          <w:szCs w:val="24"/>
+        </w:rPr>
+        <w:t xml:space="preserve">In order to login and access the database, the user must first </w:t>
+      </w:r>
+      <w:r>
+        <w:rPr>
+          <w:rFonts w:ascii="Verdana" w:hAnsi="Verdana"/>
+          <w:sz w:val="24"/>
+          <w:szCs w:val="24"/>
+        </w:rPr>
+        <w:t xml:space="preserve">have an </w:t>
+      </w:r>
+      <w:r>
+        <w:rPr>
+          <w:rFonts w:ascii="Verdana" w:hAnsi="Verdana"/>
+          <w:b/>
+          <w:bCs/>
+          <w:sz w:val="24"/>
+          <w:szCs w:val="24"/>
+        </w:rPr>
+        <w:t xml:space="preserve">Admin </w:t>
+      </w:r>
+      <w:r>
+        <w:rPr>
+          <w:rFonts w:ascii="Verdana" w:hAnsi="Verdana"/>
+          <w:sz w:val="24"/>
+          <w:szCs w:val="24"/>
+        </w:rPr>
+        <w:t>register their account by entering their details:</w:t>
+      </w:r>
+    </w:p>
+    <w:p>
+      <w:pPr>
+        <w:pStyle w:val="ListParagraph"/>
+        <w:numPr>
+          <w:ilvl w:val="1"/>
+          <w:numId w:val="17"/>
+        </w:numPr>
+        <w:rPr>
+          <w:rFonts w:ascii="Verdana" w:hAnsi="Verdana"/>
+          <w:sz w:val="24"/>
+          <w:szCs w:val="24"/>
+        </w:rPr>
+      </w:pPr>
+      <w:r>
+        <w:rPr>
+          <w:rFonts w:ascii="Verdana" w:hAnsi="Verdana"/>
+          <w:b/>
+          <w:bCs/>
+          <w:sz w:val="24"/>
+          <w:szCs w:val="24"/>
+        </w:rPr>
+        <w:t>Staff ID</w:t>
+      </w:r>
+      <w:r>
+        <w:rPr>
+          <w:rFonts w:ascii="Verdana" w:hAnsi="Verdana"/>
+          <w:sz w:val="24"/>
+          <w:szCs w:val="24"/>
+        </w:rPr>
+        <w:t>: Enter your staff ID in the white box.</w:t>
+      </w:r>
+    </w:p>
+    <w:p>
+      <w:pPr>
+        <w:pStyle w:val="ListParagraph"/>
+        <w:numPr>
+          <w:ilvl w:val="1"/>
+          <w:numId w:val="17"/>
+        </w:numPr>
+        <w:rPr>
+          <w:rFonts w:ascii="Verdana" w:hAnsi="Verdana"/>
+          <w:sz w:val="24"/>
+          <w:szCs w:val="24"/>
+        </w:rPr>
+      </w:pPr>
+      <w:r>
+        <w:rPr>
+          <w:rFonts w:ascii="Verdana" w:hAnsi="Verdana"/>
+          <w:b/>
+          <w:bCs/>
+          <w:sz w:val="24"/>
+          <w:szCs w:val="24"/>
+        </w:rPr>
+        <w:t>Username</w:t>
+      </w:r>
+      <w:r>
+        <w:rPr>
+          <w:rFonts w:ascii="Verdana" w:hAnsi="Verdana"/>
+          <w:sz w:val="24"/>
+          <w:szCs w:val="24"/>
+        </w:rPr>
+        <w:t>:</w:t>
+      </w:r>
+      <w:r>
+        <w:rPr>
+          <w:rFonts w:ascii="Verdana" w:hAnsi="Verdana"/>
+          <w:sz w:val="24"/>
+          <w:szCs w:val="24"/>
+        </w:rPr>
+        <w:t xml:space="preserve"> Enter a username for yourself in the white box.</w:t>
+      </w:r>
+    </w:p>
+    <w:p>
+      <w:pPr>
+        <w:pStyle w:val="ListParagraph"/>
+        <w:numPr>
+          <w:ilvl w:val="1"/>
+          <w:numId w:val="17"/>
+        </w:numPr>
+        <w:rPr>
+          <w:rFonts w:ascii="Verdana" w:hAnsi="Verdana"/>
+          <w:sz w:val="24"/>
+          <w:szCs w:val="24"/>
+        </w:rPr>
+      </w:pPr>
+      <w:r>
+        <w:rPr>
+          <w:rFonts w:ascii="Verdana" w:hAnsi="Verdana"/>
+          <w:b/>
+          <w:bCs/>
+          <w:sz w:val="24"/>
+          <w:szCs w:val="24"/>
+        </w:rPr>
+        <w:t>Password</w:t>
+      </w:r>
+      <w:r>
+        <w:rPr>
+          <w:rFonts w:ascii="Verdana" w:hAnsi="Verdana"/>
+          <w:sz w:val="24"/>
+          <w:szCs w:val="24"/>
+        </w:rPr>
+        <w:t>:</w:t>
+      </w:r>
+      <w:r>
+        <w:rPr>
+          <w:rFonts w:ascii="Verdana" w:hAnsi="Verdana"/>
+          <w:sz w:val="24"/>
+          <w:szCs w:val="24"/>
+        </w:rPr>
+        <w:t xml:space="preserve"> Enter a password of your choosing in the white box.</w:t>
+      </w:r>
+    </w:p>
+    <w:p>
+      <w:pPr>
+        <w:pStyle w:val="ListParagraph"/>
+        <w:numPr>
+          <w:ilvl w:val="1"/>
+          <w:numId w:val="17"/>
+        </w:numPr>
+        <w:rPr>
+          <w:rFonts w:ascii="Verdana" w:hAnsi="Verdana"/>
+          <w:sz w:val="24"/>
+          <w:szCs w:val="24"/>
+        </w:rPr>
+      </w:pPr>
+      <w:r>
+        <w:rPr>
+          <w:rFonts w:ascii="Verdana" w:hAnsi="Verdana"/>
+          <w:b/>
+          <w:bCs/>
+          <w:sz w:val="24"/>
+          <w:szCs w:val="24"/>
+        </w:rPr>
+        <w:t>Confirm Password</w:t>
+      </w:r>
+      <w:r>
+        <w:rPr>
+          <w:rFonts w:ascii="Verdana" w:hAnsi="Verdana"/>
+          <w:sz w:val="24"/>
+          <w:szCs w:val="24"/>
+        </w:rPr>
+        <w:t>:</w:t>
+      </w:r>
+      <w:r>
+        <w:rPr>
+          <w:rFonts w:ascii="Verdana" w:hAnsi="Verdana"/>
+          <w:sz w:val="24"/>
+          <w:szCs w:val="24"/>
+        </w:rPr>
+        <w:t xml:space="preserve"> Re-enter your password in the white box.</w:t>
+      </w:r>
+    </w:p>
+    <w:p>
+      <w:pPr>
+        <w:pStyle w:val="ListParagraph"/>
+        <w:numPr>
+          <w:ilvl w:val="1"/>
+          <w:numId w:val="17"/>
+        </w:numPr>
+        <w:rPr>
+          <w:rFonts w:ascii="Verdana" w:hAnsi="Verdana"/>
+          <w:sz w:val="24"/>
+          <w:szCs w:val="24"/>
+        </w:rPr>
+      </w:pPr>
+      <w:r>
+        <w:rPr>
+          <w:rFonts w:ascii="Verdana" w:hAnsi="Verdana"/>
+          <w:b/>
+          <w:bCs/>
+          <w:sz w:val="24"/>
+          <w:szCs w:val="24"/>
+        </w:rPr>
+        <w:t>First Name</w:t>
+      </w:r>
+      <w:r>
+        <w:rPr>
+          <w:rFonts w:ascii="Verdana" w:hAnsi="Verdana"/>
+          <w:sz w:val="24"/>
+          <w:szCs w:val="24"/>
+        </w:rPr>
+        <w:t>:</w:t>
+      </w:r>
+      <w:r>
+        <w:rPr>
+          <w:rFonts w:ascii="Verdana" w:hAnsi="Verdana"/>
+          <w:sz w:val="24"/>
+          <w:szCs w:val="24"/>
+        </w:rPr>
+        <w:t xml:space="preserve"> Enter your first name.</w:t>
+      </w:r>
+    </w:p>
+    <w:p>
+      <w:pPr>
+        <w:pStyle w:val="ListParagraph"/>
+        <w:numPr>
+          <w:ilvl w:val="1"/>
+          <w:numId w:val="17"/>
+        </w:numPr>
+        <w:rPr>
+          <w:rFonts w:ascii="Verdana" w:hAnsi="Verdana"/>
+          <w:sz w:val="24"/>
+          <w:szCs w:val="24"/>
+        </w:rPr>
+      </w:pPr>
+      <w:r>
+        <w:rPr>
+          <w:rFonts w:ascii="Verdana" w:hAnsi="Verdana"/>
+          <w:b/>
+          <w:bCs/>
+          <w:sz w:val="24"/>
+          <w:szCs w:val="24"/>
+        </w:rPr>
+        <w:t>Last Name</w:t>
+      </w:r>
+      <w:r>
+        <w:rPr>
+          <w:rFonts w:ascii="Verdana" w:hAnsi="Verdana"/>
+          <w:sz w:val="24"/>
+          <w:szCs w:val="24"/>
+        </w:rPr>
+        <w:t>:</w:t>
+      </w:r>
+      <w:r>
+        <w:rPr>
+          <w:rFonts w:ascii="Verdana" w:hAnsi="Verdana"/>
+          <w:sz w:val="24"/>
+          <w:szCs w:val="24"/>
+        </w:rPr>
+        <w:t xml:space="preserve"> Enter your last name.</w:t>
+      </w:r>
+    </w:p>
+    <w:p>
+      <w:pPr>
+        <w:pStyle w:val="ListParagraph"/>
+        <w:numPr>
+          <w:ilvl w:val="1"/>
+          <w:numId w:val="17"/>
+        </w:numPr>
+        <w:rPr>
+          <w:rFonts w:ascii="Verdana" w:hAnsi="Verdana"/>
+          <w:sz w:val="24"/>
+          <w:szCs w:val="24"/>
+        </w:rPr>
+      </w:pPr>
+      <w:r>
+        <w:rPr>
+          <w:rFonts w:ascii="Verdana" w:hAnsi="Verdana"/>
+          <w:b/>
+          <w:bCs/>
+          <w:sz w:val="24"/>
+          <w:szCs w:val="24"/>
+        </w:rPr>
+        <w:t>Email</w:t>
+      </w:r>
+      <w:r>
+        <w:rPr>
+          <w:rFonts w:ascii="Verdana" w:hAnsi="Verdana"/>
+          <w:sz w:val="24"/>
+          <w:szCs w:val="24"/>
+        </w:rPr>
+        <w:t>:</w:t>
+      </w:r>
+      <w:r>
+        <w:rPr>
+          <w:rFonts w:ascii="Verdana" w:hAnsi="Verdana"/>
+          <w:sz w:val="24"/>
+          <w:szCs w:val="24"/>
+        </w:rPr>
+        <w:t xml:space="preserve"> Enter your email.</w:t>
+      </w:r>
+    </w:p>
+    <w:p>
+      <w:pPr>
+        <w:pStyle w:val="ListParagraph"/>
+        <w:numPr>
+          <w:ilvl w:val="1"/>
+          <w:numId w:val="17"/>
+        </w:numPr>
+        <w:spacing w:line="256" w:lineRule="auto"/>
+        <w:rPr>
+          <w:rFonts w:ascii="Verdana" w:hAnsi="Verdana"/>
+          <w:color w:val="000000" w:themeColor="text1"/>
+          <w:sz w:val="24"/>
+          <w:szCs w:val="24"/>
+        </w:rPr>
+      </w:pPr>
+      <w:r>
+        <w:rPr>
+          <w:rFonts w:ascii="Verdana" w:hAnsi="Verdana"/>
+          <w:b/>
+          <w:bCs/>
+          <w:color w:val="000000" w:themeColor="text1"/>
+          <w:sz w:val="24"/>
+          <w:szCs w:val="24"/>
+        </w:rPr>
+        <w:t>Role</w:t>
+      </w:r>
+      <w:r>
+        <w:rPr>
+          <w:rFonts w:ascii="Verdana" w:hAnsi="Verdana"/>
+          <w:color w:val="000000" w:themeColor="text1"/>
+          <w:sz w:val="24"/>
+          <w:szCs w:val="24"/>
+        </w:rPr>
+        <w:t xml:space="preserve">: Click the drop-down menu to choose between </w:t>
+      </w:r>
+      <w:r>
+        <w:rPr>
+          <w:rFonts w:ascii="Verdana" w:hAnsi="Verdana"/>
+          <w:b/>
+          <w:bCs/>
+          <w:color w:val="000000" w:themeColor="text1"/>
+          <w:sz w:val="24"/>
+          <w:szCs w:val="24"/>
+        </w:rPr>
+        <w:t xml:space="preserve">Support Staff </w:t>
+      </w:r>
+      <w:r>
+        <w:rPr>
+          <w:rFonts w:ascii="Verdana" w:hAnsi="Verdana"/>
+          <w:color w:val="000000" w:themeColor="text1"/>
+          <w:sz w:val="24"/>
+          <w:szCs w:val="24"/>
+        </w:rPr>
+        <w:t xml:space="preserve">or </w:t>
+      </w:r>
+      <w:r>
+        <w:rPr>
+          <w:rFonts w:ascii="Verdana" w:hAnsi="Verdana"/>
+          <w:b/>
+          <w:bCs/>
+          <w:color w:val="000000" w:themeColor="text1"/>
+          <w:sz w:val="24"/>
+          <w:szCs w:val="24"/>
+        </w:rPr>
+        <w:t>Admin.</w:t>
+      </w:r>
+    </w:p>
+    <w:p>
+      <w:pPr>
+        <w:pStyle w:val="ListParagraph"/>
+        <w:numPr>
+          <w:ilvl w:val="0"/>
+          <w:numId w:val="17"/>
+        </w:numPr>
+        <w:rPr>
+          <w:rFonts w:ascii="Verdana" w:hAnsi="Verdana"/>
+          <w:sz w:val="24"/>
+          <w:szCs w:val="24"/>
+        </w:rPr>
+      </w:pPr>
+      <w:r>
+        <w:rPr>
+          <w:rFonts w:ascii="Verdana" w:hAnsi="Verdana"/>
+          <w:sz w:val="24"/>
+          <w:szCs w:val="24"/>
+        </w:rPr>
+        <w:t>After entering all of your</w:t>
+      </w:r>
+      <w:r>
+        <w:rPr>
+          <w:rFonts w:ascii="Verdana" w:hAnsi="Verdana"/>
+          <w:sz w:val="24"/>
+          <w:szCs w:val="24"/>
+        </w:rPr>
+        <w:t xml:space="preserve"> or the </w:t>
+      </w:r>
+      <w:r>
+        <w:rPr>
+          <w:rFonts w:ascii="Verdana" w:hAnsi="Verdana"/>
+          <w:b/>
+          <w:bCs/>
+          <w:sz w:val="24"/>
+          <w:szCs w:val="24"/>
+        </w:rPr>
+        <w:t>Support Staff’s</w:t>
+      </w:r>
+      <w:r>
+        <w:rPr>
+          <w:rFonts w:ascii="Verdana" w:hAnsi="Verdana"/>
+          <w:sz w:val="24"/>
+          <w:szCs w:val="24"/>
+        </w:rPr>
+        <w:t xml:space="preserve"> </w:t>
+      </w:r>
+      <w:r>
+        <w:rPr>
+          <w:rFonts w:ascii="Verdana" w:hAnsi="Verdana"/>
+          <w:sz w:val="24"/>
+          <w:szCs w:val="24"/>
+        </w:rPr>
+        <w:t xml:space="preserve">information, click the blue </w:t>
+      </w:r>
+      <w:r>
+        <w:rPr>
+          <w:rFonts w:ascii="Verdana" w:hAnsi="Verdana"/>
+          <w:b/>
+          <w:bCs/>
+          <w:sz w:val="24"/>
+          <w:szCs w:val="24"/>
+        </w:rPr>
+        <w:t>Submit</w:t>
+      </w:r>
+      <w:r>
+        <w:rPr>
+          <w:rFonts w:ascii="Verdana" w:hAnsi="Verdana"/>
+          <w:sz w:val="24"/>
+          <w:szCs w:val="24"/>
+        </w:rPr>
+        <w:t xml:space="preserve"> button.</w:t>
+      </w:r>
+    </w:p>
+    <w:p>
+      <w:pPr>
+        <w:ind w:left="360"/>
+        <w:rPr>
+          <w:rFonts w:ascii="Verdana" w:hAnsi="Verdana"/>
+          <w:sz w:val="24"/>
+          <w:szCs w:val="24"/>
+        </w:rPr>
+      </w:pPr>
+      <w:r>
+        <w:rPr>
+          <w:rFonts w:ascii="Verdana" w:hAnsi="Verdana"/>
+          <w:noProof/>
+          <w:sz w:val="24"/>
+          <w:szCs w:val="24"/>
+        </w:rPr>
+        <w:drawing>
+          <wp:inline distT="0" distB="0" distL="0" distR="0" wp14:anchorId="5E37B07A" wp14:editId="197A1B14">
+            <wp:extent cx="3571875" cy="371475"/>
+            <wp:effectExtent l="0" t="0" r="9525" b="9525"/>
+            <wp:docPr id="856478614" name="Picture 1"/>
+            <wp:cNvGraphicFramePr>
+              <a:graphicFrameLocks xmlns:a="http://schemas.openxmlformats.org/drawingml/2006/main" noChangeAspect="1"/>
+            </wp:cNvGraphicFramePr>
+            <a:graphic xmlns:a="http://schemas.openxmlformats.org/drawingml/2006/main">
+              <a:graphicData uri="http://schemas.openxmlformats.org/drawingml/2006/picture">
+                <pic:pic xmlns:pic="http://schemas.openxmlformats.org/drawingml/2006/picture">
+                  <pic:nvPicPr>
+                    <pic:cNvPr id="856478614" name=""/>
+                    <pic:cNvPicPr/>
+                  </pic:nvPicPr>
+                  <pic:blipFill>
+                    <a:blip r:embed="rId12"/>
+                    <a:stretch>
+                      <a:fillRect/>
+                    </a:stretch>
+                  </pic:blipFill>
+                  <pic:spPr>
+                    <a:xfrm>
+                      <a:off x="0" y="0"/>
+                      <a:ext cx="3571875" cy="371475"/>
+                    </a:xfrm>
+                    <a:prstGeom prst="rect">
+                      <a:avLst/>
+                    </a:prstGeom>
+                  </pic:spPr>
+                </pic:pic>
+              </a:graphicData>
+            </a:graphic>
+          </wp:inline>
+        </w:drawing>
+      </w:r>
+    </w:p>
+    <w:p>
+      <w:pPr>
+        <w:pStyle w:val="ListParagraph"/>
+        <w:numPr>
+          <w:ilvl w:val="0"/>
+          <w:numId w:val="17"/>
+        </w:numPr>
+        <w:rPr>
+          <w:rFonts w:ascii="Verdana" w:hAnsi="Verdana"/>
+          <w:sz w:val="24"/>
+          <w:szCs w:val="24"/>
+        </w:rPr>
+      </w:pPr>
+      <w:r>
+        <w:rPr>
+          <w:rFonts w:ascii="Verdana" w:hAnsi="Verdana"/>
+          <w:sz w:val="24"/>
+          <w:szCs w:val="24"/>
+        </w:rPr>
+        <w:t xml:space="preserve">Proceed to the </w:t>
+      </w:r>
+      <w:r>
+        <w:rPr>
+          <w:rFonts w:ascii="Verdana" w:hAnsi="Verdana"/>
+          <w:b/>
+          <w:bCs/>
+          <w:sz w:val="24"/>
+          <w:szCs w:val="24"/>
+        </w:rPr>
+        <w:t>Login</w:t>
+      </w:r>
+      <w:r>
+        <w:rPr>
+          <w:rFonts w:ascii="Verdana" w:hAnsi="Verdana"/>
+          <w:sz w:val="24"/>
+          <w:szCs w:val="24"/>
+        </w:rPr>
+        <w:t xml:space="preserve"> screen.</w:t>
+      </w:r>
+    </w:p>
+    <w:p>
+      <w:pPr>
+        <w:pStyle w:val="ListParagraph"/>
+        <w:ind w:left="0"/>
+        <w:rPr>
+          <w:rFonts w:ascii="Verdana" w:hAnsi="Verdana"/>
+          <w:b/>
+          <w:bCs/>
+          <w:color w:val="FF0000"/>
+          <w:sz w:val="28"/>
+          <w:szCs w:val="28"/>
+        </w:rPr>
+      </w:pPr>
+    </w:p>
+    <w:p>
+      <w:pPr>
+        <w:pStyle w:val="ListParagraph"/>
+        <w:ind w:left="0"/>
+        <w:rPr>
+          <w:rFonts w:ascii="Verdana" w:hAnsi="Verdana"/>
+          <w:b/>
+          <w:bCs/>
+          <w:color w:val="FF0000"/>
+          <w:sz w:val="28"/>
+          <w:szCs w:val="28"/>
+        </w:rPr>
+      </w:pPr>
+    </w:p>
+    <w:p>
+      <w:pPr>
+        <w:pStyle w:val="ListParagraph"/>
+        <w:ind w:left="0"/>
+        <w:rPr>
+          <w:rFonts w:ascii="Verdana" w:hAnsi="Verdana"/>
+          <w:b/>
+          <w:bCs/>
+          <w:color w:val="FF0000"/>
+          <w:sz w:val="28"/>
+          <w:szCs w:val="28"/>
+        </w:rPr>
+      </w:pPr>
+    </w:p>
+    <w:p>
+      <w:pPr>
+        <w:pStyle w:val="ListParagraph"/>
+        <w:ind w:left="0"/>
+        <w:rPr>
+          <w:rFonts w:ascii="Verdana" w:hAnsi="Verdana"/>
+          <w:color w:val="000000" w:themeColor="text1"/>
+          <w:sz w:val="24"/>
+          <w:szCs w:val="24"/>
+        </w:rPr>
+      </w:pPr>
+      <w:r>
+        <w:rPr>
+          <w:rFonts w:ascii="Verdana" w:hAnsi="Verdana"/>
+          <w:color w:val="000000" w:themeColor="text1"/>
+          <w:sz w:val="24"/>
+          <w:szCs w:val="24"/>
+        </w:rPr>
+        <w:t>In order to update an account’s role:</w:t>
+      </w:r>
+    </w:p>
+    <w:p>
+      <w:pPr>
+        <w:pStyle w:val="ListParagraph"/>
+        <w:numPr>
+          <w:ilvl w:val="0"/>
+          <w:numId w:val="19"/>
+        </w:numPr>
+        <w:rPr>
+          <w:rFonts w:ascii="Verdana" w:hAnsi="Verdana"/>
+          <w:color w:val="000000" w:themeColor="text1"/>
+          <w:sz w:val="24"/>
+          <w:szCs w:val="24"/>
+        </w:rPr>
+      </w:pPr>
+      <w:r>
+        <w:rPr>
+          <w:rFonts w:ascii="Verdana" w:hAnsi="Verdana"/>
+          <w:color w:val="000000" w:themeColor="text1"/>
+          <w:sz w:val="24"/>
+          <w:szCs w:val="24"/>
+        </w:rPr>
+        <w:t xml:space="preserve">Click the blue </w:t>
+      </w:r>
+      <w:r>
+        <w:rPr>
+          <w:rFonts w:ascii="Verdana" w:hAnsi="Verdana"/>
+          <w:b/>
+          <w:bCs/>
+          <w:color w:val="000000" w:themeColor="text1"/>
+          <w:sz w:val="24"/>
+          <w:szCs w:val="24"/>
+        </w:rPr>
+        <w:t>Make Inactive</w:t>
+      </w:r>
+      <w:r>
+        <w:rPr>
+          <w:rFonts w:ascii="Verdana" w:hAnsi="Verdana"/>
+          <w:color w:val="000000" w:themeColor="text1"/>
+          <w:sz w:val="24"/>
+          <w:szCs w:val="24"/>
+        </w:rPr>
+        <w:t xml:space="preserve"> button under the </w:t>
+      </w:r>
+      <w:r>
+        <w:rPr>
+          <w:rFonts w:ascii="Verdana" w:hAnsi="Verdana"/>
+          <w:b/>
+          <w:bCs/>
+          <w:color w:val="000000" w:themeColor="text1"/>
+          <w:sz w:val="24"/>
+          <w:szCs w:val="24"/>
+        </w:rPr>
+        <w:t xml:space="preserve">Action </w:t>
+      </w:r>
+      <w:r>
+        <w:rPr>
+          <w:rFonts w:ascii="Verdana" w:hAnsi="Verdana"/>
+          <w:color w:val="000000" w:themeColor="text1"/>
+          <w:sz w:val="24"/>
+          <w:szCs w:val="24"/>
+        </w:rPr>
+        <w:t xml:space="preserve">column in the </w:t>
+      </w:r>
+      <w:r>
+        <w:rPr>
+          <w:rFonts w:ascii="Verdana" w:hAnsi="Verdana"/>
+          <w:b/>
+          <w:bCs/>
+          <w:color w:val="000000" w:themeColor="text1"/>
+          <w:sz w:val="24"/>
+          <w:szCs w:val="24"/>
+        </w:rPr>
+        <w:t xml:space="preserve">Manager Users </w:t>
+      </w:r>
+      <w:r>
+        <w:rPr>
+          <w:rFonts w:ascii="Verdana" w:hAnsi="Verdana"/>
+          <w:color w:val="000000" w:themeColor="text1"/>
+          <w:sz w:val="24"/>
+          <w:szCs w:val="24"/>
+        </w:rPr>
+        <w:t>table. After clicking this, until a new role is selected, the account will not be able to login.</w:t>
+      </w:r>
+    </w:p>
+    <w:p>
+      <w:pPr>
+        <w:pStyle w:val="ListParagraph"/>
+        <w:ind w:left="0" w:firstLine="720"/>
+        <w:rPr>
+          <w:rFonts w:ascii="Verdana" w:hAnsi="Verdana"/>
+          <w:b/>
+          <w:bCs/>
+          <w:color w:val="000000" w:themeColor="text1"/>
+          <w:sz w:val="28"/>
+          <w:szCs w:val="28"/>
+        </w:rPr>
+      </w:pPr>
+      <w:r>
+        <w:rPr>
+          <w:rFonts w:ascii="Verdana" w:hAnsi="Verdana"/>
+          <w:b/>
+          <w:bCs/>
+          <w:noProof/>
+          <w:color w:val="000000" w:themeColor="text1"/>
+          <w:sz w:val="28"/>
+          <w:szCs w:val="28"/>
+        </w:rPr>
+        <w:drawing>
+          <wp:inline distT="0" distB="0" distL="0" distR="0" wp14:anchorId="7C6D912C" wp14:editId="12674D0F">
+            <wp:extent cx="1190625" cy="352425"/>
+            <wp:effectExtent l="0" t="0" r="9525" b="9525"/>
+            <wp:docPr id="2080311688" name="Picture 1"/>
+            <wp:cNvGraphicFramePr>
+              <a:graphicFrameLocks xmlns:a="http://schemas.openxmlformats.org/drawingml/2006/main" noChangeAspect="1"/>
+            </wp:cNvGraphicFramePr>
+            <a:graphic xmlns:a="http://schemas.openxmlformats.org/drawingml/2006/main">
+              <a:graphicData uri="http://schemas.openxmlformats.org/drawingml/2006/picture">
+                <pic:pic xmlns:pic="http://schemas.openxmlformats.org/drawingml/2006/picture">
+                  <pic:nvPicPr>
+                    <pic:cNvPr id="2080311688" name=""/>
+                    <pic:cNvPicPr/>
+                  </pic:nvPicPr>
+                  <pic:blipFill>
+                    <a:blip r:embed="rId13"/>
+                    <a:stretch>
+                      <a:fillRect/>
+                    </a:stretch>
+                  </pic:blipFill>
+                  <pic:spPr>
+                    <a:xfrm>
+                      <a:off x="0" y="0"/>
+                      <a:ext cx="1190625" cy="352425"/>
+                    </a:xfrm>
+                    <a:prstGeom prst="rect">
+                      <a:avLst/>
+                    </a:prstGeom>
+                  </pic:spPr>
+                </pic:pic>
+              </a:graphicData>
+            </a:graphic>
+          </wp:inline>
+        </w:drawing>
+      </w:r>
+    </w:p>
+    <w:p>
+      <w:pPr>
+        <w:pStyle w:val="ListParagraph"/>
+        <w:numPr>
+          <w:ilvl w:val="0"/>
+          <w:numId w:val="19"/>
+        </w:numPr>
+        <w:rPr>
+          <w:rFonts w:ascii="Verdana" w:hAnsi="Verdana"/>
+          <w:color w:val="000000" w:themeColor="text1"/>
+          <w:sz w:val="24"/>
+          <w:szCs w:val="24"/>
+        </w:rPr>
+      </w:pPr>
+      <w:r>
+        <w:rPr>
+          <w:rFonts w:ascii="Verdana" w:hAnsi="Verdana"/>
+          <w:color w:val="000000" w:themeColor="text1"/>
+          <w:sz w:val="24"/>
+          <w:szCs w:val="24"/>
+        </w:rPr>
+        <w:t xml:space="preserve">To change the roles after making an account inactive, click one of the following blue buttons under the </w:t>
+      </w:r>
+      <w:r>
+        <w:rPr>
+          <w:rFonts w:ascii="Verdana" w:hAnsi="Verdana"/>
+          <w:b/>
+          <w:bCs/>
+          <w:color w:val="000000" w:themeColor="text1"/>
+          <w:sz w:val="24"/>
+          <w:szCs w:val="24"/>
+        </w:rPr>
+        <w:t xml:space="preserve">Action </w:t>
+      </w:r>
+      <w:r>
+        <w:rPr>
+          <w:rFonts w:ascii="Verdana" w:hAnsi="Verdana"/>
+          <w:color w:val="000000" w:themeColor="text1"/>
+          <w:sz w:val="24"/>
+          <w:szCs w:val="24"/>
+        </w:rPr>
+        <w:t xml:space="preserve">column in the </w:t>
+      </w:r>
+      <w:r>
+        <w:rPr>
+          <w:rFonts w:ascii="Verdana" w:hAnsi="Verdana"/>
+          <w:b/>
+          <w:bCs/>
+          <w:color w:val="000000" w:themeColor="text1"/>
+          <w:sz w:val="24"/>
+          <w:szCs w:val="24"/>
+        </w:rPr>
+        <w:t xml:space="preserve">Manager Users </w:t>
+      </w:r>
+      <w:r>
+        <w:rPr>
+          <w:rFonts w:ascii="Verdana" w:hAnsi="Verdana"/>
+          <w:color w:val="000000" w:themeColor="text1"/>
+          <w:sz w:val="24"/>
+          <w:szCs w:val="24"/>
+        </w:rPr>
+        <w:t>table:</w:t>
+      </w:r>
+      <w:r>
+        <w:rPr>
+          <w:rFonts w:ascii="Verdana" w:hAnsi="Verdana"/>
+          <w:color w:val="000000" w:themeColor="text1"/>
+          <w:sz w:val="24"/>
+          <w:szCs w:val="24"/>
+        </w:rPr>
+        <w:br/>
+      </w:r>
+      <w:r>
+        <w:rPr>
+          <w:rFonts w:ascii="Verdana" w:hAnsi="Verdana"/>
+          <w:noProof/>
+          <w:color w:val="000000" w:themeColor="text1"/>
+          <w:sz w:val="24"/>
+          <w:szCs w:val="24"/>
+        </w:rPr>
+        <w:drawing>
+          <wp:inline distT="0" distB="0" distL="0" distR="0" wp14:anchorId="2003E688" wp14:editId="50AFBE15">
+            <wp:extent cx="1362075" cy="809625"/>
+            <wp:effectExtent l="0" t="0" r="9525" b="9525"/>
+            <wp:docPr id="1077421450" name="Picture 1" descr="A close up of a sign&#10;&#10;AI-generated content may be incorrect."/>
+            <wp:cNvGraphicFramePr>
+              <a:graphicFrameLocks xmlns:a="http://schemas.openxmlformats.org/drawingml/2006/main" noChangeAspect="1"/>
+            </wp:cNvGraphicFramePr>
+            <a:graphic xmlns:a="http://schemas.openxmlformats.org/drawingml/2006/main">
+              <a:graphicData uri="http://schemas.openxmlformats.org/drawingml/2006/picture">
+                <pic:pic xmlns:pic="http://schemas.openxmlformats.org/drawingml/2006/picture">
+                  <pic:nvPicPr>
+                    <pic:cNvPr id="1077421450" name="Picture 1" descr="A close up of a sign&#10;&#10;AI-generated content may be incorrect."/>
                     <pic:cNvPicPr/>
                   </pic:nvPicPr>
                   <pic:blipFill>
@@ -1181,7 +2248,7 @@
                   <pic:spPr>
                     <a:xfrm>
                       <a:off x="0" y="0"/>
-                      <a:ext cx="5373377" cy="5451451"/>
+                      <a:ext cx="1362075" cy="809625"/>
                     </a:xfrm>
                     <a:prstGeom prst="rect">
                       <a:avLst/>
@@ -1198,62 +2265,112 @@
       <w:pPr>
         <w:pStyle w:val="ListParagraph"/>
         <w:numPr>
-          <w:ilvl w:val="0"/>
-          <w:numId w:val="2"/>
+          <w:ilvl w:val="1"/>
+          <w:numId w:val="19"/>
         </w:numPr>
         <w:rPr>
           <w:rFonts w:ascii="Verdana" w:hAnsi="Verdana"/>
-          <w:b/>
-          <w:bCs/>
-          <w:sz w:val="24"/>
-          <w:szCs w:val="24"/>
-        </w:rPr>
-      </w:pPr>
-      <w:r>
-        <w:rPr>
-          <w:rFonts w:ascii="Verdana" w:hAnsi="Verdana"/>
-          <w:sz w:val="24"/>
-          <w:szCs w:val="24"/>
-        </w:rPr>
-        <w:t xml:space="preserve">If you are not already registered, click the blue </w:t>
-      </w:r>
-      <w:r>
-        <w:rPr>
-          <w:rFonts w:ascii="Verdana" w:hAnsi="Verdana"/>
-          <w:b/>
-          <w:bCs/>
-          <w:sz w:val="24"/>
-          <w:szCs w:val="24"/>
-        </w:rPr>
-        <w:t xml:space="preserve">Register here </w:t>
-      </w:r>
-      <w:r>
-        <w:rPr>
-          <w:rFonts w:ascii="Verdana" w:hAnsi="Verdana"/>
-          <w:sz w:val="24"/>
-          <w:szCs w:val="24"/>
-        </w:rPr>
-        <w:t>text.</w:t>
+          <w:color w:val="000000" w:themeColor="text1"/>
+          <w:sz w:val="24"/>
+          <w:szCs w:val="24"/>
+        </w:rPr>
+      </w:pPr>
+      <w:r>
+        <w:rPr>
+          <w:rFonts w:ascii="Verdana" w:hAnsi="Verdana"/>
+          <w:b/>
+          <w:bCs/>
+          <w:color w:val="000000" w:themeColor="text1"/>
+          <w:sz w:val="24"/>
+          <w:szCs w:val="24"/>
+        </w:rPr>
+        <w:t>Make Admin</w:t>
+      </w:r>
+      <w:r>
+        <w:rPr>
+          <w:rFonts w:ascii="Verdana" w:hAnsi="Verdana"/>
+          <w:color w:val="000000" w:themeColor="text1"/>
+          <w:sz w:val="24"/>
+          <w:szCs w:val="24"/>
+        </w:rPr>
+        <w:t xml:space="preserve">: Gives the account all of the powers of an </w:t>
+      </w:r>
+      <w:r>
+        <w:rPr>
+          <w:rFonts w:ascii="Verdana" w:hAnsi="Verdana"/>
+          <w:b/>
+          <w:bCs/>
+          <w:color w:val="000000" w:themeColor="text1"/>
+          <w:sz w:val="24"/>
+          <w:szCs w:val="24"/>
+        </w:rPr>
+        <w:t>Admin.</w:t>
       </w:r>
     </w:p>
     <w:p>
       <w:pPr>
         <w:pStyle w:val="ListParagraph"/>
-        <w:ind w:left="0"/>
-        <w:rPr>
-          <w:rFonts w:ascii="Verdana" w:hAnsi="Verdana"/>
-          <w:sz w:val="28"/>
-          <w:szCs w:val="28"/>
-        </w:rPr>
-      </w:pPr>
-      <w:r>
-        <w:rPr>
-          <w:rFonts w:ascii="Verdana" w:hAnsi="Verdana"/>
-          <w:sz w:val="28"/>
-          <w:szCs w:val="28"/>
-        </w:rPr>
-        <w:lastRenderedPageBreak/>
-        <w:t>Registration</w:t>
+        <w:numPr>
+          <w:ilvl w:val="1"/>
+          <w:numId w:val="19"/>
+        </w:numPr>
+        <w:rPr>
+          <w:rFonts w:ascii="Verdana" w:hAnsi="Verdana"/>
+          <w:color w:val="000000" w:themeColor="text1"/>
+          <w:sz w:val="24"/>
+          <w:szCs w:val="24"/>
+        </w:rPr>
+      </w:pPr>
+      <w:r>
+        <w:rPr>
+          <w:rFonts w:ascii="Verdana" w:hAnsi="Verdana"/>
+          <w:b/>
+          <w:bCs/>
+          <w:color w:val="000000" w:themeColor="text1"/>
+          <w:sz w:val="24"/>
+          <w:szCs w:val="24"/>
+        </w:rPr>
+        <w:t>Make</w:t>
+      </w:r>
+      <w:r>
+        <w:rPr>
+          <w:rFonts w:ascii="Verdana" w:hAnsi="Verdana"/>
+          <w:b/>
+          <w:bCs/>
+          <w:color w:val="000000" w:themeColor="text1"/>
+          <w:sz w:val="24"/>
+          <w:szCs w:val="24"/>
+        </w:rPr>
+        <w:t xml:space="preserve"> Support Staff</w:t>
+      </w:r>
+      <w:r>
+        <w:rPr>
+          <w:rFonts w:ascii="Verdana" w:hAnsi="Verdana"/>
+          <w:color w:val="000000" w:themeColor="text1"/>
+          <w:sz w:val="24"/>
+          <w:szCs w:val="24"/>
+        </w:rPr>
+        <w:t xml:space="preserve">: Re-activates account without giving </w:t>
+      </w:r>
+      <w:r>
+        <w:rPr>
+          <w:rFonts w:ascii="Verdana" w:hAnsi="Verdana"/>
+          <w:b/>
+          <w:bCs/>
+          <w:color w:val="000000" w:themeColor="text1"/>
+          <w:sz w:val="24"/>
+          <w:szCs w:val="24"/>
+        </w:rPr>
+        <w:t xml:space="preserve">Admin </w:t>
+      </w:r>
+      <w:r>
+        <w:rPr>
+          <w:rFonts w:ascii="Verdana" w:hAnsi="Verdana"/>
+          <w:color w:val="000000" w:themeColor="text1"/>
+          <w:sz w:val="24"/>
+          <w:szCs w:val="24"/>
+        </w:rPr>
+        <w:t>powers.</w:t>
       </w:r>
     </w:p>
     <w:p>
@@ -1269,513 +2386,20 @@
           <w:szCs w:val="28"/>
         </w:rPr>
       </w:pPr>
-      <w:r>
-        <w:rPr>
-          <w:rFonts w:ascii="Verdana" w:hAnsi="Verdana"/>
-          <w:b/>
-          <w:bCs/>
-          <w:noProof/>
+    </w:p>
+    <w:p>
+      <w:pPr>
+        <w:pStyle w:val="ListParagraph"/>
+        <w:ind w:left="0"/>
+        <w:rPr>
+          <w:rFonts w:ascii="Verdana" w:hAnsi="Verdana"/>
+          <w:b/>
+          <w:bCs/>
           <w:color w:val="FF0000"/>
           <w:sz w:val="28"/>
           <w:szCs w:val="28"/>
         </w:rPr>
-        <w:drawing>
-          <wp:inline distT="0" distB="0" distL="0" distR="0" wp14:anchorId="0D2921ED" wp14:editId="338E2D6A">
-            <wp:extent cx="5943600" cy="3796030"/>
-            <wp:effectExtent l="0" t="0" r="0" b="0"/>
-            <wp:docPr id="1924395998" name="Picture 1" descr="A screenshot of a computer&#10;&#10;AI-generated content may be incorrect."/>
-            <wp:cNvGraphicFramePr>
-              <a:graphicFrameLocks xmlns:a="http://schemas.openxmlformats.org/drawingml/2006/main" noChangeAspect="1"/>
-            </wp:cNvGraphicFramePr>
-            <a:graphic xmlns:a="http://schemas.openxmlformats.org/drawingml/2006/main">
-              <a:graphicData uri="http://schemas.openxmlformats.org/drawingml/2006/picture">
-                <pic:pic xmlns:pic="http://schemas.openxmlformats.org/drawingml/2006/picture">
-                  <pic:nvPicPr>
-                    <pic:cNvPr id="1924395998" name="Picture 1" descr="A screenshot of a computer&#10;&#10;AI-generated content may be incorrect."/>
-                    <pic:cNvPicPr/>
-                  </pic:nvPicPr>
-                  <pic:blipFill>
-                    <a:blip r:embed="rId15"/>
-                    <a:stretch>
-                      <a:fillRect/>
-                    </a:stretch>
-                  </pic:blipFill>
-                  <pic:spPr>
-                    <a:xfrm>
-                      <a:off x="0" y="0"/>
-                      <a:ext cx="5943600" cy="3796030"/>
-                    </a:xfrm>
-                    <a:prstGeom prst="rect">
-                      <a:avLst/>
-                    </a:prstGeom>
-                  </pic:spPr>
-                </pic:pic>
-              </a:graphicData>
-            </a:graphic>
-          </wp:inline>
-        </w:drawing>
-      </w:r>
-    </w:p>
-    <w:p>
-      <w:pPr>
-        <w:pStyle w:val="ListParagraph"/>
-        <w:ind w:left="0"/>
-        <w:rPr>
-          <w:rFonts w:ascii="Verdana" w:hAnsi="Verdana"/>
-          <w:sz w:val="24"/>
-          <w:szCs w:val="24"/>
-        </w:rPr>
-      </w:pPr>
-    </w:p>
-    <w:p>
-      <w:pPr>
-        <w:pStyle w:val="ListParagraph"/>
-        <w:numPr>
-          <w:ilvl w:val="0"/>
-          <w:numId w:val="17"/>
-        </w:numPr>
-        <w:rPr>
-          <w:rFonts w:ascii="Verdana" w:hAnsi="Verdana"/>
-          <w:sz w:val="24"/>
-          <w:szCs w:val="24"/>
-        </w:rPr>
-      </w:pPr>
-      <w:r>
-        <w:rPr>
-          <w:rFonts w:ascii="Verdana" w:hAnsi="Verdana"/>
-          <w:sz w:val="24"/>
-          <w:szCs w:val="24"/>
-        </w:rPr>
-        <w:t>In order to</w:t>
-      </w:r>
-      <w:r>
-        <w:rPr>
-          <w:rFonts w:ascii="Verdana" w:hAnsi="Verdana"/>
-          <w:sz w:val="24"/>
-          <w:szCs w:val="24"/>
-        </w:rPr>
-        <w:t xml:space="preserve"> login and access the database, the user must first register their account by entering their details:</w:t>
-      </w:r>
-    </w:p>
-    <w:p>
-      <w:pPr>
-        <w:pStyle w:val="ListParagraph"/>
-        <w:numPr>
-          <w:ilvl w:val="1"/>
-          <w:numId w:val="17"/>
-        </w:numPr>
-        <w:rPr>
-          <w:rFonts w:ascii="Verdana" w:hAnsi="Verdana"/>
-          <w:sz w:val="24"/>
-          <w:szCs w:val="24"/>
-        </w:rPr>
-      </w:pPr>
-      <w:r>
-        <w:rPr>
-          <w:rFonts w:ascii="Verdana" w:hAnsi="Verdana"/>
-          <w:b/>
-          <w:bCs/>
-          <w:sz w:val="24"/>
-          <w:szCs w:val="24"/>
-        </w:rPr>
-        <w:t>Staff ID</w:t>
-      </w:r>
-      <w:r>
-        <w:rPr>
-          <w:rFonts w:ascii="Verdana" w:hAnsi="Verdana"/>
-          <w:sz w:val="24"/>
-          <w:szCs w:val="24"/>
-        </w:rPr>
-        <w:t>: Enter your staff ID in the white box.</w:t>
-      </w:r>
-    </w:p>
-    <w:p>
-      <w:pPr>
-        <w:pStyle w:val="ListParagraph"/>
-        <w:numPr>
-          <w:ilvl w:val="1"/>
-          <w:numId w:val="17"/>
-        </w:numPr>
-        <w:rPr>
-          <w:rFonts w:ascii="Verdana" w:hAnsi="Verdana"/>
-          <w:sz w:val="24"/>
-          <w:szCs w:val="24"/>
-        </w:rPr>
-      </w:pPr>
-      <w:r>
-        <w:rPr>
-          <w:rFonts w:ascii="Verdana" w:hAnsi="Verdana"/>
-          <w:b/>
-          <w:bCs/>
-          <w:sz w:val="24"/>
-          <w:szCs w:val="24"/>
-        </w:rPr>
-        <w:t>Username</w:t>
-      </w:r>
-      <w:r>
-        <w:rPr>
-          <w:rFonts w:ascii="Verdana" w:hAnsi="Verdana"/>
-          <w:sz w:val="24"/>
-          <w:szCs w:val="24"/>
-        </w:rPr>
-        <w:t>:</w:t>
-      </w:r>
-      <w:r>
-        <w:rPr>
-          <w:rFonts w:ascii="Verdana" w:hAnsi="Verdana"/>
-          <w:sz w:val="24"/>
-          <w:szCs w:val="24"/>
-        </w:rPr>
-        <w:t xml:space="preserve"> Enter a username for yourself in the white box.</w:t>
-      </w:r>
-    </w:p>
-    <w:p>
-      <w:pPr>
-        <w:pStyle w:val="ListParagraph"/>
-        <w:numPr>
-          <w:ilvl w:val="1"/>
-          <w:numId w:val="17"/>
-        </w:numPr>
-        <w:rPr>
-          <w:rFonts w:ascii="Verdana" w:hAnsi="Verdana"/>
-          <w:sz w:val="24"/>
-          <w:szCs w:val="24"/>
-        </w:rPr>
-      </w:pPr>
-      <w:r>
-        <w:rPr>
-          <w:rFonts w:ascii="Verdana" w:hAnsi="Verdana"/>
-          <w:b/>
-          <w:bCs/>
-          <w:sz w:val="24"/>
-          <w:szCs w:val="24"/>
-        </w:rPr>
-        <w:t>Password</w:t>
-      </w:r>
-      <w:r>
-        <w:rPr>
-          <w:rFonts w:ascii="Verdana" w:hAnsi="Verdana"/>
-          <w:sz w:val="24"/>
-          <w:szCs w:val="24"/>
-        </w:rPr>
-        <w:t>:</w:t>
-      </w:r>
-      <w:r>
-        <w:rPr>
-          <w:rFonts w:ascii="Verdana" w:hAnsi="Verdana"/>
-          <w:sz w:val="24"/>
-          <w:szCs w:val="24"/>
-        </w:rPr>
-        <w:t xml:space="preserve"> Enter a password of your choosing in the white box.</w:t>
-      </w:r>
-    </w:p>
-    <w:p>
-      <w:pPr>
-        <w:pStyle w:val="ListParagraph"/>
-        <w:numPr>
-          <w:ilvl w:val="1"/>
-          <w:numId w:val="17"/>
-        </w:numPr>
-        <w:rPr>
-          <w:rFonts w:ascii="Verdana" w:hAnsi="Verdana"/>
-          <w:sz w:val="24"/>
-          <w:szCs w:val="24"/>
-        </w:rPr>
-      </w:pPr>
-      <w:r>
-        <w:rPr>
-          <w:rFonts w:ascii="Verdana" w:hAnsi="Verdana"/>
-          <w:b/>
-          <w:bCs/>
-          <w:sz w:val="24"/>
-          <w:szCs w:val="24"/>
-        </w:rPr>
-        <w:t>Confirm Password</w:t>
-      </w:r>
-      <w:r>
-        <w:rPr>
-          <w:rFonts w:ascii="Verdana" w:hAnsi="Verdana"/>
-          <w:sz w:val="24"/>
-          <w:szCs w:val="24"/>
-        </w:rPr>
-        <w:t>:</w:t>
-      </w:r>
-      <w:r>
-        <w:rPr>
-          <w:rFonts w:ascii="Verdana" w:hAnsi="Verdana"/>
-          <w:sz w:val="24"/>
-          <w:szCs w:val="24"/>
-        </w:rPr>
-        <w:t xml:space="preserve"> Re-enter your password in the white box.</w:t>
-      </w:r>
-    </w:p>
-    <w:p>
-      <w:pPr>
-        <w:pStyle w:val="ListParagraph"/>
-        <w:numPr>
-          <w:ilvl w:val="1"/>
-          <w:numId w:val="17"/>
-        </w:numPr>
-        <w:rPr>
-          <w:rFonts w:ascii="Verdana" w:hAnsi="Verdana"/>
-          <w:sz w:val="24"/>
-          <w:szCs w:val="24"/>
-        </w:rPr>
-      </w:pPr>
-      <w:r>
-        <w:rPr>
-          <w:rFonts w:ascii="Verdana" w:hAnsi="Verdana"/>
-          <w:b/>
-          <w:bCs/>
-          <w:sz w:val="24"/>
-          <w:szCs w:val="24"/>
-        </w:rPr>
-        <w:t>First Name</w:t>
-      </w:r>
-      <w:r>
-        <w:rPr>
-          <w:rFonts w:ascii="Verdana" w:hAnsi="Verdana"/>
-          <w:sz w:val="24"/>
-          <w:szCs w:val="24"/>
-        </w:rPr>
-        <w:t>:</w:t>
-      </w:r>
-      <w:r>
-        <w:rPr>
-          <w:rFonts w:ascii="Verdana" w:hAnsi="Verdana"/>
-          <w:sz w:val="24"/>
-          <w:szCs w:val="24"/>
-        </w:rPr>
-        <w:t xml:space="preserve"> Enter your first name.</w:t>
-      </w:r>
-    </w:p>
-    <w:p>
-      <w:pPr>
-        <w:pStyle w:val="ListParagraph"/>
-        <w:numPr>
-          <w:ilvl w:val="1"/>
-          <w:numId w:val="17"/>
-        </w:numPr>
-        <w:rPr>
-          <w:rFonts w:ascii="Verdana" w:hAnsi="Verdana"/>
-          <w:sz w:val="24"/>
-          <w:szCs w:val="24"/>
-        </w:rPr>
-      </w:pPr>
-      <w:r>
-        <w:rPr>
-          <w:rFonts w:ascii="Verdana" w:hAnsi="Verdana"/>
-          <w:b/>
-          <w:bCs/>
-          <w:sz w:val="24"/>
-          <w:szCs w:val="24"/>
-        </w:rPr>
-        <w:t>Last Name</w:t>
-      </w:r>
-      <w:r>
-        <w:rPr>
-          <w:rFonts w:ascii="Verdana" w:hAnsi="Verdana"/>
-          <w:sz w:val="24"/>
-          <w:szCs w:val="24"/>
-        </w:rPr>
-        <w:t>:</w:t>
-      </w:r>
-      <w:r>
-        <w:rPr>
-          <w:rFonts w:ascii="Verdana" w:hAnsi="Verdana"/>
-          <w:sz w:val="24"/>
-          <w:szCs w:val="24"/>
-        </w:rPr>
-        <w:t xml:space="preserve"> Enter your last name.</w:t>
-      </w:r>
-    </w:p>
-    <w:p>
-      <w:pPr>
-        <w:pStyle w:val="ListParagraph"/>
-        <w:numPr>
-          <w:ilvl w:val="1"/>
-          <w:numId w:val="17"/>
-        </w:numPr>
-        <w:rPr>
-          <w:rFonts w:ascii="Verdana" w:hAnsi="Verdana"/>
-          <w:sz w:val="24"/>
-          <w:szCs w:val="24"/>
-        </w:rPr>
-      </w:pPr>
-      <w:r>
-        <w:rPr>
-          <w:rFonts w:ascii="Verdana" w:hAnsi="Verdana"/>
-          <w:b/>
-          <w:bCs/>
-          <w:sz w:val="24"/>
-          <w:szCs w:val="24"/>
-        </w:rPr>
-        <w:t>Email</w:t>
-      </w:r>
-      <w:r>
-        <w:rPr>
-          <w:rFonts w:ascii="Verdana" w:hAnsi="Verdana"/>
-          <w:sz w:val="24"/>
-          <w:szCs w:val="24"/>
-        </w:rPr>
-        <w:t>:</w:t>
-      </w:r>
-      <w:r>
-        <w:rPr>
-          <w:rFonts w:ascii="Verdana" w:hAnsi="Verdana"/>
-          <w:sz w:val="24"/>
-          <w:szCs w:val="24"/>
-        </w:rPr>
-        <w:t xml:space="preserve"> Enter your email.</w:t>
-      </w:r>
-    </w:p>
-    <w:p>
-      <w:pPr>
-        <w:pStyle w:val="ListParagraph"/>
-        <w:numPr>
-          <w:ilvl w:val="0"/>
-          <w:numId w:val="17"/>
-        </w:numPr>
-        <w:rPr>
-          <w:rFonts w:ascii="Verdana" w:hAnsi="Verdana"/>
-          <w:sz w:val="24"/>
-          <w:szCs w:val="24"/>
-        </w:rPr>
-      </w:pPr>
-      <w:r>
-        <w:rPr>
-          <w:rFonts w:ascii="Verdana" w:hAnsi="Verdana"/>
-          <w:sz w:val="24"/>
-          <w:szCs w:val="24"/>
-        </w:rPr>
-        <w:t>After entering all of your</w:t>
-      </w:r>
-      <w:r>
-        <w:rPr>
-          <w:rFonts w:ascii="Verdana" w:hAnsi="Verdana"/>
-          <w:sz w:val="24"/>
-          <w:szCs w:val="24"/>
-        </w:rPr>
-        <w:t xml:space="preserve"> </w:t>
-      </w:r>
-      <w:r>
-        <w:rPr>
-          <w:rFonts w:ascii="Verdana" w:hAnsi="Verdana"/>
-          <w:sz w:val="24"/>
-          <w:szCs w:val="24"/>
-        </w:rPr>
-        <w:t xml:space="preserve">information, click the blue </w:t>
-      </w:r>
-      <w:r>
-        <w:rPr>
-          <w:rFonts w:ascii="Verdana" w:hAnsi="Verdana"/>
-          <w:b/>
-          <w:bCs/>
-          <w:sz w:val="24"/>
-          <w:szCs w:val="24"/>
-        </w:rPr>
-        <w:t>Submit</w:t>
-      </w:r>
-      <w:r>
-        <w:rPr>
-          <w:rFonts w:ascii="Verdana" w:hAnsi="Verdana"/>
-          <w:sz w:val="24"/>
-          <w:szCs w:val="24"/>
-        </w:rPr>
-        <w:t xml:space="preserve"> button.</w:t>
-      </w:r>
-    </w:p>
-    <w:p>
-      <w:pPr>
-        <w:ind w:left="360"/>
-        <w:rPr>
-          <w:rFonts w:ascii="Verdana" w:hAnsi="Verdana"/>
-          <w:sz w:val="24"/>
-          <w:szCs w:val="24"/>
-        </w:rPr>
-      </w:pPr>
-      <w:r>
-        <w:rPr>
-          <w:rFonts w:ascii="Verdana" w:hAnsi="Verdana"/>
-          <w:sz w:val="24"/>
-          <w:szCs w:val="24"/>
-        </w:rPr>
-        <w:drawing>
-          <wp:inline distT="0" distB="0" distL="0" distR="0" wp14:anchorId="2C9552AA" wp14:editId="519B738F">
-            <wp:extent cx="5943600" cy="413385"/>
-            <wp:effectExtent l="0" t="0" r="0" b="0"/>
-            <wp:docPr id="1001107453" name="Picture 1"/>
-            <wp:cNvGraphicFramePr>
-              <a:graphicFrameLocks xmlns:a="http://schemas.openxmlformats.org/drawingml/2006/main" noChangeAspect="1"/>
-            </wp:cNvGraphicFramePr>
-            <a:graphic xmlns:a="http://schemas.openxmlformats.org/drawingml/2006/main">
-              <a:graphicData uri="http://schemas.openxmlformats.org/drawingml/2006/picture">
-                <pic:pic xmlns:pic="http://schemas.openxmlformats.org/drawingml/2006/picture">
-                  <pic:nvPicPr>
-                    <pic:cNvPr id="1001107453" name=""/>
-                    <pic:cNvPicPr/>
-                  </pic:nvPicPr>
-                  <pic:blipFill>
-                    <a:blip r:embed="rId16"/>
-                    <a:stretch>
-                      <a:fillRect/>
-                    </a:stretch>
-                  </pic:blipFill>
-                  <pic:spPr>
-                    <a:xfrm>
-                      <a:off x="0" y="0"/>
-                      <a:ext cx="5943600" cy="413385"/>
-                    </a:xfrm>
-                    <a:prstGeom prst="rect">
-                      <a:avLst/>
-                    </a:prstGeom>
-                  </pic:spPr>
-                </pic:pic>
-              </a:graphicData>
-            </a:graphic>
-          </wp:inline>
-        </w:drawing>
-      </w:r>
-    </w:p>
-    <w:p>
-      <w:pPr>
-        <w:pStyle w:val="ListParagraph"/>
-        <w:numPr>
-          <w:ilvl w:val="0"/>
-          <w:numId w:val="17"/>
-        </w:numPr>
-        <w:rPr>
-          <w:rFonts w:ascii="Verdana" w:hAnsi="Verdana"/>
-          <w:sz w:val="24"/>
-          <w:szCs w:val="24"/>
-        </w:rPr>
-      </w:pPr>
-      <w:r>
-        <w:rPr>
-          <w:rFonts w:ascii="Verdana" w:hAnsi="Verdana"/>
-          <w:sz w:val="24"/>
-          <w:szCs w:val="24"/>
-        </w:rPr>
-        <w:t xml:space="preserve">Proceed to the </w:t>
-      </w:r>
-      <w:r>
-        <w:rPr>
-          <w:rFonts w:ascii="Verdana" w:hAnsi="Verdana"/>
-          <w:b/>
-          <w:bCs/>
-          <w:sz w:val="24"/>
-          <w:szCs w:val="24"/>
-        </w:rPr>
-        <w:t>Login</w:t>
-      </w:r>
-      <w:r>
-        <w:rPr>
-          <w:rFonts w:ascii="Verdana" w:hAnsi="Verdana"/>
-          <w:sz w:val="24"/>
-          <w:szCs w:val="24"/>
-        </w:rPr>
-        <w:t xml:space="preserve"> screen.</w:t>
-      </w:r>
+      </w:pPr>
     </w:p>
     <w:p>
       <w:pPr>
@@ -1839,7 +2463,9 @@
         <w:ind w:left="0"/>
         <w:rPr>
           <w:rFonts w:ascii="Verdana" w:hAnsi="Verdana"/>
-          <w:color w:val="000000" w:themeColor="text1"/>
+          <w:b/>
+          <w:bCs/>
+          <w:color w:val="FF0000"/>
           <w:sz w:val="28"/>
           <w:szCs w:val="28"/>
         </w:rPr>
@@ -1851,18 +2477,198 @@
         <w:ind w:left="0"/>
         <w:rPr>
           <w:rFonts w:ascii="Verdana" w:hAnsi="Verdana"/>
-          <w:color w:val="000000" w:themeColor="text1"/>
+          <w:b/>
+          <w:bCs/>
+          <w:color w:val="FF0000"/>
           <w:sz w:val="28"/>
           <w:szCs w:val="28"/>
         </w:rPr>
       </w:pPr>
-      <w:r>
-        <w:rPr>
-          <w:rFonts w:ascii="Verdana" w:hAnsi="Verdana"/>
-          <w:color w:val="000000" w:themeColor="text1"/>
+    </w:p>
+    <w:p>
+      <w:pPr>
+        <w:pStyle w:val="ListParagraph"/>
+        <w:ind w:left="0"/>
+        <w:rPr>
+          <w:rFonts w:ascii="Verdana" w:hAnsi="Verdana"/>
+          <w:b/>
+          <w:bCs/>
+          <w:color w:val="FF0000"/>
           <w:sz w:val="28"/>
           <w:szCs w:val="28"/>
         </w:rPr>
+      </w:pPr>
+    </w:p>
+    <w:p>
+      <w:pPr>
+        <w:pStyle w:val="ListParagraph"/>
+        <w:ind w:left="0"/>
+        <w:rPr>
+          <w:rFonts w:ascii="Verdana" w:hAnsi="Verdana"/>
+          <w:b/>
+          <w:bCs/>
+          <w:color w:val="FF0000"/>
+          <w:sz w:val="28"/>
+          <w:szCs w:val="28"/>
+        </w:rPr>
+      </w:pPr>
+    </w:p>
+    <w:p>
+      <w:pPr>
+        <w:pStyle w:val="ListParagraph"/>
+        <w:ind w:left="0"/>
+        <w:rPr>
+          <w:rFonts w:ascii="Verdana" w:hAnsi="Verdana"/>
+          <w:b/>
+          <w:bCs/>
+          <w:color w:val="FF0000"/>
+          <w:sz w:val="28"/>
+          <w:szCs w:val="28"/>
+        </w:rPr>
+      </w:pPr>
+    </w:p>
+    <w:p>
+      <w:pPr>
+        <w:pStyle w:val="ListParagraph"/>
+        <w:ind w:left="0"/>
+        <w:rPr>
+          <w:rFonts w:ascii="Verdana" w:hAnsi="Verdana"/>
+          <w:b/>
+          <w:bCs/>
+          <w:color w:val="FF0000"/>
+          <w:sz w:val="28"/>
+          <w:szCs w:val="28"/>
+        </w:rPr>
+      </w:pPr>
+    </w:p>
+    <w:p>
+      <w:pPr>
+        <w:pStyle w:val="ListParagraph"/>
+        <w:ind w:left="0"/>
+        <w:rPr>
+          <w:rFonts w:ascii="Verdana" w:hAnsi="Verdana"/>
+          <w:b/>
+          <w:bCs/>
+          <w:color w:val="FF0000"/>
+          <w:sz w:val="28"/>
+          <w:szCs w:val="28"/>
+        </w:rPr>
+      </w:pPr>
+    </w:p>
+    <w:p>
+      <w:pPr>
+        <w:pStyle w:val="ListParagraph"/>
+        <w:ind w:left="0"/>
+        <w:rPr>
+          <w:rFonts w:ascii="Verdana" w:hAnsi="Verdana"/>
+          <w:b/>
+          <w:bCs/>
+          <w:color w:val="FF0000"/>
+          <w:sz w:val="28"/>
+          <w:szCs w:val="28"/>
+        </w:rPr>
+      </w:pPr>
+    </w:p>
+    <w:p>
+      <w:pPr>
+        <w:pStyle w:val="ListParagraph"/>
+        <w:ind w:left="0"/>
+        <w:rPr>
+          <w:rFonts w:ascii="Verdana" w:hAnsi="Verdana"/>
+          <w:b/>
+          <w:bCs/>
+          <w:color w:val="FF0000"/>
+          <w:sz w:val="28"/>
+          <w:szCs w:val="28"/>
+        </w:rPr>
+      </w:pPr>
+    </w:p>
+    <w:p>
+      <w:pPr>
+        <w:pStyle w:val="ListParagraph"/>
+        <w:ind w:left="0"/>
+        <w:rPr>
+          <w:rFonts w:ascii="Verdana" w:hAnsi="Verdana"/>
+          <w:b/>
+          <w:bCs/>
+          <w:color w:val="FF0000"/>
+          <w:sz w:val="28"/>
+          <w:szCs w:val="28"/>
+        </w:rPr>
+      </w:pPr>
+    </w:p>
+    <w:p>
+      <w:pPr>
+        <w:pStyle w:val="ListParagraph"/>
+        <w:ind w:left="0"/>
+        <w:rPr>
+          <w:rFonts w:ascii="Verdana" w:hAnsi="Verdana"/>
+          <w:b/>
+          <w:bCs/>
+          <w:color w:val="FF0000"/>
+          <w:sz w:val="28"/>
+          <w:szCs w:val="28"/>
+        </w:rPr>
+      </w:pPr>
+    </w:p>
+    <w:p>
+      <w:pPr>
+        <w:pStyle w:val="ListParagraph"/>
+        <w:ind w:left="0"/>
+        <w:rPr>
+          <w:rFonts w:ascii="Verdana" w:hAnsi="Verdana"/>
+          <w:b/>
+          <w:bCs/>
+          <w:color w:val="FF0000"/>
+          <w:sz w:val="28"/>
+          <w:szCs w:val="28"/>
+        </w:rPr>
+      </w:pPr>
+    </w:p>
+    <w:p>
+      <w:pPr>
+        <w:pStyle w:val="ListParagraph"/>
+        <w:ind w:left="0"/>
+        <w:rPr>
+          <w:rFonts w:ascii="Verdana" w:hAnsi="Verdana"/>
+          <w:b/>
+          <w:bCs/>
+          <w:color w:val="FF0000"/>
+          <w:sz w:val="28"/>
+          <w:szCs w:val="28"/>
+        </w:rPr>
+      </w:pPr>
+    </w:p>
+    <w:p>
+      <w:pPr>
+        <w:pStyle w:val="ListParagraph"/>
+        <w:ind w:left="0"/>
+        <w:rPr>
+          <w:rFonts w:ascii="Verdana" w:hAnsi="Verdana"/>
+          <w:color w:val="000000" w:themeColor="text1"/>
+          <w:sz w:val="28"/>
+          <w:szCs w:val="28"/>
+        </w:rPr>
+      </w:pPr>
+    </w:p>
+    <w:p>
+      <w:pPr>
+        <w:pStyle w:val="ListParagraph"/>
+        <w:ind w:left="0"/>
+        <w:rPr>
+          <w:rFonts w:ascii="Verdana" w:hAnsi="Verdana"/>
+          <w:color w:val="000000" w:themeColor="text1"/>
+          <w:sz w:val="28"/>
+          <w:szCs w:val="28"/>
+        </w:rPr>
+      </w:pPr>
+      <w:r>
+        <w:rPr>
+          <w:rFonts w:ascii="Verdana" w:hAnsi="Verdana"/>
+          <w:color w:val="000000" w:themeColor="text1"/>
+          <w:sz w:val="28"/>
+          <w:szCs w:val="28"/>
+        </w:rPr>
         <w:lastRenderedPageBreak/>
         <w:t>Login</w:t>
       </w:r>
@@ -1887,7 +2693,7 @@
           <w:szCs w:val="28"/>
         </w:rPr>
         <w:drawing>
-          <wp:inline distT="0" distB="0" distL="0" distR="0" wp14:anchorId="5EB64599" wp14:editId="05F4AFB2">
+          <wp:inline distT="0" distB="0" distL="0" distR="0" wp14:anchorId="011BFAD5" wp14:editId="297270A2">
             <wp:extent cx="5943600" cy="838835"/>
             <wp:effectExtent l="0" t="0" r="0" b="0"/>
             <wp:docPr id="734653818" name="Picture 1" descr="A close up of a sign&#10;&#10;AI-generated content may be incorrect."/>
@@ -1902,7 +2708,7 @@
                     <pic:cNvPicPr/>
                   </pic:nvPicPr>
                   <pic:blipFill>
-                    <a:blip r:embed="rId17"/>
+                    <a:blip r:embed="rId15"/>
                     <a:stretch>
                       <a:fillRect/>
                     </a:stretch>
@@ -2017,7 +2823,7 @@
           <w:szCs w:val="24"/>
         </w:rPr>
         <w:drawing>
-          <wp:inline distT="0" distB="0" distL="0" distR="0" wp14:anchorId="3B24FDAE" wp14:editId="2D663A5B">
+          <wp:inline distT="0" distB="0" distL="0" distR="0" wp14:anchorId="2657B39F" wp14:editId="0D92A5A8">
             <wp:extent cx="5943600" cy="2522855"/>
             <wp:effectExtent l="0" t="0" r="0" b="0"/>
             <wp:docPr id="1157136466" name="Picture 1" descr="A screenshot of a login screen&#10;&#10;AI-generated content may be incorrect."/>
@@ -2032,7 +2838,7 @@
                     <pic:cNvPicPr/>
                   </pic:nvPicPr>
                   <pic:blipFill>
-                    <a:blip r:embed="rId18"/>
+                    <a:blip r:embed="rId16"/>
                     <a:stretch>
                       <a:fillRect/>
                     </a:stretch>
@@ -2334,7 +3140,7 @@
         </w:rPr>
         <w:lastRenderedPageBreak/>
         <w:drawing>
-          <wp:inline distT="0" distB="0" distL="0" distR="0" wp14:anchorId="11808FEF" wp14:editId="15420EAE">
+          <wp:inline distT="0" distB="0" distL="0" distR="0" wp14:anchorId="4DE9D36B" wp14:editId="1E60869A">
             <wp:extent cx="5943600" cy="6029960"/>
             <wp:effectExtent l="0" t="0" r="0" b="0"/>
             <wp:docPr id="596707297" name="Picture 1" descr="A screenshot of a computer&#10;&#10;AI-generated content may be incorrect."/>
@@ -2349,7 +3155,7 @@
                     <pic:cNvPicPr/>
                   </pic:nvPicPr>
                   <pic:blipFill>
-                    <a:blip r:embed="rId19"/>
+                    <a:blip r:embed="rId17"/>
                     <a:stretch>
                       <a:fillRect/>
                     </a:stretch>
@@ -2449,7 +3255,7 @@
           <w:szCs w:val="28"/>
         </w:rPr>
       </w:pPr>
-      <w:bookmarkStart w:id="1" w:name="_Hlk195395000"/>
+      <w:bookmarkStart w:id="0" w:name="_Hlk195395000"/>
       <w:r>
         <w:rPr>
           <w:rFonts w:ascii="Verdana" w:hAnsi="Verdana"/>
@@ -2470,7 +3276,7 @@
         <w:t xml:space="preserve"> / Navigation Bar</w:t>
       </w:r>
     </w:p>
-    <w:bookmarkEnd w:id="1"/>
+    <w:bookmarkEnd w:id="0"/>
     <w:p>
       <w:pPr>
         <w:rPr>
@@ -2562,7 +3368,7 @@
           <w:noProof/>
         </w:rPr>
         <w:drawing>
-          <wp:inline distT="0" distB="0" distL="0" distR="0" wp14:anchorId="580A4D17" wp14:editId="2B644D77">
+          <wp:inline distT="0" distB="0" distL="0" distR="0" wp14:anchorId="7818921E" wp14:editId="61AA705F">
             <wp:extent cx="5943600" cy="838200"/>
             <wp:effectExtent l="0" t="0" r="0" b="0"/>
             <wp:docPr id="51712568" name="Picture 1" descr="A close up of a sign&#10;&#10;AI-generated content may be incorrect."/>
@@ -2577,7 +3383,7 @@
                     <pic:cNvPicPr/>
                   </pic:nvPicPr>
                   <pic:blipFill>
-                    <a:blip r:embed="rId20"/>
+                    <a:blip r:embed="rId18"/>
                     <a:stretch>
                       <a:fillRect/>
                     </a:stretch>
@@ -2617,10 +3423,10 @@
           <w:szCs w:val="24"/>
         </w:rPr>
         <w:drawing>
-          <wp:inline distT="0" distB="0" distL="0" distR="0" wp14:anchorId="5B7E041F" wp14:editId="66922270">
-            <wp:extent cx="2552700" cy="2628900"/>
-            <wp:effectExtent l="0" t="0" r="0" b="0"/>
-            <wp:docPr id="549838018" name="Picture 1" descr="A screenshot of a screen&#10;&#10;AI-generated content may be incorrect."/>
+          <wp:inline distT="0" distB="0" distL="0" distR="0" wp14:anchorId="62A5E6DE" wp14:editId="1196C43E">
+            <wp:extent cx="1714500" cy="2428875"/>
+            <wp:effectExtent l="0" t="0" r="0" b="9525"/>
+            <wp:docPr id="1489924146" name="Picture 1"/>
             <wp:cNvGraphicFramePr>
               <a:graphicFrameLocks xmlns:a="http://schemas.openxmlformats.org/drawingml/2006/main" noChangeAspect="1"/>
             </wp:cNvGraphicFramePr>
@@ -2628,11 +3434,11 @@
               <a:graphicData uri="http://schemas.openxmlformats.org/drawingml/2006/picture">
                 <pic:pic xmlns:pic="http://schemas.openxmlformats.org/drawingml/2006/picture">
                   <pic:nvPicPr>
-                    <pic:cNvPr id="549838018" name="Picture 1" descr="A screenshot of a screen&#10;&#10;AI-generated content may be incorrect."/>
+                    <pic:cNvPr id="1489924146" name=""/>
                     <pic:cNvPicPr/>
                   </pic:nvPicPr>
                   <pic:blipFill>
-                    <a:blip r:embed="rId21"/>
+                    <a:blip r:embed="rId19"/>
                     <a:stretch>
                       <a:fillRect/>
                     </a:stretch>
@@ -2640,7 +3446,7 @@
                   <pic:spPr>
                     <a:xfrm>
                       <a:off x="0" y="0"/>
-                      <a:ext cx="2552700" cy="2628900"/>
+                      <a:ext cx="1714500" cy="2428875"/>
                     </a:xfrm>
                     <a:prstGeom prst="rect">
                       <a:avLst/>
@@ -3043,12 +3849,145 @@
     </w:p>
     <w:p>
       <w:pPr>
-        <w:rPr>
-          <w:rFonts w:ascii="Verdana" w:hAnsi="Verdana"/>
-          <w:sz w:val="24"/>
-          <w:szCs w:val="24"/>
-        </w:rPr>
-      </w:pPr>
+        <w:pStyle w:val="ListParagraph"/>
+        <w:numPr>
+          <w:ilvl w:val="0"/>
+          <w:numId w:val="4"/>
+        </w:numPr>
+        <w:rPr>
+          <w:rFonts w:ascii="Verdana" w:hAnsi="Verdana"/>
+          <w:color w:val="000000" w:themeColor="text1"/>
+          <w:sz w:val="24"/>
+          <w:szCs w:val="24"/>
+        </w:rPr>
+      </w:pPr>
+      <w:r>
+        <w:rPr>
+          <w:rFonts w:ascii="Verdana" w:hAnsi="Verdana"/>
+          <w:b/>
+          <w:bCs/>
+          <w:color w:val="000000" w:themeColor="text1"/>
+          <w:sz w:val="24"/>
+          <w:szCs w:val="24"/>
+        </w:rPr>
+        <w:t>Add and Update Users</w:t>
+      </w:r>
+      <w:r>
+        <w:rPr>
+          <w:rFonts w:ascii="Verdana" w:hAnsi="Verdana"/>
+          <w:color w:val="000000" w:themeColor="text1"/>
+          <w:sz w:val="24"/>
+          <w:szCs w:val="24"/>
+        </w:rPr>
+        <w:t xml:space="preserve">: Only available to </w:t>
+      </w:r>
+      <w:r>
+        <w:rPr>
+          <w:rFonts w:ascii="Verdana" w:hAnsi="Verdana"/>
+          <w:b/>
+          <w:bCs/>
+          <w:color w:val="000000" w:themeColor="text1"/>
+          <w:sz w:val="24"/>
+          <w:szCs w:val="24"/>
+        </w:rPr>
+        <w:t>A</w:t>
+      </w:r>
+      <w:r>
+        <w:rPr>
+          <w:rFonts w:ascii="Verdana" w:hAnsi="Verdana"/>
+          <w:b/>
+          <w:bCs/>
+          <w:color w:val="000000" w:themeColor="text1"/>
+          <w:sz w:val="24"/>
+          <w:szCs w:val="24"/>
+        </w:rPr>
+        <w:t>dmins</w:t>
+      </w:r>
+      <w:r>
+        <w:rPr>
+          <w:rFonts w:ascii="Verdana" w:hAnsi="Verdana"/>
+          <w:color w:val="000000" w:themeColor="text1"/>
+          <w:sz w:val="24"/>
+          <w:szCs w:val="24"/>
+        </w:rPr>
+        <w:t xml:space="preserve">. Takes user to the </w:t>
+      </w:r>
+      <w:r>
+        <w:rPr>
+          <w:rFonts w:ascii="Verdana" w:hAnsi="Verdana"/>
+          <w:b/>
+          <w:bCs/>
+          <w:color w:val="000000" w:themeColor="text1"/>
+          <w:sz w:val="24"/>
+          <w:szCs w:val="24"/>
+        </w:rPr>
+        <w:t xml:space="preserve">Registration </w:t>
+      </w:r>
+      <w:r>
+        <w:rPr>
+          <w:rFonts w:ascii="Verdana" w:hAnsi="Verdana"/>
+          <w:color w:val="000000" w:themeColor="text1"/>
+          <w:sz w:val="24"/>
+          <w:szCs w:val="24"/>
+        </w:rPr>
+        <w:t xml:space="preserve">page </w:t>
+      </w:r>
+      <w:r>
+        <w:rPr>
+          <w:rFonts w:ascii="Verdana" w:hAnsi="Verdana"/>
+          <w:color w:val="000000" w:themeColor="text1"/>
+          <w:sz w:val="24"/>
+          <w:szCs w:val="24"/>
+        </w:rPr>
+        <w:t xml:space="preserve">to add new users or update existing </w:t>
+      </w:r>
+      <w:proofErr w:type="gramStart"/>
+      <w:r>
+        <w:rPr>
+          <w:rFonts w:ascii="Verdana" w:hAnsi="Verdana"/>
+          <w:color w:val="000000" w:themeColor="text1"/>
+          <w:sz w:val="24"/>
+          <w:szCs w:val="24"/>
+        </w:rPr>
+        <w:t>accounts.</w:t>
+      </w:r>
+      <w:r>
+        <w:rPr>
+          <w:rFonts w:ascii="Verdana" w:hAnsi="Verdana"/>
+          <w:color w:val="000000" w:themeColor="text1"/>
+          <w:sz w:val="24"/>
+          <w:szCs w:val="24"/>
+        </w:rPr>
+        <w:t>(</w:t>
+      </w:r>
+      <w:proofErr w:type="gramEnd"/>
+      <w:r>
+        <w:rPr>
+          <w:rFonts w:ascii="Verdana" w:hAnsi="Verdana"/>
+          <w:color w:val="000000" w:themeColor="text1"/>
+          <w:sz w:val="24"/>
+          <w:szCs w:val="24"/>
+        </w:rPr>
+        <w:t xml:space="preserve">page </w:t>
+      </w:r>
+      <w:r>
+        <w:rPr>
+          <w:rFonts w:ascii="Verdana" w:hAnsi="Verdana"/>
+          <w:color w:val="000000" w:themeColor="text1"/>
+          <w:sz w:val="24"/>
+          <w:szCs w:val="24"/>
+        </w:rPr>
+        <w:t>5</w:t>
+      </w:r>
+      <w:r>
+        <w:rPr>
+          <w:rFonts w:ascii="Verdana" w:hAnsi="Verdana"/>
+          <w:color w:val="000000" w:themeColor="text1"/>
+          <w:sz w:val="24"/>
+          <w:szCs w:val="24"/>
+        </w:rPr>
+        <w:t>).</w:t>
+      </w:r>
     </w:p>
     <w:p>
       <w:pPr>
@@ -3097,7 +4036,7 @@
           <w:szCs w:val="24"/>
         </w:rPr>
         <w:drawing>
-          <wp:inline distT="0" distB="0" distL="0" distR="0" wp14:anchorId="7D20A8E3" wp14:editId="2A72F75E">
+          <wp:inline distT="0" distB="0" distL="0" distR="0" wp14:anchorId="5FF34016" wp14:editId="11EE635D">
             <wp:extent cx="4143375" cy="2790825"/>
             <wp:effectExtent l="0" t="0" r="9525" b="9525"/>
             <wp:docPr id="1171954110" name="Picture 1" descr="A screenshot of a search box&#10;&#10;AI-generated content may be incorrect."/>
@@ -3112,7 +4051,7 @@
                     <pic:cNvPicPr/>
                   </pic:nvPicPr>
                   <pic:blipFill>
-                    <a:blip r:embed="rId22"/>
+                    <a:blip r:embed="rId20"/>
                     <a:stretch>
                       <a:fillRect/>
                     </a:stretch>
@@ -3199,7 +4138,7 @@
           <w:szCs w:val="24"/>
         </w:rPr>
       </w:pPr>
-      <w:bookmarkStart w:id="2" w:name="_Hlk194012918"/>
+      <w:bookmarkStart w:id="1" w:name="_Hlk194012918"/>
       <w:r>
         <w:rPr>
           <w:rFonts w:ascii="Verdana" w:hAnsi="Verdana"/>
@@ -3211,7 +4150,7 @@
         </w:rPr>
         <w:t>Search By Student Name</w:t>
       </w:r>
-      <w:bookmarkEnd w:id="2"/>
+      <w:bookmarkEnd w:id="1"/>
       <w:r>
         <w:rPr>
           <w:rFonts w:ascii="Verdana" w:hAnsi="Verdana"/>
@@ -3614,7 +4553,7 @@
           <w:szCs w:val="24"/>
         </w:rPr>
         <w:drawing>
-          <wp:inline distT="0" distB="0" distL="0" distR="0" wp14:anchorId="5B2C4DBF" wp14:editId="4DAF91D8">
+          <wp:inline distT="0" distB="0" distL="0" distR="0" wp14:anchorId="01669253" wp14:editId="57081BB8">
             <wp:extent cx="3276600" cy="409575"/>
             <wp:effectExtent l="0" t="0" r="0" b="9525"/>
             <wp:docPr id="227184254" name="Picture 1"/>
@@ -3629,7 +4568,7 @@
                     <pic:cNvPicPr/>
                   </pic:nvPicPr>
                   <pic:blipFill>
-                    <a:blip r:embed="rId23"/>
+                    <a:blip r:embed="rId21"/>
                     <a:stretch>
                       <a:fillRect/>
                     </a:stretch>
@@ -3694,7 +4633,7 @@
         </w:rPr>
         <w:lastRenderedPageBreak/>
         <w:drawing>
-          <wp:inline distT="0" distB="0" distL="0" distR="0" wp14:anchorId="162FC405" wp14:editId="4A99524E">
+          <wp:inline distT="0" distB="0" distL="0" distR="0" wp14:anchorId="6D1C4A11" wp14:editId="71526CE0">
             <wp:extent cx="5943600" cy="4129405"/>
             <wp:effectExtent l="0" t="0" r="0" b="0"/>
             <wp:docPr id="1260142520" name="Picture 1" descr="A screenshot of a search results&#10;&#10;AI-generated content may be incorrect."/>
@@ -3709,7 +4648,7 @@
                     <pic:cNvPicPr/>
                   </pic:nvPicPr>
                   <pic:blipFill>
-                    <a:blip r:embed="rId24"/>
+                    <a:blip r:embed="rId22"/>
                     <a:stretch>
                       <a:fillRect/>
                     </a:stretch>
@@ -4074,7 +5013,7 @@
           <w:szCs w:val="24"/>
         </w:rPr>
         <w:drawing>
-          <wp:inline distT="0" distB="0" distL="0" distR="0" wp14:anchorId="34EC4ED3" wp14:editId="0AAAB4BE">
+          <wp:inline distT="0" distB="0" distL="0" distR="0" wp14:anchorId="0227D393" wp14:editId="4CEC6E2A">
             <wp:extent cx="5943600" cy="335280"/>
             <wp:effectExtent l="0" t="0" r="0" b="0"/>
             <wp:docPr id="1669829068" name="Picture 1"/>
@@ -4089,7 +5028,7 @@
                     <pic:cNvPicPr/>
                   </pic:nvPicPr>
                   <pic:blipFill>
-                    <a:blip r:embed="rId25"/>
+                    <a:blip r:embed="rId23"/>
                     <a:stretch>
                       <a:fillRect/>
                     </a:stretch>
@@ -4217,7 +5156,7 @@
           <w:szCs w:val="24"/>
         </w:rPr>
         <w:drawing>
-          <wp:inline distT="0" distB="0" distL="0" distR="0" wp14:anchorId="3CF6A3C9" wp14:editId="1797A6F0">
+          <wp:inline distT="0" distB="0" distL="0" distR="0" wp14:anchorId="254B3134" wp14:editId="50AB709B">
             <wp:extent cx="5201344" cy="5353050"/>
             <wp:effectExtent l="0" t="0" r="0" b="0"/>
             <wp:docPr id="385677362" name="Picture 1" descr="A screenshot of a computer&#10;&#10;AI-generated content may be incorrect."/>
@@ -4232,7 +5171,7 @@
                     <pic:cNvPicPr/>
                   </pic:nvPicPr>
                   <pic:blipFill>
-                    <a:blip r:embed="rId26"/>
+                    <a:blip r:embed="rId24"/>
                     <a:stretch>
                       <a:fillRect/>
                     </a:stretch>
@@ -4596,7 +5535,7 @@
           <w:szCs w:val="24"/>
         </w:rPr>
         <w:drawing>
-          <wp:anchor distT="0" distB="0" distL="114300" distR="114300" simplePos="0" relativeHeight="251655680" behindDoc="0" locked="0" layoutInCell="1" allowOverlap="1" wp14:anchorId="145F2817" wp14:editId="15DACFF9">
+          <wp:anchor distT="0" distB="0" distL="114300" distR="114300" simplePos="0" relativeHeight="251655680" behindDoc="0" locked="0" layoutInCell="1" allowOverlap="1" wp14:anchorId="5C0BC68B" wp14:editId="4ACCB356">
             <wp:simplePos x="0" y="0"/>
             <wp:positionH relativeFrom="column">
               <wp:posOffset>447675</wp:posOffset>
@@ -4619,7 +5558,7 @@
                     <pic:cNvPicPr/>
                   </pic:nvPicPr>
                   <pic:blipFill>
-                    <a:blip r:embed="rId27">
+                    <a:blip r:embed="rId25">
                       <a:extLst>
                         <a:ext uri="{28A0092B-C50C-407E-A947-70E740481C1C}">
                           <a14:useLocalDpi xmlns:a14="http://schemas.microsoft.com/office/drawing/2010/main" val="0"/>
@@ -5667,7 +6606,7 @@
           <w:szCs w:val="24"/>
         </w:rPr>
         <w:drawing>
-          <wp:inline distT="0" distB="0" distL="0" distR="0" wp14:anchorId="7AEB478E" wp14:editId="48E9D4E4">
+          <wp:inline distT="0" distB="0" distL="0" distR="0" wp14:anchorId="2A08D936" wp14:editId="3081C6D5">
             <wp:extent cx="3705225" cy="2164548"/>
             <wp:effectExtent l="0" t="0" r="0" b="0"/>
             <wp:docPr id="282274059" name="Picture 1" descr="A screenshot of a computer&#10;&#10;AI-generated content may be incorrect."/>
@@ -5682,7 +6621,7 @@
                     <pic:cNvPicPr/>
                   </pic:nvPicPr>
                   <pic:blipFill>
-                    <a:blip r:embed="rId28"/>
+                    <a:blip r:embed="rId26"/>
                     <a:stretch>
                       <a:fillRect/>
                     </a:stretch>
@@ -6755,7 +7694,7 @@
           <w:szCs w:val="28"/>
         </w:rPr>
         <w:drawing>
-          <wp:anchor distT="0" distB="0" distL="114300" distR="114300" simplePos="0" relativeHeight="251656704" behindDoc="0" locked="0" layoutInCell="1" allowOverlap="1" wp14:anchorId="31267410" wp14:editId="747E0882">
+          <wp:anchor distT="0" distB="0" distL="114300" distR="114300" simplePos="0" relativeHeight="251656704" behindDoc="0" locked="0" layoutInCell="1" allowOverlap="1" wp14:anchorId="7DB5A787" wp14:editId="3CE8D131">
             <wp:simplePos x="0" y="0"/>
             <wp:positionH relativeFrom="column">
               <wp:posOffset>457200</wp:posOffset>
@@ -6778,7 +7717,7 @@
                     <pic:cNvPicPr/>
                   </pic:nvPicPr>
                   <pic:blipFill>
-                    <a:blip r:embed="rId29">
+                    <a:blip r:embed="rId27">
                       <a:extLst>
                         <a:ext uri="{28A0092B-C50C-407E-A947-70E740481C1C}">
                           <a14:useLocalDpi xmlns:a14="http://schemas.microsoft.com/office/drawing/2010/main" val="0"/>
@@ -6890,7 +7829,7 @@
           <w:szCs w:val="24"/>
         </w:rPr>
         <w:drawing>
-          <wp:inline distT="0" distB="0" distL="0" distR="0" wp14:anchorId="47AD4CA0" wp14:editId="5D614DC2">
+          <wp:inline distT="0" distB="0" distL="0" distR="0" wp14:anchorId="4AAE150C" wp14:editId="136A5BCF">
             <wp:extent cx="4095750" cy="1714500"/>
             <wp:effectExtent l="0" t="0" r="0" b="0"/>
             <wp:docPr id="1483914943" name="Picture 1" descr="A screenshot of a computer screen&#10;&#10;AI-generated content may be incorrect."/>
@@ -6905,7 +7844,7 @@
                     <pic:cNvPicPr/>
                   </pic:nvPicPr>
                   <pic:blipFill>
-                    <a:blip r:embed="rId30"/>
+                    <a:blip r:embed="rId28"/>
                     <a:stretch>
                       <a:fillRect/>
                     </a:stretch>
@@ -7289,7 +8228,7 @@
           <w:szCs w:val="24"/>
         </w:rPr>
         <w:drawing>
-          <wp:inline distT="0" distB="0" distL="0" distR="0" wp14:anchorId="70A18875" wp14:editId="7FFCD5E1">
+          <wp:inline distT="0" distB="0" distL="0" distR="0" wp14:anchorId="7250BDA2" wp14:editId="1E87DADA">
             <wp:extent cx="3743325" cy="428625"/>
             <wp:effectExtent l="0" t="0" r="9525" b="9525"/>
             <wp:docPr id="386821748" name="Picture 1"/>
@@ -7304,7 +8243,7 @@
                     <pic:cNvPicPr/>
                   </pic:nvPicPr>
                   <pic:blipFill>
-                    <a:blip r:embed="rId31"/>
+                    <a:blip r:embed="rId29"/>
                     <a:stretch>
                       <a:fillRect/>
                     </a:stretch>
@@ -7367,7 +8306,7 @@
           <w:szCs w:val="24"/>
         </w:rPr>
         <w:drawing>
-          <wp:inline distT="0" distB="0" distL="0" distR="0" wp14:anchorId="2A98A044" wp14:editId="653309AF">
+          <wp:inline distT="0" distB="0" distL="0" distR="0" wp14:anchorId="5CE39F5B" wp14:editId="23654ECF">
             <wp:extent cx="5943600" cy="1976120"/>
             <wp:effectExtent l="0" t="0" r="0" b="0"/>
             <wp:docPr id="1698670406" name="Picture 1" descr="A screenshot of a computer&#10;&#10;AI-generated content may be incorrect."/>
@@ -7382,7 +8321,7 @@
                     <pic:cNvPicPr/>
                   </pic:nvPicPr>
                   <pic:blipFill>
-                    <a:blip r:embed="rId32"/>
+                    <a:blip r:embed="rId30"/>
                     <a:stretch>
                       <a:fillRect/>
                     </a:stretch>
@@ -7640,7 +8579,7 @@
           <w:szCs w:val="28"/>
         </w:rPr>
         <w:drawing>
-          <wp:inline distT="0" distB="0" distL="0" distR="0" wp14:anchorId="50AC4036" wp14:editId="537A3552">
+          <wp:inline distT="0" distB="0" distL="0" distR="0" wp14:anchorId="008D327F" wp14:editId="43D6D6B4">
             <wp:extent cx="5943600" cy="3187700"/>
             <wp:effectExtent l="0" t="0" r="0" b="0"/>
             <wp:docPr id="1448785049" name="Picture 1" descr="A screenshot of a report&#10;&#10;AI-generated content may be incorrect."/>
@@ -7655,7 +8594,7 @@
                     <pic:cNvPicPr/>
                   </pic:nvPicPr>
                   <pic:blipFill>
-                    <a:blip r:embed="rId33"/>
+                    <a:blip r:embed="rId31"/>
                     <a:stretch>
                       <a:fillRect/>
                     </a:stretch>
@@ -8219,7 +9158,7 @@
           <w:szCs w:val="24"/>
         </w:rPr>
         <w:drawing>
-          <wp:inline distT="0" distB="0" distL="0" distR="0" wp14:anchorId="78569078" wp14:editId="50183FD6">
+          <wp:inline distT="0" distB="0" distL="0" distR="0" wp14:anchorId="23F78372" wp14:editId="697A795D">
             <wp:extent cx="5943600" cy="372110"/>
             <wp:effectExtent l="0" t="0" r="0" b="0"/>
             <wp:docPr id="1404038966" name="Picture 1"/>
@@ -8234,7 +9173,7 @@
                     <pic:cNvPicPr/>
                   </pic:nvPicPr>
                   <pic:blipFill>
-                    <a:blip r:embed="rId34"/>
+                    <a:blip r:embed="rId32"/>
                     <a:stretch>
                       <a:fillRect/>
                     </a:stretch>
@@ -8349,7 +9288,7 @@
           <w:szCs w:val="24"/>
         </w:rPr>
         <w:drawing>
-          <wp:inline distT="0" distB="0" distL="0" distR="0" wp14:anchorId="6B4425E1" wp14:editId="5F0A3DCD">
+          <wp:inline distT="0" distB="0" distL="0" distR="0" wp14:anchorId="1A8ED388" wp14:editId="7455CDB6">
             <wp:extent cx="5314950" cy="7563605"/>
             <wp:effectExtent l="0" t="0" r="0" b="0"/>
             <wp:docPr id="1549841057" name="Picture 1" descr="A screenshot of a computer screen&#10;&#10;AI-generated content may be incorrect."/>
@@ -8364,7 +9303,7 @@
                     <pic:cNvPicPr/>
                   </pic:nvPicPr>
                   <pic:blipFill>
-                    <a:blip r:embed="rId35"/>
+                    <a:blip r:embed="rId33"/>
                     <a:stretch>
                       <a:fillRect/>
                     </a:stretch>
@@ -8765,7 +9704,7 @@
           <w:szCs w:val="28"/>
         </w:rPr>
         <w:drawing>
-          <wp:inline distT="0" distB="0" distL="0" distR="0" wp14:anchorId="0F68167D" wp14:editId="31288FE7">
+          <wp:inline distT="0" distB="0" distL="0" distR="0" wp14:anchorId="1AC1BFFF" wp14:editId="15EF5D4D">
             <wp:extent cx="5943600" cy="6620510"/>
             <wp:effectExtent l="0" t="0" r="0" b="0"/>
             <wp:docPr id="722643808" name="Picture 1" descr="A screenshot of a computer screen&#10;&#10;AI-generated content may be incorrect."/>
@@ -8780,7 +9719,7 @@
                     <pic:cNvPicPr/>
                   </pic:nvPicPr>
                   <pic:blipFill>
-                    <a:blip r:embed="rId36"/>
+                    <a:blip r:embed="rId34"/>
                     <a:stretch>
                       <a:fillRect/>
                     </a:stretch>
@@ -9653,7 +10592,7 @@
           <w:szCs w:val="28"/>
         </w:rPr>
         <w:drawing>
-          <wp:inline distT="0" distB="0" distL="0" distR="0" wp14:anchorId="3141695B" wp14:editId="3573A47C">
+          <wp:inline distT="0" distB="0" distL="0" distR="0" wp14:anchorId="1ADB0746" wp14:editId="5FB2DA06">
             <wp:extent cx="3705225" cy="1476375"/>
             <wp:effectExtent l="0" t="0" r="9525" b="9525"/>
             <wp:docPr id="941529228" name="Picture 1"/>
@@ -9668,7 +10607,7 @@
                     <pic:cNvPicPr/>
                   </pic:nvPicPr>
                   <pic:blipFill>
-                    <a:blip r:embed="rId37"/>
+                    <a:blip r:embed="rId35"/>
                     <a:stretch>
                       <a:fillRect/>
                     </a:stretch>
@@ -10037,7 +10976,7 @@
           <w:szCs w:val="24"/>
         </w:rPr>
         <w:drawing>
-          <wp:inline distT="0" distB="0" distL="0" distR="0" wp14:anchorId="6E188ADB" wp14:editId="3E93F14A">
+          <wp:inline distT="0" distB="0" distL="0" distR="0" wp14:anchorId="6B6310F6" wp14:editId="528EA613">
             <wp:extent cx="3724275" cy="428625"/>
             <wp:effectExtent l="0" t="0" r="9525" b="9525"/>
             <wp:docPr id="133530348" name="Picture 1"/>
@@ -10052,7 +10991,7 @@
                     <pic:cNvPicPr/>
                   </pic:nvPicPr>
                   <pic:blipFill>
-                    <a:blip r:embed="rId38"/>
+                    <a:blip r:embed="rId36"/>
                     <a:stretch>
                       <a:fillRect/>
                     </a:stretch>
@@ -10136,7 +11075,7 @@
           <w:szCs w:val="24"/>
         </w:rPr>
         <w:drawing>
-          <wp:inline distT="0" distB="0" distL="0" distR="0" wp14:anchorId="744C6BDC" wp14:editId="0154922F">
+          <wp:inline distT="0" distB="0" distL="0" distR="0" wp14:anchorId="458618B8" wp14:editId="446F2150">
             <wp:extent cx="5943600" cy="1729105"/>
             <wp:effectExtent l="0" t="0" r="0" b="0"/>
             <wp:docPr id="635267276" name="Picture 1" descr="A screenshot of a computer&#10;&#10;AI-generated content may be incorrect."/>
@@ -10151,7 +11090,7 @@
                     <pic:cNvPicPr/>
                   </pic:nvPicPr>
                   <pic:blipFill>
-                    <a:blip r:embed="rId39"/>
+                    <a:blip r:embed="rId37"/>
                     <a:stretch>
                       <a:fillRect/>
                     </a:stretch>
@@ -10300,7 +11239,7 @@
         </w:rPr>
         <w:t xml:space="preserve"> the white box at the end of the row for each student, or </w:t>
       </w:r>
-      <w:ins w:id="3" w:author="Andrew Evans" w:date="2025-04-11T15:24:00Z" w16du:dateUtc="2025-04-11T19:24:00Z">
+      <w:ins w:id="2" w:author="Andrew Evans" w:date="2025-04-11T15:24:00Z" w16du:dateUtc="2025-04-11T19:24:00Z">
         <w:r>
           <w:rPr>
             <w:rFonts w:ascii="Verdana" w:hAnsi="Verdana"/>
@@ -10670,7 +11609,7 @@
           <w:szCs w:val="24"/>
         </w:rPr>
         <w:drawing>
-          <wp:inline distT="0" distB="0" distL="0" distR="0" wp14:anchorId="7F421685" wp14:editId="5B58B970">
+          <wp:inline distT="0" distB="0" distL="0" distR="0" wp14:anchorId="765DC510" wp14:editId="065DF033">
             <wp:extent cx="4457700" cy="3101816"/>
             <wp:effectExtent l="0" t="0" r="0" b="0"/>
             <wp:docPr id="1364252694" name="Picture 1" descr="A screenshot of a computer&#10;&#10;AI-generated content may be incorrect."/>
@@ -10685,7 +11624,7 @@
                     <pic:cNvPicPr/>
                   </pic:nvPicPr>
                   <pic:blipFill>
-                    <a:blip r:embed="rId40"/>
+                    <a:blip r:embed="rId38"/>
                     <a:stretch>
                       <a:fillRect/>
                     </a:stretch>
@@ -11206,7 +12145,7 @@
           <w:szCs w:val="24"/>
         </w:rPr>
         <w:drawing>
-          <wp:inline distT="0" distB="0" distL="0" distR="0" wp14:anchorId="2B05D909" wp14:editId="1A63F54E">
+          <wp:inline distT="0" distB="0" distL="0" distR="0" wp14:anchorId="5CD491E4" wp14:editId="61EDCEF6">
             <wp:extent cx="5429250" cy="752475"/>
             <wp:effectExtent l="0" t="0" r="0" b="9525"/>
             <wp:docPr id="907789150" name="Picture 1"/>
@@ -11221,7 +12160,7 @@
                     <pic:cNvPicPr/>
                   </pic:nvPicPr>
                   <pic:blipFill>
-                    <a:blip r:embed="rId41"/>
+                    <a:blip r:embed="rId39"/>
                     <a:stretch>
                       <a:fillRect/>
                     </a:stretch>
@@ -19910,7 +20849,7 @@
       </w:pPr>
     </w:p>
     <w:sectPr>
-      <w:headerReference w:type="default" r:id="rId42"/>
+      <w:headerReference w:type="default" r:id="rId40"/>
       <w:pgSz w:w="12240" w:h="15840"/>
       <w:pgMar w:top="1440" w:right="1440" w:bottom="1440" w:left="1440" w:header="720" w:footer="720" w:gutter="0"/>
       <w:cols w:space="720"/>
@@ -19918,45 +20857,6 @@
     </w:sectPr>
   </w:body>
 </w:document>
-</file>
-
-<file path=word/comments.xml><?xml version="1.0" encoding="utf-8"?>
-<w:comments xmlns:wpc="http://schemas.microsoft.com/office/word/2010/wordprocessingCanvas" xmlns:cx="http://schemas.microsoft.com/office/drawing/2014/chartex" xmlns:cx1="http://schemas.microsoft.com/office/drawing/2015/9/8/chartex" xmlns:cx2="http://schemas.microsoft.com/office/drawing/2015/10/21/chartex" xmlns:cx3="http://schemas.microsoft.com/office/drawing/2016/5/9/chartex" xmlns:cx4="http://schemas.microsoft.com/office/drawing/2016/5/10/chartex" xmlns:cx5="http://schemas.microsoft.com/office/drawing/2016/5/11/chartex" xmlns:cx6="http://schemas.microsoft.com/office/drawing/2016/5/12/chartex" xmlns:cx7="http://schemas.microsoft.com/office/drawing/2016/5/13/chartex" xmlns:cx8="http://schemas.microsoft.com/office/drawing/2016/5/14/chartex" xmlns:mc="http://schemas.openxmlformats.org/markup-compatibility/2006" xmlns:aink="http://schemas.microsoft.com/office/drawing/2016/ink" xmlns:am3d="http://schemas.microsoft.com/office/drawing/2017/model3d" xmlns:o="urn:schemas-microsoft-com:office:office" xmlns:oel="http://schemas.microsoft.com/office/2019/extlst" xmlns:r="http://schemas.openxmlformats.org/officeDocument/2006/relationships" xmlns:m="http://schemas.openxmlformats.org/officeDocument/2006/math" xmlns:v="urn:schemas-microsoft-com:vml" xmlns:wp14="http://schemas.microsoft.com/office/word/2010/wordprocessingDrawing" xmlns:wp="http://schemas.openxmlformats.org/drawingml/2006/wordprocessingDrawing" xmlns:w10="urn:schemas-microsoft-com:office:word" xmlns:w="http://schemas.openxmlformats.org/wordprocessingml/2006/main" xmlns:w14="http://schemas.microsoft.com/office/word/2010/wordml" xmlns:w15="http://schemas.microsoft.com/office/word/2012/wordml" xmlns:w16cex="http://schemas.microsoft.com/office/word/2018/wordml/cex" xmlns:w16cid="http://schemas.microsoft.com/office/word/2016/wordml/cid" xmlns:w16="http://schemas.microsoft.com/office/word/2018/wordml" xmlns:w16du="http://schemas.microsoft.com/office/word/2023/wordml/word16du" xmlns:w16sdtdh="http://schemas.microsoft.com/office/word/2020/wordml/sdtdatahash" xmlns:w16sdtfl="http://schemas.microsoft.com/office/word/2024/wordml/sdtformatlock" xmlns:w16se="http://schemas.microsoft.com/office/word/2015/wordml/symex" xmlns:wpg="http://schemas.microsoft.com/office/word/2010/wordprocessingGroup" xmlns:wpi="http://schemas.microsoft.com/office/word/2010/wordprocessingInk" xmlns:wne="http://schemas.microsoft.com/office/word/2006/wordml" xmlns:wps="http://schemas.microsoft.com/office/word/2010/wordprocessingShape" mc:Ignorable="w14 w15 w16se w16cid w16 w16cex w16sdtdh w16sdtfl w16du wp14">
-  <w:comment w:id="0" w:author="Evan S. Reinheimer" w:date="2025-04-09T12:08:00Z" w:initials="ER">
-    <w:p>
-      <w:pPr>
-        <w:pStyle w:val="CommentText"/>
-      </w:pPr>
-      <w:r>
-        <w:rPr>
-          <w:rStyle w:val="CommentReference"/>
-        </w:rPr>
-        <w:annotationRef/>
-      </w:r>
-      <w:r>
-        <w:t xml:space="preserve">To be updated to whatever the final website address will be </w:t>
-      </w:r>
-    </w:p>
-  </w:comment>
-</w:comments>
-</file>
-
-<file path=word/commentsExtended.xml><?xml version="1.0" encoding="utf-8"?>
-<w15:commentsEx xmlns:wpc="http://schemas.microsoft.com/office/word/2010/wordprocessingCanvas" xmlns:cx="http://schemas.microsoft.com/office/drawing/2014/chartex" xmlns:cx1="http://schemas.microsoft.com/office/drawing/2015/9/8/chartex" xmlns:cx2="http://schemas.microsoft.com/office/drawing/2015/10/21/chartex" xmlns:cx3="http://schemas.microsoft.com/office/drawing/2016/5/9/chartex" xmlns:cx4="http://schemas.microsoft.com/office/drawing/2016/5/10/chartex" xmlns:cx5="http://schemas.microsoft.com/office/drawing/2016/5/11/chartex" xmlns:cx6="http://schemas.microsoft.com/office/drawing/2016/5/12/chartex" xmlns:cx7="http://schemas.microsoft.com/office/drawing/2016/5/13/chartex" xmlns:cx8="http://schemas.microsoft.com/office/drawing/2016/5/14/chartex" xmlns:mc="http://schemas.openxmlformats.org/markup-compatibility/2006" xmlns:aink="http://schemas.microsoft.com/office/drawing/2016/ink" xmlns:am3d="http://schemas.microsoft.com/office/drawing/2017/model3d" xmlns:o="urn:schemas-microsoft-com:office:office" xmlns:oel="http://schemas.microsoft.com/office/2019/extlst" xmlns:r="http://schemas.openxmlformats.org/officeDocument/2006/relationships" xmlns:m="http://schemas.openxmlformats.org/officeDocument/2006/math" xmlns:v="urn:schemas-microsoft-com:vml" xmlns:wp14="http://schemas.microsoft.com/office/word/2010/wordprocessingDrawing" xmlns:wp="http://schemas.openxmlformats.org/drawingml/2006/wordprocessingDrawing" xmlns:w10="urn:schemas-microsoft-com:office:word" xmlns:w="http://schemas.openxmlformats.org/wordprocessingml/2006/main" xmlns:w14="http://schemas.microsoft.com/office/word/2010/wordml" xmlns:w15="http://schemas.microsoft.com/office/word/2012/wordml" xmlns:w16cex="http://schemas.microsoft.com/office/word/2018/wordml/cex" xmlns:w16cid="http://schemas.microsoft.com/office/word/2016/wordml/cid" xmlns:w16="http://schemas.microsoft.com/office/word/2018/wordml" xmlns:w16du="http://schemas.microsoft.com/office/word/2023/wordml/word16du" xmlns:w16sdtdh="http://schemas.microsoft.com/office/word/2020/wordml/sdtdatahash" xmlns:w16sdtfl="http://schemas.microsoft.com/office/word/2024/wordml/sdtformatlock" xmlns:w16se="http://schemas.microsoft.com/office/word/2015/wordml/symex" xmlns:wpg="http://schemas.microsoft.com/office/word/2010/wordprocessingGroup" xmlns:wpi="http://schemas.microsoft.com/office/word/2010/wordprocessingInk" xmlns:wne="http://schemas.microsoft.com/office/word/2006/wordml" xmlns:wps="http://schemas.microsoft.com/office/word/2010/wordprocessingShape" mc:Ignorable="w14 w15 w16se w16cid w16 w16cex w16sdtdh w16sdtfl w16du wp14">
-  <w15:commentEx w15:paraId="5C8EA8B1" w15:done="0"/>
-</w15:commentsEx>
-</file>
-
-<file path=word/commentsExtensible.xml><?xml version="1.0" encoding="utf-8"?>
-<w16cex:commentsExtensible xmlns:wpc="http://schemas.microsoft.com/office/word/2010/wordprocessingCanvas" xmlns:cx="http://schemas.microsoft.com/office/drawing/2014/chartex" xmlns:cx1="http://schemas.microsoft.com/office/drawing/2015/9/8/chartex" xmlns:cx2="http://schemas.microsoft.com/office/drawing/2015/10/21/chartex" xmlns:cx3="http://schemas.microsoft.com/office/drawing/2016/5/9/chartex" xmlns:cx4="http://schemas.microsoft.com/office/drawing/2016/5/10/chartex" xmlns:cx5="http://schemas.microsoft.com/office/drawing/2016/5/11/chartex" xmlns:cx6="http://schemas.microsoft.com/office/drawing/2016/5/12/chartex" xmlns:cx7="http://schemas.microsoft.com/office/drawing/2016/5/13/chartex" xmlns:cx8="http://schemas.microsoft.com/office/drawing/2016/5/14/chartex" xmlns:cr="http://schemas.microsoft.com/office/comments/2020/reactions" xmlns:mc="http://schemas.openxmlformats.org/markup-compatibility/2006" xmlns:aink="http://schemas.microsoft.com/office/drawing/2016/ink" xmlns:am3d="http://schemas.microsoft.com/office/drawing/2017/model3d" xmlns:o="urn:schemas-microsoft-com:office:office" xmlns:oel="http://schemas.microsoft.com/office/2019/extlst" xmlns:r="http://schemas.openxmlformats.org/officeDocument/2006/relationships" xmlns:m="http://schemas.openxmlformats.org/officeDocument/2006/math" xmlns:v="urn:schemas-microsoft-com:vml" xmlns:wp14="http://schemas.microsoft.com/office/word/2010/wordprocessingDrawing" xmlns:wp="http://schemas.openxmlformats.org/drawingml/2006/wordprocessingDrawing" xmlns:w10="urn:schemas-microsoft-com:office:word" xmlns:w="http://schemas.openxmlformats.org/wordprocessingml/2006/main" xmlns:w14="http://schemas.microsoft.com/office/word/2010/wordml" xmlns:w15="http://schemas.microsoft.com/office/word/2012/wordml" xmlns:w16cex="http://schemas.microsoft.com/office/word/2018/wordml/cex" xmlns:w16cid="http://schemas.microsoft.com/office/word/2016/wordml/cid" xmlns:w16="http://schemas.microsoft.com/office/word/2018/wordml" xmlns:w16du="http://schemas.microsoft.com/office/word/2023/wordml/word16du" xmlns:w16sdtdh="http://schemas.microsoft.com/office/word/2020/wordml/sdtdatahash" xmlns:w16sdtfl="http://schemas.microsoft.com/office/word/2024/wordml/sdtformatlock" xmlns:w16se="http://schemas.microsoft.com/office/word/2015/wordml/symex" xmlns:wpg="http://schemas.microsoft.com/office/word/2010/wordprocessingGroup" xmlns:wpi="http://schemas.microsoft.com/office/word/2010/wordprocessingInk" xmlns:wne="http://schemas.microsoft.com/office/word/2006/wordml" xmlns:wps="http://schemas.microsoft.com/office/word/2010/wordprocessingShape" mc:Ignorable="w14 w15 w16se w16cid w16 w16cex w16sdtdh w16sdtfl cr w16du wp14">
-  <w16cex:commentExtensible w16cex:durableId="0427C020" w16cex:dateUtc="2025-04-09T16:08:00Z"/>
-</w16cex:commentsExtensible>
-</file>
-
-<file path=word/commentsIds.xml><?xml version="1.0" encoding="utf-8"?>
-<w16cid:commentsIds xmlns:wpc="http://schemas.microsoft.com/office/word/2010/wordprocessingCanvas" xmlns:cx="http://schemas.microsoft.com/office/drawing/2014/chartex" xmlns:cx1="http://schemas.microsoft.com/office/drawing/2015/9/8/chartex" xmlns:cx2="http://schemas.microsoft.com/office/drawing/2015/10/21/chartex" xmlns:cx3="http://schemas.microsoft.com/office/drawing/2016/5/9/chartex" xmlns:cx4="http://schemas.microsoft.com/office/drawing/2016/5/10/chartex" xmlns:cx5="http://schemas.microsoft.com/office/drawing/2016/5/11/chartex" xmlns:cx6="http://schemas.microsoft.com/office/drawing/2016/5/12/chartex" xmlns:cx7="http://schemas.microsoft.com/office/drawing/2016/5/13/chartex" xmlns:cx8="http://schemas.microsoft.com/office/drawing/2016/5/14/chartex" xmlns:mc="http://schemas.openxmlformats.org/markup-compatibility/2006" xmlns:aink="http://schemas.microsoft.com/office/drawing/2016/ink" xmlns:am3d="http://schemas.microsoft.com/office/drawing/2017/model3d" xmlns:o="urn:schemas-microsoft-com:office:office" xmlns:oel="http://schemas.microsoft.com/office/2019/extlst" xmlns:r="http://schemas.openxmlformats.org/officeDocument/2006/relationships" xmlns:m="http://schemas.openxmlformats.org/officeDocument/2006/math" xmlns:v="urn:schemas-microsoft-com:vml" xmlns:wp14="http://schemas.microsoft.com/office/word/2010/wordprocessingDrawing" xmlns:wp="http://schemas.openxmlformats.org/drawingml/2006/wordprocessingDrawing" xmlns:w10="urn:schemas-microsoft-com:office:word" xmlns:w="http://schemas.openxmlformats.org/wordprocessingml/2006/main" xmlns:w14="http://schemas.microsoft.com/office/word/2010/wordml" xmlns:w15="http://schemas.microsoft.com/office/word/2012/wordml" xmlns:w16cex="http://schemas.microsoft.com/office/word/2018/wordml/cex" xmlns:w16cid="http://schemas.microsoft.com/office/word/2016/wordml/cid" xmlns:w16="http://schemas.microsoft.com/office/word/2018/wordml" xmlns:w16du="http://schemas.microsoft.com/office/word/2023/wordml/word16du" xmlns:w16sdtdh="http://schemas.microsoft.com/office/word/2020/wordml/sdtdatahash" xmlns:w16sdtfl="http://schemas.microsoft.com/office/word/2024/wordml/sdtformatlock" xmlns:w16se="http://schemas.microsoft.com/office/word/2015/wordml/symex" xmlns:wpg="http://schemas.microsoft.com/office/word/2010/wordprocessingGroup" xmlns:wpi="http://schemas.microsoft.com/office/word/2010/wordprocessingInk" xmlns:wne="http://schemas.microsoft.com/office/word/2006/wordml" xmlns:wps="http://schemas.microsoft.com/office/word/2010/wordprocessingShape" mc:Ignorable="w14 w15 w16se w16cid w16 w16cex w16sdtdh w16sdtfl w16du wp14">
-  <w16cid:commentId w16cid:paraId="5C8EA8B1" w16cid:durableId="0427C020"/>
-</w16cid:commentsIds>
 </file>
 
 <file path=word/endnotes.xml><?xml version="1.0" encoding="utf-8"?>
@@ -21504,9 +22404,9 @@
     </w:lvl>
   </w:abstractNum>
   <w:abstractNum w:abstractNumId="15" w15:restartNumberingAfterBreak="0">
-    <w:nsid w:val="7A0E2DB2"/>
+    <w:nsid w:val="757C5B6D"/>
     <w:multiLevelType w:val="hybridMultilevel"/>
-    <w:tmpl w:val="E9B6A5CA"/>
+    <w:tmpl w:val="DEC6146A"/>
     <w:lvl w:ilvl="0" w:tplc="0409000F">
       <w:start w:val="1"/>
       <w:numFmt w:val="decimal"/>
@@ -21525,7 +22425,7 @@
       <w:lvlText w:val=""/>
       <w:lvlJc w:val="left"/>
       <w:pPr>
-        <w:ind w:left="1080" w:hanging="360"/>
+        <w:ind w:left="1440" w:hanging="360"/>
       </w:pPr>
       <w:rPr>
         <w:rFonts w:ascii="Symbol" w:hAnsi="Symbol" w:hint="default"/>
@@ -21596,6 +22496,98 @@
     </w:lvl>
   </w:abstractNum>
   <w:abstractNum w:abstractNumId="16" w15:restartNumberingAfterBreak="0">
+    <w:nsid w:val="7A0E2DB2"/>
+    <w:multiLevelType w:val="hybridMultilevel"/>
+    <w:tmpl w:val="E9B6A5CA"/>
+    <w:lvl w:ilvl="0" w:tplc="0409000F">
+      <w:start w:val="1"/>
+      <w:numFmt w:val="decimal"/>
+      <w:lvlText w:val="%1."/>
+      <w:lvlJc w:val="left"/>
+      <w:pPr>
+        <w:ind w:left="720" w:hanging="360"/>
+      </w:pPr>
+      <w:rPr>
+        <w:rFonts w:hint="default"/>
+      </w:rPr>
+    </w:lvl>
+    <w:lvl w:ilvl="1" w:tplc="04090001">
+      <w:start w:val="1"/>
+      <w:numFmt w:val="bullet"/>
+      <w:lvlText w:val=""/>
+      <w:lvlJc w:val="left"/>
+      <w:pPr>
+        <w:ind w:left="1080" w:hanging="360"/>
+      </w:pPr>
+      <w:rPr>
+        <w:rFonts w:ascii="Symbol" w:hAnsi="Symbol" w:hint="default"/>
+      </w:rPr>
+    </w:lvl>
+    <w:lvl w:ilvl="2" w:tplc="0409001B" w:tentative="1">
+      <w:start w:val="1"/>
+      <w:numFmt w:val="lowerRoman"/>
+      <w:lvlText w:val="%3."/>
+      <w:lvlJc w:val="right"/>
+      <w:pPr>
+        <w:ind w:left="2160" w:hanging="180"/>
+      </w:pPr>
+    </w:lvl>
+    <w:lvl w:ilvl="3" w:tplc="0409000F" w:tentative="1">
+      <w:start w:val="1"/>
+      <w:numFmt w:val="decimal"/>
+      <w:lvlText w:val="%4."/>
+      <w:lvlJc w:val="left"/>
+      <w:pPr>
+        <w:ind w:left="2880" w:hanging="360"/>
+      </w:pPr>
+    </w:lvl>
+    <w:lvl w:ilvl="4" w:tplc="04090019" w:tentative="1">
+      <w:start w:val="1"/>
+      <w:numFmt w:val="lowerLetter"/>
+      <w:lvlText w:val="%5."/>
+      <w:lvlJc w:val="left"/>
+      <w:pPr>
+        <w:ind w:left="3600" w:hanging="360"/>
+      </w:pPr>
+    </w:lvl>
+    <w:lvl w:ilvl="5" w:tplc="0409001B" w:tentative="1">
+      <w:start w:val="1"/>
+      <w:numFmt w:val="lowerRoman"/>
+      <w:lvlText w:val="%6."/>
+      <w:lvlJc w:val="right"/>
+      <w:pPr>
+        <w:ind w:left="4320" w:hanging="180"/>
+      </w:pPr>
+    </w:lvl>
+    <w:lvl w:ilvl="6" w:tplc="0409000F" w:tentative="1">
+      <w:start w:val="1"/>
+      <w:numFmt w:val="decimal"/>
+      <w:lvlText w:val="%7."/>
+      <w:lvlJc w:val="left"/>
+      <w:pPr>
+        <w:ind w:left="5040" w:hanging="360"/>
+      </w:pPr>
+    </w:lvl>
+    <w:lvl w:ilvl="7" w:tplc="04090019" w:tentative="1">
+      <w:start w:val="1"/>
+      <w:numFmt w:val="lowerLetter"/>
+      <w:lvlText w:val="%8."/>
+      <w:lvlJc w:val="left"/>
+      <w:pPr>
+        <w:ind w:left="5760" w:hanging="360"/>
+      </w:pPr>
+    </w:lvl>
+    <w:lvl w:ilvl="8" w:tplc="0409001B" w:tentative="1">
+      <w:start w:val="1"/>
+      <w:numFmt w:val="lowerRoman"/>
+      <w:lvlText w:val="%9."/>
+      <w:lvlJc w:val="right"/>
+      <w:pPr>
+        <w:ind w:left="6480" w:hanging="180"/>
+      </w:pPr>
+    </w:lvl>
+  </w:abstractNum>
+  <w:abstractNum w:abstractNumId="17" w15:restartNumberingAfterBreak="0">
     <w:nsid w:val="7E196020"/>
     <w:multiLevelType w:val="hybridMultilevel"/>
     <w:tmpl w:val="C1D6A936"/>
@@ -21689,7 +22681,7 @@
     <w:abstractNumId w:val="10"/>
   </w:num>
   <w:num w:numId="2" w16cid:durableId="1980766890">
-    <w:abstractNumId w:val="16"/>
+    <w:abstractNumId w:val="17"/>
   </w:num>
   <w:num w:numId="3" w16cid:durableId="828717167">
     <w:abstractNumId w:val="5"/>
@@ -21725,7 +22717,7 @@
     <w:abstractNumId w:val="11"/>
   </w:num>
   <w:num w:numId="14" w16cid:durableId="1872960815">
-    <w:abstractNumId w:val="15"/>
+    <w:abstractNumId w:val="16"/>
   </w:num>
   <w:num w:numId="15" w16cid:durableId="577597852">
     <w:abstractNumId w:val="8"/>
@@ -21736,14 +22728,42 @@
   <w:num w:numId="17" w16cid:durableId="16080971">
     <w:abstractNumId w:val="6"/>
   </w:num>
+  <w:num w:numId="18" w16cid:durableId="1318420345">
+    <w:abstractNumId w:val="1"/>
+    <w:lvlOverride w:ilvl="0">
+      <w:startOverride w:val="1"/>
+    </w:lvlOverride>
+    <w:lvlOverride w:ilvl="1"/>
+    <w:lvlOverride w:ilvl="2">
+      <w:startOverride w:val="1"/>
+    </w:lvlOverride>
+    <w:lvlOverride w:ilvl="3">
+      <w:startOverride w:val="1"/>
+    </w:lvlOverride>
+    <w:lvlOverride w:ilvl="4">
+      <w:startOverride w:val="1"/>
+    </w:lvlOverride>
+    <w:lvlOverride w:ilvl="5">
+      <w:startOverride w:val="1"/>
+    </w:lvlOverride>
+    <w:lvlOverride w:ilvl="6">
+      <w:startOverride w:val="1"/>
+    </w:lvlOverride>
+    <w:lvlOverride w:ilvl="7">
+      <w:startOverride w:val="1"/>
+    </w:lvlOverride>
+    <w:lvlOverride w:ilvl="8">
+      <w:startOverride w:val="1"/>
+    </w:lvlOverride>
+  </w:num>
+  <w:num w:numId="19" w16cid:durableId="716320070">
+    <w:abstractNumId w:val="15"/>
+  </w:num>
 </w:numbering>
 </file>
 
 <file path=word/people.xml><?xml version="1.0" encoding="utf-8"?>
 <w15:people xmlns:wpc="http://schemas.microsoft.com/office/word/2010/wordprocessingCanvas" xmlns:cx="http://schemas.microsoft.com/office/drawing/2014/chartex" xmlns:cx1="http://schemas.microsoft.com/office/drawing/2015/9/8/chartex" xmlns:cx2="http://schemas.microsoft.com/office/drawing/2015/10/21/chartex" xmlns:cx3="http://schemas.microsoft.com/office/drawing/2016/5/9/chartex" xmlns:cx4="http://schemas.microsoft.com/office/drawing/2016/5/10/chartex" xmlns:cx5="http://schemas.microsoft.com/office/drawing/2016/5/11/chartex" xmlns:cx6="http://schemas.microsoft.com/office/drawing/2016/5/12/chartex" xmlns:cx7="http://schemas.microsoft.com/office/drawing/2016/5/13/chartex" xmlns:cx8="http://schemas.microsoft.com/office/drawing/2016/5/14/chartex" xmlns:mc="http://schemas.openxmlformats.org/markup-compatibility/2006" xmlns:aink="http://schemas.microsoft.com/office/drawing/2016/ink" xmlns:am3d="http://schemas.microsoft.com/office/drawing/2017/model3d" xmlns:o="urn:schemas-microsoft-com:office:office" xmlns:oel="http://schemas.microsoft.com/office/2019/extlst" xmlns:r="http://schemas.openxmlformats.org/officeDocument/2006/relationships" xmlns:m="http://schemas.openxmlformats.org/officeDocument/2006/math" xmlns:v="urn:schemas-microsoft-com:vml" xmlns:wp14="http://schemas.microsoft.com/office/word/2010/wordprocessingDrawing" xmlns:wp="http://schemas.openxmlformats.org/drawingml/2006/wordprocessingDrawing" xmlns:w10="urn:schemas-microsoft-com:office:word" xmlns:w="http://schemas.openxmlformats.org/wordprocessingml/2006/main" xmlns:w14="http://schemas.microsoft.com/office/word/2010/wordml" xmlns:w15="http://schemas.microsoft.com/office/word/2012/wordml" xmlns:w16cex="http://schemas.microsoft.com/office/word/2018/wordml/cex" xmlns:w16cid="http://schemas.microsoft.com/office/word/2016/wordml/cid" xmlns:w16="http://schemas.microsoft.com/office/word/2018/wordml" xmlns:w16du="http://schemas.microsoft.com/office/word/2023/wordml/word16du" xmlns:w16sdtdh="http://schemas.microsoft.com/office/word/2020/wordml/sdtdatahash" xmlns:w16sdtfl="http://schemas.microsoft.com/office/word/2024/wordml/sdtformatlock" xmlns:w16se="http://schemas.microsoft.com/office/word/2015/wordml/symex" xmlns:wpg="http://schemas.microsoft.com/office/word/2010/wordprocessingGroup" xmlns:wpi="http://schemas.microsoft.com/office/word/2010/wordprocessingInk" xmlns:wne="http://schemas.microsoft.com/office/word/2006/wordml" xmlns:wps="http://schemas.microsoft.com/office/word/2010/wordprocessingShape" mc:Ignorable="w14 w15 w16se w16cid w16 w16cex w16sdtdh w16sdtfl w16du wp14">
-  <w15:person w15:author="Evan S. Reinheimer">
-    <w15:presenceInfo w15:providerId="AD" w15:userId="S::REI50529@pennwest.edu::c970029f-c834-438e-a571-2e213bfe9d10"/>
-  </w15:person>
   <w15:person w15:author="Andrew Evans">
     <w15:presenceInfo w15:providerId="AD" w15:userId="S::EVA54587@pennwest.edu::f7dd0223-e140-40d4-8ef0-22ecf0da757c"/>
   </w15:person>

</xml_diff>